<commit_message>
Updated chapter 4 in the draft
</commit_message>
<xml_diff>
--- a/Documents/Dissertacao/Provenance_in_Games_draft.docx
+++ b/Documents/Dissertacao/Provenance_in_Games_draft.docx
@@ -1810,14 +1810,7 @@
         <w:rPr>
           <w:rFonts w:cs="Times New Roman"/>
         </w:rPr>
-        <w:t>(ABNT, 2005</w:t>
-      </w:r>
-      <w:proofErr w:type="gramStart"/>
-      <w:r>
-        <w:rPr>
-          <w:rFonts w:cs="Times New Roman"/>
-        </w:rPr>
-        <w:t>)</w:t>
+        <w:t>(ABNT, 2005)</w:t>
       </w:r>
       <w:r>
         <w:rPr>
@@ -1825,7 +1818,6 @@
         </w:rPr>
         <w:t>.</w:t>
       </w:r>
-      <w:proofErr w:type="gramEnd"/>
       <w:r>
         <w:rPr>
           <w:lang w:val="en-US"/>
@@ -2041,13 +2033,8 @@
         <w:fldChar w:fldCharType="separate"/>
       </w:r>
       <w:r>
-        <w:t>"Elemento opcional, colocado após a dedicatória" (ABNT, 2005</w:t>
-      </w:r>
-      <w:proofErr w:type="gramStart"/>
-      <w:r>
-        <w:t>).</w:t>
-      </w:r>
-      <w:proofErr w:type="gramEnd"/>
+        <w:t>"Elemento opcional, colocado após a dedicatória" (ABNT, 2005).</w:t>
+      </w:r>
       <w:r>
         <w:rPr>
           <w:lang w:val="en-US"/>
@@ -2324,13 +2311,8 @@
         <w:fldChar w:fldCharType="separate"/>
       </w:r>
       <w:r>
-        <w:t>"Epígrafe: Folha onde o autor apresenta uma citação, seguida de indicação de autoria, relacionada com a matéria tratada no corpo do trabalho." (ABNT, 2005</w:t>
-      </w:r>
-      <w:proofErr w:type="gramStart"/>
-      <w:r>
-        <w:t>).</w:t>
-      </w:r>
-      <w:proofErr w:type="gramEnd"/>
+        <w:t>"Epígrafe: Folha onde o autor apresenta uma citação, seguida de indicação de autoria, relacionada com a matéria tratada no corpo do trabalho." (ABNT, 2005).</w:t>
+      </w:r>
       <w:r>
         <w:rPr>
           <w:lang w:val="en-US"/>
@@ -2423,14 +2405,7 @@
         <w:rPr>
           <w:rFonts w:cs="Times New Roman"/>
         </w:rPr>
-        <w:t>(ABNT, 2005</w:t>
-      </w:r>
-      <w:proofErr w:type="gramStart"/>
-      <w:r>
-        <w:rPr>
-          <w:rFonts w:cs="Times New Roman"/>
-        </w:rPr>
-        <w:t>)</w:t>
+        <w:t>(ABNT, 2005)</w:t>
       </w:r>
       <w:r>
         <w:rPr>
@@ -2438,7 +2413,6 @@
         </w:rPr>
         <w:t>.</w:t>
       </w:r>
-      <w:proofErr w:type="gramEnd"/>
       <w:r>
         <w:rPr>
           <w:lang w:val="en-US"/>
@@ -2513,14 +2487,7 @@
         <w:rPr>
           <w:rFonts w:cs="Times New Roman"/>
         </w:rPr>
-        <w:t>(ABNT, 2005</w:t>
-      </w:r>
-      <w:proofErr w:type="gramStart"/>
-      <w:r>
-        <w:rPr>
-          <w:rFonts w:cs="Times New Roman"/>
-        </w:rPr>
-        <w:t>)</w:t>
+        <w:t>(ABNT, 2005)</w:t>
       </w:r>
       <w:r>
         <w:rPr>
@@ -2528,7 +2495,6 @@
         </w:rPr>
         <w:t>.</w:t>
       </w:r>
-      <w:proofErr w:type="gramEnd"/>
       <w:r>
         <w:rPr>
           <w:lang w:val="en-US"/>
@@ -2622,14 +2588,7 @@
         <w:rPr>
           <w:rFonts w:cs="Times New Roman"/>
         </w:rPr>
-        <w:t>(ABNT, 2005</w:t>
-      </w:r>
-      <w:proofErr w:type="gramStart"/>
-      <w:r>
-        <w:rPr>
-          <w:rFonts w:cs="Times New Roman"/>
-        </w:rPr>
-        <w:t>)</w:t>
+        <w:t>(ABNT, 2005)</w:t>
       </w:r>
       <w:r>
         <w:rPr>
@@ -2637,7 +2596,6 @@
         </w:rPr>
         <w:t>.</w:t>
       </w:r>
-      <w:proofErr w:type="gramEnd"/>
       <w:r>
         <w:rPr>
           <w:lang w:val="en-US"/>
@@ -2711,14 +2669,7 @@
         <w:rPr>
           <w:rFonts w:cs="Times New Roman"/>
         </w:rPr>
-        <w:t>(ABNT, 2005</w:t>
-      </w:r>
-      <w:proofErr w:type="gramStart"/>
-      <w:r>
-        <w:rPr>
-          <w:rFonts w:cs="Times New Roman"/>
-        </w:rPr>
-        <w:t>)</w:t>
+        <w:t>(ABNT, 2005)</w:t>
       </w:r>
       <w:r>
         <w:rPr>
@@ -2726,7 +2677,6 @@
         </w:rPr>
         <w:t>.</w:t>
       </w:r>
-      <w:proofErr w:type="gramEnd"/>
       <w:r>
         <w:rPr>
           <w:lang w:val="en-US"/>
@@ -4478,14 +4428,7 @@
         <w:rPr>
           <w:rFonts w:cs="Times New Roman"/>
         </w:rPr>
-        <w:t>(ABNT, 2005</w:t>
-      </w:r>
-      <w:proofErr w:type="gramStart"/>
-      <w:r>
-        <w:rPr>
-          <w:rFonts w:cs="Times New Roman"/>
-        </w:rPr>
-        <w:t>)</w:t>
+        <w:t>(ABNT, 2005)</w:t>
       </w:r>
       <w:r>
         <w:rPr>
@@ -4493,7 +4436,6 @@
         </w:rPr>
         <w:t>.</w:t>
       </w:r>
-      <w:proofErr w:type="gramEnd"/>
       <w:r>
         <w:rPr>
           <w:lang w:val="en-US"/>
@@ -4678,14 +4620,7 @@
         <w:rPr>
           <w:rFonts w:cs="Times New Roman"/>
         </w:rPr>
-        <w:t>(ABNT, 2005</w:t>
-      </w:r>
-      <w:proofErr w:type="gramStart"/>
-      <w:r>
-        <w:rPr>
-          <w:rFonts w:cs="Times New Roman"/>
-        </w:rPr>
-        <w:t>)</w:t>
+        <w:t>(ABNT, 2005)</w:t>
       </w:r>
       <w:r>
         <w:rPr>
@@ -4693,7 +4628,6 @@
         </w:rPr>
         <w:t>.</w:t>
       </w:r>
-      <w:proofErr w:type="gramEnd"/>
       <w:r>
         <w:rPr>
           <w:lang w:val="en-US"/>
@@ -17815,7 +17749,6 @@
           <w:noProof/>
           <w:lang w:val="en-US"/>
         </w:rPr>
-        <w:lastRenderedPageBreak/>
         <w:drawing>
           <wp:inline distT="0" distB="0" distL="0" distR="0">
             <wp:extent cx="3066776" cy="1257300"/>
@@ -17951,6 +17884,7 @@
         <w:rPr>
           <w:lang w:val="en-US"/>
         </w:rPr>
+        <w:lastRenderedPageBreak/>
         <w:t>Provenance can be used for many purposes, such as understanding how the data was collected in order to use it meaningfully, determining the object’s ownership and rights, making judgments about the information t</w:t>
       </w:r>
       <w:r>
@@ -18353,7 +18287,6 @@
         <w:rPr>
           <w:lang w:val="en-US"/>
         </w:rPr>
-        <w:lastRenderedPageBreak/>
         <w:t xml:space="preserve">When an </w:t>
       </w:r>
       <w:r>
@@ -18641,6 +18574,7 @@
           <w:noProof/>
           <w:lang w:val="en-US"/>
         </w:rPr>
+        <w:lastRenderedPageBreak/>
         <w:drawing>
           <wp:inline distT="0" distB="0" distL="0" distR="0">
             <wp:extent cx="3041765" cy="1876425"/>
@@ -19610,8 +19544,282 @@
           <w:b/>
           <w:lang w:val="en-US"/>
         </w:rPr>
+        <w:t>Communication</w:t>
+      </w:r>
+      <w:r>
+        <w:rPr>
+          <w:lang w:val="en-US"/>
+        </w:rPr>
+        <w:t>: A [</w:t>
+      </w:r>
+      <w:proofErr w:type="spellStart"/>
+      <w:r>
+        <w:rPr>
+          <w:i/>
+          <w:lang w:val="en-US"/>
+        </w:rPr>
+        <w:t>wasInformedBy</w:t>
+      </w:r>
+      <w:proofErr w:type="spellEnd"/>
+      <w:r>
+        <w:rPr>
+          <w:lang w:val="en-US"/>
+        </w:rPr>
+        <w:t xml:space="preserve">] edge is the exchange of some unspecified </w:t>
+      </w:r>
+      <w:r>
+        <w:rPr>
+          <w:i/>
+          <w:lang w:val="en-US"/>
+        </w:rPr>
+        <w:t>entity</w:t>
+      </w:r>
+      <w:r>
+        <w:rPr>
+          <w:lang w:val="en-US"/>
+        </w:rPr>
+        <w:t xml:space="preserve"> between two </w:t>
+      </w:r>
+      <w:r>
+        <w:rPr>
+          <w:i/>
+          <w:lang w:val="en-US"/>
+        </w:rPr>
+        <w:t>activities</w:t>
+      </w:r>
+      <w:r>
+        <w:rPr>
+          <w:lang w:val="en-US"/>
+        </w:rPr>
+        <w:t xml:space="preserve">, one </w:t>
+      </w:r>
+      <w:r>
+        <w:rPr>
+          <w:i/>
+          <w:lang w:val="en-US"/>
+        </w:rPr>
+        <w:t>activity</w:t>
+      </w:r>
+      <w:r>
+        <w:rPr>
+          <w:lang w:val="en-US"/>
+        </w:rPr>
+        <w:t xml:space="preserve"> using some </w:t>
+      </w:r>
+      <w:r>
+        <w:rPr>
+          <w:i/>
+          <w:lang w:val="en-US"/>
+        </w:rPr>
+        <w:t>entity</w:t>
+      </w:r>
+      <w:r>
+        <w:rPr>
+          <w:lang w:val="en-US"/>
+        </w:rPr>
+        <w:t xml:space="preserve"> generated by the other </w:t>
+      </w:r>
+      <w:r>
+        <w:rPr>
+          <w:i/>
+          <w:lang w:val="en-US"/>
+        </w:rPr>
+        <w:t>activity</w:t>
+      </w:r>
+      <w:r>
+        <w:rPr>
+          <w:lang w:val="en-US"/>
+        </w:rPr>
+        <w:t>.</w:t>
+      </w:r>
+    </w:p>
+    <w:p>
+      <w:pPr>
+        <w:rPr>
+          <w:lang w:val="en-US"/>
+        </w:rPr>
+      </w:pPr>
+      <w:r>
+        <w:rPr>
+          <w:b/>
+          <w:lang w:val="en-US"/>
+        </w:rPr>
+        <w:t>Derivation</w:t>
+      </w:r>
+      <w:r>
+        <w:rPr>
+          <w:lang w:val="en-US"/>
+        </w:rPr>
+        <w:t>: A [</w:t>
+      </w:r>
+      <w:proofErr w:type="spellStart"/>
+      <w:r>
+        <w:rPr>
+          <w:i/>
+          <w:lang w:val="en-US"/>
+        </w:rPr>
+        <w:t>wasDerivedFrom</w:t>
+      </w:r>
+      <w:proofErr w:type="spellEnd"/>
+      <w:r>
+        <w:rPr>
+          <w:lang w:val="en-US"/>
+        </w:rPr>
+        <w:t xml:space="preserve">] edge is the transformation of an </w:t>
+      </w:r>
+      <w:r>
+        <w:rPr>
+          <w:i/>
+          <w:lang w:val="en-US"/>
+        </w:rPr>
+        <w:t>entity</w:t>
+      </w:r>
+      <w:r>
+        <w:rPr>
+          <w:lang w:val="en-US"/>
+        </w:rPr>
+        <w:t xml:space="preserve"> into another, an update of the </w:t>
+      </w:r>
+      <w:r>
+        <w:rPr>
+          <w:i/>
+          <w:lang w:val="en-US"/>
+        </w:rPr>
+        <w:t>entity</w:t>
+      </w:r>
+      <w:r>
+        <w:rPr>
+          <w:lang w:val="en-US"/>
+        </w:rPr>
+        <w:t xml:space="preserve"> resulting in a new one, or the construction of a new </w:t>
+      </w:r>
+      <w:r>
+        <w:rPr>
+          <w:i/>
+          <w:lang w:val="en-US"/>
+        </w:rPr>
+        <w:t>entity</w:t>
+      </w:r>
+      <w:r>
+        <w:rPr>
+          <w:lang w:val="en-US"/>
+        </w:rPr>
+        <w:t xml:space="preserve"> based on a pre-existing </w:t>
+      </w:r>
+      <w:r>
+        <w:rPr>
+          <w:i/>
+          <w:lang w:val="en-US"/>
+        </w:rPr>
+        <w:t>entity</w:t>
+      </w:r>
+      <w:r>
+        <w:rPr>
+          <w:lang w:val="en-US"/>
+        </w:rPr>
+        <w:t>.</w:t>
+      </w:r>
+    </w:p>
+    <w:p>
+      <w:pPr>
+        <w:rPr>
+          <w:lang w:val="en-US"/>
+        </w:rPr>
+      </w:pPr>
+      <w:r>
+        <w:rPr>
+          <w:b/>
+          <w:lang w:val="en-US"/>
+        </w:rPr>
         <w:lastRenderedPageBreak/>
-        <w:t>Communication</w:t>
+        <w:t>Attribution</w:t>
+      </w:r>
+      <w:r>
+        <w:rPr>
+          <w:lang w:val="en-US"/>
+        </w:rPr>
+        <w:t>: The [</w:t>
+      </w:r>
+      <w:proofErr w:type="spellStart"/>
+      <w:r>
+        <w:rPr>
+          <w:i/>
+          <w:lang w:val="en-US"/>
+        </w:rPr>
+        <w:t>wasAttributedTo</w:t>
+      </w:r>
+      <w:proofErr w:type="spellEnd"/>
+      <w:r>
+        <w:rPr>
+          <w:lang w:val="en-US"/>
+        </w:rPr>
+        <w:t xml:space="preserve">] edge from an </w:t>
+      </w:r>
+      <w:r>
+        <w:rPr>
+          <w:i/>
+          <w:lang w:val="en-US"/>
+        </w:rPr>
+        <w:t>entity</w:t>
+      </w:r>
+      <w:r>
+        <w:rPr>
+          <w:lang w:val="en-US"/>
+        </w:rPr>
+        <w:t xml:space="preserve"> to an </w:t>
+      </w:r>
+      <w:r>
+        <w:rPr>
+          <w:i/>
+          <w:lang w:val="en-US"/>
+        </w:rPr>
+        <w:t>agent</w:t>
+      </w:r>
+      <w:r>
+        <w:rPr>
+          <w:lang w:val="en-US"/>
+        </w:rPr>
+        <w:t xml:space="preserve"> is the ascribing of the </w:t>
+      </w:r>
+      <w:r>
+        <w:rPr>
+          <w:i/>
+          <w:lang w:val="en-US"/>
+        </w:rPr>
+        <w:t>entity</w:t>
+      </w:r>
+      <w:r>
+        <w:rPr>
+          <w:lang w:val="en-US"/>
+        </w:rPr>
+        <w:t xml:space="preserve"> to the </w:t>
+      </w:r>
+      <w:r>
+        <w:rPr>
+          <w:i/>
+          <w:lang w:val="en-US"/>
+        </w:rPr>
+        <w:t>agent</w:t>
+      </w:r>
+      <w:r>
+        <w:rPr>
+          <w:lang w:val="en-US"/>
+        </w:rPr>
+        <w:t>.</w:t>
+      </w:r>
+    </w:p>
+    <w:p>
+      <w:pPr>
+        <w:rPr>
+          <w:lang w:val="en-US"/>
+        </w:rPr>
+      </w:pPr>
+      <w:r>
+        <w:rPr>
+          <w:b/>
+          <w:lang w:val="en-US"/>
+        </w:rPr>
+        <w:t>Association</w:t>
       </w:r>
       <w:r>
         <w:rPr>
@@ -19625,14 +19833,220 @@
           <w:i/>
           <w:lang w:val="en-US"/>
         </w:rPr>
-        <w:t>wasInformedBy</w:t>
+        <w:t>wasAssociatedWith</w:t>
       </w:r>
       <w:proofErr w:type="spellEnd"/>
       <w:r>
         <w:rPr>
           <w:lang w:val="en-US"/>
         </w:rPr>
-        <w:t xml:space="preserve">] edge is the exchange of some unspecified </w:t>
+        <w:t xml:space="preserve">] edge from an </w:t>
+      </w:r>
+      <w:r>
+        <w:rPr>
+          <w:i/>
+          <w:lang w:val="en-US"/>
+        </w:rPr>
+        <w:t>activity</w:t>
+      </w:r>
+      <w:r>
+        <w:rPr>
+          <w:lang w:val="en-US"/>
+        </w:rPr>
+        <w:t xml:space="preserve"> to an </w:t>
+      </w:r>
+      <w:r>
+        <w:rPr>
+          <w:i/>
+          <w:lang w:val="en-US"/>
+        </w:rPr>
+        <w:t>agent</w:t>
+      </w:r>
+      <w:r>
+        <w:rPr>
+          <w:lang w:val="en-US"/>
+        </w:rPr>
+        <w:t xml:space="preserve"> is an assignment of responsibility to the </w:t>
+      </w:r>
+      <w:r>
+        <w:rPr>
+          <w:i/>
+          <w:lang w:val="en-US"/>
+        </w:rPr>
+        <w:t>agent</w:t>
+      </w:r>
+      <w:r>
+        <w:rPr>
+          <w:lang w:val="en-US"/>
+        </w:rPr>
+        <w:t xml:space="preserve"> for the </w:t>
+      </w:r>
+      <w:r>
+        <w:rPr>
+          <w:i/>
+          <w:lang w:val="en-US"/>
+        </w:rPr>
+        <w:t>activity</w:t>
+      </w:r>
+      <w:r>
+        <w:rPr>
+          <w:lang w:val="en-US"/>
+        </w:rPr>
+        <w:t xml:space="preserve">, indicating that the </w:t>
+      </w:r>
+      <w:r>
+        <w:rPr>
+          <w:i/>
+          <w:lang w:val="en-US"/>
+        </w:rPr>
+        <w:t>agent</w:t>
+      </w:r>
+      <w:r>
+        <w:rPr>
+          <w:lang w:val="en-US"/>
+        </w:rPr>
+        <w:t xml:space="preserve"> had a role in the </w:t>
+      </w:r>
+      <w:r>
+        <w:rPr>
+          <w:i/>
+          <w:lang w:val="en-US"/>
+        </w:rPr>
+        <w:t>activity</w:t>
+      </w:r>
+      <w:r>
+        <w:rPr>
+          <w:lang w:val="en-US"/>
+        </w:rPr>
+        <w:t>.</w:t>
+      </w:r>
+    </w:p>
+    <w:p>
+      <w:pPr>
+        <w:rPr>
+          <w:lang w:val="en-US"/>
+        </w:rPr>
+      </w:pPr>
+      <w:r>
+        <w:rPr>
+          <w:b/>
+          <w:lang w:val="en-US"/>
+        </w:rPr>
+        <w:t>Delegation</w:t>
+      </w:r>
+      <w:r>
+        <w:rPr>
+          <w:lang w:val="en-US"/>
+        </w:rPr>
+        <w:t>: The [</w:t>
+      </w:r>
+      <w:proofErr w:type="spellStart"/>
+      <w:r>
+        <w:rPr>
+          <w:i/>
+          <w:lang w:val="en-US"/>
+        </w:rPr>
+        <w:t>actedOnBehalfOf</w:t>
+      </w:r>
+      <w:proofErr w:type="spellEnd"/>
+      <w:r>
+        <w:rPr>
+          <w:lang w:val="en-US"/>
+        </w:rPr>
+        <w:t xml:space="preserve">] edge from </w:t>
+      </w:r>
+      <w:r>
+        <w:rPr>
+          <w:i/>
+          <w:lang w:val="en-US"/>
+        </w:rPr>
+        <w:t>agent</w:t>
+      </w:r>
+      <w:r>
+        <w:rPr>
+          <w:lang w:val="en-US"/>
+        </w:rPr>
+        <w:t xml:space="preserve"> to another indicates the assignment of authority and responsibility to the </w:t>
+      </w:r>
+      <w:r>
+        <w:rPr>
+          <w:i/>
+          <w:lang w:val="en-US"/>
+        </w:rPr>
+        <w:t>agent</w:t>
+      </w:r>
+      <w:r>
+        <w:rPr>
+          <w:lang w:val="en-US"/>
+        </w:rPr>
+        <w:t xml:space="preserve"> to carry out a specific </w:t>
+      </w:r>
+      <w:r>
+        <w:rPr>
+          <w:i/>
+          <w:lang w:val="en-US"/>
+        </w:rPr>
+        <w:t>activity</w:t>
+      </w:r>
+      <w:r>
+        <w:rPr>
+          <w:lang w:val="en-US"/>
+        </w:rPr>
+        <w:t xml:space="preserve"> as a delegate or representative, while the </w:t>
+      </w:r>
+      <w:r>
+        <w:rPr>
+          <w:i/>
+          <w:lang w:val="en-US"/>
+        </w:rPr>
+        <w:t>agent</w:t>
+      </w:r>
+      <w:r>
+        <w:rPr>
+          <w:lang w:val="en-US"/>
+        </w:rPr>
+        <w:t xml:space="preserve"> it acts on behalf of retains some responsibility for the outcome of the delegated work.</w:t>
+      </w:r>
+    </w:p>
+    <w:p>
+      <w:pPr>
+        <w:rPr>
+          <w:lang w:val="en-US"/>
+        </w:rPr>
+      </w:pPr>
+      <w:r>
+        <w:rPr>
+          <w:b/>
+          <w:lang w:val="en-US"/>
+        </w:rPr>
+        <w:t>Revision</w:t>
+      </w:r>
+      <w:r>
+        <w:rPr>
+          <w:lang w:val="en-US"/>
+        </w:rPr>
+        <w:t>: A [</w:t>
+      </w:r>
+      <w:proofErr w:type="spellStart"/>
+      <w:r>
+        <w:rPr>
+          <w:i/>
+          <w:lang w:val="en-US"/>
+        </w:rPr>
+        <w:t>wasRevisionOf</w:t>
+      </w:r>
+      <w:proofErr w:type="spellEnd"/>
+      <w:r>
+        <w:rPr>
+          <w:lang w:val="en-US"/>
+        </w:rPr>
+        <w:t>] edge</w:t>
+      </w:r>
+      <w:r>
+        <w:rPr>
+          <w:lang w:val="en-US"/>
+        </w:rPr>
+        <w:t xml:space="preserve"> indicates a derivation for which the resulting </w:t>
       </w:r>
       <w:r>
         <w:rPr>
@@ -19645,33 +20059,7 @@
         <w:rPr>
           <w:lang w:val="en-US"/>
         </w:rPr>
-        <w:t xml:space="preserve"> between two </w:t>
-      </w:r>
-      <w:r>
-        <w:rPr>
-          <w:i/>
-          <w:lang w:val="en-US"/>
-        </w:rPr>
-        <w:t>activities</w:t>
-      </w:r>
-      <w:r>
-        <w:rPr>
-          <w:lang w:val="en-US"/>
-        </w:rPr>
-        <w:t xml:space="preserve">, one </w:t>
-      </w:r>
-      <w:r>
-        <w:rPr>
-          <w:i/>
-          <w:lang w:val="en-US"/>
-        </w:rPr>
-        <w:t>activity</w:t>
-      </w:r>
-      <w:r>
-        <w:rPr>
-          <w:lang w:val="en-US"/>
-        </w:rPr>
-        <w:t xml:space="preserve"> using some </w:t>
+        <w:t xml:space="preserve"> is a revised version of the original </w:t>
       </w:r>
       <w:r>
         <w:rPr>
@@ -19684,19 +20072,6 @@
         <w:rPr>
           <w:lang w:val="en-US"/>
         </w:rPr>
-        <w:t xml:space="preserve"> generated by the other </w:t>
-      </w:r>
-      <w:r>
-        <w:rPr>
-          <w:i/>
-          <w:lang w:val="en-US"/>
-        </w:rPr>
-        <w:t>activity</w:t>
-      </w:r>
-      <w:r>
-        <w:rPr>
-          <w:lang w:val="en-US"/>
-        </w:rPr>
         <w:t>.</w:t>
       </w:r>
     </w:p>
@@ -19711,7 +20086,7 @@
           <w:b/>
           <w:lang w:val="en-US"/>
         </w:rPr>
-        <w:t>Derivation</w:t>
+        <w:t>Quotation</w:t>
       </w:r>
       <w:r>
         <w:rPr>
@@ -19725,14 +20100,20 @@
           <w:i/>
           <w:lang w:val="en-US"/>
         </w:rPr>
-        <w:t>wasDerivedFrom</w:t>
+        <w:t>wasQuotedFrom</w:t>
       </w:r>
       <w:proofErr w:type="spellEnd"/>
       <w:r>
         <w:rPr>
           <w:lang w:val="en-US"/>
         </w:rPr>
-        <w:t xml:space="preserve">] edge is the transformation of an </w:t>
+        <w:t>] edge</w:t>
+      </w:r>
+      <w:r>
+        <w:rPr>
+          <w:lang w:val="en-US"/>
+        </w:rPr>
+        <w:t xml:space="preserve"> indicates the repeat of an </w:t>
       </w:r>
       <w:r>
         <w:rPr>
@@ -19745,7 +20126,208 @@
         <w:rPr>
           <w:lang w:val="en-US"/>
         </w:rPr>
-        <w:t xml:space="preserve"> into another, an update of the </w:t>
+        <w:t>, such as text or image, by someone who may or may not be its original author.</w:t>
+      </w:r>
+    </w:p>
+    <w:p>
+      <w:pPr>
+        <w:rPr>
+          <w:i/>
+          <w:lang w:val="en-US"/>
+        </w:rPr>
+      </w:pPr>
+      <w:r>
+        <w:rPr>
+          <w:b/>
+          <w:lang w:val="en-US"/>
+        </w:rPr>
+        <w:t>Influence</w:t>
+      </w:r>
+      <w:r>
+        <w:rPr>
+          <w:lang w:val="en-US"/>
+        </w:rPr>
+        <w:t>: A [</w:t>
+      </w:r>
+      <w:proofErr w:type="spellStart"/>
+      <w:r>
+        <w:rPr>
+          <w:i/>
+          <w:lang w:val="en-US"/>
+        </w:rPr>
+        <w:t>wasInfluencedBy</w:t>
+      </w:r>
+      <w:proofErr w:type="spellEnd"/>
+      <w:r>
+        <w:rPr>
+          <w:lang w:val="en-US"/>
+        </w:rPr>
+        <w:t xml:space="preserve">] edge indicates that the </w:t>
+      </w:r>
+      <w:r>
+        <w:rPr>
+          <w:i/>
+          <w:lang w:val="en-US"/>
+        </w:rPr>
+        <w:t>entity, activity</w:t>
+      </w:r>
+      <w:r>
+        <w:rPr>
+          <w:lang w:val="en-US"/>
+        </w:rPr>
+        <w:t xml:space="preserve"> or</w:t>
+      </w:r>
+      <w:r>
+        <w:rPr>
+          <w:i/>
+          <w:lang w:val="en-US"/>
+        </w:rPr>
+        <w:t xml:space="preserve"> agent</w:t>
+      </w:r>
+      <w:r>
+        <w:rPr>
+          <w:lang w:val="en-US"/>
+        </w:rPr>
+        <w:t xml:space="preserve"> had an effect on the character, development, or behavior of another by the means of </w:t>
+      </w:r>
+      <w:r>
+        <w:rPr>
+          <w:i/>
+          <w:lang w:val="en-US"/>
+        </w:rPr>
+        <w:t xml:space="preserve">usage, start, end, generation, invalidation, communication, derivation, attribution, association, </w:t>
+      </w:r>
+      <w:r>
+        <w:rPr>
+          <w:lang w:val="en-US"/>
+        </w:rPr>
+        <w:t xml:space="preserve">or </w:t>
+      </w:r>
+      <w:r>
+        <w:rPr>
+          <w:i/>
+          <w:lang w:val="en-US"/>
+        </w:rPr>
+        <w:t>delegation.</w:t>
+      </w:r>
+    </w:p>
+    <w:p>
+      <w:pPr>
+        <w:pStyle w:val="Heading3"/>
+        <w:rPr>
+          <w:lang w:val="en-US"/>
+        </w:rPr>
+      </w:pPr>
+      <w:bookmarkStart w:id="43" w:name="_Toc354161725"/>
+      <w:r>
+        <w:rPr>
+          <w:lang w:val="en-US"/>
+        </w:rPr>
+        <w:t>Further Notations</w:t>
+      </w:r>
+      <w:bookmarkEnd w:id="43"/>
+    </w:p>
+    <w:p>
+      <w:pPr>
+        <w:rPr>
+          <w:lang w:val="en-US"/>
+        </w:rPr>
+      </w:pPr>
+      <w:r>
+        <w:rPr>
+          <w:lang w:val="en-US"/>
+        </w:rPr>
+        <w:t xml:space="preserve">Besides the relations mentioned in the previous subsection, the PROV model has support for a few more: Specialization, Alternate, and the possibility of extending existing structures. These extended structures are defined by a variety of mechanisms: </w:t>
+      </w:r>
+      <w:proofErr w:type="spellStart"/>
+      <w:r>
+        <w:rPr>
+          <w:i/>
+          <w:lang w:val="en-US"/>
+        </w:rPr>
+        <w:t>subtyping</w:t>
+      </w:r>
+      <w:proofErr w:type="spellEnd"/>
+      <w:r>
+        <w:rPr>
+          <w:lang w:val="en-US"/>
+        </w:rPr>
+        <w:t xml:space="preserve">, </w:t>
+      </w:r>
+      <w:r>
+        <w:rPr>
+          <w:i/>
+          <w:lang w:val="en-US"/>
+        </w:rPr>
+        <w:t>expanded relations</w:t>
+      </w:r>
+      <w:r>
+        <w:rPr>
+          <w:lang w:val="en-US"/>
+        </w:rPr>
+        <w:t xml:space="preserve">, </w:t>
+      </w:r>
+      <w:r>
+        <w:rPr>
+          <w:i/>
+          <w:lang w:val="en-US"/>
+        </w:rPr>
+        <w:t>optional identification</w:t>
+      </w:r>
+      <w:r>
+        <w:rPr>
+          <w:lang w:val="en-US"/>
+        </w:rPr>
+        <w:t xml:space="preserve">, and </w:t>
+      </w:r>
+      <w:r>
+        <w:rPr>
+          <w:i/>
+          <w:lang w:val="en-US"/>
+        </w:rPr>
+        <w:t>new relations</w:t>
+      </w:r>
+      <w:r>
+        <w:rPr>
+          <w:lang w:val="en-US"/>
+        </w:rPr>
+        <w:t>.</w:t>
+      </w:r>
+    </w:p>
+    <w:p>
+      <w:pPr>
+        <w:rPr>
+          <w:lang w:val="en-US"/>
+        </w:rPr>
+      </w:pPr>
+      <w:r>
+        <w:rPr>
+          <w:b/>
+          <w:i/>
+          <w:lang w:val="en-US"/>
+        </w:rPr>
+        <w:t>Specialization</w:t>
+      </w:r>
+      <w:r>
+        <w:rPr>
+          <w:lang w:val="en-US"/>
+        </w:rPr>
+        <w:t>: A [</w:t>
+      </w:r>
+      <w:proofErr w:type="spellStart"/>
+      <w:r>
+        <w:rPr>
+          <w:i/>
+          <w:lang w:val="en-US"/>
+        </w:rPr>
+        <w:t>specializationOf</w:t>
+      </w:r>
+      <w:proofErr w:type="spellEnd"/>
+      <w:r>
+        <w:rPr>
+          <w:lang w:val="en-US"/>
+        </w:rPr>
+        <w:t xml:space="preserve">] edge from an </w:t>
       </w:r>
       <w:r>
         <w:rPr>
@@ -19758,7 +20340,7 @@
         <w:rPr>
           <w:lang w:val="en-US"/>
         </w:rPr>
-        <w:t xml:space="preserve"> resulting in a new one, or the construction of a new </w:t>
+        <w:t xml:space="preserve"> to another indicates that the first </w:t>
       </w:r>
       <w:r>
         <w:rPr>
@@ -19771,7 +20353,7 @@
         <w:rPr>
           <w:lang w:val="en-US"/>
         </w:rPr>
-        <w:t xml:space="preserve"> based on a pre-existing </w:t>
+        <w:t xml:space="preserve"> shares all aspects of the latter, and additionally presents more specific aspects of the same thing as the latter. In particular, the lifetime of the </w:t>
       </w:r>
       <w:r>
         <w:rPr>
@@ -19784,7 +20366,7 @@
         <w:rPr>
           <w:lang w:val="en-US"/>
         </w:rPr>
-        <w:t>.</w:t>
+        <w:t xml:space="preserve"> being specialized contains that of any specialization. A specialization is not defined as an influence.</w:t>
       </w:r>
     </w:p>
     <w:p>
@@ -19796,15 +20378,16 @@
       <w:r>
         <w:rPr>
           <w:b/>
-          <w:lang w:val="en-US"/>
-        </w:rPr>
-        <w:t>Attribution</w:t>
-      </w:r>
-      <w:r>
-        <w:rPr>
-          <w:lang w:val="en-US"/>
-        </w:rPr>
-        <w:t>: The [</w:t>
+          <w:i/>
+          <w:lang w:val="en-US"/>
+        </w:rPr>
+        <w:t>Alternate</w:t>
+      </w:r>
+      <w:r>
+        <w:rPr>
+          <w:lang w:val="en-US"/>
+        </w:rPr>
+        <w:t>: A [</w:t>
       </w:r>
       <w:proofErr w:type="spellStart"/>
       <w:r>
@@ -19812,7 +20395,7 @@
           <w:i/>
           <w:lang w:val="en-US"/>
         </w:rPr>
-        <w:t>wasAttributedTo</w:t>
+        <w:t>alternateOf</w:t>
       </w:r>
       <w:proofErr w:type="spellEnd"/>
       <w:r>
@@ -19832,7 +20415,81 @@
         <w:rPr>
           <w:lang w:val="en-US"/>
         </w:rPr>
-        <w:t xml:space="preserve"> to an </w:t>
+        <w:t xml:space="preserve"> to another indicates that both of them present aspects of the same thing. These aspects may be the same or different, and the alternate </w:t>
+      </w:r>
+      <w:r>
+        <w:rPr>
+          <w:i/>
+          <w:lang w:val="en-US"/>
+        </w:rPr>
+        <w:t>entities</w:t>
+      </w:r>
+      <w:r>
+        <w:rPr>
+          <w:lang w:val="en-US"/>
+        </w:rPr>
+        <w:t xml:space="preserve"> may or may not overlap in time. Alternate is not defined as an influence. The alternate relationship is a necessary general relationship that only states that both alternate </w:t>
+      </w:r>
+      <w:r>
+        <w:rPr>
+          <w:i/>
+          <w:lang w:val="en-US"/>
+        </w:rPr>
+        <w:t>entities</w:t>
+      </w:r>
+      <w:r>
+        <w:rPr>
+          <w:lang w:val="en-US"/>
+        </w:rPr>
+        <w:t xml:space="preserve"> respectively fix some aspects of some common thing, and so there is some relevant connection between the </w:t>
+      </w:r>
+      <w:r>
+        <w:rPr>
+          <w:lang w:val="en-US"/>
+        </w:rPr>
+        <w:t>provenances</w:t>
+      </w:r>
+      <w:r>
+        <w:rPr>
+          <w:lang w:val="en-US"/>
+        </w:rPr>
+        <w:t xml:space="preserve"> of the alternates.</w:t>
+      </w:r>
+    </w:p>
+    <w:p>
+      <w:pPr>
+        <w:rPr>
+          <w:lang w:val="en-US"/>
+        </w:rPr>
+      </w:pPr>
+      <w:proofErr w:type="spellStart"/>
+      <w:r>
+        <w:rPr>
+          <w:b/>
+          <w:i/>
+          <w:lang w:val="en-US"/>
+        </w:rPr>
+        <w:t>Subtyping</w:t>
+      </w:r>
+      <w:proofErr w:type="spellEnd"/>
+      <w:r>
+        <w:rPr>
+          <w:lang w:val="en-US"/>
+        </w:rPr>
+        <w:t xml:space="preserve">: can be applied to core types. For example, a </w:t>
+      </w:r>
+      <w:r>
+        <w:rPr>
+          <w:i/>
+          <w:lang w:val="en-US"/>
+        </w:rPr>
+        <w:t>software</w:t>
+      </w:r>
+      <w:r>
+        <w:rPr>
+          <w:lang w:val="en-US"/>
+        </w:rPr>
+        <w:t xml:space="preserve"> </w:t>
       </w:r>
       <w:r>
         <w:rPr>
@@ -19845,20 +20502,7 @@
         <w:rPr>
           <w:lang w:val="en-US"/>
         </w:rPr>
-        <w:t xml:space="preserve"> is the ascribing of the </w:t>
-      </w:r>
-      <w:r>
-        <w:rPr>
-          <w:i/>
-          <w:lang w:val="en-US"/>
-        </w:rPr>
-        <w:t>entity</w:t>
-      </w:r>
-      <w:r>
-        <w:rPr>
-          <w:lang w:val="en-US"/>
-        </w:rPr>
-        <w:t xml:space="preserve"> to the </w:t>
+        <w:t xml:space="preserve"> is special kind of </w:t>
       </w:r>
       <w:r>
         <w:rPr>
@@ -19871,27 +20515,7 @@
         <w:rPr>
           <w:lang w:val="en-US"/>
         </w:rPr>
-        <w:t>.</w:t>
-      </w:r>
-    </w:p>
-    <w:p>
-      <w:pPr>
-        <w:rPr>
-          <w:lang w:val="en-US"/>
-        </w:rPr>
-      </w:pPr>
-      <w:r>
-        <w:rPr>
-          <w:b/>
-          <w:lang w:val="en-US"/>
-        </w:rPr>
-        <w:t>Association</w:t>
-      </w:r>
-      <w:r>
-        <w:rPr>
-          <w:lang w:val="en-US"/>
-        </w:rPr>
-        <w:t>: A [</w:t>
+        <w:t xml:space="preserve">. </w:t>
       </w:r>
       <w:proofErr w:type="spellStart"/>
       <w:r>
@@ -19899,724 +20523,34 @@
           <w:i/>
           <w:lang w:val="en-US"/>
         </w:rPr>
-        <w:t>wasAssociatedWith</w:t>
+        <w:t>Subtyping</w:t>
       </w:r>
       <w:proofErr w:type="spellEnd"/>
       <w:r>
         <w:rPr>
           <w:lang w:val="en-US"/>
         </w:rPr>
-        <w:t xml:space="preserve">] edge from an </w:t>
-      </w:r>
-      <w:r>
-        <w:rPr>
-          <w:i/>
-          <w:lang w:val="en-US"/>
-        </w:rPr>
-        <w:t>activity</w:t>
-      </w:r>
-      <w:r>
-        <w:rPr>
-          <w:lang w:val="en-US"/>
-        </w:rPr>
-        <w:t xml:space="preserve"> to an </w:t>
-      </w:r>
-      <w:r>
-        <w:rPr>
-          <w:i/>
-          <w:lang w:val="en-US"/>
-        </w:rPr>
-        <w:t>agent</w:t>
-      </w:r>
-      <w:r>
-        <w:rPr>
-          <w:lang w:val="en-US"/>
-        </w:rPr>
-        <w:t xml:space="preserve"> is an assignment of responsibility to the </w:t>
-      </w:r>
-      <w:r>
-        <w:rPr>
-          <w:i/>
-          <w:lang w:val="en-US"/>
-        </w:rPr>
-        <w:t>agent</w:t>
-      </w:r>
-      <w:r>
-        <w:rPr>
-          <w:lang w:val="en-US"/>
-        </w:rPr>
-        <w:t xml:space="preserve"> for the </w:t>
-      </w:r>
-      <w:r>
-        <w:rPr>
-          <w:i/>
-          <w:lang w:val="en-US"/>
-        </w:rPr>
-        <w:t>activity</w:t>
-      </w:r>
-      <w:r>
-        <w:rPr>
-          <w:lang w:val="en-US"/>
-        </w:rPr>
-        <w:t xml:space="preserve">, indicating that the </w:t>
-      </w:r>
-      <w:r>
-        <w:rPr>
-          <w:i/>
-          <w:lang w:val="en-US"/>
-        </w:rPr>
-        <w:t>agent</w:t>
-      </w:r>
-      <w:r>
-        <w:rPr>
-          <w:lang w:val="en-US"/>
-        </w:rPr>
-        <w:t xml:space="preserve"> had a role in the </w:t>
-      </w:r>
-      <w:r>
-        <w:rPr>
-          <w:i/>
-          <w:lang w:val="en-US"/>
-        </w:rPr>
-        <w:t>activity</w:t>
-      </w:r>
-      <w:r>
-        <w:rPr>
-          <w:lang w:val="en-US"/>
-        </w:rPr>
-        <w:t>.</w:t>
-      </w:r>
-    </w:p>
-    <w:p>
-      <w:pPr>
-        <w:rPr>
-          <w:lang w:val="en-US"/>
-        </w:rPr>
-      </w:pPr>
-      <w:r>
-        <w:rPr>
-          <w:b/>
-          <w:lang w:val="en-US"/>
-        </w:rPr>
-        <w:t>Delegation</w:t>
-      </w:r>
-      <w:r>
-        <w:rPr>
-          <w:lang w:val="en-US"/>
-        </w:rPr>
-        <w:t>: The [</w:t>
-      </w:r>
-      <w:proofErr w:type="spellStart"/>
-      <w:r>
-        <w:rPr>
-          <w:i/>
-          <w:lang w:val="en-US"/>
-        </w:rPr>
-        <w:t>actedOnBehalfOf</w:t>
-      </w:r>
-      <w:proofErr w:type="spellEnd"/>
-      <w:r>
-        <w:rPr>
-          <w:lang w:val="en-US"/>
-        </w:rPr>
-        <w:t xml:space="preserve">] edge from </w:t>
-      </w:r>
-      <w:r>
-        <w:rPr>
-          <w:i/>
-          <w:lang w:val="en-US"/>
-        </w:rPr>
-        <w:t>agent</w:t>
-      </w:r>
-      <w:r>
-        <w:rPr>
-          <w:lang w:val="en-US"/>
-        </w:rPr>
-        <w:t xml:space="preserve"> to another indicates the assignment of authority and responsibility to the </w:t>
-      </w:r>
-      <w:r>
-        <w:rPr>
-          <w:i/>
-          <w:lang w:val="en-US"/>
-        </w:rPr>
-        <w:t>agent</w:t>
-      </w:r>
-      <w:r>
-        <w:rPr>
-          <w:lang w:val="en-US"/>
-        </w:rPr>
-        <w:t xml:space="preserve"> to carry out a specific </w:t>
-      </w:r>
-      <w:r>
-        <w:rPr>
-          <w:i/>
-          <w:lang w:val="en-US"/>
-        </w:rPr>
-        <w:t>activity</w:t>
-      </w:r>
-      <w:r>
-        <w:rPr>
-          <w:lang w:val="en-US"/>
-        </w:rPr>
-        <w:t xml:space="preserve"> as a delegate or representative, while the </w:t>
-      </w:r>
-      <w:r>
-        <w:rPr>
-          <w:i/>
-          <w:lang w:val="en-US"/>
-        </w:rPr>
-        <w:t>agent</w:t>
-      </w:r>
-      <w:r>
-        <w:rPr>
-          <w:lang w:val="en-US"/>
-        </w:rPr>
-        <w:t xml:space="preserve"> it acts on behalf of retains some responsibility for the outcome of the delegated work.</w:t>
-      </w:r>
-    </w:p>
-    <w:p>
-      <w:pPr>
-        <w:rPr>
-          <w:lang w:val="en-US"/>
-        </w:rPr>
-      </w:pPr>
-      <w:r>
-        <w:rPr>
-          <w:b/>
-          <w:lang w:val="en-US"/>
-        </w:rPr>
-        <w:t>Revision</w:t>
-      </w:r>
-      <w:r>
-        <w:rPr>
-          <w:lang w:val="en-US"/>
-        </w:rPr>
-        <w:t>: A [</w:t>
-      </w:r>
-      <w:proofErr w:type="spellStart"/>
-      <w:r>
-        <w:rPr>
-          <w:i/>
-          <w:lang w:val="en-US"/>
-        </w:rPr>
-        <w:t>wasRevisionOf</w:t>
-      </w:r>
-      <w:proofErr w:type="spellEnd"/>
-      <w:r>
-        <w:rPr>
-          <w:lang w:val="en-US"/>
-        </w:rPr>
-        <w:t>] edge</w:t>
-      </w:r>
-      <w:r>
-        <w:rPr>
-          <w:lang w:val="en-US"/>
-        </w:rPr>
-        <w:t xml:space="preserve"> indicates a derivation for which the resulting </w:t>
-      </w:r>
-      <w:r>
-        <w:rPr>
-          <w:i/>
-          <w:lang w:val="en-US"/>
-        </w:rPr>
-        <w:t>entity</w:t>
-      </w:r>
-      <w:r>
-        <w:rPr>
-          <w:lang w:val="en-US"/>
-        </w:rPr>
-        <w:t xml:space="preserve"> is a revised version of the original </w:t>
-      </w:r>
-      <w:r>
-        <w:rPr>
-          <w:i/>
-          <w:lang w:val="en-US"/>
-        </w:rPr>
-        <w:t>entity</w:t>
-      </w:r>
-      <w:r>
-        <w:rPr>
-          <w:lang w:val="en-US"/>
-        </w:rPr>
-        <w:t>.</w:t>
-      </w:r>
-    </w:p>
-    <w:p>
-      <w:pPr>
-        <w:rPr>
-          <w:lang w:val="en-US"/>
-        </w:rPr>
-      </w:pPr>
-      <w:r>
-        <w:rPr>
-          <w:b/>
-          <w:lang w:val="en-US"/>
-        </w:rPr>
-        <w:t>Quotation</w:t>
-      </w:r>
-      <w:r>
-        <w:rPr>
-          <w:lang w:val="en-US"/>
-        </w:rPr>
-        <w:t>: A [</w:t>
-      </w:r>
-      <w:proofErr w:type="spellStart"/>
-      <w:r>
-        <w:rPr>
-          <w:i/>
-          <w:lang w:val="en-US"/>
-        </w:rPr>
-        <w:t>wasQuotedFrom</w:t>
-      </w:r>
-      <w:proofErr w:type="spellEnd"/>
-      <w:r>
-        <w:rPr>
-          <w:lang w:val="en-US"/>
-        </w:rPr>
-        <w:t>] edge</w:t>
-      </w:r>
-      <w:r>
-        <w:rPr>
-          <w:lang w:val="en-US"/>
-        </w:rPr>
-        <w:t xml:space="preserve"> indicates the repeat of an </w:t>
-      </w:r>
-      <w:r>
-        <w:rPr>
-          <w:i/>
-          <w:lang w:val="en-US"/>
-        </w:rPr>
-        <w:t>entity</w:t>
-      </w:r>
-      <w:r>
-        <w:rPr>
-          <w:lang w:val="en-US"/>
-        </w:rPr>
-        <w:t>, such as text or image, by someone who may or may not be its original author.</w:t>
-      </w:r>
-    </w:p>
-    <w:p>
-      <w:pPr>
-        <w:rPr>
-          <w:i/>
-          <w:lang w:val="en-US"/>
-        </w:rPr>
-      </w:pPr>
-      <w:r>
-        <w:rPr>
-          <w:b/>
-          <w:lang w:val="en-US"/>
-        </w:rPr>
-        <w:t>Influence</w:t>
-      </w:r>
-      <w:r>
-        <w:rPr>
-          <w:lang w:val="en-US"/>
-        </w:rPr>
-        <w:t>: A [</w:t>
-      </w:r>
-      <w:proofErr w:type="spellStart"/>
-      <w:r>
-        <w:rPr>
-          <w:i/>
-          <w:lang w:val="en-US"/>
-        </w:rPr>
-        <w:t>wasInfluencedBy</w:t>
-      </w:r>
-      <w:proofErr w:type="spellEnd"/>
-      <w:r>
-        <w:rPr>
-          <w:lang w:val="en-US"/>
-        </w:rPr>
-        <w:t xml:space="preserve">] edge indicates that the </w:t>
-      </w:r>
-      <w:r>
-        <w:rPr>
-          <w:i/>
-          <w:lang w:val="en-US"/>
-        </w:rPr>
-        <w:t>entity, activity</w:t>
-      </w:r>
-      <w:r>
-        <w:rPr>
-          <w:lang w:val="en-US"/>
-        </w:rPr>
-        <w:t xml:space="preserve"> or</w:t>
-      </w:r>
-      <w:r>
-        <w:rPr>
-          <w:i/>
-          <w:lang w:val="en-US"/>
-        </w:rPr>
-        <w:t xml:space="preserve"> agent</w:t>
-      </w:r>
-      <w:r>
-        <w:rPr>
-          <w:lang w:val="en-US"/>
-        </w:rPr>
-        <w:t xml:space="preserve"> had an effect on the character, development, or behavior of another by the means of </w:t>
-      </w:r>
-      <w:r>
-        <w:rPr>
-          <w:i/>
-          <w:lang w:val="en-US"/>
-        </w:rPr>
-        <w:t xml:space="preserve">usage, start, end, generation, invalidation, communication, derivation, attribution, association, </w:t>
-      </w:r>
-      <w:r>
-        <w:rPr>
-          <w:lang w:val="en-US"/>
-        </w:rPr>
-        <w:t xml:space="preserve">or </w:t>
-      </w:r>
-      <w:r>
-        <w:rPr>
-          <w:i/>
-          <w:lang w:val="en-US"/>
-        </w:rPr>
-        <w:t>delegation.</w:t>
-      </w:r>
-    </w:p>
-    <w:p>
-      <w:pPr>
-        <w:pStyle w:val="Heading3"/>
-        <w:rPr>
-          <w:lang w:val="en-US"/>
-        </w:rPr>
-      </w:pPr>
-      <w:bookmarkStart w:id="43" w:name="_Toc354161725"/>
-      <w:r>
-        <w:rPr>
-          <w:lang w:val="en-US"/>
-        </w:rPr>
-        <w:t>Further Notations</w:t>
-      </w:r>
-      <w:bookmarkEnd w:id="43"/>
-    </w:p>
-    <w:p>
-      <w:pPr>
-        <w:rPr>
-          <w:lang w:val="en-US"/>
-        </w:rPr>
-      </w:pPr>
-      <w:r>
-        <w:rPr>
-          <w:lang w:val="en-US"/>
-        </w:rPr>
-        <w:t xml:space="preserve">Besides the relations mentioned in the previous subsection, the PROV model has support for a few more: Specialization, Alternate, and the possibility of extending existing structures. These extended structures are defined by a variety of mechanisms: </w:t>
-      </w:r>
-      <w:proofErr w:type="spellStart"/>
-      <w:r>
-        <w:rPr>
-          <w:i/>
-          <w:lang w:val="en-US"/>
-        </w:rPr>
-        <w:t>subtyping</w:t>
-      </w:r>
-      <w:proofErr w:type="spellEnd"/>
-      <w:r>
-        <w:rPr>
-          <w:lang w:val="en-US"/>
-        </w:rPr>
-        <w:t xml:space="preserve">, </w:t>
-      </w:r>
-      <w:r>
-        <w:rPr>
-          <w:i/>
-          <w:lang w:val="en-US"/>
-        </w:rPr>
-        <w:t>expanded relations</w:t>
-      </w:r>
-      <w:r>
-        <w:rPr>
-          <w:lang w:val="en-US"/>
-        </w:rPr>
-        <w:t xml:space="preserve">, </w:t>
-      </w:r>
-      <w:r>
-        <w:rPr>
-          <w:i/>
-          <w:lang w:val="en-US"/>
-        </w:rPr>
-        <w:t>optional identification</w:t>
-      </w:r>
-      <w:r>
-        <w:rPr>
-          <w:lang w:val="en-US"/>
-        </w:rPr>
-        <w:t xml:space="preserve">, and </w:t>
-      </w:r>
-      <w:r>
-        <w:rPr>
-          <w:i/>
-          <w:lang w:val="en-US"/>
-        </w:rPr>
-        <w:t>new relations</w:t>
-      </w:r>
-      <w:r>
-        <w:rPr>
-          <w:lang w:val="en-US"/>
-        </w:rPr>
-        <w:t>.</w:t>
-      </w:r>
-    </w:p>
-    <w:p>
-      <w:pPr>
-        <w:rPr>
-          <w:lang w:val="en-US"/>
-        </w:rPr>
-      </w:pPr>
-      <w:r>
-        <w:rPr>
-          <w:b/>
-          <w:i/>
-          <w:lang w:val="en-US"/>
-        </w:rPr>
-        <w:t>Specialization</w:t>
-      </w:r>
-      <w:r>
-        <w:rPr>
-          <w:lang w:val="en-US"/>
-        </w:rPr>
-        <w:t>: A [</w:t>
-      </w:r>
-      <w:proofErr w:type="spellStart"/>
-      <w:r>
-        <w:rPr>
-          <w:i/>
-          <w:lang w:val="en-US"/>
-        </w:rPr>
-        <w:t>specializationOf</w:t>
-      </w:r>
-      <w:proofErr w:type="spellEnd"/>
-      <w:r>
-        <w:rPr>
-          <w:lang w:val="en-US"/>
-        </w:rPr>
-        <w:t xml:space="preserve">] edge from an </w:t>
-      </w:r>
-      <w:r>
-        <w:rPr>
-          <w:i/>
-          <w:lang w:val="en-US"/>
-        </w:rPr>
-        <w:t>entity</w:t>
-      </w:r>
-      <w:r>
-        <w:rPr>
-          <w:lang w:val="en-US"/>
-        </w:rPr>
-        <w:t xml:space="preserve"> to another indicates that the first </w:t>
-      </w:r>
-      <w:r>
-        <w:rPr>
-          <w:i/>
-          <w:lang w:val="en-US"/>
-        </w:rPr>
-        <w:t>entity</w:t>
-      </w:r>
-      <w:r>
-        <w:rPr>
-          <w:lang w:val="en-US"/>
-        </w:rPr>
-        <w:t xml:space="preserve"> shares all aspects of the latter, and additionally presents more specific aspects of the same thing as the latter. In particular, the lifetime of the </w:t>
-      </w:r>
-      <w:r>
-        <w:rPr>
-          <w:i/>
-          <w:lang w:val="en-US"/>
-        </w:rPr>
-        <w:t>entity</w:t>
-      </w:r>
-      <w:r>
-        <w:rPr>
-          <w:lang w:val="en-US"/>
-        </w:rPr>
-        <w:t xml:space="preserve"> being specialized contains that of any specialization. A specialization is not defined as an influence.</w:t>
-      </w:r>
-    </w:p>
-    <w:p>
-      <w:pPr>
-        <w:rPr>
-          <w:lang w:val="en-US"/>
-        </w:rPr>
-      </w:pPr>
-      <w:r>
-        <w:rPr>
-          <w:b/>
-          <w:i/>
-          <w:lang w:val="en-US"/>
-        </w:rPr>
-        <w:t>Alternate</w:t>
-      </w:r>
-      <w:r>
-        <w:rPr>
-          <w:lang w:val="en-US"/>
-        </w:rPr>
-        <w:t>: A [</w:t>
-      </w:r>
-      <w:proofErr w:type="spellStart"/>
-      <w:r>
-        <w:rPr>
-          <w:i/>
-          <w:lang w:val="en-US"/>
-        </w:rPr>
-        <w:t>alternateOf</w:t>
-      </w:r>
-      <w:proofErr w:type="spellEnd"/>
-      <w:r>
-        <w:rPr>
-          <w:lang w:val="en-US"/>
-        </w:rPr>
-        <w:t xml:space="preserve">] edge from an </w:t>
-      </w:r>
-      <w:r>
-        <w:rPr>
-          <w:i/>
-          <w:lang w:val="en-US"/>
-        </w:rPr>
-        <w:t>entity</w:t>
-      </w:r>
-      <w:r>
-        <w:rPr>
-          <w:lang w:val="en-US"/>
-        </w:rPr>
-        <w:t xml:space="preserve"> to another indicates that both of them present aspects of the same thing. These aspects may be the same or different, and the alternate </w:t>
-      </w:r>
-      <w:r>
-        <w:rPr>
-          <w:i/>
-          <w:lang w:val="en-US"/>
-        </w:rPr>
-        <w:t>entities</w:t>
-      </w:r>
-      <w:r>
-        <w:rPr>
-          <w:lang w:val="en-US"/>
-        </w:rPr>
-        <w:t xml:space="preserve"> may or may not overlap in time. Alternate is not defined as an influence. The </w:t>
+        <w:t xml:space="preserve"> can also be applied to core relations. For example, a </w:t>
+      </w:r>
+      <w:r>
+        <w:rPr>
+          <w:i/>
+          <w:lang w:val="en-US"/>
+        </w:rPr>
+        <w:t>revision</w:t>
+      </w:r>
+      <w:r>
+        <w:rPr>
+          <w:lang w:val="en-US"/>
+        </w:rPr>
+        <w:t xml:space="preserve"> is a special </w:t>
       </w:r>
       <w:r>
         <w:rPr>
           <w:lang w:val="en-US"/>
         </w:rPr>
         <w:lastRenderedPageBreak/>
-        <w:t xml:space="preserve">alternate relationship is a necessary general relationship that only states that both alternate </w:t>
-      </w:r>
-      <w:r>
-        <w:rPr>
-          <w:i/>
-          <w:lang w:val="en-US"/>
-        </w:rPr>
-        <w:t>entities</w:t>
-      </w:r>
-      <w:r>
-        <w:rPr>
-          <w:lang w:val="en-US"/>
-        </w:rPr>
-        <w:t xml:space="preserve"> respectively fix some aspects of some common thing, and so there is some relevant connection between the </w:t>
-      </w:r>
-      <w:r>
-        <w:rPr>
-          <w:lang w:val="en-US"/>
-        </w:rPr>
-        <w:t>provenances</w:t>
-      </w:r>
-      <w:r>
-        <w:rPr>
-          <w:lang w:val="en-US"/>
-        </w:rPr>
-        <w:t xml:space="preserve"> of the alternates.</w:t>
-      </w:r>
-    </w:p>
-    <w:p>
-      <w:pPr>
-        <w:rPr>
-          <w:lang w:val="en-US"/>
-        </w:rPr>
-      </w:pPr>
-      <w:proofErr w:type="spellStart"/>
-      <w:r>
-        <w:rPr>
-          <w:b/>
-          <w:i/>
-          <w:lang w:val="en-US"/>
-        </w:rPr>
-        <w:t>Subtyping</w:t>
-      </w:r>
-      <w:proofErr w:type="spellEnd"/>
-      <w:r>
-        <w:rPr>
-          <w:lang w:val="en-US"/>
-        </w:rPr>
-        <w:t xml:space="preserve">: can be applied to core types. For example, a </w:t>
-      </w:r>
-      <w:r>
-        <w:rPr>
-          <w:i/>
-          <w:lang w:val="en-US"/>
-        </w:rPr>
-        <w:t>software</w:t>
-      </w:r>
-      <w:r>
-        <w:rPr>
-          <w:lang w:val="en-US"/>
-        </w:rPr>
-        <w:t xml:space="preserve"> </w:t>
-      </w:r>
-      <w:r>
-        <w:rPr>
-          <w:i/>
-          <w:lang w:val="en-US"/>
-        </w:rPr>
-        <w:t>agent</w:t>
-      </w:r>
-      <w:r>
-        <w:rPr>
-          <w:lang w:val="en-US"/>
-        </w:rPr>
-        <w:t xml:space="preserve"> is special kind of </w:t>
-      </w:r>
-      <w:r>
-        <w:rPr>
-          <w:i/>
-          <w:lang w:val="en-US"/>
-        </w:rPr>
-        <w:t>agent</w:t>
-      </w:r>
-      <w:r>
-        <w:rPr>
-          <w:lang w:val="en-US"/>
-        </w:rPr>
-        <w:t xml:space="preserve">. </w:t>
-      </w:r>
-      <w:proofErr w:type="spellStart"/>
-      <w:r>
-        <w:rPr>
-          <w:i/>
-          <w:lang w:val="en-US"/>
-        </w:rPr>
-        <w:t>Subtyping</w:t>
-      </w:r>
-      <w:proofErr w:type="spellEnd"/>
-      <w:r>
-        <w:rPr>
-          <w:lang w:val="en-US"/>
-        </w:rPr>
-        <w:t xml:space="preserve"> can also be applied to core relations. For example, a </w:t>
-      </w:r>
-      <w:r>
-        <w:rPr>
-          <w:i/>
-          <w:lang w:val="en-US"/>
-        </w:rPr>
-        <w:t>revision</w:t>
-      </w:r>
-      <w:r>
-        <w:rPr>
-          <w:lang w:val="en-US"/>
-        </w:rPr>
-        <w:t xml:space="preserve"> is a special kind of </w:t>
+        <w:t xml:space="preserve">kind of </w:t>
       </w:r>
       <w:r>
         <w:rPr>
@@ -21460,7 +21394,6 @@
           <w:noProof/>
           <w:lang w:val="en-US"/>
         </w:rPr>
-        <w:lastRenderedPageBreak/>
         <w:drawing>
           <wp:inline distT="0" distB="0" distL="0" distR="0">
             <wp:extent cx="4876800" cy="1457325"/>
@@ -21640,6 +21573,7 @@
         <w:rPr>
           <w:lang w:val="en-US"/>
         </w:rPr>
+        <w:lastRenderedPageBreak/>
         <w:t>The PROV data mode</w:t>
       </w:r>
       <w:r>
@@ -22920,14 +22854,7 @@
         <w:rPr>
           <w:lang w:val="en-US"/>
         </w:rPr>
-        <w:t xml:space="preserve">from its </w:t>
-      </w:r>
-      <w:r>
-        <w:rPr>
-          <w:lang w:val="en-US"/>
-        </w:rPr>
-        <w:lastRenderedPageBreak/>
-        <w:t>generation or usage</w:t>
+        <w:t>from its generation or usage</w:t>
       </w:r>
       <w:r>
         <w:rPr>
@@ -23304,6 +23231,7 @@
           <w:noProof/>
           <w:lang w:val="en-US"/>
         </w:rPr>
+        <w:lastRenderedPageBreak/>
         <w:drawing>
           <wp:inline distT="0" distB="0" distL="0" distR="0">
             <wp:extent cx="5208148" cy="1514475"/>
@@ -23623,7 +23551,6 @@
         </w:rPr>
         <w:t xml:space="preserve">(NIES </w:t>
       </w:r>
-      <w:proofErr w:type="spellStart"/>
       <w:r>
         <w:rPr>
           <w:rFonts w:cs="Times New Roman"/>
@@ -23631,17 +23558,7 @@
           <w:iCs/>
           <w:szCs w:val="24"/>
         </w:rPr>
-        <w:t>et</w:t>
-      </w:r>
-      <w:proofErr w:type="spellEnd"/>
-      <w:r>
-        <w:rPr>
-          <w:rFonts w:cs="Times New Roman"/>
-          <w:i/>
-          <w:iCs/>
-          <w:szCs w:val="24"/>
-        </w:rPr>
-        <w:t xml:space="preserve"> al.</w:t>
+        <w:t>et al.</w:t>
       </w:r>
       <w:r>
         <w:rPr>
@@ -24000,7 +23917,6 @@
         <w:rPr>
           <w:lang w:val="en-US"/>
         </w:rPr>
-        <w:lastRenderedPageBreak/>
         <w:t>Otherwise, the normal form of </w:t>
       </w:r>
       <w:r>
@@ -24297,6 +24213,7 @@
         <w:rPr>
           <w:lang w:val="en-US"/>
         </w:rPr>
+        <w:lastRenderedPageBreak/>
         <w:t>Apply all event ordering constraints to</w:t>
       </w:r>
       <w:r>
@@ -25082,14 +24999,7 @@
         <w:rPr>
           <w:lang w:val="en-US"/>
         </w:rPr>
-        <w:t xml:space="preserve"> is a rule that can be applied to instances to replace defined </w:t>
-      </w:r>
-      <w:r>
-        <w:rPr>
-          <w:lang w:val="en-US"/>
-        </w:rPr>
-        <w:lastRenderedPageBreak/>
-        <w:t xml:space="preserve">statements with other statements. In other words, a </w:t>
+        <w:t xml:space="preserve"> is a rule that can be applied to instances to replace defined statements with other statements. In other words, a </w:t>
       </w:r>
       <w:r>
         <w:rPr>
@@ -25213,6 +25123,7 @@
         <w:rPr>
           <w:lang w:val="en-US"/>
         </w:rPr>
+        <w:lastRenderedPageBreak/>
         <w:t>Comparison Between Models</w:t>
       </w:r>
       <w:bookmarkEnd w:id="54"/>
@@ -26417,150 +26328,156 @@
         <w:rPr>
           <w:lang w:val="en-US"/>
         </w:rPr>
+        <w:t>From these relations</w:t>
+      </w:r>
+      <w:r>
+        <w:rPr>
+          <w:lang w:val="en-US"/>
+        </w:rPr>
+        <w:t>hips</w:t>
+      </w:r>
+      <w:r>
+        <w:rPr>
+          <w:lang w:val="en-US"/>
+        </w:rPr>
+        <w:t xml:space="preserve"> without direct equivalence</w:t>
+      </w:r>
+      <w:r>
+        <w:rPr>
+          <w:lang w:val="en-US"/>
+        </w:rPr>
+        <w:t>s</w:t>
+      </w:r>
+      <w:r>
+        <w:rPr>
+          <w:lang w:val="en-US"/>
+        </w:rPr>
+        <w:t xml:space="preserve">, it is possible to observe differences between models. The OPM is </w:t>
+      </w:r>
+      <w:r>
+        <w:rPr>
+          <w:lang w:val="en-US"/>
+        </w:rPr>
+        <w:t xml:space="preserve">a </w:t>
+      </w:r>
+      <w:r>
+        <w:rPr>
+          <w:lang w:val="en-US"/>
+        </w:rPr>
+        <w:t xml:space="preserve">simpler, </w:t>
+      </w:r>
+      <w:r>
+        <w:rPr>
+          <w:lang w:val="en-US"/>
+        </w:rPr>
+        <w:t xml:space="preserve">and </w:t>
+      </w:r>
+      <w:r>
+        <w:rPr>
+          <w:lang w:val="en-US"/>
+        </w:rPr>
+        <w:t xml:space="preserve">apparently </w:t>
+      </w:r>
+      <w:r>
+        <w:rPr>
+          <w:lang w:val="en-US"/>
+        </w:rPr>
+        <w:t xml:space="preserve">is </w:t>
+      </w:r>
+      <w:r>
+        <w:rPr>
+          <w:lang w:val="en-US"/>
+        </w:rPr>
+        <w:t>aime</w:t>
+      </w:r>
+      <w:r>
+        <w:rPr>
+          <w:lang w:val="en-US"/>
+        </w:rPr>
+        <w:t>d to control flows of execution</w:t>
+      </w:r>
+      <w:r>
+        <w:rPr>
+          <w:lang w:val="en-US"/>
+        </w:rPr>
+        <w:t xml:space="preserve"> taking particular indication </w:t>
+      </w:r>
+      <w:r>
+        <w:rPr>
+          <w:lang w:val="en-US"/>
+        </w:rPr>
+        <w:t xml:space="preserve">of a </w:t>
+      </w:r>
+      <w:r>
+        <w:rPr>
+          <w:i/>
+          <w:lang w:val="en-US"/>
+        </w:rPr>
+        <w:t>process</w:t>
+      </w:r>
+      <w:r>
+        <w:rPr>
+          <w:lang w:val="en-US"/>
+        </w:rPr>
+        <w:t xml:space="preserve"> being started by anothe</w:t>
+      </w:r>
+      <w:r>
+        <w:rPr>
+          <w:lang w:val="en-US"/>
+        </w:rPr>
+        <w:t>r</w:t>
+      </w:r>
+      <w:r>
+        <w:rPr>
+          <w:lang w:val="en-US"/>
+        </w:rPr>
+        <w:t xml:space="preserve">. Meanwhile, PROV appears to be more focused on issues of responsibility and historical data, having several relationships between </w:t>
+      </w:r>
+      <w:r>
+        <w:rPr>
+          <w:i/>
+          <w:lang w:val="en-US"/>
+        </w:rPr>
+        <w:t>agents</w:t>
+      </w:r>
+      <w:r>
+        <w:rPr>
+          <w:lang w:val="en-US"/>
+        </w:rPr>
+        <w:t xml:space="preserve"> and the other types (</w:t>
+      </w:r>
+      <w:r>
+        <w:rPr>
+          <w:i/>
+          <w:lang w:val="en-US"/>
+        </w:rPr>
+        <w:t>entities</w:t>
+      </w:r>
+      <w:r>
+        <w:rPr>
+          <w:lang w:val="en-US"/>
+        </w:rPr>
+        <w:t xml:space="preserve"> and </w:t>
+      </w:r>
+      <w:r>
+        <w:rPr>
+          <w:i/>
+          <w:lang w:val="en-US"/>
+        </w:rPr>
+        <w:t>activities</w:t>
+      </w:r>
+      <w:r>
+        <w:rPr>
+          <w:lang w:val="en-US"/>
+        </w:rPr>
+        <w:t xml:space="preserve">), but also </w:t>
+      </w:r>
+      <w:r>
+        <w:rPr>
+          <w:lang w:val="en-US"/>
+        </w:rPr>
         <w:lastRenderedPageBreak/>
-        <w:t>From these relations</w:t>
-      </w:r>
-      <w:r>
-        <w:rPr>
-          <w:lang w:val="en-US"/>
-        </w:rPr>
-        <w:t>hips</w:t>
-      </w:r>
-      <w:r>
-        <w:rPr>
-          <w:lang w:val="en-US"/>
-        </w:rPr>
-        <w:t xml:space="preserve"> without direct equivalence</w:t>
-      </w:r>
-      <w:r>
-        <w:rPr>
-          <w:lang w:val="en-US"/>
-        </w:rPr>
-        <w:t>s</w:t>
-      </w:r>
-      <w:r>
-        <w:rPr>
-          <w:lang w:val="en-US"/>
-        </w:rPr>
-        <w:t xml:space="preserve">, it is possible to observe differences between models. The OPM is </w:t>
-      </w:r>
-      <w:r>
-        <w:rPr>
-          <w:lang w:val="en-US"/>
-        </w:rPr>
-        <w:t xml:space="preserve">a </w:t>
-      </w:r>
-      <w:r>
-        <w:rPr>
-          <w:lang w:val="en-US"/>
-        </w:rPr>
-        <w:t xml:space="preserve">simpler, </w:t>
-      </w:r>
-      <w:r>
-        <w:rPr>
-          <w:lang w:val="en-US"/>
-        </w:rPr>
-        <w:t xml:space="preserve">and </w:t>
-      </w:r>
-      <w:r>
-        <w:rPr>
-          <w:lang w:val="en-US"/>
-        </w:rPr>
-        <w:t xml:space="preserve">apparently </w:t>
-      </w:r>
-      <w:r>
-        <w:rPr>
-          <w:lang w:val="en-US"/>
-        </w:rPr>
-        <w:t xml:space="preserve">is </w:t>
-      </w:r>
-      <w:r>
-        <w:rPr>
-          <w:lang w:val="en-US"/>
-        </w:rPr>
-        <w:t>aime</w:t>
-      </w:r>
-      <w:r>
-        <w:rPr>
-          <w:lang w:val="en-US"/>
-        </w:rPr>
-        <w:t>d to control flows of execution</w:t>
-      </w:r>
-      <w:r>
-        <w:rPr>
-          <w:lang w:val="en-US"/>
-        </w:rPr>
-        <w:t xml:space="preserve"> taking particular indication </w:t>
-      </w:r>
-      <w:r>
-        <w:rPr>
-          <w:lang w:val="en-US"/>
-        </w:rPr>
-        <w:t xml:space="preserve">of a </w:t>
-      </w:r>
-      <w:r>
-        <w:rPr>
-          <w:i/>
-          <w:lang w:val="en-US"/>
-        </w:rPr>
-        <w:t>process</w:t>
-      </w:r>
-      <w:r>
-        <w:rPr>
-          <w:lang w:val="en-US"/>
-        </w:rPr>
-        <w:t xml:space="preserve"> being started by anothe</w:t>
-      </w:r>
-      <w:r>
-        <w:rPr>
-          <w:lang w:val="en-US"/>
-        </w:rPr>
-        <w:t>r</w:t>
-      </w:r>
-      <w:r>
-        <w:rPr>
-          <w:lang w:val="en-US"/>
-        </w:rPr>
-        <w:t xml:space="preserve">. Meanwhile, PROV appears to be more focused on issues of responsibility and historical data, having several relationships between </w:t>
-      </w:r>
-      <w:r>
-        <w:rPr>
-          <w:i/>
-          <w:lang w:val="en-US"/>
-        </w:rPr>
-        <w:t>agents</w:t>
-      </w:r>
-      <w:r>
-        <w:rPr>
-          <w:lang w:val="en-US"/>
-        </w:rPr>
-        <w:t xml:space="preserve"> and the other types (</w:t>
-      </w:r>
-      <w:r>
-        <w:rPr>
-          <w:i/>
-          <w:lang w:val="en-US"/>
-        </w:rPr>
-        <w:t>entities</w:t>
-      </w:r>
-      <w:r>
-        <w:rPr>
-          <w:lang w:val="en-US"/>
-        </w:rPr>
-        <w:t xml:space="preserve"> and </w:t>
-      </w:r>
-      <w:r>
-        <w:rPr>
-          <w:i/>
-          <w:lang w:val="en-US"/>
-        </w:rPr>
-        <w:t>activities</w:t>
-      </w:r>
-      <w:r>
-        <w:rPr>
-          <w:lang w:val="en-US"/>
-        </w:rPr>
-        <w:t xml:space="preserve">), but also being </w:t>
+        <w:t xml:space="preserve">being </w:t>
       </w:r>
       <w:r>
         <w:rPr>
@@ -27584,7 +27501,6 @@
         <w:rPr>
           <w:lang w:val="en-US"/>
         </w:rPr>
-        <w:lastRenderedPageBreak/>
         <w:t>With</w:t>
       </w:r>
       <w:r>
@@ -32478,43 +32394,6 @@
         <w:rPr>
           <w:lang w:val="en-US"/>
         </w:rPr>
-        <w:t xml:space="preserve">Another feature is </w:t>
-      </w:r>
-      <w:r>
-        <w:rPr>
-          <w:lang w:val="en-US"/>
-        </w:rPr>
-        <w:t>usage of</w:t>
-      </w:r>
-      <w:r>
-        <w:rPr>
-          <w:lang w:val="en-US"/>
-        </w:rPr>
-        <w:t xml:space="preserve"> filters to omit information. These filters can be of three types: vertex filter, edge filter, and status filter. The first two filters are related to the graph, </w:t>
-      </w:r>
-      <w:r>
-        <w:rPr>
-          <w:lang w:val="en-US"/>
-        </w:rPr>
-        <w:t>which</w:t>
-      </w:r>
-      <w:r>
-        <w:rPr>
-          <w:lang w:val="en-US"/>
-        </w:rPr>
-        <w:t xml:space="preserve"> omits vertices and edges in the graph. The last one, status filter, alters the information being displayed. For example, to analyze hit points, both from monsters and players, using the status filter will change all vertices that contain such attribute while keeping all other vertices intact.</w:t>
-      </w:r>
-    </w:p>
-    <w:p>
-      <w:pPr>
-        <w:rPr>
-          <w:lang w:val="en-US"/>
-        </w:rPr>
-      </w:pPr>
-      <w:r>
-        <w:rPr>
-          <w:lang w:val="en-US"/>
-        </w:rPr>
         <w:t>Since the graph is generated from collected game date, not all collected information is relevant for every type of analysis. Thus, the provenance graph might contain actions that did not provoke any significant change</w:t>
       </w:r>
       <w:r>
@@ -32527,7 +32406,50 @@
         <w:rPr>
           <w:lang w:val="en-US"/>
         </w:rPr>
-        <w:t xml:space="preserve">. These elements act as noise and can be omitted during analysis. To do this, it is possible to collapse </w:t>
+        <w:t xml:space="preserve"> for the analysis</w:t>
+      </w:r>
+      <w:r>
+        <w:rPr>
+          <w:lang w:val="en-US"/>
+        </w:rPr>
+        <w:t>. These elements act as noise and can be omitted during analysis</w:t>
+      </w:r>
+      <w:r>
+        <w:rPr>
+          <w:lang w:val="en-US"/>
+        </w:rPr>
+        <w:t xml:space="preserve"> in the provenance graph through filters</w:t>
+      </w:r>
+      <w:r>
+        <w:rPr>
+          <w:lang w:val="en-US"/>
+        </w:rPr>
+        <w:t xml:space="preserve">. </w:t>
+      </w:r>
+      <w:r>
+        <w:rPr>
+          <w:lang w:val="en-US"/>
+        </w:rPr>
+        <w:t>These filters can be of three types: vertex filter, edge filter, and status filter. The first two filters are related to the graph, which omits vertices and edges in the graph. The last one, status filter, alters the information being displayed. For example, to analyze hit points, both from monsters and players, using the status filter will change the display of all vertices that contain such attribute while keeping all other vertices intact.</w:t>
+      </w:r>
+    </w:p>
+    <w:p>
+      <w:pPr>
+        <w:rPr>
+          <w:lang w:val="en-US"/>
+        </w:rPr>
+      </w:pPr>
+      <w:r>
+        <w:rPr>
+          <w:lang w:val="en-US"/>
+        </w:rPr>
+        <w:t>Filters can also be used to</w:t>
+      </w:r>
+      <w:r>
+        <w:rPr>
+          <w:lang w:val="en-US"/>
+        </w:rPr>
+        <w:t xml:space="preserve"> collapse </w:t>
       </w:r>
       <w:r>
         <w:rPr>
@@ -32539,7 +32461,7 @@
         <w:rPr>
           <w:lang w:val="en-US"/>
         </w:rPr>
-        <w:t xml:space="preserve"> in order to reduce the graph size by changing the information display scale, grouping nearby </w:t>
+        <w:t xml:space="preserve"> in order to reduce the graph size by changing the information display scale grouping nearby </w:t>
       </w:r>
       <w:r>
         <w:rPr>
@@ -32563,7 +32485,19 @@
         <w:rPr>
           <w:lang w:val="en-US"/>
         </w:rPr>
-        <w:t xml:space="preserve">granularity. Another usage of collapse is to group </w:t>
+        <w:t xml:space="preserve">granularity. </w:t>
+      </w:r>
+      <w:r>
+        <w:rPr>
+          <w:lang w:val="en-US"/>
+        </w:rPr>
+        <w:t xml:space="preserve">For example, instead of displaying information in a daily basis, group them together to display the summary of the events in a weekly scale. </w:t>
+      </w:r>
+      <w:r>
+        <w:rPr>
+          <w:lang w:val="en-US"/>
+        </w:rPr>
+        <w:t xml:space="preserve">Another usage of collapse is to group </w:t>
       </w:r>
       <w:r>
         <w:rPr>
@@ -32681,32 +32615,62 @@
         <w:rPr>
           <w:lang w:val="en-US"/>
         </w:rPr>
-        <w:t xml:space="preserve"> size difference when collapsed. Another type of filter present is the edge filter</w:t>
-      </w:r>
-      <w:r>
-        <w:rPr>
-          <w:lang w:val="en-US"/>
-        </w:rPr>
-        <w:t>, which</w:t>
-      </w:r>
-      <w:r>
-        <w:rPr>
-          <w:lang w:val="en-US"/>
-        </w:rPr>
-        <w:t xml:space="preserve"> filter edges by context and by the type of relationship.</w:t>
-      </w:r>
-    </w:p>
-    <w:p>
-      <w:pPr>
-        <w:rPr>
-          <w:lang w:val="en-US"/>
-        </w:rPr>
-      </w:pPr>
+        <w:t xml:space="preserve"> size difference when collapsed. </w:t>
+      </w:r>
+      <w:r>
+        <w:rPr>
+          <w:lang w:val="en-US"/>
+        </w:rPr>
+        <w:t>Similar to the vertex filter, the</w:t>
+      </w:r>
+      <w:r>
+        <w:rPr>
+          <w:lang w:val="en-US"/>
+        </w:rPr>
+        <w:t xml:space="preserve"> edge filter</w:t>
+      </w:r>
+      <w:r>
+        <w:rPr>
+          <w:lang w:val="en-US"/>
+        </w:rPr>
+        <w:t xml:space="preserve"> is used to omit information, in this case </w:t>
+      </w:r>
       <w:r>
         <w:rPr>
           <w:lang w:val="en-US"/>
         </w:rPr>
         <w:lastRenderedPageBreak/>
+        <w:t>relationships between vertices, by type of the relationship</w:t>
+      </w:r>
+      <w:r>
+        <w:rPr>
+          <w:lang w:val="en-US"/>
+        </w:rPr>
+        <w:t>.</w:t>
+      </w:r>
+      <w:r>
+        <w:rPr>
+          <w:lang w:val="en-US"/>
+        </w:rPr>
+        <w:t xml:space="preserve"> One example is to filter all edges that </w:t>
+      </w:r>
+      <w:r>
+        <w:rPr>
+          <w:lang w:val="en-US"/>
+        </w:rPr>
+        <w:t>express damage done (by any anything to anything) during the game.</w:t>
+      </w:r>
+    </w:p>
+    <w:p>
+      <w:pPr>
+        <w:rPr>
+          <w:lang w:val="en-US"/>
+        </w:rPr>
+      </w:pPr>
+      <w:r>
+        <w:rPr>
+          <w:lang w:val="en-US"/>
+        </w:rPr>
         <w:t xml:space="preserve">The last filter is the status filter. When selecting the desired attribute, all </w:t>
       </w:r>
       <w:r>
@@ -32842,7 +32806,7 @@
                     <a:blip r:embed="rId24" cstate="print">
                       <a:extLst>
                         <a:ext uri="{28A0092B-C50C-407E-A947-70E740481C1C}">
-                          <a14:useLocalDpi xmlns:a14="http://schemas.microsoft.com/office/drawing/2010/main" xmlns:wps="http://schemas.microsoft.com/office/word/2010/wordprocessingShape" xmlns:wpi="http://schemas.microsoft.com/office/word/2010/wordprocessingInk" xmlns:wpg="http://schemas.microsoft.com/office/word/2010/wordprocessingGroup" xmlns:w14="http://schemas.microsoft.com/office/word/2010/wordml" xmlns:w="http://schemas.openxmlformats.org/wordprocessingml/2006/main" xmlns:w10="urn:schemas-microsoft-com:office:word" xmlns:wp14="http://schemas.microsoft.com/office/word/2010/wordprocessingDrawing" xmlns:v="urn:schemas-microsoft-com:vml" xmlns:o="urn:schemas-microsoft-com:office:office" xmlns:mv="urn:schemas-microsoft-com:mac:vml" xmlns:mc="http://schemas.openxmlformats.org/markup-compatibility/2006" xmlns:mo="http://schemas.microsoft.com/office/mac/office/2008/main" xmlns:wpc="http://schemas.microsoft.com/office/word/2010/wordprocessingCanvas" xmlns="" val="0"/>
+                          <a14:useLocalDpi xmlns="" xmlns:wpc="http://schemas.microsoft.com/office/word/2010/wordprocessingCanvas" xmlns:mo="http://schemas.microsoft.com/office/mac/office/2008/main" xmlns:mc="http://schemas.openxmlformats.org/markup-compatibility/2006" xmlns:mv="urn:schemas-microsoft-com:mac:vml" xmlns:o="urn:schemas-microsoft-com:office:office" xmlns:v="urn:schemas-microsoft-com:vml" xmlns:wp14="http://schemas.microsoft.com/office/word/2010/wordprocessingDrawing" xmlns:w10="urn:schemas-microsoft-com:office:word" xmlns:w="http://schemas.openxmlformats.org/wordprocessingml/2006/main" xmlns:w14="http://schemas.microsoft.com/office/word/2010/wordml" xmlns:wpg="http://schemas.microsoft.com/office/word/2010/wordprocessingGroup" xmlns:wpi="http://schemas.microsoft.com/office/word/2010/wordprocessingInk" xmlns:wps="http://schemas.microsoft.com/office/word/2010/wordprocessingShape" xmlns:a14="http://schemas.microsoft.com/office/drawing/2010/main" val="0"/>
                         </a:ext>
                       </a:extLst>
                     </a:blip>
@@ -33070,7 +33034,19 @@
         <w:rPr>
           <w:lang w:val="en-US"/>
         </w:rPr>
-        <w:t xml:space="preserve">Using these features for graph manipulation and visualization, the user is able to interact with the provenance graph, identifying relevant actions that had an impact in the story or in the desired type of analysis. It is also possible to hide information that might not be relevant to the desired analysis. Irrelevant information can be omitted in the graph or grouped together by features presented in the application. </w:t>
+        <w:t xml:space="preserve">Using these features for graph manipulation and visualization, the user is able to interact with the provenance graph, identifying relevant actions that had an impact in the story or in the desired type of analysis. It is also possible to hide information that might not be relevant to the analysis. </w:t>
+      </w:r>
+      <w:r>
+        <w:rPr>
+          <w:lang w:val="en-US"/>
+        </w:rPr>
+        <w:t>This i</w:t>
+      </w:r>
+      <w:r>
+        <w:rPr>
+          <w:lang w:val="en-US"/>
+        </w:rPr>
+        <w:t xml:space="preserve">rrelevant information can be omitted in the graph or grouped together by features presented in the application. </w:t>
       </w:r>
     </w:p>
     <w:p>
@@ -33162,7 +33138,14 @@
         <w:rPr>
           <w:lang w:val="en-US"/>
         </w:rPr>
-        <w:t>However, that is not always true. The player could have made other actions against the enemy, which are also considered a form of attack, such as casting a spell, or a special attack maneuver, or even healing himself in order to survive. These actions are not duplicated, but can still be encapsul</w:t>
+        <w:t xml:space="preserve">However, that is not always true. The player could have made other actions against the enemy, which are also considered a form of attack, such as casting a spell, or a special attack maneuver, or even healing himself in order to survive. These actions are not duplicated, but </w:t>
+      </w:r>
+      <w:r>
+        <w:rPr>
+          <w:lang w:val="en-US"/>
+        </w:rPr>
+        <w:lastRenderedPageBreak/>
+        <w:t>can still be encapsul</w:t>
       </w:r>
       <w:r>
         <w:rPr>
@@ -33198,14 +33181,7 @@
         <w:rPr>
           <w:lang w:val="en-US"/>
         </w:rPr>
-        <w:t xml:space="preserve"> can be expanded for a </w:t>
-      </w:r>
-      <w:r>
-        <w:rPr>
-          <w:lang w:val="en-US"/>
-        </w:rPr>
-        <w:lastRenderedPageBreak/>
-        <w:t xml:space="preserve">detailed analysis. Note that all collected information is preserved and the only change made is on how it is displayed. </w:t>
+        <w:t xml:space="preserve"> can be expanded for a detailed analysis. Note that all collected information is preserved and the only change made is on how it is displayed. </w:t>
       </w:r>
     </w:p>
     <w:p>
@@ -33276,35 +33252,19 @@
     </w:p>
     <w:p>
       <w:pPr>
-        <w:pStyle w:val="Heading3"/>
-        <w:rPr>
-          <w:lang w:val="en-US"/>
-        </w:rPr>
-      </w:pPr>
-      <w:bookmarkStart w:id="78" w:name="_Toc354161737"/>
-      <w:r>
-        <w:rPr>
-          <w:lang w:val="en-US"/>
-        </w:rPr>
-        <w:t>Layouts</w:t>
+        <w:pStyle w:val="Heading2"/>
+        <w:rPr>
+          <w:lang w:val="en-US"/>
+        </w:rPr>
+      </w:pPr>
+      <w:bookmarkStart w:id="78" w:name="_Toc354161738"/>
+      <w:r>
+        <w:rPr>
+          <w:lang w:val="en-US"/>
+        </w:rPr>
+        <w:t>Final Considerations</w:t>
       </w:r>
       <w:bookmarkEnd w:id="78"/>
-    </w:p>
-    <w:p>
-      <w:pPr>
-        <w:pStyle w:val="Heading2"/>
-        <w:rPr>
-          <w:lang w:val="en-US"/>
-        </w:rPr>
-      </w:pPr>
-      <w:bookmarkStart w:id="79" w:name="_Toc354161738"/>
-      <w:r>
-        <w:rPr>
-          <w:lang w:val="en-US"/>
-        </w:rPr>
-        <w:t>Final Considerations</w:t>
-      </w:r>
-      <w:bookmarkEnd w:id="79"/>
     </w:p>
     <w:p>
       <w:pPr>
@@ -33335,7 +33295,7 @@
           <w:lang w:val="en-US"/>
         </w:rPr>
       </w:pPr>
-      <w:bookmarkStart w:id="80" w:name="_Toc354161739"/>
+      <w:bookmarkStart w:id="79" w:name="_Toc354161739"/>
       <w:r>
         <w:rPr>
           <w:lang w:val="en-US"/>
@@ -33349,23 +33309,23 @@
         </w:rPr>
         <w:t>Implementation</w:t>
       </w:r>
+      <w:bookmarkEnd w:id="79"/>
+    </w:p>
+    <w:p>
+      <w:pPr>
+        <w:pStyle w:val="Heading2"/>
+        <w:rPr>
+          <w:lang w:val="en-US"/>
+        </w:rPr>
+      </w:pPr>
+      <w:bookmarkStart w:id="80" w:name="_Toc354161740"/>
+      <w:r>
+        <w:rPr>
+          <w:lang w:val="en-US"/>
+        </w:rPr>
+        <w:t>Introduction</w:t>
+      </w:r>
       <w:bookmarkEnd w:id="80"/>
-    </w:p>
-    <w:p>
-      <w:pPr>
-        <w:pStyle w:val="Heading2"/>
-        <w:rPr>
-          <w:lang w:val="en-US"/>
-        </w:rPr>
-      </w:pPr>
-      <w:bookmarkStart w:id="81" w:name="_Toc354161740"/>
-      <w:r>
-        <w:rPr>
-          <w:lang w:val="en-US"/>
-        </w:rPr>
-        <w:t>Introduction</w:t>
-      </w:r>
-      <w:bookmarkEnd w:id="81"/>
     </w:p>
     <w:p>
       <w:pPr>
@@ -33453,7 +33413,7 @@
           <w:lang w:val="en-US"/>
         </w:rPr>
       </w:pPr>
-      <w:bookmarkStart w:id="82" w:name="_Toc354161741"/>
+      <w:bookmarkStart w:id="81" w:name="_Toc354161741"/>
       <w:r>
         <w:rPr>
           <w:rStyle w:val="TabelaChar"/>
@@ -33465,7 +33425,7 @@
         </w:rPr>
         <w:t>SDM</w:t>
       </w:r>
-      <w:bookmarkEnd w:id="82"/>
+      <w:bookmarkEnd w:id="81"/>
     </w:p>
     <w:p>
       <w:pPr>
@@ -33480,7 +33440,7 @@
           <w:lang w:val="en-US"/>
         </w:rPr>
       </w:pPr>
-      <w:bookmarkStart w:id="83" w:name="_Toc354161742"/>
+      <w:bookmarkStart w:id="82" w:name="_Toc354161742"/>
       <w:r>
         <w:rPr>
           <w:rStyle w:val="TabelaChar"/>
@@ -33514,16 +33474,60 @@
         </w:rPr>
         <w:t>Example</w:t>
       </w:r>
+      <w:bookmarkEnd w:id="82"/>
+    </w:p>
+    <w:p>
+      <w:pPr>
+        <w:pStyle w:val="Heading2"/>
+        <w:rPr>
+          <w:lang w:val="en-US"/>
+        </w:rPr>
+      </w:pPr>
+      <w:bookmarkStart w:id="83" w:name="_Toc354161743"/>
+      <w:r>
+        <w:rPr>
+          <w:lang w:val="en-US"/>
+        </w:rPr>
+        <w:t>Provenance</w:t>
+      </w:r>
+      <w:r>
+        <w:rPr>
+          <w:lang w:val="en-US"/>
+        </w:rPr>
+        <w:t xml:space="preserve"> </w:t>
+      </w:r>
+      <w:r>
+        <w:rPr>
+          <w:lang w:val="en-US"/>
+        </w:rPr>
+        <w:t>Gathering</w:t>
+      </w:r>
       <w:bookmarkEnd w:id="83"/>
     </w:p>
     <w:p>
       <w:pPr>
+        <w:pStyle w:val="Heading3"/>
+        <w:rPr>
+          <w:lang w:val="en-US"/>
+        </w:rPr>
+      </w:pPr>
+      <w:bookmarkStart w:id="84" w:name="_Toc354161744"/>
+      <w:r>
+        <w:rPr>
+          <w:lang w:val="en-US"/>
+        </w:rPr>
+        <w:t>Information Storage</w:t>
+      </w:r>
+      <w:bookmarkEnd w:id="84"/>
+    </w:p>
+    <w:p>
+      <w:pPr>
         <w:pStyle w:val="Heading2"/>
         <w:rPr>
           <w:lang w:val="en-US"/>
         </w:rPr>
       </w:pPr>
-      <w:bookmarkStart w:id="84" w:name="_Toc354161743"/>
+      <w:bookmarkStart w:id="85" w:name="_Toc354161745"/>
       <w:r>
         <w:rPr>
           <w:lang w:val="en-US"/>
@@ -33540,9 +33544,9 @@
         <w:rPr>
           <w:lang w:val="en-US"/>
         </w:rPr>
-        <w:t>Gathering</w:t>
-      </w:r>
-      <w:bookmarkEnd w:id="84"/>
+        <w:t>Analysis</w:t>
+      </w:r>
+      <w:bookmarkEnd w:id="85"/>
     </w:p>
     <w:p>
       <w:pPr>
@@ -33551,14 +33555,98 @@
           <w:lang w:val="en-US"/>
         </w:rPr>
       </w:pPr>
-      <w:bookmarkStart w:id="85" w:name="_Toc354161744"/>
-      <w:r>
-        <w:rPr>
-          <w:lang w:val="en-US"/>
-        </w:rPr>
-        <w:t>Information Storage</w:t>
-      </w:r>
-      <w:bookmarkEnd w:id="85"/>
+      <w:bookmarkStart w:id="86" w:name="_Toc354161746"/>
+      <w:r>
+        <w:rPr>
+          <w:lang w:val="en-US"/>
+        </w:rPr>
+        <w:t>Node</w:t>
+      </w:r>
+      <w:r>
+        <w:rPr>
+          <w:lang w:val="en-US"/>
+        </w:rPr>
+        <w:t xml:space="preserve"> </w:t>
+      </w:r>
+      <w:r>
+        <w:rPr>
+          <w:lang w:val="en-US"/>
+        </w:rPr>
+        <w:t>Representations</w:t>
+      </w:r>
+      <w:bookmarkEnd w:id="86"/>
+    </w:p>
+    <w:p>
+      <w:pPr>
+        <w:pStyle w:val="Heading3"/>
+        <w:rPr>
+          <w:lang w:val="en-US"/>
+        </w:rPr>
+      </w:pPr>
+      <w:bookmarkStart w:id="87" w:name="_Toc354161747"/>
+      <w:r>
+        <w:rPr>
+          <w:lang w:val="en-US"/>
+        </w:rPr>
+        <w:t>Edge</w:t>
+      </w:r>
+      <w:r>
+        <w:rPr>
+          <w:lang w:val="en-US"/>
+        </w:rPr>
+        <w:t xml:space="preserve"> </w:t>
+      </w:r>
+      <w:r>
+        <w:rPr>
+          <w:lang w:val="en-US"/>
+        </w:rPr>
+        <w:t>Representations</w:t>
+      </w:r>
+      <w:bookmarkEnd w:id="87"/>
+    </w:p>
+    <w:p>
+      <w:pPr>
+        <w:pStyle w:val="Heading3"/>
+        <w:rPr>
+          <w:lang w:val="en-US"/>
+        </w:rPr>
+      </w:pPr>
+      <w:bookmarkStart w:id="88" w:name="_Toc354161748"/>
+      <w:r>
+        <w:rPr>
+          <w:lang w:val="en-US"/>
+        </w:rPr>
+        <w:t>Node Filters</w:t>
+      </w:r>
+      <w:bookmarkEnd w:id="88"/>
+    </w:p>
+    <w:p>
+      <w:pPr>
+        <w:pStyle w:val="Heading3"/>
+        <w:rPr>
+          <w:lang w:val="en-US"/>
+        </w:rPr>
+      </w:pPr>
+      <w:bookmarkStart w:id="89" w:name="_Toc354161749"/>
+      <w:r>
+        <w:rPr>
+          <w:lang w:val="en-US"/>
+        </w:rPr>
+        <w:t>Edge</w:t>
+      </w:r>
+      <w:r>
+        <w:rPr>
+          <w:lang w:val="en-US"/>
+        </w:rPr>
+        <w:t xml:space="preserve"> </w:t>
+      </w:r>
+      <w:r>
+        <w:rPr>
+          <w:lang w:val="en-US"/>
+        </w:rPr>
+        <w:t>Filters</w:t>
+      </w:r>
+      <w:bookmarkEnd w:id="89"/>
     </w:p>
     <w:p>
       <w:pPr>
@@ -33567,142 +33655,14 @@
           <w:lang w:val="en-US"/>
         </w:rPr>
       </w:pPr>
-      <w:bookmarkStart w:id="86" w:name="_Toc354161745"/>
-      <w:r>
-        <w:rPr>
-          <w:lang w:val="en-US"/>
-        </w:rPr>
-        <w:t>Provenance</w:t>
-      </w:r>
-      <w:r>
-        <w:rPr>
-          <w:lang w:val="en-US"/>
-        </w:rPr>
-        <w:t xml:space="preserve"> </w:t>
-      </w:r>
-      <w:r>
-        <w:rPr>
-          <w:lang w:val="en-US"/>
-        </w:rPr>
-        <w:t>Analysis</w:t>
-      </w:r>
-      <w:bookmarkEnd w:id="86"/>
-    </w:p>
-    <w:p>
-      <w:pPr>
-        <w:pStyle w:val="Heading3"/>
-        <w:rPr>
-          <w:lang w:val="en-US"/>
-        </w:rPr>
-      </w:pPr>
-      <w:bookmarkStart w:id="87" w:name="_Toc354161746"/>
-      <w:r>
-        <w:rPr>
-          <w:lang w:val="en-US"/>
-        </w:rPr>
-        <w:t>Node</w:t>
-      </w:r>
-      <w:r>
-        <w:rPr>
-          <w:lang w:val="en-US"/>
-        </w:rPr>
-        <w:t xml:space="preserve"> </w:t>
-      </w:r>
-      <w:r>
-        <w:rPr>
-          <w:lang w:val="en-US"/>
-        </w:rPr>
-        <w:t>Representations</w:t>
-      </w:r>
-      <w:bookmarkEnd w:id="87"/>
-    </w:p>
-    <w:p>
-      <w:pPr>
-        <w:pStyle w:val="Heading3"/>
-        <w:rPr>
-          <w:lang w:val="en-US"/>
-        </w:rPr>
-      </w:pPr>
-      <w:bookmarkStart w:id="88" w:name="_Toc354161747"/>
-      <w:r>
-        <w:rPr>
-          <w:lang w:val="en-US"/>
-        </w:rPr>
-        <w:t>Edge</w:t>
-      </w:r>
-      <w:r>
-        <w:rPr>
-          <w:lang w:val="en-US"/>
-        </w:rPr>
-        <w:t xml:space="preserve"> </w:t>
-      </w:r>
-      <w:r>
-        <w:rPr>
-          <w:lang w:val="en-US"/>
-        </w:rPr>
-        <w:t>Representations</w:t>
-      </w:r>
-      <w:bookmarkEnd w:id="88"/>
-    </w:p>
-    <w:p>
-      <w:pPr>
-        <w:pStyle w:val="Heading3"/>
-        <w:rPr>
-          <w:lang w:val="en-US"/>
-        </w:rPr>
-      </w:pPr>
-      <w:bookmarkStart w:id="89" w:name="_Toc354161748"/>
-      <w:r>
-        <w:rPr>
-          <w:lang w:val="en-US"/>
-        </w:rPr>
-        <w:t>Node Filters</w:t>
-      </w:r>
-      <w:bookmarkEnd w:id="89"/>
-    </w:p>
-    <w:p>
-      <w:pPr>
-        <w:pStyle w:val="Heading3"/>
-        <w:rPr>
-          <w:lang w:val="en-US"/>
-        </w:rPr>
-      </w:pPr>
-      <w:bookmarkStart w:id="90" w:name="_Toc354161749"/>
-      <w:r>
-        <w:rPr>
-          <w:lang w:val="en-US"/>
-        </w:rPr>
-        <w:t>Edge</w:t>
-      </w:r>
-      <w:r>
-        <w:rPr>
-          <w:lang w:val="en-US"/>
-        </w:rPr>
-        <w:t xml:space="preserve"> </w:t>
-      </w:r>
-      <w:r>
-        <w:rPr>
-          <w:lang w:val="en-US"/>
-        </w:rPr>
-        <w:t>Filters</w:t>
+      <w:bookmarkStart w:id="90" w:name="_Toc354161750"/>
+      <w:r>
+        <w:rPr>
+          <w:lang w:val="en-US"/>
+        </w:rPr>
+        <w:t>Final Considerations</w:t>
       </w:r>
       <w:bookmarkEnd w:id="90"/>
-    </w:p>
-    <w:p>
-      <w:pPr>
-        <w:pStyle w:val="Heading2"/>
-        <w:rPr>
-          <w:lang w:val="en-US"/>
-        </w:rPr>
-      </w:pPr>
-      <w:bookmarkStart w:id="91" w:name="_Toc354161750"/>
-      <w:r>
-        <w:rPr>
-          <w:lang w:val="en-US"/>
-        </w:rPr>
-        <w:t>Final Considerations</w:t>
-      </w:r>
-      <w:bookmarkEnd w:id="91"/>
     </w:p>
     <w:p>
       <w:pPr>
@@ -33733,7 +33693,7 @@
           <w:lang w:val="en-US"/>
         </w:rPr>
       </w:pPr>
-      <w:bookmarkStart w:id="92" w:name="_Toc354161751"/>
+      <w:bookmarkStart w:id="91" w:name="_Toc354161751"/>
       <w:r>
         <w:rPr>
           <w:lang w:val="en-US"/>
@@ -33747,23 +33707,23 @@
         </w:rPr>
         <w:t>Evaluation</w:t>
       </w:r>
+      <w:bookmarkEnd w:id="91"/>
+    </w:p>
+    <w:p>
+      <w:pPr>
+        <w:pStyle w:val="Heading2"/>
+        <w:rPr>
+          <w:lang w:val="en-US"/>
+        </w:rPr>
+      </w:pPr>
+      <w:bookmarkStart w:id="92" w:name="_Toc354161752"/>
+      <w:r>
+        <w:rPr>
+          <w:lang w:val="en-US"/>
+        </w:rPr>
+        <w:t>Introduction</w:t>
+      </w:r>
       <w:bookmarkEnd w:id="92"/>
-    </w:p>
-    <w:p>
-      <w:pPr>
-        <w:pStyle w:val="Heading2"/>
-        <w:rPr>
-          <w:lang w:val="en-US"/>
-        </w:rPr>
-      </w:pPr>
-      <w:bookmarkStart w:id="93" w:name="_Toc354161752"/>
-      <w:r>
-        <w:rPr>
-          <w:lang w:val="en-US"/>
-        </w:rPr>
-        <w:t>Introduction</w:t>
-      </w:r>
-      <w:bookmarkEnd w:id="93"/>
     </w:p>
     <w:p>
       <w:pPr>
@@ -33777,7 +33737,7 @@
           <w:lang w:val="en-US"/>
         </w:rPr>
       </w:pPr>
-      <w:bookmarkStart w:id="94" w:name="_Toc354161753"/>
+      <w:bookmarkStart w:id="93" w:name="_Toc354161753"/>
       <w:r>
         <w:rPr>
           <w:rStyle w:val="TabelaChar"/>
@@ -33789,7 +33749,7 @@
         </w:rPr>
         <w:t>Experiment Planning</w:t>
       </w:r>
-      <w:bookmarkEnd w:id="94"/>
+      <w:bookmarkEnd w:id="93"/>
     </w:p>
     <w:p>
       <w:pPr>
@@ -33804,7 +33764,7 @@
           <w:lang w:val="en-US"/>
         </w:rPr>
       </w:pPr>
-      <w:bookmarkStart w:id="95" w:name="_Toc354161754"/>
+      <w:bookmarkStart w:id="94" w:name="_Toc354161754"/>
       <w:r>
         <w:rPr>
           <w:rStyle w:val="TabelaChar"/>
@@ -33816,6 +33776,22 @@
         </w:rPr>
         <w:t>Experiment Execution</w:t>
       </w:r>
+      <w:bookmarkEnd w:id="94"/>
+    </w:p>
+    <w:p>
+      <w:pPr>
+        <w:pStyle w:val="Heading2"/>
+        <w:rPr>
+          <w:lang w:val="en-US"/>
+        </w:rPr>
+      </w:pPr>
+      <w:bookmarkStart w:id="95" w:name="_Toc354161755"/>
+      <w:r>
+        <w:rPr>
+          <w:lang w:val="en-US"/>
+        </w:rPr>
+        <w:t>Statistical Analysis</w:t>
+      </w:r>
       <w:bookmarkEnd w:id="95"/>
     </w:p>
     <w:p>
@@ -33825,12 +33801,12 @@
           <w:lang w:val="en-US"/>
         </w:rPr>
       </w:pPr>
-      <w:bookmarkStart w:id="96" w:name="_Toc354161755"/>
-      <w:r>
-        <w:rPr>
-          <w:lang w:val="en-US"/>
-        </w:rPr>
-        <w:t>Statistical Analysis</w:t>
+      <w:bookmarkStart w:id="96" w:name="_Toc354161756"/>
+      <w:r>
+        <w:rPr>
+          <w:lang w:val="en-US"/>
+        </w:rPr>
+        <w:t>Threats to Validity</w:t>
       </w:r>
       <w:bookmarkEnd w:id="96"/>
     </w:p>
@@ -33841,30 +33817,14 @@
           <w:lang w:val="en-US"/>
         </w:rPr>
       </w:pPr>
-      <w:bookmarkStart w:id="97" w:name="_Toc354161756"/>
-      <w:r>
-        <w:rPr>
-          <w:lang w:val="en-US"/>
-        </w:rPr>
-        <w:t>Threats to Validity</w:t>
+      <w:bookmarkStart w:id="97" w:name="_Toc354161757"/>
+      <w:r>
+        <w:rPr>
+          <w:lang w:val="en-US"/>
+        </w:rPr>
+        <w:t>Final Considerations</w:t>
       </w:r>
       <w:bookmarkEnd w:id="97"/>
-    </w:p>
-    <w:p>
-      <w:pPr>
-        <w:pStyle w:val="Heading2"/>
-        <w:rPr>
-          <w:lang w:val="en-US"/>
-        </w:rPr>
-      </w:pPr>
-      <w:bookmarkStart w:id="98" w:name="_Toc354161757"/>
-      <w:r>
-        <w:rPr>
-          <w:lang w:val="en-US"/>
-        </w:rPr>
-        <w:t>Final Considerations</w:t>
-      </w:r>
-      <w:bookmarkEnd w:id="98"/>
     </w:p>
     <w:p>
       <w:pPr>
@@ -33895,7 +33855,7 @@
           <w:lang w:val="en-US"/>
         </w:rPr>
       </w:pPr>
-      <w:bookmarkStart w:id="99" w:name="_Toc354161758"/>
+      <w:bookmarkStart w:id="98" w:name="_Toc354161758"/>
       <w:r>
         <w:rPr>
           <w:lang w:val="en-US"/>
@@ -33909,23 +33869,23 @@
         </w:rPr>
         <w:t>Conclusion</w:t>
       </w:r>
+      <w:bookmarkEnd w:id="98"/>
+    </w:p>
+    <w:p>
+      <w:pPr>
+        <w:pStyle w:val="Heading2"/>
+        <w:rPr>
+          <w:lang w:val="en-US"/>
+        </w:rPr>
+      </w:pPr>
+      <w:bookmarkStart w:id="99" w:name="_Toc354161759"/>
+      <w:r>
+        <w:rPr>
+          <w:lang w:val="en-US"/>
+        </w:rPr>
+        <w:t>Contributions</w:t>
+      </w:r>
       <w:bookmarkEnd w:id="99"/>
-    </w:p>
-    <w:p>
-      <w:pPr>
-        <w:pStyle w:val="Heading2"/>
-        <w:rPr>
-          <w:lang w:val="en-US"/>
-        </w:rPr>
-      </w:pPr>
-      <w:bookmarkStart w:id="100" w:name="_Toc354161759"/>
-      <w:r>
-        <w:rPr>
-          <w:lang w:val="en-US"/>
-        </w:rPr>
-        <w:t>Contributions</w:t>
-      </w:r>
-      <w:bookmarkEnd w:id="100"/>
     </w:p>
     <w:p>
       <w:pPr>
@@ -33939,7 +33899,7 @@
           <w:lang w:val="en-US"/>
         </w:rPr>
       </w:pPr>
-      <w:bookmarkStart w:id="101" w:name="_Toc354161760"/>
+      <w:bookmarkStart w:id="100" w:name="_Toc354161760"/>
       <w:r>
         <w:rPr>
           <w:rStyle w:val="TabelaChar"/>
@@ -33951,7 +33911,7 @@
         </w:rPr>
         <w:t>Limitations</w:t>
       </w:r>
-      <w:bookmarkEnd w:id="101"/>
+      <w:bookmarkEnd w:id="100"/>
     </w:p>
     <w:p>
       <w:pPr>
@@ -33966,7 +33926,7 @@
           <w:lang w:val="en-US"/>
         </w:rPr>
       </w:pPr>
-      <w:bookmarkStart w:id="102" w:name="_Toc354161761"/>
+      <w:bookmarkStart w:id="101" w:name="_Toc354161761"/>
       <w:r>
         <w:rPr>
           <w:rStyle w:val="TabelaChar"/>
@@ -33978,7 +33938,7 @@
         </w:rPr>
         <w:t>Future Work</w:t>
       </w:r>
-      <w:bookmarkEnd w:id="102"/>
+      <w:bookmarkEnd w:id="101"/>
     </w:p>
     <w:p>
       <w:pPr>
@@ -34012,7 +33972,7 @@
           <w:lang w:val="en-US"/>
         </w:rPr>
       </w:pPr>
-      <w:bookmarkStart w:id="103" w:name="_Toc354161762"/>
+      <w:bookmarkStart w:id="102" w:name="_Toc354161762"/>
       <w:r>
         <w:rPr>
           <w:lang w:val="en-US"/>
@@ -34020,7 +33980,7 @@
         <w:lastRenderedPageBreak/>
         <w:t>References</w:t>
       </w:r>
-      <w:bookmarkEnd w:id="103"/>
+      <w:bookmarkEnd w:id="102"/>
     </w:p>
     <w:p>
       <w:pPr>
@@ -35795,14 +35755,14 @@
           <w:numId w:val="0"/>
         </w:numPr>
       </w:pPr>
-      <w:bookmarkStart w:id="104" w:name="_Toc354161763"/>
+      <w:bookmarkStart w:id="103" w:name="_Toc354161763"/>
       <w:r>
         <w:lastRenderedPageBreak/>
         <w:t>Glossary</w:t>
       </w:r>
-      <w:bookmarkEnd w:id="104"/>
-    </w:p>
-    <w:bookmarkStart w:id="105" w:name="Texto10"/>
+      <w:bookmarkEnd w:id="103"/>
+    </w:p>
+    <w:bookmarkStart w:id="104" w:name="Texto10"/>
     <w:p>
       <w:pPr>
         <w:ind w:firstLine="0"/>
@@ -35872,7 +35832,7 @@
         </w:rPr>
         <w:fldChar w:fldCharType="end"/>
       </w:r>
-      <w:bookmarkEnd w:id="105"/>
+      <w:bookmarkEnd w:id="104"/>
     </w:p>
     <w:p>
       <w:pPr>
@@ -35906,7 +35866,7 @@
         </w:numPr>
         <w:ind w:left="432"/>
       </w:pPr>
-      <w:bookmarkStart w:id="106" w:name="_Toc354161764"/>
+      <w:bookmarkStart w:id="105" w:name="_Toc354161764"/>
       <w:r>
         <w:lastRenderedPageBreak/>
         <w:t>Appendix</w:t>
@@ -35914,7 +35874,7 @@
       <w:r>
         <w:t xml:space="preserve"> A – </w:t>
       </w:r>
-      <w:bookmarkStart w:id="107" w:name="Texto9"/>
+      <w:bookmarkStart w:id="106" w:name="Texto9"/>
       <w:r>
         <w:rPr>
           <w:lang w:val="en-US"/>
@@ -35947,16 +35907,16 @@
       <w:r>
         <w:t>Título do Apêndice</w:t>
       </w:r>
+      <w:bookmarkEnd w:id="105"/>
+      <w:r>
+        <w:rPr>
+          <w:lang w:val="en-US"/>
+        </w:rPr>
+        <w:fldChar w:fldCharType="end"/>
+      </w:r>
       <w:bookmarkEnd w:id="106"/>
-      <w:r>
-        <w:rPr>
-          <w:lang w:val="en-US"/>
-        </w:rPr>
-        <w:fldChar w:fldCharType="end"/>
-      </w:r>
-      <w:bookmarkEnd w:id="107"/>
-    </w:p>
-    <w:bookmarkStart w:id="108" w:name="Texto8"/>
+    </w:p>
+    <w:bookmarkStart w:id="107" w:name="Texto8"/>
     <w:p>
       <w:pPr>
         <w:ind w:firstLine="0"/>
@@ -36050,7 +36010,7 @@
         </w:rPr>
         <w:fldChar w:fldCharType="end"/>
       </w:r>
-      <w:bookmarkEnd w:id="108"/>
+      <w:bookmarkEnd w:id="107"/>
     </w:p>
     <w:p>
       <w:pPr>
@@ -36076,7 +36036,7 @@
         </w:numPr>
         <w:ind w:left="432"/>
       </w:pPr>
-      <w:bookmarkStart w:id="109" w:name="_Toc354161765"/>
+      <w:bookmarkStart w:id="108" w:name="_Toc354161765"/>
       <w:r>
         <w:lastRenderedPageBreak/>
         <w:t>Annex</w:t>
@@ -36084,7 +36044,7 @@
       <w:r>
         <w:t xml:space="preserve"> A – </w:t>
       </w:r>
-      <w:bookmarkStart w:id="110" w:name="Texto7"/>
+      <w:bookmarkStart w:id="109" w:name="Texto7"/>
       <w:r>
         <w:rPr>
           <w:lang w:val="en-US"/>
@@ -36117,16 +36077,16 @@
       <w:r>
         <w:t>Título do Anexo</w:t>
       </w:r>
+      <w:bookmarkEnd w:id="108"/>
+      <w:r>
+        <w:rPr>
+          <w:lang w:val="en-US"/>
+        </w:rPr>
+        <w:fldChar w:fldCharType="end"/>
+      </w:r>
       <w:bookmarkEnd w:id="109"/>
-      <w:r>
-        <w:rPr>
-          <w:lang w:val="en-US"/>
-        </w:rPr>
-        <w:fldChar w:fldCharType="end"/>
-      </w:r>
-      <w:bookmarkEnd w:id="110"/>
-    </w:p>
-    <w:bookmarkStart w:id="111" w:name="Texto6"/>
+    </w:p>
+    <w:bookmarkStart w:id="110" w:name="Texto6"/>
     <w:p>
       <w:pPr>
         <w:ind w:firstLine="0"/>
@@ -36196,7 +36156,7 @@
         </w:rPr>
         <w:fldChar w:fldCharType="end"/>
       </w:r>
-      <w:bookmarkEnd w:id="111"/>
+      <w:bookmarkEnd w:id="110"/>
     </w:p>
     <w:p>
       <w:pPr>
@@ -36216,14 +36176,14 @@
         </w:numPr>
         <w:ind w:left="432"/>
       </w:pPr>
-      <w:bookmarkStart w:id="112" w:name="_Toc354161766"/>
+      <w:bookmarkStart w:id="111" w:name="_Toc354161766"/>
       <w:r>
         <w:lastRenderedPageBreak/>
         <w:t>Index</w:t>
       </w:r>
-      <w:bookmarkEnd w:id="112"/>
-    </w:p>
-    <w:bookmarkStart w:id="113" w:name="Texto5"/>
+      <w:bookmarkEnd w:id="111"/>
+    </w:p>
+    <w:bookmarkStart w:id="112" w:name="Texto5"/>
     <w:p>
       <w:pPr>
         <w:ind w:firstLine="0"/>
@@ -36293,7 +36253,7 @@
         </w:rPr>
         <w:fldChar w:fldCharType="end"/>
       </w:r>
-      <w:bookmarkEnd w:id="113"/>
+      <w:bookmarkEnd w:id="112"/>
     </w:p>
     <w:p>
       <w:pPr>
@@ -36401,57 +36361,31 @@
         </w:rPr>
         <w:t> is a </w:t>
       </w:r>
-      <w:r>
-        <w:fldChar w:fldCharType="begin"/>
-      </w:r>
-      <w:r>
-        <w:rPr>
-          <w:lang w:val="en-US"/>
-        </w:rPr>
-        <w:instrText>HYPERLINK "http://en.wikipedia.org/wiki/Computer_program" \o "Computer program"</w:instrText>
-      </w:r>
-      <w:r>
-        <w:fldChar w:fldCharType="separate"/>
-      </w:r>
+      <w:hyperlink r:id="rId1" w:tooltip="Computer program" w:history="1">
+        <w:r>
+          <w:rPr>
+            <w:sz w:val="16"/>
+            <w:lang w:val="en-US"/>
+          </w:rPr>
+          <w:t>computer program</w:t>
+        </w:r>
+      </w:hyperlink>
       <w:r>
         <w:rPr>
           <w:sz w:val="16"/>
           <w:lang w:val="en-US"/>
         </w:rPr>
-        <w:t>computer program</w:t>
-      </w:r>
-      <w:r>
-        <w:fldChar w:fldCharType="end"/>
-      </w:r>
-      <w:r>
-        <w:rPr>
-          <w:sz w:val="16"/>
-          <w:lang w:val="en-US"/>
-        </w:rPr>
         <w:t> used to check the </w:t>
       </w:r>
-      <w:r>
-        <w:fldChar w:fldCharType="begin"/>
-      </w:r>
-      <w:r>
-        <w:rPr>
-          <w:lang w:val="en-US"/>
-        </w:rPr>
-        <w:instrText>HYPERLINK "http://en.wikipedia.org/wiki/Validity" \o "Validity"</w:instrText>
-      </w:r>
-      <w:r>
-        <w:fldChar w:fldCharType="separate"/>
-      </w:r>
-      <w:r>
-        <w:rPr>
-          <w:sz w:val="16"/>
-          <w:lang w:val="en-US"/>
-        </w:rPr>
-        <w:t>validity</w:t>
-      </w:r>
-      <w:r>
-        <w:fldChar w:fldCharType="end"/>
-      </w:r>
+      <w:hyperlink r:id="rId2" w:tooltip="Validity" w:history="1">
+        <w:r>
+          <w:rPr>
+            <w:sz w:val="16"/>
+            <w:lang w:val="en-US"/>
+          </w:rPr>
+          <w:t>validity</w:t>
+        </w:r>
+      </w:hyperlink>
       <w:r>
         <w:rPr>
           <w:sz w:val="16"/>
@@ -36696,7 +36630,7 @@
         </w:rPr>
         <w:t> challenges and overcoming them, plot</w:t>
       </w:r>
-      <w:hyperlink r:id="rId1" w:anchor="cite_note-B-9" w:history="1"/>
+      <w:hyperlink r:id="rId3" w:anchor="cite_note-B-9" w:history="1"/>
       <w:r>
         <w:rPr>
           <w:lang w:val="en-US"/>
@@ -36921,7 +36855,7 @@
             <w:rPr>
               <w:noProof/>
             </w:rPr>
-            <w:t>16</w:t>
+            <w:t>46</w:t>
           </w:r>
         </w:fldSimple>
       </w:p>
@@ -41358,6 +41292,7 @@
     <w:rsidRoot w:val="007C69DD"/>
     <w:rsid w:val="00224CBC"/>
     <w:rsid w:val="00273C5B"/>
+    <w:rsid w:val="002F239B"/>
     <w:rsid w:val="007C69DD"/>
     <w:rsid w:val="00931629"/>
     <w:rsid w:val="009360BE"/>
@@ -41924,7 +41859,7 @@
 </file>
 
 <file path=customXml/itemProps1.xml><?xml version="1.0" encoding="utf-8"?>
-<ds:datastoreItem xmlns:ds="http://schemas.openxmlformats.org/officeDocument/2006/customXml" ds:itemID="{AE9CB89F-6ADD-443B-81B5-6329369CC0D9}">
+<ds:datastoreItem xmlns:ds="http://schemas.openxmlformats.org/officeDocument/2006/customXml" ds:itemID="{45D23625-22F4-490B-8E90-EBD525C2D203}">
   <ds:schemaRefs>
     <ds:schemaRef ds:uri="http://schemas.openxmlformats.org/officeDocument/2006/bibliography"/>
   </ds:schemaRefs>

</xml_diff>

<commit_message>
Updated chapter 5 draft (dissertation_chapter5 v1.docx) Updated Chapter 7-Conclusion draft in Provenance_in_Games_draft.docx
</commit_message>
<xml_diff>
--- a/Documents/Dissertacao/Provenance_in_Games_draft.docx
+++ b/Documents/Dissertacao/Provenance_in_Games_draft.docx
@@ -13033,15 +13033,28 @@
           <w:lang w:val="en-US"/>
         </w:rPr>
       </w:pPr>
-      <w:fldSimple w:instr=" REF _Ref335238586 \h  \* MERGEFORMAT ">
-        <w:r>
-          <w:rPr>
-            <w:szCs w:val="24"/>
-            <w:lang w:val="en-US"/>
-          </w:rPr>
-          <w:t>Figure 1</w:t>
-        </w:r>
-      </w:fldSimple>
+      <w:r>
+        <w:fldChar w:fldCharType="begin"/>
+      </w:r>
+      <w:r>
+        <w:rPr>
+          <w:lang w:val="en-US"/>
+        </w:rPr>
+        <w:instrText xml:space="preserve"> REF _Ref335238586 \h  \* MERGEFORMAT </w:instrText>
+      </w:r>
+      <w:r>
+        <w:fldChar w:fldCharType="separate"/>
+      </w:r>
+      <w:r>
+        <w:rPr>
+          <w:szCs w:val="24"/>
+          <w:lang w:val="en-US"/>
+        </w:rPr>
+        <w:t>Figure 1</w:t>
+      </w:r>
+      <w:r>
+        <w:fldChar w:fldCharType="end"/>
+      </w:r>
       <w:r>
         <w:rPr>
           <w:szCs w:val="24"/>
@@ -13290,23 +13303,36 @@
         </w:rPr>
         <w:t xml:space="preserve">, also known as forward transformation. </w:t>
       </w:r>
-      <w:fldSimple w:instr=" REF _Ref335234162 \h  \* MERGEFORMAT ">
-        <w:r>
-          <w:rPr>
-            <w:szCs w:val="24"/>
-            <w:lang w:val="en-US"/>
-          </w:rPr>
-          <w:t xml:space="preserve">Figure </w:t>
-        </w:r>
-        <w:r>
-          <w:rPr>
-            <w:noProof/>
-            <w:szCs w:val="24"/>
-            <w:lang w:val="en-US"/>
-          </w:rPr>
-          <w:t>2</w:t>
-        </w:r>
-      </w:fldSimple>
+      <w:r>
+        <w:fldChar w:fldCharType="begin"/>
+      </w:r>
+      <w:r>
+        <w:rPr>
+          <w:lang w:val="en-US"/>
+        </w:rPr>
+        <w:instrText xml:space="preserve"> REF _Ref335234162 \h  \* MERGEFORMAT </w:instrText>
+      </w:r>
+      <w:r>
+        <w:fldChar w:fldCharType="separate"/>
+      </w:r>
+      <w:r>
+        <w:rPr>
+          <w:szCs w:val="24"/>
+          <w:lang w:val="en-US"/>
+        </w:rPr>
+        <w:t xml:space="preserve">Figure </w:t>
+      </w:r>
+      <w:r>
+        <w:rPr>
+          <w:noProof/>
+          <w:szCs w:val="24"/>
+          <w:lang w:val="en-US"/>
+        </w:rPr>
+        <w:t>2</w:t>
+      </w:r>
+      <w:r>
+        <w:fldChar w:fldCharType="end"/>
+      </w:r>
       <w:r>
         <w:rPr>
           <w:szCs w:val="24"/>
@@ -13494,23 +13520,36 @@
         </w:rPr>
         <w:t xml:space="preserve">]. On the other hand, </w:t>
       </w:r>
-      <w:fldSimple w:instr=" REF _Ref335235276 \h  \* MERGEFORMAT ">
-        <w:r>
-          <w:rPr>
-            <w:szCs w:val="24"/>
-            <w:lang w:val="en-US"/>
-          </w:rPr>
-          <w:t xml:space="preserve">Figure </w:t>
-        </w:r>
-        <w:r>
-          <w:rPr>
-            <w:noProof/>
-            <w:szCs w:val="24"/>
-            <w:lang w:val="en-US"/>
-          </w:rPr>
-          <w:t>3</w:t>
-        </w:r>
-      </w:fldSimple>
+      <w:r>
+        <w:fldChar w:fldCharType="begin"/>
+      </w:r>
+      <w:r>
+        <w:rPr>
+          <w:lang w:val="en-US"/>
+        </w:rPr>
+        <w:instrText xml:space="preserve"> REF _Ref335235276 \h  \* MERGEFORMAT </w:instrText>
+      </w:r>
+      <w:r>
+        <w:fldChar w:fldCharType="separate"/>
+      </w:r>
+      <w:r>
+        <w:rPr>
+          <w:szCs w:val="24"/>
+          <w:lang w:val="en-US"/>
+        </w:rPr>
+        <w:t xml:space="preserve">Figure </w:t>
+      </w:r>
+      <w:r>
+        <w:rPr>
+          <w:noProof/>
+          <w:szCs w:val="24"/>
+          <w:lang w:val="en-US"/>
+        </w:rPr>
+        <w:t>3</w:t>
+      </w:r>
+      <w:r>
+        <w:fldChar w:fldCharType="end"/>
+      </w:r>
       <w:r>
         <w:rPr>
           <w:szCs w:val="24"/>
@@ -29092,20 +29131,33 @@
         </w:rPr>
         <w:t xml:space="preserve">Actions can be represented by a series of attributes that describe it and the context it was involved, allowing the creation of a provenance graph. As illustrated by </w:t>
       </w:r>
-      <w:fldSimple w:instr=" REF _Ref335238960 \h  \* MERGEFORMAT ">
-        <w:r>
-          <w:rPr>
-            <w:lang w:val="en-US"/>
-          </w:rPr>
-          <w:t xml:space="preserve">Figure </w:t>
-        </w:r>
-        <w:r>
-          <w:rPr>
-            <w:lang w:val="en-US"/>
-          </w:rPr>
-          <w:t>11</w:t>
-        </w:r>
-      </w:fldSimple>
+      <w:r>
+        <w:fldChar w:fldCharType="begin"/>
+      </w:r>
+      <w:r>
+        <w:rPr>
+          <w:lang w:val="en-US"/>
+        </w:rPr>
+        <w:instrText xml:space="preserve"> REF _Ref335238960 \h  \* MERGEFORMAT </w:instrText>
+      </w:r>
+      <w:r>
+        <w:fldChar w:fldCharType="separate"/>
+      </w:r>
+      <w:r>
+        <w:rPr>
+          <w:lang w:val="en-US"/>
+        </w:rPr>
+        <w:t xml:space="preserve">Figure </w:t>
+      </w:r>
+      <w:r>
+        <w:rPr>
+          <w:lang w:val="en-US"/>
+        </w:rPr>
+        <w:t>11</w:t>
+      </w:r>
+      <w:r>
+        <w:fldChar w:fldCharType="end"/>
+      </w:r>
       <w:r>
         <w:rPr>
           <w:lang w:val="en-US"/>
@@ -29193,20 +29245,33 @@
         </w:rPr>
         <w:t xml:space="preserve">, with the difference in who triggered them, since events are not necessary tied to persons. For objects, its name, type, location, importance and the events that are generated by it can be stored to aid in the construction of the graph. Lastly, agents can have their names, attributes, goals, and current location recorded. </w:t>
       </w:r>
-      <w:fldSimple w:instr=" REF _Ref335238960 \h  \* MERGEFORMAT ">
-        <w:r>
-          <w:rPr>
-            <w:lang w:val="en-US"/>
-          </w:rPr>
-          <w:t xml:space="preserve">Figure </w:t>
-        </w:r>
-        <w:r>
-          <w:rPr>
-            <w:lang w:val="en-US"/>
-          </w:rPr>
-          <w:t>11</w:t>
-        </w:r>
-      </w:fldSimple>
+      <w:r>
+        <w:fldChar w:fldCharType="begin"/>
+      </w:r>
+      <w:r>
+        <w:rPr>
+          <w:lang w:val="en-US"/>
+        </w:rPr>
+        <w:instrText xml:space="preserve"> REF _Ref335238960 \h  \* MERGEFORMAT </w:instrText>
+      </w:r>
+      <w:r>
+        <w:fldChar w:fldCharType="separate"/>
+      </w:r>
+      <w:r>
+        <w:rPr>
+          <w:lang w:val="en-US"/>
+        </w:rPr>
+        <w:t xml:space="preserve">Figure </w:t>
+      </w:r>
+      <w:r>
+        <w:rPr>
+          <w:lang w:val="en-US"/>
+        </w:rPr>
+        <w:t>11</w:t>
+      </w:r>
+      <w:r>
+        <w:fldChar w:fldCharType="end"/>
+      </w:r>
       <w:r>
         <w:rPr>
           <w:lang w:val="en-US"/>
@@ -29956,20 +30021,33 @@
         </w:rPr>
         <w:t xml:space="preserve">had a duration that affected all attacks until it expires, then it can be used a stack of pointers, where each turn one pointer will be consumed (but not necessarily bound to another action). When the stack empties, then that action cannot influence another because it expired. If the duration is not actually turns, but it is times used (the next five attacks), then each time an attack is made, it will consume one pointer from the stack and used to link actions. </w:t>
       </w:r>
-      <w:fldSimple w:instr=" REF _Ref335239044 \h  \* MERGEFORMAT ">
-        <w:r>
-          <w:rPr>
-            <w:lang w:val="en-US"/>
-          </w:rPr>
-          <w:t xml:space="preserve">Figure </w:t>
-        </w:r>
-        <w:r>
-          <w:rPr>
-            <w:lang w:val="en-US"/>
-          </w:rPr>
-          <w:t>12</w:t>
-        </w:r>
-      </w:fldSimple>
+      <w:r>
+        <w:fldChar w:fldCharType="begin"/>
+      </w:r>
+      <w:r>
+        <w:rPr>
+          <w:lang w:val="en-US"/>
+        </w:rPr>
+        <w:instrText xml:space="preserve"> REF _Ref335239044 \h  \* MERGEFORMAT </w:instrText>
+      </w:r>
+      <w:r>
+        <w:fldChar w:fldCharType="separate"/>
+      </w:r>
+      <w:r>
+        <w:rPr>
+          <w:lang w:val="en-US"/>
+        </w:rPr>
+        <w:t xml:space="preserve">Figure </w:t>
+      </w:r>
+      <w:r>
+        <w:rPr>
+          <w:lang w:val="en-US"/>
+        </w:rPr>
+        <w:t>12</w:t>
+      </w:r>
+      <w:r>
+        <w:fldChar w:fldCharType="end"/>
+      </w:r>
       <w:r>
         <w:rPr>
           <w:lang w:val="en-US"/>
@@ -30220,20 +30298,33 @@
         </w:rPr>
         <w:t xml:space="preserve">shown at </w:t>
       </w:r>
-      <w:fldSimple w:instr=" REF _Ref335239044 \h  \* MERGEFORMAT ">
-        <w:r>
-          <w:rPr>
-            <w:lang w:val="en-US"/>
-          </w:rPr>
-          <w:t xml:space="preserve">Figure </w:t>
-        </w:r>
-        <w:r>
-          <w:rPr>
-            <w:lang w:val="en-US"/>
-          </w:rPr>
-          <w:t>12</w:t>
-        </w:r>
-      </w:fldSimple>
+      <w:r>
+        <w:fldChar w:fldCharType="begin"/>
+      </w:r>
+      <w:r>
+        <w:rPr>
+          <w:lang w:val="en-US"/>
+        </w:rPr>
+        <w:instrText xml:space="preserve"> REF _Ref335239044 \h  \* MERGEFORMAT </w:instrText>
+      </w:r>
+      <w:r>
+        <w:fldChar w:fldCharType="separate"/>
+      </w:r>
+      <w:r>
+        <w:rPr>
+          <w:lang w:val="en-US"/>
+        </w:rPr>
+        <w:t xml:space="preserve">Figure </w:t>
+      </w:r>
+      <w:r>
+        <w:rPr>
+          <w:lang w:val="en-US"/>
+        </w:rPr>
+        <w:t>12</w:t>
+      </w:r>
+      <w:r>
+        <w:fldChar w:fldCharType="end"/>
+      </w:r>
       <w:r>
         <w:rPr>
           <w:lang w:val="en-US"/>
@@ -32806,7 +32897,7 @@
                     <a:blip r:embed="rId24" cstate="print">
                       <a:extLst>
                         <a:ext uri="{28A0092B-C50C-407E-A947-70E740481C1C}">
-                          <a14:useLocalDpi xmlns="" xmlns:wpc="http://schemas.microsoft.com/office/word/2010/wordprocessingCanvas" xmlns:mo="http://schemas.microsoft.com/office/mac/office/2008/main" xmlns:mc="http://schemas.openxmlformats.org/markup-compatibility/2006" xmlns:mv="urn:schemas-microsoft-com:mac:vml" xmlns:o="urn:schemas-microsoft-com:office:office" xmlns:v="urn:schemas-microsoft-com:vml" xmlns:wp14="http://schemas.microsoft.com/office/word/2010/wordprocessingDrawing" xmlns:w10="urn:schemas-microsoft-com:office:word" xmlns:w="http://schemas.openxmlformats.org/wordprocessingml/2006/main" xmlns:w14="http://schemas.microsoft.com/office/word/2010/wordml" xmlns:wpg="http://schemas.microsoft.com/office/word/2010/wordprocessingGroup" xmlns:wpi="http://schemas.microsoft.com/office/word/2010/wordprocessingInk" xmlns:wps="http://schemas.microsoft.com/office/word/2010/wordprocessingShape" xmlns:a14="http://schemas.microsoft.com/office/drawing/2010/main" val="0"/>
+                          <a14:useLocalDpi xmlns:a14="http://schemas.microsoft.com/office/drawing/2010/main" xmlns:wps="http://schemas.microsoft.com/office/word/2010/wordprocessingShape" xmlns:wpi="http://schemas.microsoft.com/office/word/2010/wordprocessingInk" xmlns:wpg="http://schemas.microsoft.com/office/word/2010/wordprocessingGroup" xmlns:w14="http://schemas.microsoft.com/office/word/2010/wordml" xmlns:w="http://schemas.openxmlformats.org/wordprocessingml/2006/main" xmlns:w10="urn:schemas-microsoft-com:office:word" xmlns:wp14="http://schemas.microsoft.com/office/word/2010/wordprocessingDrawing" xmlns:v="urn:schemas-microsoft-com:vml" xmlns:o="urn:schemas-microsoft-com:office:office" xmlns:mv="urn:schemas-microsoft-com:mac:vml" xmlns:mc="http://schemas.openxmlformats.org/markup-compatibility/2006" xmlns:mo="http://schemas.microsoft.com/office/mac/office/2008/main" xmlns:wpc="http://schemas.microsoft.com/office/word/2010/wordprocessingCanvas" xmlns="" val="0"/>
                         </a:ext>
                       </a:extLst>
                     </a:blip>
@@ -33889,6 +33980,70 @@
     </w:p>
     <w:p>
       <w:pPr>
+        <w:rPr>
+          <w:lang w:val="en-US"/>
+        </w:rPr>
+      </w:pPr>
+      <w:commentRangeStart w:id="100"/>
+      <w:r>
+        <w:rPr>
+          <w:lang w:val="en-US"/>
+        </w:rPr>
+        <w:t xml:space="preserve">This paper introduces new perspectives on software engineering learning, leveraging the current state of the art, based on game, to a level where the game provenance can produce and consolidate knowledge. This knowledge can help on (1) confirming the hypotheses formulated by students, (2) supporting tutors for a better guidance, (3) motivating group dynamics around some case studies, and (4) extracting behavior patterns from individual sessions or groups of sessions. </w:t>
+      </w:r>
+    </w:p>
+    <w:p>
+      <w:pPr>
+        <w:rPr>
+          <w:lang w:val="en-US"/>
+        </w:rPr>
+      </w:pPr>
+      <w:r>
+        <w:rPr>
+          <w:lang w:val="en-US"/>
+        </w:rPr>
+        <w:t>The provenance visualization can occur both on-the-fly or in post-mortem sessions. It allows the discovery of issues that contributed to specific game flows and results achieved throughout the gaming session. This analysis can be used on games to improve understanding of the game flow and identifying actions that influenced the outcome, aiding the player to understand why they happened the way they did. It can also be used to analyze a game story development, how it was generated, and which events affected it.</w:t>
+      </w:r>
+    </w:p>
+    <w:p>
+      <w:pPr>
+        <w:rPr>
+          <w:lang w:val="en-US"/>
+        </w:rPr>
+      </w:pPr>
+      <w:r>
+        <w:rPr>
+          <w:lang w:val="en-US"/>
+        </w:rPr>
+        <w:t xml:space="preserve">Currently, we do not make inferences to the user, but let the user decide what he wants to infer. Studies in this area can be made in order to identify information that can be omitted from the user without affecting the overall analysis. Another interesting research is to automatically identify patterns in the game flow. Lastly, we are working on different graph visualization layouts and running experimental studies on the usage of provenance in educational games to evaluate the aspects of </w:t>
+      </w:r>
+      <w:proofErr w:type="spellStart"/>
+      <w:r>
+        <w:rPr>
+          <w:lang w:val="en-US"/>
+        </w:rPr>
+        <w:t>learnability</w:t>
+      </w:r>
+      <w:bookmarkStart w:id="101" w:name="_GoBack"/>
+      <w:bookmarkEnd w:id="101"/>
+      <w:proofErr w:type="spellEnd"/>
+      <w:r>
+        <w:rPr>
+          <w:lang w:val="en-US"/>
+        </w:rPr>
+        <w:t>.</w:t>
+      </w:r>
+    </w:p>
+    <w:commentRangeEnd w:id="100"/>
+    <w:p>
+      <w:pPr>
+        <w:rPr>
+          <w:lang w:val="en-US"/>
+        </w:rPr>
+      </w:pPr>
+    </w:p>
+    <w:p>
+      <w:pPr>
         <w:pStyle w:val="Heading2"/>
         <w:rPr>
           <w:rStyle w:val="TabelaChar"/>
@@ -33899,7 +34054,7 @@
           <w:lang w:val="en-US"/>
         </w:rPr>
       </w:pPr>
-      <w:bookmarkStart w:id="100" w:name="_Toc354161760"/>
+      <w:bookmarkStart w:id="102" w:name="_Toc354161760"/>
       <w:r>
         <w:rPr>
           <w:rStyle w:val="TabelaChar"/>
@@ -33911,7 +34066,7 @@
         </w:rPr>
         <w:t>Limitations</w:t>
       </w:r>
-      <w:bookmarkEnd w:id="100"/>
+      <w:bookmarkEnd w:id="102"/>
     </w:p>
     <w:p>
       <w:pPr>
@@ -33926,7 +34081,7 @@
           <w:lang w:val="en-US"/>
         </w:rPr>
       </w:pPr>
-      <w:bookmarkStart w:id="101" w:name="_Toc354161761"/>
+      <w:bookmarkStart w:id="103" w:name="_Toc354161761"/>
       <w:r>
         <w:rPr>
           <w:rStyle w:val="TabelaChar"/>
@@ -33938,7 +34093,7 @@
         </w:rPr>
         <w:t>Future Work</w:t>
       </w:r>
-      <w:bookmarkEnd w:id="101"/>
+      <w:bookmarkEnd w:id="103"/>
     </w:p>
     <w:p>
       <w:pPr>
@@ -33972,7 +34127,7 @@
           <w:lang w:val="en-US"/>
         </w:rPr>
       </w:pPr>
-      <w:bookmarkStart w:id="102" w:name="_Toc354161762"/>
+      <w:bookmarkStart w:id="104" w:name="_Toc354161762"/>
       <w:r>
         <w:rPr>
           <w:lang w:val="en-US"/>
@@ -33980,7 +34135,7 @@
         <w:lastRenderedPageBreak/>
         <w:t>References</w:t>
       </w:r>
-      <w:bookmarkEnd w:id="102"/>
+      <w:bookmarkEnd w:id="104"/>
     </w:p>
     <w:p>
       <w:pPr>
@@ -35755,14 +35910,14 @@
           <w:numId w:val="0"/>
         </w:numPr>
       </w:pPr>
-      <w:bookmarkStart w:id="103" w:name="_Toc354161763"/>
+      <w:bookmarkStart w:id="105" w:name="_Toc354161763"/>
       <w:r>
         <w:lastRenderedPageBreak/>
         <w:t>Glossary</w:t>
       </w:r>
-      <w:bookmarkEnd w:id="103"/>
-    </w:p>
-    <w:bookmarkStart w:id="104" w:name="Texto10"/>
+      <w:bookmarkEnd w:id="105"/>
+    </w:p>
+    <w:bookmarkStart w:id="106" w:name="Texto10"/>
     <w:p>
       <w:pPr>
         <w:ind w:firstLine="0"/>
@@ -35832,7 +35987,7 @@
         </w:rPr>
         <w:fldChar w:fldCharType="end"/>
       </w:r>
-      <w:bookmarkEnd w:id="104"/>
+      <w:bookmarkEnd w:id="106"/>
     </w:p>
     <w:p>
       <w:pPr>
@@ -35866,7 +36021,7 @@
         </w:numPr>
         <w:ind w:left="432"/>
       </w:pPr>
-      <w:bookmarkStart w:id="105" w:name="_Toc354161764"/>
+      <w:bookmarkStart w:id="107" w:name="_Toc354161764"/>
       <w:r>
         <w:lastRenderedPageBreak/>
         <w:t>Appendix</w:t>
@@ -35874,7 +36029,7 @@
       <w:r>
         <w:t xml:space="preserve"> A – </w:t>
       </w:r>
-      <w:bookmarkStart w:id="106" w:name="Texto9"/>
+      <w:bookmarkStart w:id="108" w:name="Texto9"/>
       <w:r>
         <w:rPr>
           <w:lang w:val="en-US"/>
@@ -35907,16 +36062,16 @@
       <w:r>
         <w:t>Título do Apêndice</w:t>
       </w:r>
-      <w:bookmarkEnd w:id="105"/>
+      <w:bookmarkEnd w:id="107"/>
       <w:r>
         <w:rPr>
           <w:lang w:val="en-US"/>
         </w:rPr>
         <w:fldChar w:fldCharType="end"/>
       </w:r>
-      <w:bookmarkEnd w:id="106"/>
-    </w:p>
-    <w:bookmarkStart w:id="107" w:name="Texto8"/>
+      <w:bookmarkEnd w:id="108"/>
+    </w:p>
+    <w:bookmarkStart w:id="109" w:name="Texto8"/>
     <w:p>
       <w:pPr>
         <w:ind w:firstLine="0"/>
@@ -36010,7 +36165,7 @@
         </w:rPr>
         <w:fldChar w:fldCharType="end"/>
       </w:r>
-      <w:bookmarkEnd w:id="107"/>
+      <w:bookmarkEnd w:id="109"/>
     </w:p>
     <w:p>
       <w:pPr>
@@ -36036,7 +36191,7 @@
         </w:numPr>
         <w:ind w:left="432"/>
       </w:pPr>
-      <w:bookmarkStart w:id="108" w:name="_Toc354161765"/>
+      <w:bookmarkStart w:id="110" w:name="_Toc354161765"/>
       <w:r>
         <w:lastRenderedPageBreak/>
         <w:t>Annex</w:t>
@@ -36044,7 +36199,7 @@
       <w:r>
         <w:t xml:space="preserve"> A – </w:t>
       </w:r>
-      <w:bookmarkStart w:id="109" w:name="Texto7"/>
+      <w:bookmarkStart w:id="111" w:name="Texto7"/>
       <w:r>
         <w:rPr>
           <w:lang w:val="en-US"/>
@@ -36077,16 +36232,16 @@
       <w:r>
         <w:t>Título do Anexo</w:t>
       </w:r>
-      <w:bookmarkEnd w:id="108"/>
+      <w:bookmarkEnd w:id="110"/>
       <w:r>
         <w:rPr>
           <w:lang w:val="en-US"/>
         </w:rPr>
         <w:fldChar w:fldCharType="end"/>
       </w:r>
-      <w:bookmarkEnd w:id="109"/>
-    </w:p>
-    <w:bookmarkStart w:id="110" w:name="Texto6"/>
+      <w:bookmarkEnd w:id="111"/>
+    </w:p>
+    <w:bookmarkStart w:id="112" w:name="Texto6"/>
     <w:p>
       <w:pPr>
         <w:ind w:firstLine="0"/>
@@ -36156,7 +36311,7 @@
         </w:rPr>
         <w:fldChar w:fldCharType="end"/>
       </w:r>
-      <w:bookmarkEnd w:id="110"/>
+      <w:bookmarkEnd w:id="112"/>
     </w:p>
     <w:p>
       <w:pPr>
@@ -36176,14 +36331,14 @@
         </w:numPr>
         <w:ind w:left="432"/>
       </w:pPr>
-      <w:bookmarkStart w:id="111" w:name="_Toc354161766"/>
+      <w:bookmarkStart w:id="113" w:name="_Toc354161766"/>
       <w:r>
         <w:lastRenderedPageBreak/>
         <w:t>Index</w:t>
       </w:r>
-      <w:bookmarkEnd w:id="111"/>
-    </w:p>
-    <w:bookmarkStart w:id="112" w:name="Texto5"/>
+      <w:bookmarkEnd w:id="113"/>
+    </w:p>
+    <w:bookmarkStart w:id="114" w:name="Texto5"/>
     <w:p>
       <w:pPr>
         <w:ind w:firstLine="0"/>
@@ -36253,7 +36408,7 @@
         </w:rPr>
         <w:fldChar w:fldCharType="end"/>
       </w:r>
-      <w:bookmarkEnd w:id="112"/>
+      <w:bookmarkEnd w:id="114"/>
     </w:p>
     <w:p>
       <w:pPr>
@@ -36361,31 +36516,57 @@
         </w:rPr>
         <w:t> is a </w:t>
       </w:r>
-      <w:hyperlink r:id="rId1" w:tooltip="Computer program" w:history="1">
-        <w:r>
-          <w:rPr>
-            <w:sz w:val="16"/>
-            <w:lang w:val="en-US"/>
-          </w:rPr>
-          <w:t>computer program</w:t>
-        </w:r>
-      </w:hyperlink>
+      <w:r>
+        <w:fldChar w:fldCharType="begin"/>
+      </w:r>
+      <w:r>
+        <w:rPr>
+          <w:lang w:val="en-US"/>
+        </w:rPr>
+        <w:instrText>HYPERLINK "http://en.wikipedia.org/wiki/Computer_program" \o "Computer program"</w:instrText>
+      </w:r>
+      <w:r>
+        <w:fldChar w:fldCharType="separate"/>
+      </w:r>
       <w:r>
         <w:rPr>
           <w:sz w:val="16"/>
           <w:lang w:val="en-US"/>
         </w:rPr>
+        <w:t>computer program</w:t>
+      </w:r>
+      <w:r>
+        <w:fldChar w:fldCharType="end"/>
+      </w:r>
+      <w:r>
+        <w:rPr>
+          <w:sz w:val="16"/>
+          <w:lang w:val="en-US"/>
+        </w:rPr>
         <w:t> used to check the </w:t>
       </w:r>
-      <w:hyperlink r:id="rId2" w:tooltip="Validity" w:history="1">
-        <w:r>
-          <w:rPr>
-            <w:sz w:val="16"/>
-            <w:lang w:val="en-US"/>
-          </w:rPr>
-          <w:t>validity</w:t>
-        </w:r>
-      </w:hyperlink>
+      <w:r>
+        <w:fldChar w:fldCharType="begin"/>
+      </w:r>
+      <w:r>
+        <w:rPr>
+          <w:lang w:val="en-US"/>
+        </w:rPr>
+        <w:instrText>HYPERLINK "http://en.wikipedia.org/wiki/Validity" \o "Validity"</w:instrText>
+      </w:r>
+      <w:r>
+        <w:fldChar w:fldCharType="separate"/>
+      </w:r>
+      <w:r>
+        <w:rPr>
+          <w:sz w:val="16"/>
+          <w:lang w:val="en-US"/>
+        </w:rPr>
+        <w:t>validity</w:t>
+      </w:r>
+      <w:r>
+        <w:fldChar w:fldCharType="end"/>
+      </w:r>
       <w:r>
         <w:rPr>
           <w:sz w:val="16"/>
@@ -36630,7 +36811,7 @@
         </w:rPr>
         <w:t> challenges and overcoming them, plot</w:t>
       </w:r>
-      <w:hyperlink r:id="rId3" w:anchor="cite_note-B-9" w:history="1"/>
+      <w:hyperlink r:id="rId1" w:anchor="cite_note-B-9" w:history="1"/>
       <w:r>
         <w:rPr>
           <w:lang w:val="en-US"/>
@@ -36855,7 +37036,7 @@
             <w:rPr>
               <w:noProof/>
             </w:rPr>
-            <w:t>46</w:t>
+            <w:t>49</w:t>
           </w:r>
         </w:fldSimple>
       </w:p>
@@ -41300,6 +41481,7 @@
     <w:rsid w:val="00AE4C5B"/>
     <w:rsid w:val="00C72F60"/>
     <w:rsid w:val="00D2292F"/>
+    <w:rsid w:val="00E41B2A"/>
     <w:rsid w:val="00F82650"/>
     <w:rsid w:val="00FE21B6"/>
   </w:rsids>
@@ -41859,7 +42041,7 @@
 </file>
 
 <file path=customXml/itemProps1.xml><?xml version="1.0" encoding="utf-8"?>
-<ds:datastoreItem xmlns:ds="http://schemas.openxmlformats.org/officeDocument/2006/customXml" ds:itemID="{45D23625-22F4-490B-8E90-EBD525C2D203}">
+<ds:datastoreItem xmlns:ds="http://schemas.openxmlformats.org/officeDocument/2006/customXml" ds:itemID="{7675F4D8-33B4-4B6B-94D8-2874F19BB70B}">
   <ds:schemaRefs>
     <ds:schemaRef ds:uri="http://schemas.openxmlformats.org/officeDocument/2006/bibliography"/>
   </ds:schemaRefs>

</xml_diff>

<commit_message>
Updated chapter2 related works
</commit_message>
<xml_diff>
--- a/Documents/Dissertacao/Provenance_in_Games_draft.docx
+++ b/Documents/Dissertacao/Provenance_in_Games_draft.docx
@@ -207,7 +207,6 @@
         <w:sdtPr>
           <w:rPr>
             <w:szCs w:val="24"/>
-            <w:lang w:val="en-US"/>
           </w:rPr>
           <w:alias w:val="Tipo de Trabalho"/>
           <w:tag w:val="Tipo de Trabalho"/>
@@ -216,7 +215,6 @@
           <w:placeholder>
             <w:docPart w:val="B9624A517BA9448DB101CA7990F6531B"/>
           </w:placeholder>
-          <w:showingPlcHdr/>
           <w:dropDownList>
             <w:listItem w:displayText="Dissertação" w:value="Dissertação"/>
             <w:listItem w:displayText="Tese" w:value="Tese"/>
@@ -225,11 +223,9 @@
         <w:sdtContent>
           <w:r>
             <w:rPr>
-              <w:rStyle w:val="PlaceholderText"/>
-              <w:rFonts w:cs="Times New Roman"/>
               <w:szCs w:val="24"/>
             </w:rPr>
-            <w:t>Escolher um item.</w:t>
+            <w:t>Dissertação</w:t>
           </w:r>
         </w:sdtContent>
       </w:sdt>
@@ -239,30 +235,20 @@
         </w:rPr>
         <w:t xml:space="preserve"> </w:t>
       </w:r>
-      <w:r>
-        <w:rPr>
-          <w:szCs w:val="24"/>
-        </w:rPr>
-        <w:t>A</w:t>
-      </w:r>
-      <w:r>
-        <w:rPr>
-          <w:szCs w:val="24"/>
-        </w:rPr>
-        <w:t>presenta</w:t>
-      </w:r>
-      <w:r>
-        <w:rPr>
-          <w:szCs w:val="24"/>
-        </w:rPr>
-        <w:t>/</w:t>
-      </w:r>
-      <w:r>
-        <w:rPr>
-          <w:szCs w:val="24"/>
-        </w:rPr>
-        <w:t>da</w:t>
-      </w:r>
+      <w:proofErr w:type="gramStart"/>
+      <w:r>
+        <w:rPr>
+          <w:szCs w:val="24"/>
+        </w:rPr>
+        <w:t>a</w:t>
+      </w:r>
+      <w:r>
+        <w:rPr>
+          <w:szCs w:val="24"/>
+        </w:rPr>
+        <w:t>presentada</w:t>
+      </w:r>
+      <w:proofErr w:type="gramEnd"/>
       <w:r>
         <w:rPr>
           <w:szCs w:val="24"/>
@@ -303,7 +289,6 @@
         <w:sdtPr>
           <w:rPr>
             <w:szCs w:val="24"/>
-            <w:lang w:val="en-US"/>
           </w:rPr>
           <w:alias w:val="Titulação"/>
           <w:tag w:val="Titulação"/>
@@ -312,7 +297,6 @@
           <w:placeholder>
             <w:docPart w:val="B9624A517BA9448DB101CA7990F6531B"/>
           </w:placeholder>
-          <w:showingPlcHdr/>
           <w:dropDownList>
             <w:listItem w:displayText="Mestre" w:value="Mestre"/>
             <w:listItem w:displayText="Doutor" w:value="Doutor"/>
@@ -321,22 +305,10 @@
         <w:sdtContent>
           <w:r>
             <w:rPr>
-              <w:rStyle w:val="PlaceholderText"/>
-              <w:rFonts w:cs="Times New Roman"/>
               <w:szCs w:val="24"/>
             </w:rPr>
-            <w:t xml:space="preserve">Escolher um </w:t>
+            <w:t>Mestre</w:t>
           </w:r>
-          <w:proofErr w:type="gramStart"/>
-          <w:r>
-            <w:rPr>
-              <w:rStyle w:val="PlaceholderText"/>
-              <w:rFonts w:cs="Times New Roman"/>
-              <w:szCs w:val="24"/>
-            </w:rPr>
-            <w:t>item.</w:t>
-          </w:r>
-          <w:proofErr w:type="gramEnd"/>
         </w:sdtContent>
       </w:sdt>
       <w:r>
@@ -358,7 +330,6 @@
           <w:placeholder>
             <w:docPart w:val="B9624A517BA9448DB101CA7990F6531B"/>
           </w:placeholder>
-          <w:showingPlcHdr/>
           <w:dropDownList>
             <w:listItem w:displayText="Algoritmos e Otimização" w:value="Algoritmos e Otimização"/>
             <w:listItem w:displayText="Computação Científica e Sistemas de Potência" w:value="Computação Científica e Sistemas de Potência"/>
@@ -371,22 +342,11 @@
         <w:sdtContent>
           <w:r>
             <w:rPr>
-              <w:rStyle w:val="PlaceholderText"/>
-              <w:rFonts w:cs="Times New Roman"/>
               <w:szCs w:val="24"/>
+              <w:lang w:val="en-US"/>
             </w:rPr>
-            <w:t xml:space="preserve">Escolher um </w:t>
+            <w:t>Computação Visual</w:t>
           </w:r>
-          <w:proofErr w:type="gramStart"/>
-          <w:r>
-            <w:rPr>
-              <w:rStyle w:val="PlaceholderText"/>
-              <w:rFonts w:cs="Times New Roman"/>
-              <w:szCs w:val="24"/>
-            </w:rPr>
-            <w:t>item.</w:t>
-          </w:r>
-          <w:proofErr w:type="gramEnd"/>
         </w:sdtContent>
       </w:sdt>
       <w:r>
@@ -428,30 +388,35 @@
       <w:pPr>
         <w:ind w:firstLine="0"/>
         <w:jc w:val="center"/>
-      </w:pPr>
-      <w:proofErr w:type="spellStart"/>
-      <w:r>
-        <w:rPr>
-          <w:szCs w:val="24"/>
+        <w:rPr>
+          <w:lang w:val="en-US"/>
+        </w:rPr>
+      </w:pPr>
+      <w:r>
+        <w:rPr>
+          <w:szCs w:val="24"/>
+          <w:lang w:val="en-US"/>
         </w:rPr>
         <w:t>Advisors</w:t>
       </w:r>
-      <w:proofErr w:type="spellEnd"/>
-      <w:r>
-        <w:rPr>
-          <w:szCs w:val="24"/>
+      <w:r>
+        <w:rPr>
+          <w:szCs w:val="24"/>
+          <w:lang w:val="en-US"/>
         </w:rPr>
         <w:t>:</w:t>
       </w:r>
       <w:r>
         <w:rPr>
           <w:szCs w:val="24"/>
+          <w:lang w:val="en-US"/>
         </w:rPr>
         <w:t xml:space="preserve"> </w:t>
       </w:r>
       <w:r>
         <w:rPr>
           <w:szCs w:val="24"/>
+          <w:lang w:val="en-US"/>
         </w:rPr>
         <w:tab/>
         <w:t xml:space="preserve">       </w:t>
@@ -459,12 +424,14 @@
       <w:r>
         <w:rPr>
           <w:szCs w:val="24"/>
+          <w:lang w:val="en-US"/>
         </w:rPr>
         <w:t>Prof. Dr.</w:t>
       </w:r>
       <w:r>
         <w:rPr>
           <w:szCs w:val="24"/>
+          <w:lang w:val="en-US"/>
         </w:rPr>
         <w:t xml:space="preserve"> </w:t>
       </w:r>
@@ -484,6 +451,9 @@
         </w:fldChar>
       </w:r>
       <w:r>
+        <w:rPr>
+          <w:lang w:val="en-US"/>
+        </w:rPr>
         <w:instrText xml:space="preserve"> FORMTEXT </w:instrText>
       </w:r>
       <w:r>
@@ -500,6 +470,7 @@
       <w:r>
         <w:rPr>
           <w:noProof/>
+          <w:lang w:val="en-US"/>
         </w:rPr>
         <w:t>Esteban G. W. Clua</w:t>
       </w:r>
@@ -516,11 +487,13 @@
         <w:jc w:val="center"/>
         <w:rPr>
           <w:szCs w:val="24"/>
-        </w:rPr>
-      </w:pPr>
-      <w:r>
-        <w:rPr>
-          <w:szCs w:val="24"/>
+          <w:lang w:val="en-US"/>
+        </w:rPr>
+      </w:pPr>
+      <w:r>
+        <w:rPr>
+          <w:szCs w:val="24"/>
+          <w:lang w:val="en-US"/>
         </w:rPr>
         <w:t xml:space="preserve">Prof. Dr. </w:t>
       </w:r>
@@ -540,6 +513,9 @@
         </w:fldChar>
       </w:r>
       <w:r>
+        <w:rPr>
+          <w:lang w:val="en-US"/>
+        </w:rPr>
         <w:instrText xml:space="preserve"> FORMTEXT </w:instrText>
       </w:r>
       <w:r>
@@ -556,6 +532,7 @@
       <w:r>
         <w:rPr>
           <w:noProof/>
+          <w:lang w:val="en-US"/>
         </w:rPr>
         <w:t xml:space="preserve"> Leonardo G. P. Murta</w:t>
       </w:r>
@@ -566,39 +543,50 @@
         <w:fldChar w:fldCharType="end"/>
       </w:r>
     </w:p>
-    <w:p/>
-    <w:p>
-      <w:pPr>
-        <w:rPr>
-          <w:szCs w:val="24"/>
-        </w:rPr>
-      </w:pPr>
-    </w:p>
-    <w:p>
-      <w:pPr>
-        <w:rPr>
-          <w:szCs w:val="24"/>
-        </w:rPr>
-      </w:pPr>
-    </w:p>
-    <w:p>
-      <w:pPr>
-        <w:rPr>
-          <w:szCs w:val="24"/>
-        </w:rPr>
-      </w:pPr>
-    </w:p>
-    <w:p>
-      <w:pPr>
-        <w:rPr>
-          <w:szCs w:val="24"/>
-        </w:rPr>
-      </w:pPr>
-    </w:p>
-    <w:p>
-      <w:pPr>
-        <w:rPr>
-          <w:szCs w:val="24"/>
+    <w:p>
+      <w:pPr>
+        <w:rPr>
+          <w:lang w:val="en-US"/>
+        </w:rPr>
+      </w:pPr>
+    </w:p>
+    <w:p>
+      <w:pPr>
+        <w:rPr>
+          <w:szCs w:val="24"/>
+          <w:lang w:val="en-US"/>
+        </w:rPr>
+      </w:pPr>
+    </w:p>
+    <w:p>
+      <w:pPr>
+        <w:rPr>
+          <w:szCs w:val="24"/>
+          <w:lang w:val="en-US"/>
+        </w:rPr>
+      </w:pPr>
+    </w:p>
+    <w:p>
+      <w:pPr>
+        <w:rPr>
+          <w:szCs w:val="24"/>
+          <w:lang w:val="en-US"/>
+        </w:rPr>
+      </w:pPr>
+    </w:p>
+    <w:p>
+      <w:pPr>
+        <w:rPr>
+          <w:szCs w:val="24"/>
+          <w:lang w:val="en-US"/>
+        </w:rPr>
+      </w:pPr>
+    </w:p>
+    <w:p>
+      <w:pPr>
+        <w:rPr>
+          <w:szCs w:val="24"/>
+          <w:lang w:val="en-US"/>
         </w:rPr>
       </w:pPr>
     </w:p>
@@ -607,6 +595,7 @@
         <w:ind w:firstLine="0"/>
         <w:rPr>
           <w:szCs w:val="24"/>
+          <w:lang w:val="en-US"/>
         </w:rPr>
       </w:pPr>
     </w:p>
@@ -822,7 +811,6 @@
           <w:rPr>
             <w:rFonts w:cs="Times New Roman"/>
             <w:szCs w:val="24"/>
-            <w:lang w:val="en-US"/>
           </w:rPr>
           <w:alias w:val="Tipo de Trabalho"/>
           <w:tag w:val="Tipo de Trabalho"/>
@@ -831,7 +819,6 @@
           <w:placeholder>
             <w:docPart w:val="B9624A517BA9448DB101CA7990F6531B"/>
           </w:placeholder>
-          <w:showingPlcHdr/>
           <w:dropDownList>
             <w:listItem w:displayText="Dissertação" w:value="Dissertação"/>
             <w:listItem w:displayText="Tese" w:value="Tese"/>
@@ -840,11 +827,10 @@
         <w:sdtContent>
           <w:r>
             <w:rPr>
-              <w:rStyle w:val="PlaceholderText"/>
               <w:rFonts w:cs="Times New Roman"/>
               <w:szCs w:val="24"/>
             </w:rPr>
-            <w:t>Escolher um item.</w:t>
+            <w:t>Dissertação</w:t>
           </w:r>
         </w:sdtContent>
       </w:sdt>
@@ -904,7 +890,6 @@
           <w:rPr>
             <w:rFonts w:cs="Times New Roman"/>
             <w:szCs w:val="24"/>
-            <w:lang w:val="en-US"/>
           </w:rPr>
           <w:alias w:val="Titulação"/>
           <w:tag w:val="Titulação"/>
@@ -913,7 +898,6 @@
           <w:placeholder>
             <w:docPart w:val="B9624A517BA9448DB101CA7990F6531B"/>
           </w:placeholder>
-          <w:showingPlcHdr/>
           <w:dropDownList>
             <w:listItem w:displayText="Mestre" w:value="Mestre"/>
             <w:listItem w:displayText="Doutor" w:value="Doutor"/>
@@ -922,11 +906,10 @@
         <w:sdtContent>
           <w:r>
             <w:rPr>
-              <w:rStyle w:val="PlaceholderText"/>
               <w:rFonts w:cs="Times New Roman"/>
               <w:szCs w:val="24"/>
             </w:rPr>
-            <w:t>Escolher um item.</w:t>
+            <w:t>Mestre</w:t>
           </w:r>
         </w:sdtContent>
       </w:sdt>
@@ -958,7 +941,6 @@
           <w:placeholder>
             <w:docPart w:val="AF8F68153F9040C7A84E3A86A48F3BD6"/>
           </w:placeholder>
-          <w:showingPlcHdr/>
           <w:dropDownList>
             <w:listItem w:displayText="Algoritmos e Otimização" w:value="Algoritmos e Otimização"/>
             <w:listItem w:displayText="Computação Científica e Sistemas de Potência" w:value="Computação Científica e Sistemas de Potência"/>
@@ -971,22 +953,12 @@
         <w:sdtContent>
           <w:r>
             <w:rPr>
-              <w:rStyle w:val="PlaceholderText"/>
               <w:rFonts w:cs="Times New Roman"/>
               <w:szCs w:val="24"/>
+              <w:lang w:val="en-US"/>
             </w:rPr>
-            <w:t xml:space="preserve">Escolher um </w:t>
+            <w:t>Computação Visual</w:t>
           </w:r>
-          <w:proofErr w:type="gramStart"/>
-          <w:r>
-            <w:rPr>
-              <w:rStyle w:val="PlaceholderText"/>
-              <w:rFonts w:cs="Times New Roman"/>
-              <w:szCs w:val="24"/>
-            </w:rPr>
-            <w:t>item.</w:t>
-          </w:r>
-          <w:proofErr w:type="gramEnd"/>
         </w:sdtContent>
       </w:sdt>
       <w:r>
@@ -24938,18 +24910,17 @@
           <w:lang w:val="en-US"/>
         </w:rPr>
       </w:pPr>
+      <w:r>
+        <w:rPr>
+          <w:lang w:val="en-US"/>
+        </w:rPr>
+        <w:t xml:space="preserve">In a future work, </w:t>
+      </w:r>
       <w:commentRangeStart w:id="70"/>
       <w:r>
         <w:rPr>
           <w:lang w:val="en-US"/>
         </w:rPr>
-        <w:t xml:space="preserve">In a future work, </w:t>
-      </w:r>
-      <w:commentRangeStart w:id="71"/>
-      <w:r>
-        <w:rPr>
-          <w:lang w:val="en-US"/>
-        </w:rPr>
         <w:t xml:space="preserve">it is planned to </w:t>
       </w:r>
       <w:proofErr w:type="spellStart"/>
@@ -24957,21 +24928,15 @@
         <w:rPr>
           <w:lang w:val="en-US"/>
         </w:rPr>
-        <w:t>t</w:t>
-      </w:r>
+        <w:t>to</w:t>
+      </w:r>
+      <w:commentRangeEnd w:id="70"/>
       <w:proofErr w:type="spellEnd"/>
       <w:r>
         <w:rPr>
-          <w:lang w:val="en-US"/>
-        </w:rPr>
-        <w:t>o</w:t>
-      </w:r>
-      <w:commentRangeEnd w:id="71"/>
-      <w:r>
-        <w:rPr>
           <w:rStyle w:val="CommentReference"/>
         </w:rPr>
-        <w:commentReference w:id="71"/>
+        <w:commentReference w:id="70"/>
       </w:r>
       <w:r>
         <w:rPr>
@@ -24992,7 +24957,7 @@
         </w:rPr>
         <w:t xml:space="preserve"> less context sensitive, allowing the user to customize filters (edge filters and attribute status visualization) without the need of hard coding it in the application. For example, allowing the user to provide a configuration file </w:t>
       </w:r>
-      <w:del w:id="72" w:author="Leonardo Murta" w:date="2013-05-31T16:01:00Z">
+      <w:del w:id="71" w:author="Leonardo Murta" w:date="2013-05-31T16:01:00Z">
         <w:r>
           <w:rPr>
             <w:lang w:val="en-US"/>
@@ -25000,7 +24965,7 @@
           <w:delText xml:space="preserve">which </w:delText>
         </w:r>
       </w:del>
-      <w:ins w:id="73" w:author="Leonardo Murta" w:date="2013-05-31T16:01:00Z">
+      <w:ins w:id="72" w:author="Leonardo Murta" w:date="2013-05-31T16:01:00Z">
         <w:r>
           <w:rPr>
             <w:lang w:val="en-US"/>
@@ -25014,7 +24979,7 @@
         </w:rPr>
         <w:t xml:space="preserve">specifies the type of each filter. Thus, </w:t>
       </w:r>
-      <w:del w:id="74" w:author="Leonardo Murta" w:date="2013-05-31T16:01:00Z">
+      <w:del w:id="73" w:author="Leonardo Murta" w:date="2013-05-31T16:01:00Z">
         <w:r>
           <w:rPr>
             <w:lang w:val="en-US"/>
@@ -25022,7 +24987,7 @@
           <w:delText xml:space="preserve">allowing </w:delText>
         </w:r>
       </w:del>
-      <w:ins w:id="75" w:author="Leonardo Murta" w:date="2013-05-31T16:01:00Z">
+      <w:ins w:id="74" w:author="Leonardo Murta" w:date="2013-05-31T16:01:00Z">
         <w:r>
           <w:rPr>
             <w:lang w:val="en-US"/>
@@ -25043,7 +25008,7 @@
         </w:rPr>
         <w:t xml:space="preserve"> </w:t>
       </w:r>
-      <w:del w:id="76" w:author="Leonardo Murta" w:date="2013-05-31T16:01:00Z">
+      <w:del w:id="75" w:author="Leonardo Murta" w:date="2013-05-31T16:01:00Z">
         <w:r>
           <w:rPr>
             <w:lang w:val="en-US"/>
@@ -25064,7 +25029,7 @@
           <w:lang w:val="en-US"/>
         </w:rPr>
       </w:pPr>
-      <w:commentRangeStart w:id="77"/>
+      <w:commentRangeStart w:id="76"/>
       <w:r>
         <w:rPr>
           <w:lang w:val="en-US"/>
@@ -25091,12 +25056,12 @@
         </w:rPr>
         <w:t xml:space="preserve"> input file format</w:t>
       </w:r>
-      <w:commentRangeEnd w:id="77"/>
+      <w:commentRangeEnd w:id="76"/>
       <w:r>
         <w:rPr>
           <w:rStyle w:val="CommentReference"/>
         </w:rPr>
-        <w:commentReference w:id="77"/>
+        <w:commentReference w:id="76"/>
       </w:r>
       <w:r>
         <w:rPr>
@@ -25117,7 +25082,7 @@
         </w:rPr>
         <w:t xml:space="preserve"> is a simple </w:t>
       </w:r>
-      <w:ins w:id="78" w:author="Leonardo Murta" w:date="2013-05-31T16:02:00Z">
+      <w:ins w:id="77" w:author="Leonardo Murta" w:date="2013-05-31T16:02:00Z">
         <w:r>
           <w:rPr>
             <w:lang w:val="en-US"/>
@@ -25131,7 +25096,7 @@
         </w:rPr>
         <w:t>text file</w:t>
       </w:r>
-      <w:del w:id="79" w:author="Leonardo Murta" w:date="2013-05-31T16:02:00Z">
+      <w:del w:id="78" w:author="Leonardo Murta" w:date="2013-05-31T16:02:00Z">
         <w:r>
           <w:rPr>
             <w:lang w:val="en-US"/>
@@ -25145,7 +25110,7 @@
         </w:rPr>
         <w:t xml:space="preserve">. However, there are plans to modify the </w:t>
       </w:r>
-      <w:del w:id="80" w:author="Leonardo Murta" w:date="2013-05-31T16:04:00Z">
+      <w:del w:id="79" w:author="Leonardo Murta" w:date="2013-05-31T16:04:00Z">
         <w:r>
           <w:rPr>
             <w:lang w:val="en-US"/>
@@ -25154,7 +25119,7 @@
           <w:delText xml:space="preserve">format </w:delText>
         </w:r>
       </w:del>
-      <w:ins w:id="81" w:author="Leonardo Murta" w:date="2013-05-31T16:04:00Z">
+      <w:ins w:id="80" w:author="Leonardo Murta" w:date="2013-05-31T16:04:00Z">
         <w:r>
           <w:rPr>
             <w:lang w:val="en-US"/>
@@ -25168,7 +25133,7 @@
         </w:rPr>
         <w:t xml:space="preserve">to </w:t>
       </w:r>
-      <w:ins w:id="82" w:author="Leonardo Murta" w:date="2013-05-31T16:03:00Z">
+      <w:ins w:id="81" w:author="Leonardo Murta" w:date="2013-05-31T16:03:00Z">
         <w:r>
           <w:rPr>
             <w:lang w:val="en-US"/>
@@ -25182,7 +25147,7 @@
         </w:rPr>
         <w:t xml:space="preserve">XML for greater compatibility with other applications. </w:t>
       </w:r>
-      <w:commentRangeStart w:id="83"/>
+      <w:commentRangeStart w:id="82"/>
       <w:r>
         <w:rPr>
           <w:lang w:val="en-US"/>
@@ -25202,7 +25167,7 @@
         </w:rPr>
         <w:t xml:space="preserve"> to be more accessible </w:t>
       </w:r>
-      <w:del w:id="84" w:author="Leonardo Murta" w:date="2013-05-31T16:04:00Z">
+      <w:del w:id="83" w:author="Leonardo Murta" w:date="2013-05-31T16:04:00Z">
         <w:r>
           <w:rPr>
             <w:lang w:val="en-US"/>
@@ -25210,7 +25175,7 @@
           <w:delText xml:space="preserve">to </w:delText>
         </w:r>
       </w:del>
-      <w:ins w:id="85" w:author="Leonardo Murta" w:date="2013-05-31T16:04:00Z">
+      <w:ins w:id="84" w:author="Leonardo Murta" w:date="2013-05-31T16:04:00Z">
         <w:r>
           <w:rPr>
             <w:lang w:val="en-US"/>
@@ -25237,12 +25202,12 @@
         </w:rPr>
         <w:t xml:space="preserve"> XML format, making it easier for other games, or provenance applications, to use it.</w:t>
       </w:r>
-      <w:commentRangeEnd w:id="83"/>
+      <w:commentRangeEnd w:id="82"/>
       <w:r>
         <w:rPr>
           <w:rStyle w:val="CommentReference"/>
         </w:rPr>
-        <w:commentReference w:id="83"/>
+        <w:commentReference w:id="82"/>
       </w:r>
       <w:r>
         <w:rPr>
@@ -25251,7 +25216,6 @@
         <w:t xml:space="preserve"> </w:t>
       </w:r>
     </w:p>
-    <w:commentRangeEnd w:id="70"/>
     <w:p>
       <w:pPr>
         <w:rPr>
@@ -25266,8 +25230,8 @@
           <w:lang w:val="en-US"/>
         </w:rPr>
       </w:pPr>
-      <w:commentRangeStart w:id="86"/>
-      <w:ins w:id="87" w:author="Kohwalter" w:date="2013-05-20T20:27:00Z">
+      <w:commentRangeStart w:id="85"/>
+      <w:ins w:id="86" w:author="Kohwalter" w:date="2013-05-20T20:27:00Z">
         <w:r>
           <w:rPr>
             <w:lang w:val="en-US"/>
@@ -25275,15 +25239,15 @@
           <w:t>Scalability</w:t>
         </w:r>
       </w:ins>
-      <w:commentRangeEnd w:id="86"/>
-      <w:ins w:id="88" w:author="Kohwalter" w:date="2013-05-20T23:01:00Z">
+      <w:commentRangeEnd w:id="85"/>
+      <w:ins w:id="87" w:author="Kohwalter" w:date="2013-05-20T23:01:00Z">
         <w:r>
           <w:rPr>
             <w:rStyle w:val="CommentReference"/>
             <w:rFonts w:eastAsiaTheme="minorHAnsi" w:cstheme="minorBidi"/>
             <w:bCs w:val="0"/>
           </w:rPr>
-          <w:commentReference w:id="86"/>
+          <w:commentReference w:id="85"/>
         </w:r>
       </w:ins>
     </w:p>
@@ -25299,7 +25263,7 @@
         </w:rPr>
         <w:t xml:space="preserve">Depending on the game </w:t>
       </w:r>
-      <w:del w:id="89" w:author="Leonardo Gresta Paulino Murta" w:date="2013-05-20T12:02:00Z">
+      <w:del w:id="88" w:author="Leonardo Gresta Paulino Murta" w:date="2013-05-20T12:02:00Z">
         <w:r>
           <w:rPr>
             <w:lang w:val="en-US"/>
@@ -25307,7 +25271,7 @@
           <w:delText>played</w:delText>
         </w:r>
       </w:del>
-      <w:ins w:id="90" w:author="Leonardo Gresta Paulino Murta" w:date="2013-05-20T12:02:00Z">
+      <w:ins w:id="89" w:author="Leonardo Gresta Paulino Murta" w:date="2013-05-20T12:02:00Z">
         <w:r>
           <w:rPr>
             <w:lang w:val="en-US"/>
@@ -25321,7 +25285,7 @@
         </w:rPr>
         <w:t xml:space="preserve">, a game session might take several hours to complete, or even days in case of RPGs. This </w:t>
       </w:r>
-      <w:del w:id="91" w:author="Kohwalter" w:date="2013-05-20T20:28:00Z">
+      <w:del w:id="90" w:author="Kohwalter" w:date="2013-05-20T20:28:00Z">
         <w:r>
           <w:rPr>
             <w:lang w:val="en-US"/>
@@ -25335,7 +25299,7 @@
         </w:rPr>
         <w:t>make</w:t>
       </w:r>
-      <w:ins w:id="92" w:author="Kohwalter" w:date="2013-05-20T20:28:00Z">
+      <w:ins w:id="91" w:author="Kohwalter" w:date="2013-05-20T20:28:00Z">
         <w:r>
           <w:rPr>
             <w:lang w:val="en-US"/>
@@ -25349,14 +25313,14 @@
         </w:rPr>
         <w:t xml:space="preserve"> the size of the provenance graph to be overwhelming to the user, </w:t>
       </w:r>
-      <w:commentRangeStart w:id="93"/>
+      <w:commentRangeStart w:id="92"/>
       <w:r>
         <w:rPr>
           <w:lang w:val="en-US"/>
         </w:rPr>
         <w:t xml:space="preserve">even when </w:t>
       </w:r>
-      <w:ins w:id="94" w:author="Kohwalter" w:date="2013-05-20T20:36:00Z">
+      <w:ins w:id="93" w:author="Kohwalter" w:date="2013-05-20T20:36:00Z">
         <w:r>
           <w:rPr>
             <w:lang w:val="en-US"/>
@@ -25370,7 +25334,7 @@
         </w:rPr>
         <w:t xml:space="preserve">pre-filtering </w:t>
       </w:r>
-      <w:ins w:id="95" w:author="Kohwalter" w:date="2013-05-20T20:37:00Z">
+      <w:ins w:id="94" w:author="Kohwalter" w:date="2013-05-20T20:37:00Z">
         <w:r>
           <w:rPr>
             <w:lang w:val="en-US"/>
@@ -25378,7 +25342,7 @@
           <w:t>during the generation of</w:t>
         </w:r>
       </w:ins>
-      <w:ins w:id="96" w:author="Kohwalter" w:date="2013-05-20T20:36:00Z">
+      <w:ins w:id="95" w:author="Kohwalter" w:date="2013-05-20T20:36:00Z">
         <w:r>
           <w:rPr>
             <w:lang w:val="en-US"/>
@@ -25399,7 +25363,7 @@
         </w:rPr>
         <w:t>game flow log</w:t>
       </w:r>
-      <w:del w:id="97" w:author="Kohwalter" w:date="2013-05-20T20:37:00Z">
+      <w:del w:id="96" w:author="Kohwalter" w:date="2013-05-20T20:37:00Z">
         <w:r>
           <w:rPr>
             <w:lang w:val="en-US"/>
@@ -25407,12 +25371,12 @@
           <w:delText xml:space="preserve"> before its use in the graph</w:delText>
         </w:r>
       </w:del>
-      <w:commentRangeEnd w:id="93"/>
+      <w:commentRangeEnd w:id="92"/>
       <w:r>
         <w:rPr>
           <w:rStyle w:val="CommentReference"/>
         </w:rPr>
-        <w:commentReference w:id="93"/>
+        <w:commentReference w:id="92"/>
       </w:r>
       <w:r>
         <w:rPr>
@@ -25420,14 +25384,14 @@
         </w:rPr>
         <w:t xml:space="preserve">. One way to avoid such situations is to </w:t>
       </w:r>
-      <w:commentRangeStart w:id="98"/>
+      <w:commentRangeStart w:id="97"/>
       <w:r>
         <w:rPr>
           <w:lang w:val="en-US"/>
         </w:rPr>
         <w:t xml:space="preserve">show the provenance graph </w:t>
       </w:r>
-      <w:del w:id="99" w:author="Kohwalter" w:date="2013-05-20T20:37:00Z">
+      <w:del w:id="98" w:author="Kohwalter" w:date="2013-05-20T20:37:00Z">
         <w:r>
           <w:rPr>
             <w:lang w:val="en-US"/>
@@ -25435,7 +25399,7 @@
           <w:delText xml:space="preserve">already </w:delText>
         </w:r>
       </w:del>
-      <w:ins w:id="100" w:author="Kohwalter" w:date="2013-05-20T20:37:00Z">
+      <w:ins w:id="99" w:author="Kohwalter" w:date="2013-05-20T20:37:00Z">
         <w:r>
           <w:rPr>
             <w:lang w:val="en-US"/>
@@ -25443,7 +25407,7 @@
           <w:t xml:space="preserve">with some </w:t>
         </w:r>
       </w:ins>
-      <w:del w:id="101" w:author="Kohwalter" w:date="2013-05-20T20:37:00Z">
+      <w:del w:id="100" w:author="Kohwalter" w:date="2013-05-20T20:37:00Z">
         <w:r>
           <w:rPr>
             <w:lang w:val="en-US"/>
@@ -25451,15 +25415,15 @@
           <w:delText xml:space="preserve">filtered </w:delText>
         </w:r>
       </w:del>
-      <w:commentRangeEnd w:id="98"/>
-      <w:ins w:id="102" w:author="Kohwalter" w:date="2013-05-20T20:37:00Z">
+      <w:commentRangeEnd w:id="97"/>
+      <w:ins w:id="101" w:author="Kohwalter" w:date="2013-05-20T20:37:00Z">
         <w:r>
           <w:rPr>
             <w:lang w:val="en-US"/>
           </w:rPr>
           <w:t>f</w:t>
         </w:r>
-        <w:commentRangeStart w:id="103"/>
+        <w:commentRangeStart w:id="102"/>
         <w:r>
           <w:rPr>
             <w:lang w:val="en-US"/>
@@ -25467,16 +25431,16 @@
           <w:t>i</w:t>
         </w:r>
       </w:ins>
-      <w:commentRangeEnd w:id="103"/>
-      <w:ins w:id="104" w:author="Kohwalter" w:date="2013-05-20T23:36:00Z">
+      <w:commentRangeEnd w:id="102"/>
+      <w:ins w:id="103" w:author="Kohwalter" w:date="2013-05-20T23:36:00Z">
         <w:r>
           <w:rPr>
             <w:rStyle w:val="CommentReference"/>
           </w:rPr>
-          <w:commentReference w:id="103"/>
+          <w:commentReference w:id="102"/>
         </w:r>
       </w:ins>
-      <w:ins w:id="105" w:author="Kohwalter" w:date="2013-05-20T20:37:00Z">
+      <w:ins w:id="104" w:author="Kohwalter" w:date="2013-05-20T20:37:00Z">
         <w:r>
           <w:rPr>
             <w:lang w:val="en-US"/>
@@ -25484,7 +25448,7 @@
           <w:t>lters</w:t>
         </w:r>
       </w:ins>
-      <w:ins w:id="106" w:author="Kohwalter" w:date="2013-05-20T20:38:00Z">
+      <w:ins w:id="105" w:author="Kohwalter" w:date="2013-05-20T20:38:00Z">
         <w:r>
           <w:rPr>
             <w:lang w:val="en-US"/>
@@ -25492,7 +25456,7 @@
           <w:t xml:space="preserve"> selected</w:t>
         </w:r>
       </w:ins>
-      <w:ins w:id="107" w:author="Kohwalter" w:date="2013-05-20T20:37:00Z">
+      <w:ins w:id="106" w:author="Kohwalter" w:date="2013-05-20T20:37:00Z">
         <w:r>
           <w:rPr>
             <w:lang w:val="en-US"/>
@@ -25504,7 +25468,7 @@
         <w:rPr>
           <w:rStyle w:val="CommentReference"/>
         </w:rPr>
-        <w:commentReference w:id="98"/>
+        <w:commentReference w:id="97"/>
       </w:r>
       <w:r>
         <w:rPr>
@@ -25512,7 +25476,7 @@
         </w:rPr>
         <w:t xml:space="preserve">instead of its full extension. For example, before showing the graph to the user, </w:t>
       </w:r>
-      <w:ins w:id="108" w:author="Kohwalter" w:date="2013-05-20T20:29:00Z">
+      <w:ins w:id="107" w:author="Kohwalter" w:date="2013-05-20T20:29:00Z">
         <w:r>
           <w:rPr>
             <w:lang w:val="en-US"/>
@@ -25520,7 +25484,7 @@
           <w:t xml:space="preserve">it is possible to </w:t>
         </w:r>
       </w:ins>
-      <w:del w:id="109" w:author="Kohwalter" w:date="2013-05-20T20:32:00Z">
+      <w:del w:id="108" w:author="Kohwalter" w:date="2013-05-20T20:32:00Z">
         <w:r>
           <w:rPr>
             <w:lang w:val="en-US"/>
@@ -25528,7 +25492,7 @@
           <w:delText>make some collapses</w:delText>
         </w:r>
       </w:del>
-      <w:ins w:id="110" w:author="Kohwalter" w:date="2013-05-20T20:32:00Z">
+      <w:ins w:id="109" w:author="Kohwalter" w:date="2013-05-20T20:32:00Z">
         <w:r>
           <w:rPr>
             <w:lang w:val="en-US"/>
@@ -25542,7 +25506,7 @@
         </w:rPr>
         <w:t xml:space="preserve"> </w:t>
       </w:r>
-      <w:ins w:id="111" w:author="Kohwalter" w:date="2013-05-20T20:32:00Z">
+      <w:ins w:id="110" w:author="Kohwalter" w:date="2013-05-20T20:32:00Z">
         <w:r>
           <w:rPr>
             <w:lang w:val="en-US"/>
@@ -25556,7 +25520,7 @@
         </w:rPr>
         <w:t xml:space="preserve">to reduce </w:t>
       </w:r>
-      <w:del w:id="112" w:author="Kohwalter" w:date="2013-05-20T20:32:00Z">
+      <w:del w:id="111" w:author="Kohwalter" w:date="2013-05-20T20:32:00Z">
         <w:r>
           <w:rPr>
             <w:lang w:val="en-US"/>
@@ -25564,7 +25528,7 @@
           <w:delText xml:space="preserve">its </w:delText>
         </w:r>
       </w:del>
-      <w:ins w:id="113" w:author="Kohwalter" w:date="2013-05-20T20:32:00Z">
+      <w:ins w:id="112" w:author="Kohwalter" w:date="2013-05-20T20:32:00Z">
         <w:r>
           <w:rPr>
             <w:lang w:val="en-US"/>
@@ -25577,6 +25541,20 @@
           <w:lang w:val="en-US"/>
         </w:rPr>
         <w:t xml:space="preserve">size. Combats can be identified and collapsed into </w:t>
+      </w:r>
+      <w:ins w:id="113" w:author="Leonardo Gresta Paulino Murta" w:date="2013-05-20T12:08:00Z">
+        <w:r>
+          <w:rPr>
+            <w:lang w:val="en-US"/>
+          </w:rPr>
+          <w:t xml:space="preserve">a </w:t>
+        </w:r>
+      </w:ins>
+      <w:r>
+        <w:rPr>
+          <w:lang w:val="en-US"/>
+        </w:rPr>
+        <w:t xml:space="preserve">single vertex for each instance. Places visited in the game can also be collapsed into </w:t>
       </w:r>
       <w:ins w:id="114" w:author="Leonardo Gresta Paulino Murta" w:date="2013-05-20T12:08:00Z">
         <w:r>
@@ -25590,23 +25568,9 @@
         <w:rPr>
           <w:lang w:val="en-US"/>
         </w:rPr>
-        <w:t xml:space="preserve">single vertex for each instance. Places visited in the game can also be collapsed into </w:t>
-      </w:r>
-      <w:ins w:id="115" w:author="Leonardo Gresta Paulino Murta" w:date="2013-05-20T12:08:00Z">
-        <w:r>
-          <w:rPr>
-            <w:lang w:val="en-US"/>
-          </w:rPr>
-          <w:t xml:space="preserve">a </w:t>
-        </w:r>
-      </w:ins>
-      <w:r>
-        <w:rPr>
-          <w:lang w:val="en-US"/>
-        </w:rPr>
         <w:t xml:space="preserve">single vertex, containing all interactions made in that location, even combats. </w:t>
       </w:r>
-      <w:del w:id="116" w:author="Kohwalter" w:date="2013-05-20T19:50:00Z">
+      <w:del w:id="115" w:author="Kohwalter" w:date="2013-05-20T19:50:00Z">
         <w:r>
           <w:rPr>
             <w:lang w:val="en-US"/>
@@ -25614,7 +25578,7 @@
           <w:delText>There is no problem of</w:delText>
         </w:r>
       </w:del>
-      <w:ins w:id="117" w:author="Kohwalter" w:date="2013-05-20T19:50:00Z">
+      <w:ins w:id="116" w:author="Kohwalter" w:date="2013-05-20T19:50:00Z">
         <w:r>
           <w:rPr>
             <w:lang w:val="en-US"/>
@@ -25628,7 +25592,7 @@
         </w:rPr>
         <w:t xml:space="preserve"> </w:t>
       </w:r>
-      <w:del w:id="118" w:author="Kohwalter" w:date="2013-05-20T19:51:00Z">
+      <w:del w:id="117" w:author="Kohwalter" w:date="2013-05-20T19:51:00Z">
         <w:r>
           <w:rPr>
             <w:lang w:val="en-US"/>
@@ -25636,7 +25600,7 @@
           <w:delText xml:space="preserve">having </w:delText>
         </w:r>
       </w:del>
-      <w:ins w:id="119" w:author="Kohwalter" w:date="2013-05-20T19:51:00Z">
+      <w:ins w:id="118" w:author="Kohwalter" w:date="2013-05-20T19:51:00Z">
         <w:r>
           <w:rPr>
             <w:lang w:val="en-US"/>
@@ -25650,7 +25614,7 @@
         </w:rPr>
         <w:t>collapses inside collapses</w:t>
       </w:r>
-      <w:ins w:id="120" w:author="Leonardo Gresta Paulino Murta" w:date="2013-05-20T12:08:00Z">
+      <w:ins w:id="119" w:author="Leonardo Gresta Paulino Murta" w:date="2013-05-20T12:08:00Z">
         <w:r>
           <w:rPr>
             <w:lang w:val="en-US"/>
@@ -25658,7 +25622,7 @@
           <w:t>.</w:t>
         </w:r>
       </w:ins>
-      <w:del w:id="121" w:author="Leonardo Gresta Paulino Murta" w:date="2013-05-20T12:08:00Z">
+      <w:del w:id="120" w:author="Leonardo Gresta Paulino Murta" w:date="2013-05-20T12:08:00Z">
         <w:r>
           <w:rPr>
             <w:lang w:val="en-US"/>
@@ -25672,7 +25636,7 @@
         </w:rPr>
         <w:t xml:space="preserve"> </w:t>
       </w:r>
-      <w:del w:id="122" w:author="Leonardo Gresta Paulino Murta" w:date="2013-05-20T12:08:00Z">
+      <w:del w:id="121" w:author="Leonardo Gresta Paulino Murta" w:date="2013-05-20T12:08:00Z">
         <w:r>
           <w:rPr>
             <w:lang w:val="en-US"/>
@@ -25680,7 +25644,7 @@
           <w:delText xml:space="preserve">in </w:delText>
         </w:r>
       </w:del>
-      <w:ins w:id="123" w:author="Leonardo Gresta Paulino Murta" w:date="2013-05-20T12:08:00Z">
+      <w:ins w:id="122" w:author="Leonardo Gresta Paulino Murta" w:date="2013-05-20T12:08:00Z">
         <w:r>
           <w:rPr>
             <w:lang w:val="en-US"/>
@@ -25694,7 +25658,7 @@
         </w:rPr>
         <w:t>this case, a collapsed combat inside a collapsed area visited by the player</w:t>
       </w:r>
-      <w:ins w:id="124" w:author="Leonardo Gresta Paulino Murta" w:date="2013-05-20T12:09:00Z">
+      <w:ins w:id="123" w:author="Leonardo Gresta Paulino Murta" w:date="2013-05-20T12:09:00Z">
         <w:r>
           <w:rPr>
             <w:lang w:val="en-US"/>
@@ -25702,7 +25666,7 @@
           <w:t xml:space="preserve"> may </w:t>
         </w:r>
       </w:ins>
-      <w:del w:id="125" w:author="Leonardo Gresta Paulino Murta" w:date="2013-05-20T12:09:00Z">
+      <w:del w:id="124" w:author="Leonardo Gresta Paulino Murta" w:date="2013-05-20T12:09:00Z">
         <w:r>
           <w:rPr>
             <w:lang w:val="en-US"/>
@@ -25716,7 +25680,7 @@
         </w:rPr>
         <w:t>contain</w:t>
       </w:r>
-      <w:del w:id="126" w:author="Leonardo Gresta Paulino Murta" w:date="2013-05-20T12:09:00Z">
+      <w:del w:id="125" w:author="Leonardo Gresta Paulino Murta" w:date="2013-05-20T12:09:00Z">
         <w:r>
           <w:rPr>
             <w:lang w:val="en-US"/>
@@ -25730,7 +25694,7 @@
         </w:rPr>
         <w:t xml:space="preserve"> other actions aside from the combat</w:t>
       </w:r>
-      <w:ins w:id="127" w:author="Leonardo Gresta Paulino Murta" w:date="2013-05-20T12:09:00Z">
+      <w:ins w:id="126" w:author="Leonardo Gresta Paulino Murta" w:date="2013-05-20T12:09:00Z">
         <w:r>
           <w:rPr>
             <w:lang w:val="en-US"/>
@@ -25744,7 +25708,7 @@
         </w:rPr>
         <w:t xml:space="preserve"> </w:t>
       </w:r>
-      <w:del w:id="128" w:author="Leonardo Gresta Paulino Murta" w:date="2013-05-20T12:09:00Z">
+      <w:del w:id="127" w:author="Leonardo Gresta Paulino Murta" w:date="2013-05-20T12:09:00Z">
         <w:r>
           <w:rPr>
             <w:lang w:val="en-US"/>
@@ -25752,7 +25716,7 @@
           <w:delText xml:space="preserve">like </w:delText>
         </w:r>
       </w:del>
-      <w:ins w:id="129" w:author="Leonardo Gresta Paulino Murta" w:date="2013-05-20T12:09:00Z">
+      <w:ins w:id="128" w:author="Leonardo Gresta Paulino Murta" w:date="2013-05-20T12:09:00Z">
         <w:r>
           <w:rPr>
             <w:lang w:val="en-US"/>
@@ -25766,7 +25730,7 @@
         </w:rPr>
         <w:t>interacti</w:t>
       </w:r>
-      <w:ins w:id="130" w:author="Leonardo Gresta Paulino Murta" w:date="2013-05-20T12:09:00Z">
+      <w:ins w:id="129" w:author="Leonardo Gresta Paulino Murta" w:date="2013-05-20T12:09:00Z">
         <w:r>
           <w:rPr>
             <w:lang w:val="en-US"/>
@@ -25774,7 +25738,7 @@
           <w:t>on</w:t>
         </w:r>
       </w:ins>
-      <w:ins w:id="131" w:author="Leonardo Gresta Paulino Murta" w:date="2013-05-20T12:10:00Z">
+      <w:ins w:id="130" w:author="Leonardo Gresta Paulino Murta" w:date="2013-05-20T12:10:00Z">
         <w:r>
           <w:rPr>
             <w:lang w:val="en-US"/>
@@ -25782,7 +25746,7 @@
           <w:t>s</w:t>
         </w:r>
       </w:ins>
-      <w:del w:id="132" w:author="Leonardo Gresta Paulino Murta" w:date="2013-05-20T12:09:00Z">
+      <w:del w:id="131" w:author="Leonardo Gresta Paulino Murta" w:date="2013-05-20T12:09:00Z">
         <w:r>
           <w:rPr>
             <w:lang w:val="en-US"/>
@@ -25796,7 +25760,7 @@
         </w:rPr>
         <w:t xml:space="preserve"> with the ambient. This </w:t>
       </w:r>
-      <w:del w:id="133" w:author="Leonardo Gresta Paulino Murta" w:date="2013-05-20T12:10:00Z">
+      <w:del w:id="132" w:author="Leonardo Gresta Paulino Murta" w:date="2013-05-20T12:10:00Z">
         <w:r>
           <w:rPr>
             <w:lang w:val="en-US"/>
@@ -25810,7 +25774,7 @@
         </w:rPr>
         <w:t>give</w:t>
       </w:r>
-      <w:ins w:id="134" w:author="Leonardo Gresta Paulino Murta" w:date="2013-05-20T12:10:00Z">
+      <w:ins w:id="133" w:author="Leonardo Gresta Paulino Murta" w:date="2013-05-20T12:10:00Z">
         <w:r>
           <w:rPr>
             <w:lang w:val="en-US"/>
@@ -25846,7 +25810,7 @@
         </w:rPr>
         <w:t>, where it shows the entire world and allows the user to zoom in</w:t>
       </w:r>
-      <w:ins w:id="135" w:author="Leonardo Gresta Paulino Murta" w:date="2013-05-20T12:10:00Z">
+      <w:ins w:id="134" w:author="Leonardo Gresta Paulino Murta" w:date="2013-05-20T12:10:00Z">
         <w:r>
           <w:rPr>
             <w:lang w:val="en-US"/>
@@ -25860,7 +25824,7 @@
         </w:rPr>
         <w:t xml:space="preserve"> specific locations. However in this case, it </w:t>
       </w:r>
-      <w:del w:id="136" w:author="Leonardo Gresta Paulino Murta" w:date="2013-05-20T12:10:00Z">
+      <w:del w:id="135" w:author="Leonardo Gresta Paulino Murta" w:date="2013-05-20T12:10:00Z">
         <w:r>
           <w:rPr>
             <w:lang w:val="en-US"/>
@@ -25874,7 +25838,7 @@
         </w:rPr>
         <w:t>show</w:t>
       </w:r>
-      <w:ins w:id="137" w:author="Leonardo Gresta Paulino Murta" w:date="2013-05-20T12:10:00Z">
+      <w:ins w:id="136" w:author="Leonardo Gresta Paulino Murta" w:date="2013-05-20T12:10:00Z">
         <w:r>
           <w:rPr>
             <w:lang w:val="en-US"/>
@@ -25901,7 +25865,7 @@
         </w:rPr>
         <w:t>It is also possible to go beyond that. Instead of collapsing all combats and locations,</w:t>
       </w:r>
-      <w:ins w:id="138" w:author="Kohwalter" w:date="2013-05-20T20:43:00Z">
+      <w:ins w:id="137" w:author="Kohwalter" w:date="2013-05-20T20:43:00Z">
         <w:r>
           <w:rPr>
             <w:lang w:val="en-US"/>
@@ -25909,7 +25873,7 @@
           <w:t xml:space="preserve"> filter</w:t>
         </w:r>
       </w:ins>
-      <w:ins w:id="139" w:author="Kohwalter" w:date="2013-05-20T20:44:00Z">
+      <w:ins w:id="138" w:author="Kohwalter" w:date="2013-05-20T20:44:00Z">
         <w:r>
           <w:rPr>
             <w:lang w:val="en-US"/>
@@ -25917,7 +25881,7 @@
           <w:t>s</w:t>
         </w:r>
       </w:ins>
-      <w:ins w:id="140" w:author="Kohwalter" w:date="2013-05-20T20:43:00Z">
+      <w:ins w:id="139" w:author="Kohwalter" w:date="2013-05-20T20:43:00Z">
         <w:r>
           <w:rPr>
             <w:lang w:val="en-US"/>
@@ -25925,7 +25889,7 @@
           <w:t xml:space="preserve"> can be used to decide which combats or locations</w:t>
         </w:r>
       </w:ins>
-      <w:del w:id="141" w:author="Kohwalter" w:date="2013-05-20T20:44:00Z">
+      <w:del w:id="140" w:author="Kohwalter" w:date="2013-05-20T20:44:00Z">
         <w:r>
           <w:rPr>
             <w:lang w:val="en-US"/>
@@ -25945,7 +25909,7 @@
         </w:rPr>
         <w:t>provenance is analyzed from the present to the past</w:t>
       </w:r>
-      <w:ins w:id="142" w:author="Leonardo Gresta Paulino Murta" w:date="2013-05-20T12:15:00Z">
+      <w:ins w:id="141" w:author="Leonardo Gresta Paulino Murta" w:date="2013-05-20T12:15:00Z">
         <w:r>
           <w:rPr>
             <w:lang w:val="en-US"/>
@@ -25953,7 +25917,7 @@
           <w:t>. This way</w:t>
         </w:r>
       </w:ins>
-      <w:del w:id="143" w:author="Leonardo Gresta Paulino Murta" w:date="2013-05-20T12:15:00Z">
+      <w:del w:id="142" w:author="Leonardo Gresta Paulino Murta" w:date="2013-05-20T12:15:00Z">
         <w:r>
           <w:rPr>
             <w:lang w:val="en-US"/>
@@ -25967,7 +25931,7 @@
           <w:delText>so</w:delText>
         </w:r>
       </w:del>
-      <w:ins w:id="144" w:author="Leonardo Gresta Paulino Murta" w:date="2013-05-20T12:15:00Z">
+      <w:ins w:id="143" w:author="Leonardo Gresta Paulino Murta" w:date="2013-05-20T12:15:00Z">
         <w:r>
           <w:rPr>
             <w:lang w:val="en-US"/>
@@ -25981,7 +25945,7 @@
         </w:rPr>
         <w:t xml:space="preserve"> </w:t>
       </w:r>
-      <w:del w:id="145" w:author="Kohwalter" w:date="2013-05-20T21:24:00Z">
+      <w:del w:id="144" w:author="Kohwalter" w:date="2013-05-20T21:24:00Z">
         <w:r>
           <w:rPr>
             <w:lang w:val="en-US"/>
@@ -25989,8 +25953,8 @@
           <w:delText xml:space="preserve">the </w:delText>
         </w:r>
       </w:del>
-      <w:commentRangeStart w:id="146"/>
-      <w:del w:id="147" w:author="Kohwalter" w:date="2013-05-20T20:43:00Z">
+      <w:commentRangeStart w:id="145"/>
+      <w:del w:id="146" w:author="Kohwalter" w:date="2013-05-20T20:43:00Z">
         <w:r>
           <w:rPr>
             <w:lang w:val="en-US"/>
@@ -25998,9 +25962,9 @@
           <w:delText xml:space="preserve">battle </w:delText>
         </w:r>
       </w:del>
-      <w:commentRangeStart w:id="148"/>
-      <w:commentRangeEnd w:id="146"/>
-      <w:ins w:id="149" w:author="Kohwalter" w:date="2013-05-20T20:43:00Z">
+      <w:commentRangeStart w:id="147"/>
+      <w:commentRangeEnd w:id="145"/>
+      <w:ins w:id="148" w:author="Kohwalter" w:date="2013-05-20T20:43:00Z">
         <w:r>
           <w:rPr>
             <w:lang w:val="en-US"/>
@@ -26018,14 +25982,14 @@
         <w:rPr>
           <w:rStyle w:val="CommentReference"/>
         </w:rPr>
-        <w:commentReference w:id="146"/>
-      </w:r>
-      <w:commentRangeEnd w:id="148"/>
+        <w:commentReference w:id="145"/>
+      </w:r>
+      <w:commentRangeEnd w:id="147"/>
       <w:r>
         <w:rPr>
           <w:rStyle w:val="CommentReference"/>
         </w:rPr>
-        <w:commentReference w:id="148"/>
+        <w:commentReference w:id="147"/>
       </w:r>
       <w:r>
         <w:rPr>
@@ -26033,7 +25997,7 @@
         </w:rPr>
         <w:t>outcome</w:t>
       </w:r>
-      <w:ins w:id="150" w:author="Kohwalter" w:date="2013-05-20T20:43:00Z">
+      <w:ins w:id="149" w:author="Kohwalter" w:date="2013-05-20T20:43:00Z">
         <w:r>
           <w:rPr>
             <w:lang w:val="en-US"/>
@@ -26047,7 +26011,7 @@
         </w:rPr>
         <w:t xml:space="preserve"> </w:t>
       </w:r>
-      <w:del w:id="151" w:author="Kohwalter" w:date="2013-05-20T20:43:00Z">
+      <w:del w:id="150" w:author="Kohwalter" w:date="2013-05-20T20:43:00Z">
         <w:r>
           <w:rPr>
             <w:lang w:val="en-US"/>
@@ -26055,7 +26019,7 @@
           <w:delText xml:space="preserve">is </w:delText>
         </w:r>
       </w:del>
-      <w:ins w:id="152" w:author="Kohwalter" w:date="2013-05-20T20:43:00Z">
+      <w:ins w:id="151" w:author="Kohwalter" w:date="2013-05-20T20:43:00Z">
         <w:r>
           <w:rPr>
             <w:lang w:val="en-US"/>
@@ -26069,7 +26033,7 @@
           <w:t xml:space="preserve"> </w:t>
         </w:r>
       </w:ins>
-      <w:del w:id="153" w:author="Kohwalter" w:date="2013-05-20T20:43:00Z">
+      <w:del w:id="152" w:author="Kohwalter" w:date="2013-05-20T20:43:00Z">
         <w:r>
           <w:rPr>
             <w:lang w:val="en-US"/>
@@ -26083,7 +26047,7 @@
         </w:rPr>
         <w:t xml:space="preserve">known and can be used to decide if it </w:t>
       </w:r>
-      <w:del w:id="154" w:author="Kohwalter" w:date="2013-05-20T20:43:00Z">
+      <w:del w:id="153" w:author="Kohwalter" w:date="2013-05-20T20:43:00Z">
         <w:r>
           <w:rPr>
             <w:lang w:val="en-US"/>
@@ -26091,7 +26055,7 @@
           <w:delText xml:space="preserve">was </w:delText>
         </w:r>
       </w:del>
-      <w:ins w:id="155" w:author="Kohwalter" w:date="2013-05-20T20:43:00Z">
+      <w:ins w:id="154" w:author="Kohwalter" w:date="2013-05-20T20:43:00Z">
         <w:r>
           <w:rPr>
             <w:lang w:val="en-US"/>
@@ -26159,12 +26123,26 @@
         </w:rPr>
         <w:t xml:space="preserve"> for analysis, allowing the player to identify important facts that influenced the combat </w:t>
       </w:r>
+      <w:commentRangeStart w:id="155"/>
+      <w:r>
+        <w:rPr>
+          <w:lang w:val="en-US"/>
+        </w:rPr>
+        <w:t>outcome</w:t>
+      </w:r>
+      <w:commentRangeEnd w:id="155"/>
+      <w:r>
+        <w:rPr>
+          <w:rStyle w:val="CommentReference"/>
+        </w:rPr>
+        <w:commentReference w:id="155"/>
+      </w:r>
       <w:commentRangeStart w:id="156"/>
       <w:r>
         <w:rPr>
           <w:lang w:val="en-US"/>
         </w:rPr>
-        <w:t>outcome</w:t>
+        <w:t xml:space="preserve">. </w:t>
       </w:r>
       <w:commentRangeEnd w:id="156"/>
       <w:r>
@@ -26172,20 +26150,6 @@
           <w:rStyle w:val="CommentReference"/>
         </w:rPr>
         <w:commentReference w:id="156"/>
-      </w:r>
-      <w:commentRangeStart w:id="157"/>
-      <w:r>
-        <w:rPr>
-          <w:lang w:val="en-US"/>
-        </w:rPr>
-        <w:t xml:space="preserve">. </w:t>
-      </w:r>
-      <w:commentRangeEnd w:id="157"/>
-      <w:r>
-        <w:rPr>
-          <w:rStyle w:val="CommentReference"/>
-        </w:rPr>
-        <w:commentReference w:id="157"/>
       </w:r>
     </w:p>
     <w:p>
@@ -26227,7 +26191,7 @@
           <w:lang w:val="en-US"/>
         </w:rPr>
       </w:pPr>
-      <w:bookmarkStart w:id="158" w:name="_Toc354161762"/>
+      <w:bookmarkStart w:id="157" w:name="_Toc354161762"/>
       <w:r>
         <w:rPr>
           <w:lang w:val="en-US"/>
@@ -26235,7 +26199,7 @@
         <w:lastRenderedPageBreak/>
         <w:t>References</w:t>
       </w:r>
-      <w:bookmarkEnd w:id="158"/>
+      <w:bookmarkEnd w:id="157"/>
     </w:p>
     <w:p>
       <w:pPr>
@@ -28010,14 +27974,14 @@
           <w:numId w:val="0"/>
         </w:numPr>
       </w:pPr>
-      <w:bookmarkStart w:id="159" w:name="_Toc354161763"/>
+      <w:bookmarkStart w:id="158" w:name="_Toc354161763"/>
       <w:r>
         <w:lastRenderedPageBreak/>
         <w:t>Glossary</w:t>
       </w:r>
-      <w:bookmarkEnd w:id="159"/>
-    </w:p>
-    <w:bookmarkStart w:id="160" w:name="Texto10"/>
+      <w:bookmarkEnd w:id="158"/>
+    </w:p>
+    <w:bookmarkStart w:id="159" w:name="Texto10"/>
     <w:p>
       <w:pPr>
         <w:ind w:firstLine="0"/>
@@ -28087,7 +28051,7 @@
         </w:rPr>
         <w:fldChar w:fldCharType="end"/>
       </w:r>
-      <w:bookmarkEnd w:id="160"/>
+      <w:bookmarkEnd w:id="159"/>
     </w:p>
     <w:p>
       <w:pPr>
@@ -28121,7 +28085,7 @@
         </w:numPr>
         <w:ind w:left="432"/>
       </w:pPr>
-      <w:bookmarkStart w:id="161" w:name="_Toc354161764"/>
+      <w:bookmarkStart w:id="160" w:name="_Toc354161764"/>
       <w:r>
         <w:lastRenderedPageBreak/>
         <w:t>Appendix</w:t>
@@ -28129,7 +28093,7 @@
       <w:r>
         <w:t xml:space="preserve"> A – </w:t>
       </w:r>
-      <w:bookmarkStart w:id="162" w:name="Texto9"/>
+      <w:bookmarkStart w:id="161" w:name="Texto9"/>
       <w:r>
         <w:rPr>
           <w:lang w:val="en-US"/>
@@ -28162,16 +28126,16 @@
       <w:r>
         <w:t>Título do Apêndice</w:t>
       </w:r>
+      <w:bookmarkEnd w:id="160"/>
+      <w:r>
+        <w:rPr>
+          <w:lang w:val="en-US"/>
+        </w:rPr>
+        <w:fldChar w:fldCharType="end"/>
+      </w:r>
       <w:bookmarkEnd w:id="161"/>
-      <w:r>
-        <w:rPr>
-          <w:lang w:val="en-US"/>
-        </w:rPr>
-        <w:fldChar w:fldCharType="end"/>
-      </w:r>
-      <w:bookmarkEnd w:id="162"/>
-    </w:p>
-    <w:bookmarkStart w:id="163" w:name="Texto8"/>
+    </w:p>
+    <w:bookmarkStart w:id="162" w:name="Texto8"/>
     <w:p>
       <w:pPr>
         <w:ind w:firstLine="0"/>
@@ -28265,7 +28229,7 @@
         </w:rPr>
         <w:fldChar w:fldCharType="end"/>
       </w:r>
-      <w:bookmarkEnd w:id="163"/>
+      <w:bookmarkEnd w:id="162"/>
     </w:p>
     <w:p>
       <w:pPr>
@@ -28291,7 +28255,7 @@
         </w:numPr>
         <w:ind w:left="432"/>
       </w:pPr>
-      <w:bookmarkStart w:id="164" w:name="_Toc354161765"/>
+      <w:bookmarkStart w:id="163" w:name="_Toc354161765"/>
       <w:r>
         <w:lastRenderedPageBreak/>
         <w:t>Annex</w:t>
@@ -28299,7 +28263,7 @@
       <w:r>
         <w:t xml:space="preserve"> A – </w:t>
       </w:r>
-      <w:bookmarkStart w:id="165" w:name="Texto7"/>
+      <w:bookmarkStart w:id="164" w:name="Texto7"/>
       <w:r>
         <w:rPr>
           <w:lang w:val="en-US"/>
@@ -28332,16 +28296,16 @@
       <w:r>
         <w:t>Título do Anexo</w:t>
       </w:r>
+      <w:bookmarkEnd w:id="163"/>
+      <w:r>
+        <w:rPr>
+          <w:lang w:val="en-US"/>
+        </w:rPr>
+        <w:fldChar w:fldCharType="end"/>
+      </w:r>
       <w:bookmarkEnd w:id="164"/>
-      <w:r>
-        <w:rPr>
-          <w:lang w:val="en-US"/>
-        </w:rPr>
-        <w:fldChar w:fldCharType="end"/>
-      </w:r>
-      <w:bookmarkEnd w:id="165"/>
-    </w:p>
-    <w:bookmarkStart w:id="166" w:name="Texto6"/>
+    </w:p>
+    <w:bookmarkStart w:id="165" w:name="Texto6"/>
     <w:p>
       <w:pPr>
         <w:ind w:firstLine="0"/>
@@ -28411,7 +28375,7 @@
         </w:rPr>
         <w:fldChar w:fldCharType="end"/>
       </w:r>
-      <w:bookmarkEnd w:id="166"/>
+      <w:bookmarkEnd w:id="165"/>
     </w:p>
     <w:p>
       <w:pPr>
@@ -28431,14 +28395,14 @@
         </w:numPr>
         <w:ind w:left="432"/>
       </w:pPr>
-      <w:bookmarkStart w:id="167" w:name="_Toc354161766"/>
+      <w:bookmarkStart w:id="166" w:name="_Toc354161766"/>
       <w:r>
         <w:lastRenderedPageBreak/>
         <w:t>Index</w:t>
       </w:r>
-      <w:bookmarkEnd w:id="167"/>
-    </w:p>
-    <w:bookmarkStart w:id="168" w:name="Texto5"/>
+      <w:bookmarkEnd w:id="166"/>
+    </w:p>
+    <w:bookmarkStart w:id="167" w:name="Texto5"/>
     <w:p>
       <w:pPr>
         <w:ind w:firstLine="0"/>
@@ -28508,7 +28472,7 @@
         </w:rPr>
         <w:fldChar w:fldCharType="end"/>
       </w:r>
-      <w:bookmarkEnd w:id="168"/>
+      <w:bookmarkEnd w:id="167"/>
     </w:p>
     <w:p>
       <w:pPr>
@@ -28528,7 +28492,7 @@
 
 <file path=word/comments.xml><?xml version="1.0" encoding="utf-8"?>
 <w:comments xmlns:ve="http://schemas.openxmlformats.org/markup-compatibility/2006" xmlns:o="urn:schemas-microsoft-com:office:office" xmlns:r="http://schemas.openxmlformats.org/officeDocument/2006/relationships" xmlns:m="http://schemas.openxmlformats.org/officeDocument/2006/math" xmlns:v="urn:schemas-microsoft-com:vml" xmlns:wp="http://schemas.openxmlformats.org/drawingml/2006/wordprocessingDrawing" xmlns:w10="urn:schemas-microsoft-com:office:word" xmlns:w="http://schemas.openxmlformats.org/wordprocessingml/2006/main" xmlns:wne="http://schemas.microsoft.com/office/word/2006/wordml">
-  <w:comment w:id="71" w:author="Leonardo Murta" w:date="2013-06-10T17:46:00Z" w:initials="LM">
+  <w:comment w:id="70" w:author="Leonardo Murta" w:date="2013-06-10T17:46:00Z" w:initials="LM">
     <w:p>
       <w:pPr>
         <w:pStyle w:val="CommentText"/>
@@ -28582,7 +28546,7 @@
       </w:r>
     </w:p>
   </w:comment>
-  <w:comment w:id="77" w:author="Leonardo Murta" w:date="2013-06-10T17:46:00Z" w:initials="LM">
+  <w:comment w:id="76" w:author="Leonardo Murta" w:date="2013-06-10T17:46:00Z" w:initials="LM">
     <w:p>
       <w:pPr>
         <w:pStyle w:val="CommentText"/>
@@ -28598,7 +28562,7 @@
       </w:r>
     </w:p>
   </w:comment>
-  <w:comment w:id="83" w:author="Leonardo Murta" w:date="2013-06-10T17:46:00Z" w:initials="LM">
+  <w:comment w:id="82" w:author="Leonardo Murta" w:date="2013-06-10T17:46:00Z" w:initials="LM">
     <w:p>
       <w:pPr>
         <w:pStyle w:val="CommentText"/>
@@ -28614,7 +28578,7 @@
       </w:r>
     </w:p>
   </w:comment>
-  <w:comment w:id="86" w:author="Kohwalter" w:date="2013-06-10T17:24:00Z" w:initials="K">
+  <w:comment w:id="85" w:author="Kohwalter" w:date="2013-06-10T17:24:00Z" w:initials="K">
     <w:p>
       <w:pPr>
         <w:pStyle w:val="CommentText"/>
@@ -28654,7 +28618,7 @@
       </w:r>
     </w:p>
   </w:comment>
-  <w:comment w:id="93" w:author="Leonardo Gresta Paulino Murta" w:date="2013-06-10T17:24:00Z" w:initials="LG">
+  <w:comment w:id="92" w:author="Leonardo Gresta Paulino Murta" w:date="2013-06-10T17:24:00Z" w:initials="LG">
     <w:p>
       <w:pPr>
         <w:pStyle w:val="CommentText"/>
@@ -28678,7 +28642,7 @@
       </w:r>
     </w:p>
   </w:comment>
-  <w:comment w:id="103" w:author="Kohwalter" w:date="2013-06-10T17:24:00Z" w:initials="K">
+  <w:comment w:id="102" w:author="Kohwalter" w:date="2013-06-10T17:24:00Z" w:initials="K">
     <w:p>
       <w:pPr>
         <w:pStyle w:val="CommentText"/>
@@ -28734,7 +28698,7 @@
       </w:r>
     </w:p>
   </w:comment>
-  <w:comment w:id="98" w:author="Leonardo Gresta Paulino Murta" w:date="2013-06-10T17:24:00Z" w:initials="LG">
+  <w:comment w:id="97" w:author="Leonardo Gresta Paulino Murta" w:date="2013-06-10T17:24:00Z" w:initials="LG">
     <w:p>
       <w:pPr>
         <w:pStyle w:val="CommentText"/>
@@ -28795,7 +28759,7 @@
       </w:r>
     </w:p>
   </w:comment>
-  <w:comment w:id="146" w:author="Leonardo Gresta Paulino Murta" w:date="2013-06-10T17:24:00Z" w:initials="LG">
+  <w:comment w:id="145" w:author="Leonardo Gresta Paulino Murta" w:date="2013-06-10T17:24:00Z" w:initials="LG">
     <w:p>
       <w:pPr>
         <w:pStyle w:val="CommentText"/>
@@ -28827,7 +28791,7 @@
       </w:r>
     </w:p>
   </w:comment>
-  <w:comment w:id="148" w:author="Kohwalter" w:date="2013-06-10T17:24:00Z" w:initials="K">
+  <w:comment w:id="147" w:author="Kohwalter" w:date="2013-06-10T17:24:00Z" w:initials="K">
     <w:p>
       <w:pPr>
         <w:pStyle w:val="CommentText"/>
@@ -28872,7 +28836,7 @@
       </w:r>
     </w:p>
   </w:comment>
-  <w:comment w:id="156" w:author="Leonardo Gresta Paulino Murta" w:date="2013-06-10T17:24:00Z" w:initials="LG">
+  <w:comment w:id="155" w:author="Leonardo Gresta Paulino Murta" w:date="2013-06-10T17:24:00Z" w:initials="LG">
     <w:p>
       <w:pPr>
         <w:pStyle w:val="CommentText"/>
@@ -28975,7 +28939,7 @@
       </w:r>
     </w:p>
   </w:comment>
-  <w:comment w:id="157" w:author="Kohwalter" w:date="2013-06-10T17:24:00Z" w:initials="K">
+  <w:comment w:id="156" w:author="Kohwalter" w:date="2013-06-10T17:24:00Z" w:initials="K">
     <w:p>
       <w:pPr>
         <w:pStyle w:val="CommentText"/>
@@ -29125,7 +29089,7 @@
             <w:rPr>
               <w:noProof/>
             </w:rPr>
-            <w:t>39</w:t>
+            <w:t>47</w:t>
           </w:r>
         </w:fldSimple>
       </w:p>
@@ -33348,11 +33312,13 @@
       <w:docPartBody>
         <w:p>
           <w:pPr>
-            <w:pStyle w:val="B9624A517BA9448DB101CA7990F6531B"/>
+            <w:pStyle w:val="B9624A517BA9448DB101CA7990F6531B1"/>
           </w:pPr>
           <w:r>
             <w:rPr>
               <w:rStyle w:val="PlaceholderText"/>
+              <w:rFonts w:cs="Times New Roman"/>
+              <w:szCs w:val="24"/>
             </w:rPr>
             <w:t>Escolher um item.</w:t>
           </w:r>
@@ -33377,11 +33343,11 @@
       <w:docPartBody>
         <w:p>
           <w:pPr>
-            <w:pStyle w:val="941057D524F142E1A759320B45F0C8B8"/>
+            <w:pStyle w:val="941057D524F142E1A759320B45F0C8B81"/>
           </w:pPr>
           <w:r>
             <w:rPr>
-              <w:rStyle w:val="PlaceholderText"/>
+              <w:caps/>
             </w:rPr>
             <w:t>Clique aqui para digitar texto.</w:t>
           </w:r>
@@ -33406,11 +33372,12 @@
       <w:docPartBody>
         <w:p>
           <w:pPr>
-            <w:pStyle w:val="0AE015B084FD40AB9D605D6CB02CDC59"/>
+            <w:pStyle w:val="0AE015B084FD40AB9D605D6CB02CDC591"/>
           </w:pPr>
           <w:r>
             <w:rPr>
-              <w:rStyle w:val="PlaceholderText"/>
+              <w:rFonts w:cs="Times New Roman"/>
+              <w:caps/>
             </w:rPr>
             <w:t>Clique aqui para digitar texto.</w:t>
           </w:r>
@@ -33435,11 +33402,13 @@
       <w:docPartBody>
         <w:p>
           <w:pPr>
-            <w:pStyle w:val="AF8F68153F9040C7A84E3A86A48F3BD6"/>
+            <w:pStyle w:val="AF8F68153F9040C7A84E3A86A48F3BD61"/>
           </w:pPr>
           <w:r>
             <w:rPr>
               <w:rStyle w:val="PlaceholderText"/>
+              <w:rFonts w:cs="Times New Roman"/>
+              <w:szCs w:val="24"/>
             </w:rPr>
             <w:t>Escolher um item.</w:t>
           </w:r>
@@ -33516,6 +33485,7 @@
     <w:sig w:usb0="E00002FF" w:usb1="400004FF" w:usb2="00000000" w:usb3="00000000" w:csb0="0000019F" w:csb1="00000000"/>
   </w:font>
   <w:font w:name="Arial,Bold">
+    <w:altName w:val="Cambria"/>
     <w:panose1 w:val="00000000000000000000"/>
     <w:charset w:val="00"/>
     <w:family w:val="swiss"/>
@@ -33549,6 +33519,7 @@
     <w:rsid w:val="00C72F60"/>
     <w:rsid w:val="00D2292F"/>
     <w:rsid w:val="00E41B2A"/>
+    <w:rsid w:val="00EA750F"/>
     <w:rsid w:val="00F82650"/>
     <w:rsid w:val="00F854FC"/>
     <w:rsid w:val="00F87027"/>
@@ -33768,7 +33739,7 @@
     <w:basedOn w:val="DefaultParagraphFont"/>
     <w:uiPriority w:val="99"/>
     <w:semiHidden/>
-    <w:rsid w:val="00F82650"/>
+    <w:rsid w:val="00EA750F"/>
     <w:rPr>
       <w:color w:val="808080"/>
     </w:rPr>
@@ -33812,6 +33783,62 @@
   <w:style w:type="paragraph" w:customStyle="1" w:styleId="C8A2A5C7ED214983896A843754938D46">
     <w:name w:val="C8A2A5C7ED214983896A843754938D46"/>
     <w:rsid w:val="00F82650"/>
+  </w:style>
+  <w:style w:type="paragraph" w:customStyle="1" w:styleId="B9624A517BA9448DB101CA7990F6531B1">
+    <w:name w:val="B9624A517BA9448DB101CA7990F6531B1"/>
+    <w:rsid w:val="00EA750F"/>
+    <w:pPr>
+      <w:spacing w:after="0" w:line="360" w:lineRule="auto"/>
+      <w:ind w:firstLine="709"/>
+      <w:jc w:val="both"/>
+    </w:pPr>
+    <w:rPr>
+      <w:rFonts w:ascii="Times New Roman" w:eastAsiaTheme="minorHAnsi" w:hAnsi="Times New Roman"/>
+      <w:sz w:val="24"/>
+      <w:lang w:val="pt-BR"/>
+    </w:rPr>
+  </w:style>
+  <w:style w:type="paragraph" w:customStyle="1" w:styleId="941057D524F142E1A759320B45F0C8B81">
+    <w:name w:val="941057D524F142E1A759320B45F0C8B81"/>
+    <w:rsid w:val="00EA750F"/>
+    <w:pPr>
+      <w:spacing w:after="0" w:line="360" w:lineRule="auto"/>
+      <w:ind w:firstLine="709"/>
+      <w:jc w:val="both"/>
+    </w:pPr>
+    <w:rPr>
+      <w:rFonts w:ascii="Times New Roman" w:eastAsiaTheme="minorHAnsi" w:hAnsi="Times New Roman"/>
+      <w:sz w:val="24"/>
+      <w:lang w:val="pt-BR"/>
+    </w:rPr>
+  </w:style>
+  <w:style w:type="paragraph" w:customStyle="1" w:styleId="0AE015B084FD40AB9D605D6CB02CDC591">
+    <w:name w:val="0AE015B084FD40AB9D605D6CB02CDC591"/>
+    <w:rsid w:val="00EA750F"/>
+    <w:pPr>
+      <w:spacing w:after="0" w:line="360" w:lineRule="auto"/>
+      <w:ind w:firstLine="709"/>
+      <w:jc w:val="both"/>
+    </w:pPr>
+    <w:rPr>
+      <w:rFonts w:ascii="Times New Roman" w:eastAsiaTheme="minorHAnsi" w:hAnsi="Times New Roman"/>
+      <w:sz w:val="24"/>
+      <w:lang w:val="pt-BR"/>
+    </w:rPr>
+  </w:style>
+  <w:style w:type="paragraph" w:customStyle="1" w:styleId="AF8F68153F9040C7A84E3A86A48F3BD61">
+    <w:name w:val="AF8F68153F9040C7A84E3A86A48F3BD61"/>
+    <w:rsid w:val="00EA750F"/>
+    <w:pPr>
+      <w:spacing w:after="0" w:line="360" w:lineRule="auto"/>
+      <w:ind w:firstLine="709"/>
+      <w:jc w:val="both"/>
+    </w:pPr>
+    <w:rPr>
+      <w:rFonts w:ascii="Times New Roman" w:eastAsiaTheme="minorHAnsi" w:hAnsi="Times New Roman"/>
+      <w:sz w:val="24"/>
+      <w:lang w:val="pt-BR"/>
+    </w:rPr>
   </w:style>
 </w:styles>
 </file>
@@ -34111,7 +34138,7 @@
 </file>
 
 <file path=customXml/itemProps1.xml><?xml version="1.0" encoding="utf-8"?>
-<ds:datastoreItem xmlns:ds="http://schemas.openxmlformats.org/officeDocument/2006/customXml" ds:itemID="{B7CF14BF-2E59-4876-A080-8AD3A03A884A}">
+<ds:datastoreItem xmlns:ds="http://schemas.openxmlformats.org/officeDocument/2006/customXml" ds:itemID="{56793BCD-AF95-4E94-AD0D-7601C82BE7B3}">
   <ds:schemaRefs>
     <ds:schemaRef ds:uri="http://schemas.openxmlformats.org/officeDocument/2006/bibliography"/>
   </ds:schemaRefs>

</xml_diff>

<commit_message>
Updated abbreviations at Provenance_in_Games_draft.docx
</commit_message>
<xml_diff>
--- a/Documents/Dissertacao/Provenance_in_Games_draft.docx
+++ b/Documents/Dissertacao/Provenance_in_Games_draft.docx
@@ -321,7 +321,6 @@
         <w:sdtPr>
           <w:rPr>
             <w:szCs w:val="24"/>
-            <w:lang w:val="en-US"/>
           </w:rPr>
           <w:alias w:val="Área de Concentração"/>
           <w:tag w:val="Área de Concentração"/>
@@ -343,7 +342,6 @@
           <w:r>
             <w:rPr>
               <w:szCs w:val="24"/>
-              <w:lang w:val="en-US"/>
             </w:rPr>
             <w:t>Computação Visual</w:t>
           </w:r>
@@ -388,35 +386,30 @@
       <w:pPr>
         <w:ind w:firstLine="0"/>
         <w:jc w:val="center"/>
-        <w:rPr>
-          <w:lang w:val="en-US"/>
-        </w:rPr>
-      </w:pPr>
-      <w:r>
-        <w:rPr>
-          <w:szCs w:val="24"/>
-          <w:lang w:val="en-US"/>
+      </w:pPr>
+      <w:proofErr w:type="spellStart"/>
+      <w:r>
+        <w:rPr>
+          <w:szCs w:val="24"/>
         </w:rPr>
         <w:t>Advisors</w:t>
       </w:r>
-      <w:r>
-        <w:rPr>
-          <w:szCs w:val="24"/>
-          <w:lang w:val="en-US"/>
+      <w:proofErr w:type="spellEnd"/>
+      <w:r>
+        <w:rPr>
+          <w:szCs w:val="24"/>
         </w:rPr>
         <w:t>:</w:t>
       </w:r>
       <w:r>
         <w:rPr>
           <w:szCs w:val="24"/>
-          <w:lang w:val="en-US"/>
         </w:rPr>
         <w:t xml:space="preserve"> </w:t>
       </w:r>
       <w:r>
         <w:rPr>
           <w:szCs w:val="24"/>
-          <w:lang w:val="en-US"/>
         </w:rPr>
         <w:tab/>
         <w:t xml:space="preserve">       </w:t>
@@ -424,14 +417,12 @@
       <w:r>
         <w:rPr>
           <w:szCs w:val="24"/>
-          <w:lang w:val="en-US"/>
         </w:rPr>
         <w:t>Prof. Dr.</w:t>
       </w:r>
       <w:r>
         <w:rPr>
           <w:szCs w:val="24"/>
-          <w:lang w:val="en-US"/>
         </w:rPr>
         <w:t xml:space="preserve"> </w:t>
       </w:r>
@@ -451,9 +442,6 @@
         </w:fldChar>
       </w:r>
       <w:r>
-        <w:rPr>
-          <w:lang w:val="en-US"/>
-        </w:rPr>
         <w:instrText xml:space="preserve"> FORMTEXT </w:instrText>
       </w:r>
       <w:r>
@@ -470,7 +458,6 @@
       <w:r>
         <w:rPr>
           <w:noProof/>
-          <w:lang w:val="en-US"/>
         </w:rPr>
         <w:t>Esteban G. W. Clua</w:t>
       </w:r>
@@ -487,13 +474,11 @@
         <w:jc w:val="center"/>
         <w:rPr>
           <w:szCs w:val="24"/>
-          <w:lang w:val="en-US"/>
-        </w:rPr>
-      </w:pPr>
-      <w:r>
-        <w:rPr>
-          <w:szCs w:val="24"/>
-          <w:lang w:val="en-US"/>
+        </w:rPr>
+      </w:pPr>
+      <w:r>
+        <w:rPr>
+          <w:szCs w:val="24"/>
         </w:rPr>
         <w:t xml:space="preserve">Prof. Dr. </w:t>
       </w:r>
@@ -513,9 +498,6 @@
         </w:fldChar>
       </w:r>
       <w:r>
-        <w:rPr>
-          <w:lang w:val="en-US"/>
-        </w:rPr>
         <w:instrText xml:space="preserve"> FORMTEXT </w:instrText>
       </w:r>
       <w:r>
@@ -532,7 +514,6 @@
       <w:r>
         <w:rPr>
           <w:noProof/>
-          <w:lang w:val="en-US"/>
         </w:rPr>
         <w:t xml:space="preserve"> Leonardo G. P. Murta</w:t>
       </w:r>
@@ -543,50 +524,39 @@
         <w:fldChar w:fldCharType="end"/>
       </w:r>
     </w:p>
-    <w:p>
-      <w:pPr>
-        <w:rPr>
-          <w:lang w:val="en-US"/>
-        </w:rPr>
-      </w:pPr>
-    </w:p>
-    <w:p>
-      <w:pPr>
-        <w:rPr>
-          <w:szCs w:val="24"/>
-          <w:lang w:val="en-US"/>
-        </w:rPr>
-      </w:pPr>
-    </w:p>
-    <w:p>
-      <w:pPr>
-        <w:rPr>
-          <w:szCs w:val="24"/>
-          <w:lang w:val="en-US"/>
-        </w:rPr>
-      </w:pPr>
-    </w:p>
-    <w:p>
-      <w:pPr>
-        <w:rPr>
-          <w:szCs w:val="24"/>
-          <w:lang w:val="en-US"/>
-        </w:rPr>
-      </w:pPr>
-    </w:p>
-    <w:p>
-      <w:pPr>
-        <w:rPr>
-          <w:szCs w:val="24"/>
-          <w:lang w:val="en-US"/>
-        </w:rPr>
-      </w:pPr>
-    </w:p>
-    <w:p>
-      <w:pPr>
-        <w:rPr>
-          <w:szCs w:val="24"/>
-          <w:lang w:val="en-US"/>
+    <w:p/>
+    <w:p>
+      <w:pPr>
+        <w:rPr>
+          <w:szCs w:val="24"/>
+        </w:rPr>
+      </w:pPr>
+    </w:p>
+    <w:p>
+      <w:pPr>
+        <w:rPr>
+          <w:szCs w:val="24"/>
+        </w:rPr>
+      </w:pPr>
+    </w:p>
+    <w:p>
+      <w:pPr>
+        <w:rPr>
+          <w:szCs w:val="24"/>
+        </w:rPr>
+      </w:pPr>
+    </w:p>
+    <w:p>
+      <w:pPr>
+        <w:rPr>
+          <w:szCs w:val="24"/>
+        </w:rPr>
+      </w:pPr>
+    </w:p>
+    <w:p>
+      <w:pPr>
+        <w:rPr>
+          <w:szCs w:val="24"/>
         </w:rPr>
       </w:pPr>
     </w:p>
@@ -595,7 +565,6 @@
         <w:ind w:firstLine="0"/>
         <w:rPr>
           <w:szCs w:val="24"/>
-          <w:lang w:val="en-US"/>
         </w:rPr>
       </w:pPr>
     </w:p>
@@ -932,7 +901,6 @@
           <w:rPr>
             <w:rFonts w:cs="Times New Roman"/>
             <w:szCs w:val="24"/>
-            <w:lang w:val="en-US"/>
           </w:rPr>
           <w:alias w:val="Área de Concentração"/>
           <w:tag w:val="Área de Concentração"/>
@@ -955,7 +923,6 @@
             <w:rPr>
               <w:rFonts w:cs="Times New Roman"/>
               <w:szCs w:val="24"/>
-              <w:lang w:val="en-US"/>
             </w:rPr>
             <w:t>Computação Visual</w:t>
           </w:r>
@@ -4427,7 +4394,19 @@
         <w:rPr>
           <w:lang w:val="en-US"/>
         </w:rPr>
-        <w:t>Hp – Hit points</w:t>
+        <w:t>H</w:t>
+      </w:r>
+      <w:r>
+        <w:rPr>
+          <w:lang w:val="en-US"/>
+        </w:rPr>
+        <w:t>P</w:t>
+      </w:r>
+      <w:r>
+        <w:rPr>
+          <w:lang w:val="en-US"/>
+        </w:rPr>
+        <w:t xml:space="preserve"> – Hit points</w:t>
       </w:r>
     </w:p>
     <w:p>
@@ -4492,10 +4471,92 @@
         <w:t>RPG –</w:t>
       </w:r>
       <w:r>
-        <w:t xml:space="preserve"> Role-</w:t>
-      </w:r>
-      <w:r>
-        <w:t>playing game</w:t>
+        <w:t xml:space="preserve"> </w:t>
+      </w:r>
+      <w:proofErr w:type="spellStart"/>
+      <w:r>
+        <w:t>Role-</w:t>
+      </w:r>
+      <w:r>
+        <w:t>playing</w:t>
+      </w:r>
+      <w:proofErr w:type="spellEnd"/>
+      <w:r>
+        <w:t xml:space="preserve"> game</w:t>
+      </w:r>
+    </w:p>
+    <w:p>
+      <w:pPr>
+        <w:ind w:firstLine="0"/>
+        <w:rPr>
+          <w:lang w:val="en-US"/>
+        </w:rPr>
+      </w:pPr>
+      <w:r>
+        <w:rPr>
+          <w:lang w:val="en-US"/>
+        </w:rPr>
+        <w:t>HCI – Human-Computer Interaction</w:t>
+      </w:r>
+    </w:p>
+    <w:p>
+      <w:pPr>
+        <w:ind w:firstLine="0"/>
+        <w:rPr>
+          <w:lang w:val="en-US"/>
+        </w:rPr>
+      </w:pPr>
+      <w:r>
+        <w:rPr>
+          <w:lang w:val="en-US"/>
+        </w:rPr>
+        <w:t xml:space="preserve">TRUE – Tracking </w:t>
+      </w:r>
+      <w:r>
+        <w:rPr>
+          <w:lang w:val="en-US"/>
+        </w:rPr>
+        <w:t>Real-Time User Experience</w:t>
+      </w:r>
+    </w:p>
+    <w:p>
+      <w:pPr>
+        <w:ind w:firstLine="0"/>
+        <w:rPr>
+          <w:lang w:val="en-US"/>
+        </w:rPr>
+      </w:pPr>
+      <w:r>
+        <w:rPr>
+          <w:lang w:val="en-US"/>
+        </w:rPr>
+        <w:t>UIE – User Initiated Events</w:t>
+      </w:r>
+    </w:p>
+    <w:p>
+      <w:pPr>
+        <w:ind w:firstLine="0"/>
+        <w:rPr>
+          <w:lang w:val="en-US"/>
+        </w:rPr>
+      </w:pPr>
+      <w:r>
+        <w:rPr>
+          <w:lang w:val="en-US"/>
+        </w:rPr>
+        <w:t>CMDS</w:t>
+      </w:r>
+      <w:r>
+        <w:rPr>
+          <w:lang w:val="en-US"/>
+        </w:rPr>
+        <w:t xml:space="preserve"> - </w:t>
+      </w:r>
+      <w:r>
+        <w:rPr>
+          <w:lang w:val="en-US"/>
+        </w:rPr>
+        <w:t>Classical Multidimensional Scaling</w:t>
       </w:r>
     </w:p>
     <w:p>
@@ -4504,11 +4565,13 @@
         <w:jc w:val="left"/>
         <w:rPr>
           <w:caps/>
+          <w:lang w:val="en-US"/>
         </w:rPr>
       </w:pPr>
       <w:r>
         <w:rPr>
           <w:caps/>
+          <w:lang w:val="en-US"/>
         </w:rPr>
         <w:br w:type="page"/>
       </w:r>
@@ -33511,6 +33574,7 @@
     <w:rsid w:val="00273C5B"/>
     <w:rsid w:val="002F239B"/>
     <w:rsid w:val="00383275"/>
+    <w:rsid w:val="00493A06"/>
     <w:rsid w:val="007C69DD"/>
     <w:rsid w:val="00931629"/>
     <w:rsid w:val="009360BE"/>
@@ -34138,7 +34202,7 @@
 </file>
 
 <file path=customXml/itemProps1.xml><?xml version="1.0" encoding="utf-8"?>
-<ds:datastoreItem xmlns:ds="http://schemas.openxmlformats.org/officeDocument/2006/customXml" ds:itemID="{56793BCD-AF95-4E94-AD0D-7601C82BE7B3}">
+<ds:datastoreItem xmlns:ds="http://schemas.openxmlformats.org/officeDocument/2006/customXml" ds:itemID="{F4357059-5D6B-4872-A0DE-3461B11691F3}">
   <ds:schemaRefs>
     <ds:schemaRef ds:uri="http://schemas.openxmlformats.org/officeDocument/2006/bibliography"/>
   </ds:schemaRefs>

</xml_diff>

<commit_message>
Updated introduction draft Added leo's revision for chapter 2 Added draft for new version of chapter 2
</commit_message>
<xml_diff>
--- a/Documents/Dissertacao/Provenance_in_Games_draft.docx
+++ b/Documents/Dissertacao/Provenance_in_Games_draft.docx
@@ -4466,98 +4466,145 @@
     <w:p>
       <w:pPr>
         <w:ind w:firstLine="0"/>
-      </w:pPr>
-      <w:r>
+        <w:rPr>
+          <w:lang w:val="en-US"/>
+        </w:rPr>
+      </w:pPr>
+      <w:r>
+        <w:rPr>
+          <w:lang w:val="en-US"/>
+        </w:rPr>
         <w:t>RPG –</w:t>
       </w:r>
       <w:r>
+        <w:rPr>
+          <w:lang w:val="en-US"/>
+        </w:rPr>
+        <w:t xml:space="preserve"> Role-</w:t>
+      </w:r>
+      <w:r>
+        <w:rPr>
+          <w:lang w:val="en-US"/>
+        </w:rPr>
+        <w:t>playing game</w:t>
+      </w:r>
+    </w:p>
+    <w:p>
+      <w:pPr>
+        <w:ind w:firstLine="0"/>
+        <w:rPr>
+          <w:lang w:val="en-US"/>
+        </w:rPr>
+      </w:pPr>
+      <w:r>
+        <w:rPr>
+          <w:lang w:val="en-US"/>
+        </w:rPr>
+        <w:t>HCI – Human-Computer Interaction</w:t>
+      </w:r>
+    </w:p>
+    <w:p>
+      <w:pPr>
+        <w:ind w:firstLine="0"/>
+        <w:rPr>
+          <w:lang w:val="en-US"/>
+        </w:rPr>
+      </w:pPr>
+      <w:r>
+        <w:rPr>
+          <w:lang w:val="en-US"/>
+        </w:rPr>
+        <w:t xml:space="preserve">TRUE – Tracking </w:t>
+      </w:r>
+      <w:r>
+        <w:rPr>
+          <w:lang w:val="en-US"/>
+        </w:rPr>
+        <w:t>Real-Time User Experience</w:t>
+      </w:r>
+    </w:p>
+    <w:p>
+      <w:pPr>
+        <w:ind w:firstLine="0"/>
+        <w:rPr>
+          <w:lang w:val="en-US"/>
+        </w:rPr>
+      </w:pPr>
+      <w:r>
+        <w:rPr>
+          <w:lang w:val="en-US"/>
+        </w:rPr>
+        <w:t>UIE – User Initiated Events</w:t>
+      </w:r>
+    </w:p>
+    <w:p>
+      <w:pPr>
+        <w:ind w:firstLine="0"/>
+        <w:rPr>
+          <w:lang w:val="en-US"/>
+        </w:rPr>
+      </w:pPr>
+      <w:r>
+        <w:rPr>
+          <w:lang w:val="en-US"/>
+        </w:rPr>
+        <w:t>CMDS - Classical Multidimensional Scaling</w:t>
+      </w:r>
+    </w:p>
+    <w:p>
+      <w:pPr>
+        <w:ind w:firstLine="0"/>
+      </w:pPr>
+      <w:r>
+        <w:t xml:space="preserve">QA – </w:t>
+      </w:r>
+      <w:proofErr w:type="spellStart"/>
+      <w:r>
+        <w:t>Quality</w:t>
+      </w:r>
+      <w:proofErr w:type="spellEnd"/>
+      <w:r>
         <w:t xml:space="preserve"> </w:t>
       </w:r>
       <w:proofErr w:type="spellStart"/>
       <w:r>
-        <w:t>Role-</w:t>
-      </w:r>
-      <w:r>
-        <w:t>playing</w:t>
+        <w:t>Assurance</w:t>
       </w:r>
       <w:proofErr w:type="spellEnd"/>
-      <w:r>
-        <w:t xml:space="preserve"> game</w:t>
-      </w:r>
     </w:p>
     <w:p>
       <w:pPr>
         <w:ind w:firstLine="0"/>
-        <w:rPr>
-          <w:lang w:val="en-US"/>
-        </w:rPr>
-      </w:pPr>
-      <w:r>
-        <w:rPr>
-          <w:lang w:val="en-US"/>
-        </w:rPr>
-        <w:t>HCI – Human-Computer Interaction</w:t>
-      </w:r>
+      </w:pPr>
+      <w:r>
+        <w:t xml:space="preserve">GDT – Game </w:t>
+      </w:r>
+      <w:proofErr w:type="spellStart"/>
+      <w:r>
+        <w:t>Development</w:t>
+      </w:r>
+      <w:proofErr w:type="spellEnd"/>
+      <w:r>
+        <w:t xml:space="preserve"> </w:t>
+      </w:r>
+      <w:proofErr w:type="spellStart"/>
+      <w:r>
+        <w:t>Telemetry</w:t>
+      </w:r>
+      <w:proofErr w:type="spellEnd"/>
     </w:p>
     <w:p>
       <w:pPr>
         <w:ind w:firstLine="0"/>
-        <w:rPr>
-          <w:lang w:val="en-US"/>
-        </w:rPr>
-      </w:pPr>
-      <w:r>
-        <w:rPr>
-          <w:lang w:val="en-US"/>
-        </w:rPr>
-        <w:t xml:space="preserve">TRUE – Tracking </w:t>
-      </w:r>
-      <w:r>
-        <w:rPr>
-          <w:lang w:val="en-US"/>
-        </w:rPr>
-        <w:t>Real-Time User Experience</w:t>
-      </w:r>
-    </w:p>
-    <w:p>
-      <w:pPr>
-        <w:ind w:firstLine="0"/>
-        <w:rPr>
-          <w:lang w:val="en-US"/>
-        </w:rPr>
-      </w:pPr>
-      <w:r>
-        <w:rPr>
-          <w:lang w:val="en-US"/>
-        </w:rPr>
-        <w:t>UIE – User Initiated Events</w:t>
-      </w:r>
-    </w:p>
-    <w:p>
-      <w:pPr>
-        <w:ind w:firstLine="0"/>
-        <w:rPr>
-          <w:lang w:val="en-US"/>
-        </w:rPr>
-      </w:pPr>
-      <w:r>
-        <w:rPr>
-          <w:lang w:val="en-US"/>
-        </w:rPr>
-        <w:t>CMDS</w:t>
-      </w:r>
-      <w:r>
-        <w:rPr>
-          <w:lang w:val="en-US"/>
-        </w:rPr>
-        <w:t xml:space="preserve"> - </w:t>
-      </w:r>
-      <w:r>
-        <w:rPr>
-          <w:lang w:val="en-US"/>
-        </w:rPr>
-        <w:t>Classical Multidimensional Scaling</w:t>
-      </w:r>
+      </w:pPr>
+      <w:r>
+        <w:t xml:space="preserve">AAA- </w:t>
+      </w:r>
+      <w:proofErr w:type="spellStart"/>
+      <w:r>
+        <w:t>Triple-A</w:t>
+      </w:r>
+      <w:proofErr w:type="spellEnd"/>
     </w:p>
     <w:p>
       <w:pPr>
@@ -4565,13 +4612,11 @@
         <w:jc w:val="left"/>
         <w:rPr>
           <w:caps/>
-          <w:lang w:val="en-US"/>
         </w:rPr>
       </w:pPr>
       <w:r>
         <w:rPr>
           <w:caps/>
-          <w:lang w:val="en-US"/>
         </w:rPr>
         <w:br w:type="page"/>
       </w:r>
@@ -9627,7 +9672,7 @@
           <w:szCs w:val="24"/>
           <w:lang w:val="en-US"/>
         </w:rPr>
-        <w:instrText xml:space="preserve"> ADDIN ZOTERO_ITEM CSL_CITATION {"citationID":"1eg8brqq84","properties":{"formattedCitation":"{\\rtf (DAVIDSON; FREIRE, 2008; FREIRE \\i et al.\\i0{}, 2008)}","plainCitation":"(DAVIDSON; FREIRE, 2008; FREIRE et al., 2008)"},"citationItems":[{"id":135,"uris":["http://zotero.org/users/1122386/items/ZGJVZNQC"],"uri":["http://zotero.org/users/1122386/items/ZGJVZNQC"],"itemData":{"id":135,"type":"paper-conference","title":"Provenance and scientific workflows: challenges and opportunities","container-title":"Proceedings of the 2008 ACM SIGMOD international conference on Management of data","collection-title":"SIGMOD '08","publisher":"ACM","publisher-place":"New York, NY, USA","page":"1345–1350","source":"ACM Digital Library","event-place":"New York, NY, USA","abstract":"Provenance in the context of workflows, both for the data they derive and for their specification, is an essential component to allow for result reproducibility, sharing, and knowledge re-use in the scientific community. Several workshops have been held on the topic, and it has been the focus of many research projects and prototype systems. This tutorial provides an overview of research issues in provenance for scientific workflows, with a focus on recent literature and technology in this area. It is aimed at a general database research audience and at people who work with scientific data and workflows. We will (1) provide a general overview of scientific workflows, (2) describe research on provenance for scientific workflows and show in detail how provenance is supported in existing systems; (3) discuss emerging applications that are enabled by provenance; and (4) outline open problems and new directions for database-related research.","URL":"http://doi.acm.org/10.1145/1376616.1376772","DOI":"10.1145/1376616.1376772","ISBN":"978-1-60558-102-6","shortTitle":"Provenance and scientific workflows","author":[{"family":"Davidson","given":"Susan B."},{"family":"Freire","given":"Juliana"}],"issued":{"date-parts":[["2008"]]},"accessed":{"date-parts":[["2013",3,26]]}}},{"id":130,"uris":["http://zotero.org/users/1122386/items/382UXMFU"],"uri":["http://zotero.org/users/1122386/items/382UXMFU"],"itemData":{"id":130,"type":"article-journal","title":"Provenance for Computational Tasks: A Survey","container-title":"Computing in Science Engineering","page":"11-21","volume":"10","issue":"3","source":"IEEE Xplore","abstract":"The problem of systematically capturing and managing provenance for computational tasks has recently received significant attention because of its relevance to a wide range of domains and applications. The authors give an overview of important concepts related to provenance management, so that potential users can make informed decisions when selecting or designing a provenance solution.","DOI":"10.1109/MCSE.2008.79","ISSN":"1521-9615","shortTitle":"Provenance for Computational Tasks","author":[{"family":"Freire","given":"J."},{"family":"Koop","given":"D."},{"family":"Santos","given":"E."},{"family":"Silva","given":"C.T."}],"issued":{"date-parts":[["2008"]]}}}],"schema":"https://github.com/citation-style-language/schema/raw/master/csl-citation.json"} </w:instrText>
+        <w:instrText xml:space="preserve"> ADDIN ZOTERO_ITEM {"citationID":"1eg8brqq84","properties":{"formattedCitation":"{\\rtf (DAVIDSON; FREIRE, 2008; FREIRE \\i et al.\\i0{}, 2008)}","plainCitation":"(DAVIDSON; FREIRE, 2008; FREIRE et al., 2008)"},"citationItems":[{"id":135,"uris":["http://zotero.org/users/1122386/items/ZGJVZNQC"],"uri":["http://zotero.org/users/1122386/items/ZGJVZNQC"]},{"id":130,"uris":["http://zotero.org/users/1122386/items/382UXMFU"],"uri":["http://zotero.org/users/1122386/items/382UXMFU"]}]} </w:instrText>
       </w:r>
       <w:r>
         <w:rPr>
@@ -9711,7 +9756,7 @@
         <w:rPr>
           <w:lang w:val="en-US"/>
         </w:rPr>
-        <w:instrText xml:space="preserve"> ADDIN ZOTERO_ITEM CSL_CITATION {"citationID":"21hgcivolt","properties":{"formattedCitation":"(PREMIS WORKING GROUP, 2005)","plainCitation":"(PREMIS WORKING GROUP, 2005)"},"citationItems":[{"id":77,"uris":["http://zotero.org/users/1122386/items/DM3VUTFM"],"uri":["http://zotero.org/users/1122386/items/DM3VUTFM"],"itemData":{"id":77,"type":"report","title":"Data Dictionary for Preservation Metadata","publisher":"Implementation Strategies (PREMIS)","publisher-place":"Preservation Metadata","page":"237","genre":"Technical","event-place":"Preservation Metadata","URL":"http://www.oclc.org/research/projects/ pmwg/premis-final.pdf","number":"Final Report of the PREMIS Working Group","author":[{"family":"PREMIS Working Group","given":""}],"issued":{"date-parts":[["2005"]]}}}],"schema":"https://github.com/citation-style-language/schema/raw/master/csl-citation.json"} </w:instrText>
+        <w:instrText xml:space="preserve"> ADDIN ZOTERO_ITEM {"citationID":"21hgcivolt","properties":{"formattedCitation":"(PREMIS WORKING GROUP, 2005)","plainCitation":"(PREMIS WORKING GROUP, 2005)"},"citationItems":[{"id":77,"uris":["http://zotero.org/users/1122386/items/DM3VUTFM"],"uri":["http://zotero.org/users/1122386/items/DM3VUTFM"]}]} </w:instrText>
       </w:r>
       <w:r>
         <w:rPr>
@@ -9754,7 +9799,7 @@
         <w:rPr>
           <w:lang w:val="en-US"/>
         </w:rPr>
-        <w:instrText xml:space="preserve"> ADDIN ZOTERO_ITEM CSL_CITATION {"citationID":"2i4oa6imtd","properties":{"formattedCitation":"{\\rtf (FREIRE \\i et al.\\i0{}, 2008)}","plainCitation":"(FREIRE et al., 2008)"},"citationItems":[{"id":130,"uris":["http://zotero.org/users/1122386/items/382UXMFU"],"uri":["http://zotero.org/users/1122386/items/382UXMFU"],"itemData":{"id":130,"type":"article-journal","title":"Provenance for Computational Tasks: A Survey","container-title":"Computing in Science Engineering","page":"11-21","volume":"10","issue":"3","source":"IEEE Xplore","abstract":"The problem of systematically capturing and managing provenance for computational tasks has recently received significant attention because of its relevance to a wide range of domains and applications. The authors give an overview of important concepts related to provenance management, so that potential users can make informed decisions when selecting or designing a provenance solution.","DOI":"10.1109/MCSE.2008.79","ISSN":"1521-9615","shortTitle":"Provenance for Computational Tasks","author":[{"family":"Freire","given":"J."},{"family":"Koop","given":"D."},{"family":"Santos","given":"E."},{"family":"Silva","given":"C.T."}],"issued":{"date-parts":[["2008"]]}}}],"schema":"https://github.com/citation-style-language/schema/raw/master/csl-citation.json"} </w:instrText>
+        <w:instrText xml:space="preserve"> ADDIN ZOTERO_ITEM {"citationID":"2i4oa6imtd","properties":{"formattedCitation":"{\\rtf (FREIRE \\i et al.\\i0{}, 2008)}","plainCitation":"(FREIRE et al., 2008)"},"citationItems":[{"id":130,"uris":["http://zotero.org/users/1122386/items/382UXMFU"],"uri":["http://zotero.org/users/1122386/items/382UXMFU"]}]} </w:instrText>
       </w:r>
       <w:r>
         <w:rPr>
@@ -9853,7 +9898,7 @@
         <w:rPr>
           <w:lang w:val="en-US"/>
         </w:rPr>
-        <w:instrText xml:space="preserve"> ADDIN ZOTERO_ITEM CSL_CITATION {"citationID":"fnd5gao6b","properties":{"formattedCitation":"(SIMMHAN; PLALE; GANNON, 2005)","plainCitation":"(SIMMHAN; PLALE; GANNON, 2005)"},"citationItems":[{"id":156,"uris":["http://zotero.org/users/1122386/items/NKJS8ATK"],"uri":["http://zotero.org/users/1122386/items/NKJS8ATK"],"itemData":{"id":156,"type":"article-journal","title":"A survey of data provenance in e-science","container-title":"SIGMOD Rec.","page":"31–36","volume":"34","issue":"3","source":"ACM Digital Library","abstract":"Data management is growing in complexity as large-scale applications take advantage of the loosely coupled resources brought together by grid middleware and by abundant storage capacity. Metadata describing the data products used in and generated by these applications is essential to disambiguate the data and enable reuse. Data provenance, one kind of metadata, pertains to the derivation history of a data product starting from its original sources.In this paper we create a taxonomy of data provenance characteristics and apply it to current research efforts in e-science, focusing primarily on scientific workflow approaches. The main aspect of our taxonomy categorizes provenance systems based on why they record provenance, what they describe, how they represent and store provenance, and ways to disseminate it. The survey culminates with an identification of open research problems in the field.","DOI":"10.1145/1084805.1084812","ISSN":"0163-5808","author":[{"family":"Simmhan","given":"Yogesh L."},{"family":"Plale","given":"Beth"},{"family":"Gannon","given":"Dennis"}],"issued":{"date-parts":[["2005",9]]},"accessed":{"date-parts":[["2013",4,2]]}}}],"schema":"https://github.com/citation-style-language/schema/raw/master/csl-citation.json"} </w:instrText>
+        <w:instrText xml:space="preserve"> ADDIN ZOTERO_ITEM {"citationID":"fnd5gao6b","properties":{"formattedCitation":"(SIMMHAN; PLALE; GANNON, 2005)","plainCitation":"(SIMMHAN; PLALE; GANNON, 2005)"},"citationItems":[{"id":156,"uris":["http://zotero.org/users/1122386/items/NKJS8ATK"],"uri":["http://zotero.org/users/1122386/items/NKJS8ATK"]}]} </w:instrText>
       </w:r>
       <w:r>
         <w:rPr>
@@ -9915,7 +9960,7 @@
         <w:rPr>
           <w:lang w:val="en-US"/>
         </w:rPr>
-        <w:instrText xml:space="preserve"> ADDIN ZOTERO_ITEM CSL_CITATION {"citationID":"1nqaa0nqj1","properties":{"formattedCitation":"{\\rtf (MOREAU \\i et al.\\i0{}, 2002)}","plainCitation":"(MOREAU et al., 2002)"},"citationItems":[{"id":136,"uris":["http://zotero.org/users/1122386/items/X4XTRDRT"],"uri":["http://zotero.org/users/1122386/items/X4XTRDRT"],"itemData":{"id":136,"type":"webpage","title":"IPAW","URL":"http://www.ipaw.info/","author":[{"family":"Moreau","given":"Luc"},{"family":"Foster","given":"Ian"},{"family":"Freire","given":"Juliana"},{"family":"Frew","given":"James"},{"family":"Groth","given":"Paul"},{"family":"McGuiness","given":"Deborah"}],"issued":{"date-parts":[["2002"]]},"accessed":{"date-parts":[["2013",4,2]]}}}],"schema":"https://github.com/citation-style-language/schema/raw/master/csl-citation.json"} </w:instrText>
+        <w:instrText xml:space="preserve"> ADDIN ZOTERO_ITEM {"citationID":"1nqaa0nqj1","properties":{"formattedCitation":"{\\rtf (MOREAU \\i et al.\\i0{}, 2002)}","plainCitation":"(MOREAU et al., 2002)"},"citationItems":[{"id":136,"uris":["http://zotero.org/users/1122386/items/X4XTRDRT"],"uri":["http://zotero.org/users/1122386/items/X4XTRDRT"]}]} </w:instrText>
       </w:r>
       <w:r>
         <w:rPr>
@@ -10055,7 +10100,7 @@
         <w:rPr>
           <w:lang w:val="en-US"/>
         </w:rPr>
-        <w:instrText xml:space="preserve"> ADDIN ZOTERO_ITEM CSL_CITATION {"citationID":"eva0v02mb","properties":{"formattedCitation":"(BOSE; FOSTER; MOREAU, 2006)","plainCitation":"(BOSE; FOSTER; MOREAU, 2006)"},"citationItems":[{"id":159,"uris":["http://zotero.org/users/1122386/items/XKF5VFJH"],"uri":["http://zotero.org/users/1122386/items/XKF5VFJH"],"itemData":{"id":159,"type":"article-journal","title":"Report on the International Provenance and Annotation Workshop: (IPAW'06) 3-5 May 2006, Chicago","container-title":"SIGMOD Rec.","page":"51–53","volume":"35","issue":"3","source":"ACM Digital Library","abstract":"The provenance of a data item refers to its origins and processing history, while annotation is a term that refers to the process of adding notes or data to an existing structure. Because these terms are broad, and are used in slightly different ways by different communities, confusion is rampant. For example, consider that (1) annotating a data set with its provenance information, and (2) finding the provenance of a specific data annotation are both perfectly reasonable concepts.","DOI":"10.1145/1168092.1168102","ISSN":"0163-5808","shortTitle":"Report on the International Provenance and Annotation Workshop","author":[{"family":"Bose","given":"Rajendra"},{"family":"Foster","given":"Ian"},{"family":"Moreau","given":"Luc"}],"issued":{"date-parts":[["2006",9]]},"accessed":{"date-parts":[["2013",4,2]]}}}],"schema":"https://github.com/citation-style-language/schema/raw/master/csl-citation.json"} </w:instrText>
+        <w:instrText xml:space="preserve"> ADDIN ZOTERO_ITEM {"citationID":"eva0v02mb","properties":{"formattedCitation":"(BOSE; FOSTER; MOREAU, 2006)","plainCitation":"(BOSE; FOSTER; MOREAU, 2006)"},"citationItems":[{"id":159,"uris":["http://zotero.org/users/1122386/items/XKF5VFJH"],"uri":["http://zotero.org/users/1122386/items/XKF5VFJH"]}]} </w:instrText>
       </w:r>
       <w:r>
         <w:rPr>
@@ -10105,7 +10150,7 @@
         <w:rPr>
           <w:lang w:val="en-US"/>
         </w:rPr>
-        <w:instrText xml:space="preserve"> ADDIN ZOTERO_ITEM CSL_CITATION {"citationID":"1e3tur0abv","properties":{"formattedCitation":"{\\rtf (MOREAU \\i et al.\\i0{}, 2007)}","plainCitation":"(MOREAU et al., 2007)"},"citationItems":[{"id":37,"uris":["http://zotero.org/users/1122386/items/4UM2NPVP"],"uri":["http://zotero.org/users/1122386/items/4UM2NPVP"],"itemData":{"id":37,"type":"article-journal","title":"The Open Provenance Model core specification (v1.1)","container-title":"In: Future Generation Computer Systems","page":"743-756","volume":"27","issue":"6","source":"CrossRef","DOI":"10.1016/j.future.2010.07.005","ISSN":"0167739X","author":[{"family":"Moreau","given":"Luc"},{"family":"Clifford","given":"Ben"},{"family":"Freire","given":"Juliana"},{"family":"Futrelle","given":"Joe"},{"family":"Gil","given":"Yolanda"},{"family":"Groth","given":"Paul"},{"family":"Kwasnikowska","given":"Natalia"},{"family":"Miles","given":"Simon"},{"family":"Missier","given":"Paolo"},{"family":"Myers","given":"Jim"},{"family":"Plale","given":"Beth"},{"family":"Simmhan","given":"Yogesh"},{"family":"Stephan","given":"Eric"},{"family":"den Bussche","given":"Jan Van"}],"issued":{"date-parts":[["2007"]]},"accessed":{"date-parts":[["2012",6,10]]}}}],"schema":"https://github.com/citation-style-language/schema/raw/master/csl-citation.json"} </w:instrText>
+        <w:instrText xml:space="preserve"> ADDIN ZOTERO_ITEM {"citationID":"1e3tur0abv","properties":{"formattedCitation":"{\\rtf (MOREAU \\i et al.\\i0{}, 2007)}","plainCitation":"(MOREAU et al., 2007)"},"citationItems":[{"id":37,"uris":["http://zotero.org/users/1122386/items/4UM2NPVP"],"uri":["http://zotero.org/users/1122386/items/4UM2NPVP"]}]} </w:instrText>
       </w:r>
       <w:r>
         <w:rPr>
@@ -10174,7 +10219,7 @@
         <w:rPr>
           <w:lang w:val="en-US"/>
         </w:rPr>
-        <w:instrText xml:space="preserve"> ADDIN ZOTERO_ITEM CSL_CITATION {"citationID":"jt0oe0ebk","properties":{"formattedCitation":"{\\rtf (MILES \\i et al.\\i0{}, 2010)}","plainCitation":"(MILES et al., 2010)"},"citationItems":[{"id":137,"uris":["http://zotero.org/users/1122386/items/4R6U2JV6"],"uri":["http://zotero.org/users/1122386/items/4R6U2JV6"],"itemData":{"id":137,"type":"webpage","title":"Provenance Challenge WIKI","URL":"http://twiki.ipaw.info/bin/view/Challenge/","author":[{"family":"Miles","given":"Simon"},{"family":"Heasley","given":"Jim"},{"family":"Szalay","given":"Alex"},{"family":"Moreau","given":"Luc"},{"family":"Groth","given":"Paul"}],"issued":{"date-parts":[["2010"]]},"accessed":{"date-parts":[["2013",3,26]]}}}],"schema":"https://github.com/citation-style-language/schema/raw/master/csl-citation.json"} </w:instrText>
+        <w:instrText xml:space="preserve"> ADDIN ZOTERO_ITEM {"citationID":"jt0oe0ebk","properties":{"formattedCitation":"{\\rtf (MILES \\i et al.\\i0{}, 2010)}","plainCitation":"(MILES et al., 2010)"},"citationItems":[{"id":137,"uris":["http://zotero.org/users/1122386/items/4R6U2JV6"],"uri":["http://zotero.org/users/1122386/items/4R6U2JV6"]}]} </w:instrText>
       </w:r>
       <w:r>
         <w:rPr>
@@ -10243,7 +10288,7 @@
         <w:rPr>
           <w:lang w:val="en-US"/>
         </w:rPr>
-        <w:instrText xml:space="preserve"> ADDIN ZOTERO_ITEM CSL_CITATION {"citationID":"olhb0p2u4","properties":{"formattedCitation":"(GIL; MILES, 2010)","plainCitation":"(GIL; MILES, 2010)"},"citationItems":[{"id":124,"uris":["http://zotero.org/users/1122386/items/CAD8KI9G"],"uri":["http://zotero.org/users/1122386/items/CAD8KI9G"],"itemData":{"id":124,"type":"webpage","title":"PROV Model Primer","abstract":"This document provides an intuitive introduction and guide to the PROV specification for provenance on the Web. PROV is a core data model for provenance for building representations of the entities, people and processes involved in producing a piece of data or thing in the world. This primer explains the fundamental PROV concepts and provides examples of its use. The primer is intended as a starting point for those wishing to create or use PROV data.\n\nThe PROV Document Overview describes the overall state of PROV, and should be read before other PROV documents.","URL":"http://www.w3.org/TR/prov-primer/","author":[{"family":"Gil","given":"Yolanda"},{"family":"Miles","given":"Simon"}],"issued":{"date-parts":[["2010"]]},"accessed":{"date-parts":[["2013",3,21]]}}}],"schema":"https://github.com/citation-style-language/schema/raw/master/csl-citation.json"} </w:instrText>
+        <w:instrText xml:space="preserve"> ADDIN ZOTERO_ITEM {"citationID":"olhb0p2u4","properties":{"formattedCitation":"(GIL; MILES, 2010)","plainCitation":"(GIL; MILES, 2010)"},"citationItems":[{"id":124,"uris":["http://zotero.org/users/1122386/items/CAD8KI9G"],"uri":["http://zotero.org/users/1122386/items/CAD8KI9G"]}]} </w:instrText>
       </w:r>
       <w:r>
         <w:rPr>
@@ -10292,7 +10337,7 @@
         <w:rPr>
           <w:lang w:val="en-US"/>
         </w:rPr>
-        <w:instrText xml:space="preserve"> ADDIN ZOTERO_ITEM CSL_CITATION {"citationID":"cqfnsqf3h","properties":{"formattedCitation":"{\\rtf (GIL \\i et al.\\i0{}, 2009)}","plainCitation":"(GIL et al., 2009)"},"citationItems":[{"id":129,"uris":["http://zotero.org/users/1122386/items/WRUNNSAQ"],"uri":["http://zotero.org/users/1122386/items/WRUNNSAQ"],"itemData":{"id":129,"type":"webpage","title":"W3C Provenance Incubator Group","URL":"http://www.w3.org/2005/Incubator/prov/wiki/Main_Page","author":[{"family":"Gil","given":"Yolanda"},{"family":"Cheney","given":"James"},{"family":"Groth","given":"Paul"},{"family":"Hartig","given":"Olaf"},{"family":"Miles","given":"Simon"},{"family":"Moreau","given":"Luc"},{"family":"Silva","given":"Paulo"}],"issued":{"date-parts":[["2009"]]},"accessed":{"date-parts":[["2013",3,22]]}}}],"schema":"https://github.com/citation-style-language/schema/raw/master/csl-citation.json"} </w:instrText>
+        <w:instrText xml:space="preserve"> ADDIN ZOTERO_ITEM {"citationID":"cqfnsqf3h","properties":{"formattedCitation":"{\\rtf (GIL \\i et al.\\i0{}, 2009)}","plainCitation":"(GIL et al., 2009)"},"citationItems":[{"id":129,"uris":["http://zotero.org/users/1122386/items/WRUNNSAQ"],"uri":["http://zotero.org/users/1122386/items/WRUNNSAQ"]}]} </w:instrText>
       </w:r>
       <w:r>
         <w:rPr>
@@ -10391,7 +10436,7 @@
         <w:rPr>
           <w:lang w:val="en-US"/>
         </w:rPr>
-        <w:instrText xml:space="preserve"> ADDIN ZOTERO_ITEM CSL_CITATION {"citationID":"RmkOzfq7","properties":{"formattedCitation":"{\\rtf (GIL \\i et al.\\i0{}, 2007; GROTH; MOREAU, 2010)}","plainCitation":"(GIL et al., 2007; GROTH; MOREAU, 2010)"},"citationItems":[{"id":158,"uris":["http://zotero.org/users/1122386/items/VA7IGGBS"],"uri":["http://zotero.org/users/1122386/items/VA7IGGBS"],"itemData":{"id":158,"type":"article-journal","title":"Examining the Challenges of Scientific Workflows","container-title":"Computer","page":"24–32","volume":"40","issue":"12","source":"ACM Digital Library","abstract":"Workflows have emerged as a paradigm for representing and managing complex distributed computations and are used to accelerate the pace of scientific progress. A recent National Science Foundation workshop brought together domain, computer, and social scientists to discuss requirements of future scientific applications and the challenges they present to current workflow technologies.","DOI":"10.1109/MC.2007.421","ISSN":"0018-9162","author":[{"family":"Gil","given":"Yolanda"},{"family":"Deelman","given":"Ewa"},{"family":"Ellisman","given":"Mark"},{"family":"Fahringer","given":"Thomas"},{"family":"Fox","given":"Geoffrey"},{"family":"Gannon","given":"Dennis"},{"family":"Goble","given":"Carole"},{"family":"Livny","given":"Miron"},{"family":"Moreau","given":"Luc"},{"family":"Myers","given":"Jim"}],"issued":{"date-parts":[["2007",12]]},"accessed":{"date-parts":[["2013",4,2]]}}},{"id":143,"uris":["http://zotero.org/users/1122386/items/IX55WPSC"],"uri":["http://zotero.org/users/1122386/items/IX55WPSC"],"itemData":{"id":143,"type":"webpage","title":"PROV-Overview","URL":"http://www.w3.org/TR/prov-overview/","author":[{"family":"Groth","given":"Paul"},{"family":"Moreau","given":"Luc"}],"issued":{"date-parts":[["2010"]]},"accessed":{"date-parts":[["2013",3,26]]}}}],"schema":"https://github.com/citation-style-language/schema/raw/master/csl-citation.json"} </w:instrText>
+        <w:instrText xml:space="preserve"> ADDIN ZOTERO_ITEM {"citationID":"RmkOzfq7","properties":{"formattedCitation":"{\\rtf (GIL \\i et al.\\i0{}, 2007; GROTH; MOREAU, 2010)}","plainCitation":"(GIL et al., 2007; GROTH; MOREAU, 2010)"},"citationItems":[{"id":158,"uris":["http://zotero.org/users/1122386/items/VA7IGGBS"],"uri":["http://zotero.org/users/1122386/items/VA7IGGBS"]},{"id":143,"uris":["http://zotero.org/users/1122386/items/IX55WPSC"],"uri":["http://zotero.org/users/1122386/items/IX55WPSC"]}]} </w:instrText>
       </w:r>
       <w:r>
         <w:rPr>
@@ -11121,7 +11166,7 @@
         <w:rPr>
           <w:lang w:val="en-US"/>
         </w:rPr>
-        <w:instrText xml:space="preserve"> ADDIN ZOTERO_ITEM CSL_CITATION {"citationID":"e9241paih","properties":{"formattedCitation":"{\\rtf (MOREAU \\i et al.\\i0{}, 2007)}","plainCitation":"(MOREAU et al., 2007)"},"citationItems":[{"id":37,"uris":["http://zotero.org/users/1122386/items/4UM2NPVP"],"uri":["http://zotero.org/users/1122386/items/4UM2NPVP"],"itemData":{"id":37,"type":"article-journal","title":"The Open Provenance Model core specification (v1.1)","container-title":"In: Future Generation Computer Systems","page":"743-756","volume":"27","issue":"6","source":"CrossRef","DOI":"10.1016/j.future.2010.07.005","ISSN":"0167739X","author":[{"family":"Moreau","given":"Luc"},{"family":"Clifford","given":"Ben"},{"family":"Freire","given":"Juliana"},{"family":"Futrelle","given":"Joe"},{"family":"Gil","given":"Yolanda"},{"family":"Groth","given":"Paul"},{"family":"Kwasnikowska","given":"Natalia"},{"family":"Miles","given":"Simon"},{"family":"Missier","given":"Paolo"},{"family":"Myers","given":"Jim"},{"family":"Plale","given":"Beth"},{"family":"Simmhan","given":"Yogesh"},{"family":"Stephan","given":"Eric"},{"family":"den Bussche","given":"Jan Van"}],"issued":{"date-parts":[["2007"]]},"accessed":{"date-parts":[["2012",6,10]]}}}],"schema":"https://github.com/citation-style-language/schema/raw/master/csl-citation.json"} </w:instrText>
+        <w:instrText xml:space="preserve"> ADDIN ZOTERO_ITEM {"citationID":"e9241paih","properties":{"formattedCitation":"{\\rtf (MOREAU \\i et al.\\i0{}, 2007)}","plainCitation":"(MOREAU et al., 2007)"},"citationItems":[{"id":37,"uris":["http://zotero.org/users/1122386/items/4UM2NPVP"],"uri":["http://zotero.org/users/1122386/items/4UM2NPVP"]}]} </w:instrText>
       </w:r>
       <w:r>
         <w:rPr>
@@ -11272,7 +11317,7 @@
         <w:rPr>
           <w:lang w:val="en-US"/>
         </w:rPr>
-        <w:instrText xml:space="preserve"> ADDIN ZOTERO_ITEM CSL_CITATION {"citationID":"0N2scAzH","properties":{"formattedCitation":"(2007)","plainCitation":"(2007)"},"citationItems":[{"id":37,"uris":["http://zotero.org/users/1122386/items/4UM2NPVP"],"uri":["http://zotero.org/users/1122386/items/4UM2NPVP"],"itemData":{"id":37,"type":"article-journal","title":"The Open Provenance Model core specification (v1.1)","container-title":"In: Future Generation Computer Systems","page":"743-756","volume":"27","issue":"6","source":"CrossRef","DOI":"10.1016/j.future.2010.07.005","ISSN":"0167739X","author":[{"family":"Moreau","given":"Luc"},{"family":"Clifford","given":"Ben"},{"family":"Freire","given":"Juliana"},{"family":"Futrelle","given":"Joe"},{"family":"Gil","given":"Yolanda"},{"family":"Groth","given":"Paul"},{"family":"Kwasnikowska","given":"Natalia"},{"family":"Miles","given":"Simon"},{"family":"Missier","given":"Paolo"},{"family":"Myers","given":"Jim"},{"family":"Plale","given":"Beth"},{"family":"Simmhan","given":"Yogesh"},{"family":"Stephan","given":"Eric"},{"family":"den Bussche","given":"Jan Van"}],"issued":{"date-parts":[["2007"]]},"accessed":{"date-parts":[["2012",6,10]]}},"suppress-author":true}],"schema":"https://github.com/citation-style-language/schema/raw/master/csl-citation.json"} </w:instrText>
+        <w:instrText xml:space="preserve"> ADDIN ZOTERO_ITEM {"citationID":"0N2scAzH","properties":{"formattedCitation":"(2007)","plainCitation":"(2007)"},"citationItems":[{"id":37,"uris":["http://zotero.org/users/1122386/items/4UM2NPVP"],"uri":["http://zotero.org/users/1122386/items/4UM2NPVP"],"suppress-author":true}]} </w:instrText>
       </w:r>
       <w:r>
         <w:rPr>
@@ -11310,7 +11355,23 @@
           <w:i/>
           <w:lang w:val="en-US"/>
         </w:rPr>
-        <w:t>a record of a past or current execution, and not a description of something that could happen in the future</w:t>
+        <w:t xml:space="preserve">a record of a past or current </w:t>
+      </w:r>
+      <w:proofErr w:type="gramStart"/>
+      <w:r>
+        <w:rPr>
+          <w:i/>
+          <w:lang w:val="en-US"/>
+        </w:rPr>
+        <w:t>execution,</w:t>
+      </w:r>
+      <w:proofErr w:type="gramEnd"/>
+      <w:r>
+        <w:rPr>
+          <w:i/>
+          <w:lang w:val="en-US"/>
+        </w:rPr>
+        <w:t xml:space="preserve"> and not a description of something that could happen in the future</w:t>
       </w:r>
       <w:r>
         <w:rPr>
@@ -11539,7 +11600,7 @@
         <w:rPr>
           <w:lang w:val="en-US"/>
         </w:rPr>
-        <w:instrText xml:space="preserve"> ADDIN ZOTERO_ITEM CSL_CITATION {"citationID":"8b2kvo0sq","properties":{"formattedCitation":"{\\rtf (MOREAU \\i et al.\\i0{}, 2007)}","plainCitation":"(MOREAU et al., 2007)"},"citationItems":[{"id":37,"uris":["http://zotero.org/users/1122386/items/4UM2NPVP"],"uri":["http://zotero.org/users/1122386/items/4UM2NPVP"],"itemData":{"id":37,"type":"article-journal","title":"The Open Provenance Model core specification (v1.1)","container-title":"In: Future Generation Computer Systems","page":"743-756","volume":"27","issue":"6","source":"CrossRef","DOI":"10.1016/j.future.2010.07.005","ISSN":"0167739X","author":[{"family":"Moreau","given":"Luc"},{"family":"Clifford","given":"Ben"},{"family":"Freire","given":"Juliana"},{"family":"Futrelle","given":"Joe"},{"family":"Gil","given":"Yolanda"},{"family":"Groth","given":"Paul"},{"family":"Kwasnikowska","given":"Natalia"},{"family":"Miles","given":"Simon"},{"family":"Missier","given":"Paolo"},{"family":"Myers","given":"Jim"},{"family":"Plale","given":"Beth"},{"family":"Simmhan","given":"Yogesh"},{"family":"Stephan","given":"Eric"},{"family":"den Bussche","given":"Jan Van"}],"issued":{"date-parts":[["2007"]]},"accessed":{"date-parts":[["2012",6,10]]}}}],"schema":"https://github.com/citation-style-language/schema/raw/master/csl-citation.json"} </w:instrText>
+        <w:instrText xml:space="preserve"> ADDIN ZOTERO_ITEM {"citationID":"8b2kvo0sq","properties":{"formattedCitation":"{\\rtf (MOREAU \\i et al.\\i0{}, 2007)}","plainCitation":"(MOREAU et al., 2007)"},"citationItems":[{"id":37,"uris":["http://zotero.org/users/1122386/items/4UM2NPVP"],"uri":["http://zotero.org/users/1122386/items/4UM2NPVP"]}]} </w:instrText>
       </w:r>
       <w:r>
         <w:rPr>
@@ -11674,7 +11735,7 @@
         <w:rPr>
           <w:lang w:val="en-US"/>
         </w:rPr>
-        <w:instrText xml:space="preserve"> ADDIN ZOTERO_ITEM CSL_CITATION {"citationID":"kynlo2Xz","properties":{"formattedCitation":"(2007)","plainCitation":"(2007)"},"citationItems":[{"id":37,"uris":["http://zotero.org/users/1122386/items/4UM2NPVP"],"uri":["http://zotero.org/users/1122386/items/4UM2NPVP"],"itemData":{"id":37,"type":"article-journal","title":"The Open Provenance Model core specification (v1.1)","container-title":"In: Future Generation Computer Systems","page":"743-756","volume":"27","issue":"6","source":"CrossRef","DOI":"10.1016/j.future.2010.07.005","ISSN":"0167739X","author":[{"family":"Moreau","given":"Luc"},{"family":"Clifford","given":"Ben"},{"family":"Freire","given":"Juliana"},{"family":"Futrelle","given":"Joe"},{"family":"Gil","given":"Yolanda"},{"family":"Groth","given":"Paul"},{"family":"Kwasnikowska","given":"Natalia"},{"family":"Miles","given":"Simon"},{"family":"Missier","given":"Paolo"},{"family":"Myers","given":"Jim"},{"family":"Plale","given":"Beth"},{"family":"Simmhan","given":"Yogesh"},{"family":"Stephan","given":"Eric"},{"family":"den Bussche","given":"Jan Van"}],"issued":{"date-parts":[["2007"]]},"accessed":{"date-parts":[["2012",6,10]]}},"suppress-author":true}],"schema":"https://github.com/citation-style-language/schema/raw/master/csl-citation.json"} </w:instrText>
+        <w:instrText xml:space="preserve"> ADDIN ZOTERO_ITEM {"citationID":"kynlo2Xz","properties":{"formattedCitation":"(2007)","plainCitation":"(2007)"},"citationItems":[{"id":37,"uris":["http://zotero.org/users/1122386/items/4UM2NPVP"],"uri":["http://zotero.org/users/1122386/items/4UM2NPVP"],"suppress-author":true}]} </w:instrText>
       </w:r>
       <w:r>
         <w:rPr>
@@ -11962,6 +12023,7 @@
         </w:rPr>
         <w:t xml:space="preserve">: Edges in OPM. </w:t>
       </w:r>
+      <w:proofErr w:type="gramStart"/>
       <w:r>
         <w:rPr>
           <w:lang w:val="en-US"/>
@@ -11987,6 +12049,7 @@
         </w:rPr>
         <w:t>et al.</w:t>
       </w:r>
+      <w:proofErr w:type="gramEnd"/>
       <w:r>
         <w:rPr>
           <w:lang w:val="en-US"/>
@@ -11997,7 +12060,7 @@
         <w:rPr>
           <w:lang w:val="en-US"/>
         </w:rPr>
-        <w:instrText xml:space="preserve"> ADDIN ZOTERO_ITEM CSL_CITATION {"citationID":"q8l98bRR","properties":{"formattedCitation":"(2007)","plainCitation":"(2007)"},"citationItems":[{"id":37,"uris":["http://zotero.org/users/1122386/items/4UM2NPVP"],"uri":["http://zotero.org/users/1122386/items/4UM2NPVP"],"itemData":{"id":37,"type":"article-journal","title":"The Open Provenance Model core specification (v1.1)","container-title":"In: Future Generation Computer Systems","page":"743-756","volume":"27","issue":"6","source":"CrossRef","DOI":"10.1016/j.future.2010.07.005","ISSN":"0167739X","author":[{"family":"Moreau","given":"Luc"},{"family":"Clifford","given":"Ben"},{"family":"Freire","given":"Juliana"},{"family":"Futrelle","given":"Joe"},{"family":"Gil","given":"Yolanda"},{"family":"Groth","given":"Paul"},{"family":"Kwasnikowska","given":"Natalia"},{"family":"Miles","given":"Simon"},{"family":"Missier","given":"Paolo"},{"family":"Myers","given":"Jim"},{"family":"Plale","given":"Beth"},{"family":"Simmhan","given":"Yogesh"},{"family":"Stephan","given":"Eric"},{"family":"den Bussche","given":"Jan Van"}],"issued":{"date-parts":[["2007"]]},"accessed":{"date-parts":[["2012",6,10]]}},"suppress-author":true}],"schema":"https://github.com/citation-style-language/schema/raw/master/csl-citation.json"} </w:instrText>
+        <w:instrText xml:space="preserve"> ADDIN ZOTERO_ITEM {"citationID":"q8l98bRR","properties":{"formattedCitation":"(2007)","plainCitation":"(2007)"},"citationItems":[{"id":37,"uris":["http://zotero.org/users/1122386/items/4UM2NPVP"],"uri":["http://zotero.org/users/1122386/items/4UM2NPVP"],"suppress-author":true}]} </w:instrText>
       </w:r>
       <w:r>
         <w:rPr>
@@ -13259,7 +13322,7 @@
           <w:szCs w:val="24"/>
           <w:lang w:val="en-US"/>
         </w:rPr>
-        <w:instrText xml:space="preserve"> ADDIN ZOTERO_ITEM CSL_CITATION {"citationID":"24ao1qb8v0","properties":{"formattedCitation":"{\\rtf (MOREAU \\i et al.\\i0{}, 2007)}","plainCitation":"(MOREAU et al., 2007)"},"citationItems":[{"id":37,"uris":["http://zotero.org/users/1122386/items/4UM2NPVP"],"uri":["http://zotero.org/users/1122386/items/4UM2NPVP"],"itemData":{"id":37,"type":"article-journal","title":"The Open Provenance Model core specification (v1.1)","container-title":"In: Future Generation Computer Systems","page":"743-756","volume":"27","issue":"6","source":"CrossRef","DOI":"10.1016/j.future.2010.07.005","ISSN":"0167739X","author":[{"family":"Moreau","given":"Luc"},{"family":"Clifford","given":"Ben"},{"family":"Freire","given":"Juliana"},{"family":"Futrelle","given":"Joe"},{"family":"Gil","given":"Yolanda"},{"family":"Groth","given":"Paul"},{"family":"Kwasnikowska","given":"Natalia"},{"family":"Miles","given":"Simon"},{"family":"Missier","given":"Paolo"},{"family":"Myers","given":"Jim"},{"family":"Plale","given":"Beth"},{"family":"Simmhan","given":"Yogesh"},{"family":"Stephan","given":"Eric"},{"family":"den Bussche","given":"Jan Van"}],"issued":{"date-parts":[["2007"]]},"accessed":{"date-parts":[["2012",6,10]]}}}],"schema":"https://github.com/citation-style-language/schema/raw/master/csl-citation.json"} </w:instrText>
+        <w:instrText xml:space="preserve"> ADDIN ZOTERO_ITEM {"citationID":"24ao1qb8v0","properties":{"formattedCitation":"{\\rtf (MOREAU \\i et al.\\i0{}, 2007)}","plainCitation":"(MOREAU et al., 2007)"},"citationItems":[{"id":37,"uris":["http://zotero.org/users/1122386/items/4UM2NPVP"],"uri":["http://zotero.org/users/1122386/items/4UM2NPVP"]}]} </w:instrText>
       </w:r>
       <w:r>
         <w:rPr>
@@ -13865,7 +13928,7 @@
           <w:szCs w:val="24"/>
           <w:lang w:val="en-US"/>
         </w:rPr>
-        <w:instrText xml:space="preserve"> ADDIN ZOTERO_ITEM CSL_CITATION {"citationID":"8qae829oo","properties":{"formattedCitation":"{\\rtf (MOREAU \\i et al.\\i0{}, 2007)}","plainCitation":"(MOREAU et al., 2007)"},"citationItems":[{"id":37,"uris":["http://zotero.org/users/1122386/items/4UM2NPVP"],"uri":["http://zotero.org/users/1122386/items/4UM2NPVP"],"itemData":{"id":37,"type":"article-journal","title":"The Open Provenance Model core specification (v1.1)","container-title":"In: Future Generation Computer Systems","page":"743-756","volume":"27","issue":"6","source":"CrossRef","DOI":"10.1016/j.future.2010.07.005","ISSN":"0167739X","author":[{"family":"Moreau","given":"Luc"},{"family":"Clifford","given":"Ben"},{"family":"Freire","given":"Juliana"},{"family":"Futrelle","given":"Joe"},{"family":"Gil","given":"Yolanda"},{"family":"Groth","given":"Paul"},{"family":"Kwasnikowska","given":"Natalia"},{"family":"Miles","given":"Simon"},{"family":"Missier","given":"Paolo"},{"family":"Myers","given":"Jim"},{"family":"Plale","given":"Beth"},{"family":"Simmhan","given":"Yogesh"},{"family":"Stephan","given":"Eric"},{"family":"den Bussche","given":"Jan Van"}],"issued":{"date-parts":[["2007"]]},"accessed":{"date-parts":[["2012",6,10]]}}}],"schema":"https://github.com/citation-style-language/schema/raw/master/csl-citation.json"} </w:instrText>
+        <w:instrText xml:space="preserve"> ADDIN ZOTERO_ITEM {"citationID":"8qae829oo","properties":{"formattedCitation":"{\\rtf (MOREAU \\i et al.\\i0{}, 2007)}","plainCitation":"(MOREAU et al., 2007)"},"citationItems":[{"id":37,"uris":["http://zotero.org/users/1122386/items/4UM2NPVP"],"uri":["http://zotero.org/users/1122386/items/4UM2NPVP"]}]} </w:instrText>
       </w:r>
       <w:r>
         <w:rPr>
@@ -15458,7 +15521,7 @@
           <w:szCs w:val="24"/>
           <w:lang w:val="en-US"/>
         </w:rPr>
-        <w:instrText xml:space="preserve"> ADDIN ZOTERO_ITEM CSL_CITATION {"citationID":"1suvk60keb","properties":{"formattedCitation":"{\\rtf (MOREAU \\i et al.\\i0{}, 2007)}","plainCitation":"(MOREAU et al., 2007)"},"citationItems":[{"id":37,"uris":["http://zotero.org/users/1122386/items/4UM2NPVP"],"uri":["http://zotero.org/users/1122386/items/4UM2NPVP"],"itemData":{"id":37,"type":"article-journal","title":"The Open Provenance Model core specification (v1.1)","container-title":"In: Future Generation Computer Systems","page":"743-756","volume":"27","issue":"6","source":"CrossRef","DOI":"10.1016/j.future.2010.07.005","ISSN":"0167739X","author":[{"family":"Moreau","given":"Luc"},{"family":"Clifford","given":"Ben"},{"family":"Freire","given":"Juliana"},{"family":"Futrelle","given":"Joe"},{"family":"Gil","given":"Yolanda"},{"family":"Groth","given":"Paul"},{"family":"Kwasnikowska","given":"Natalia"},{"family":"Miles","given":"Simon"},{"family":"Missier","given":"Paolo"},{"family":"Myers","given":"Jim"},{"family":"Plale","given":"Beth"},{"family":"Simmhan","given":"Yogesh"},{"family":"Stephan","given":"Eric"},{"family":"den Bussche","given":"Jan Van"}],"issued":{"date-parts":[["2007"]]},"accessed":{"date-parts":[["2012",6,10]]}}}],"schema":"https://github.com/citation-style-language/schema/raw/master/csl-citation.json"} </w:instrText>
+        <w:instrText xml:space="preserve"> ADDIN ZOTERO_ITEM {"citationID":"1suvk60keb","properties":{"formattedCitation":"{\\rtf (MOREAU \\i et al.\\i0{}, 2007)}","plainCitation":"(MOREAU et al., 2007)"},"citationItems":[{"id":37,"uris":["http://zotero.org/users/1122386/items/4UM2NPVP"],"uri":["http://zotero.org/users/1122386/items/4UM2NPVP"]}]} </w:instrText>
       </w:r>
       <w:r>
         <w:rPr>
@@ -16541,7 +16604,7 @@
         <w:rPr>
           <w:lang w:val="en-US"/>
         </w:rPr>
-        <w:instrText xml:space="preserve"> ADDIN ZOTERO_ITEM CSL_CITATION {"citationID":"LCqOyUP1","properties":{"formattedCitation":"(2007)","plainCitation":"(2007)"},"citationItems":[{"id":37,"uris":["http://zotero.org/users/1122386/items/4UM2NPVP"],"uri":["http://zotero.org/users/1122386/items/4UM2NPVP"],"itemData":{"id":37,"type":"article-journal","title":"The Open Provenance Model core specification (v1.1)","container-title":"In: Future Generation Computer Systems","page":"743-756","volume":"27","issue":"6","source":"CrossRef","DOI":"10.1016/j.future.2010.07.005","ISSN":"0167739X","author":[{"family":"Moreau","given":"Luc"},{"family":"Clifford","given":"Ben"},{"family":"Freire","given":"Juliana"},{"family":"Futrelle","given":"Joe"},{"family":"Gil","given":"Yolanda"},{"family":"Groth","given":"Paul"},{"family":"Kwasnikowska","given":"Natalia"},{"family":"Miles","given":"Simon"},{"family":"Missier","given":"Paolo"},{"family":"Myers","given":"Jim"},{"family":"Plale","given":"Beth"},{"family":"Simmhan","given":"Yogesh"},{"family":"Stephan","given":"Eric"},{"family":"den Bussche","given":"Jan Van"}],"issued":{"date-parts":[["2007"]]},"accessed":{"date-parts":[["2012",6,10]]}},"suppress-author":true}],"schema":"https://github.com/citation-style-language/schema/raw/master/csl-citation.json"} </w:instrText>
+        <w:instrText xml:space="preserve"> ADDIN ZOTERO_ITEM {"citationID":"LCqOyUP1","properties":{"formattedCitation":"(2007)","plainCitation":"(2007)"},"citationItems":[{"id":37,"uris":["http://zotero.org/users/1122386/items/4UM2NPVP"],"uri":["http://zotero.org/users/1122386/items/4UM2NPVP"],"suppress-author":true}]} </w:instrText>
       </w:r>
       <w:r>
         <w:rPr>
@@ -16704,7 +16767,7 @@
           <w:sz w:val="24"/>
           <w:lang w:val="en-US"/>
         </w:rPr>
-        <w:instrText xml:space="preserve"> ADDIN ZOTERO_ITEM CSL_CITATION {"citationID":"1sc55r32q8","properties":{"formattedCitation":"{\\rtf (MOREAU \\i et al.\\i0{}, 2007)}","plainCitation":"(MOREAU et al., 2007)"},"citationItems":[{"id":37,"uris":["http://zotero.org/users/1122386/items/4UM2NPVP"],"uri":["http://zotero.org/users/1122386/items/4UM2NPVP"],"itemData":{"id":37,"type":"article-journal","title":"The Open Provenance Model core specification (v1.1)","container-title":"In: Future Generation Computer Systems","page":"743-756","volume":"27","issue":"6","source":"CrossRef","DOI":"10.1016/j.future.2010.07.005","ISSN":"0167739X","author":[{"family":"Moreau","given":"Luc"},{"family":"Clifford","given":"Ben"},{"family":"Freire","given":"Juliana"},{"family":"Futrelle","given":"Joe"},{"family":"Gil","given":"Yolanda"},{"family":"Groth","given":"Paul"},{"family":"Kwasnikowska","given":"Natalia"},{"family":"Miles","given":"Simon"},{"family":"Missier","given":"Paolo"},{"family":"Myers","given":"Jim"},{"family":"Plale","given":"Beth"},{"family":"Simmhan","given":"Yogesh"},{"family":"Stephan","given":"Eric"},{"family":"den Bussche","given":"Jan Van"}],"issued":{"date-parts":[["2007"]]},"accessed":{"date-parts":[["2012",6,10]]}}}],"schema":"https://github.com/citation-style-language/schema/raw/master/csl-citation.json"} </w:instrText>
+        <w:instrText xml:space="preserve"> ADDIN ZOTERO_ITEM {"citationID":"1sc55r32q8","properties":{"formattedCitation":"{\\rtf (MOREAU \\i et al.\\i0{}, 2007)}","plainCitation":"(MOREAU et al., 2007)"},"citationItems":[{"id":37,"uris":["http://zotero.org/users/1122386/items/4UM2NPVP"],"uri":["http://zotero.org/users/1122386/items/4UM2NPVP"]}]} </w:instrText>
       </w:r>
       <w:r>
         <w:rPr>
@@ -16832,7 +16895,7 @@
           <w:sz w:val="24"/>
           <w:lang w:val="en-US"/>
         </w:rPr>
-        <w:instrText xml:space="preserve"> ADDIN ZOTERO_ITEM CSL_CITATION {"citationID":"1l235diqhb","properties":{"formattedCitation":"{\\rtf (MOREAU; GROTH; \\i et al.\\i0{}, 2010)}","plainCitation":"(MOREAU; GROTH; et al., 2010)"},"citationItems":[{"id":161,"uris":["http://zotero.org/users/1122386/items/C4TNNAZ6"],"uri":["http://zotero.org/users/1122386/items/C4TNNAZ6"],"itemData":{"id":161,"type":"webpage","title":"Open Provenance Model (OPM) XML Schema Specification","URL":"http://openprovenance.org/model/opmx","author":[{"family":"Moreau","given":"Luc"},{"family":"Groth","given":"Paul"},{"family":"Clifford","given":"Ben"},{"family":"Miles","given":"Simon"}],"issued":{"date-parts":[["2010"]]},"accessed":{"date-parts":[["2013",4,2]]}}}],"schema":"https://github.com/citation-style-language/schema/raw/master/csl-citation.json"} </w:instrText>
+        <w:instrText xml:space="preserve"> ADDIN ZOTERO_ITEM {"citationID":"1l235diqhb","properties":{"formattedCitation":"{\\rtf (MOREAU; GROTH; \\i et al.\\i0{}, 2010)}","plainCitation":"(MOREAU; GROTH; et al., 2010)"},"citationItems":[{"id":161,"uris":["http://zotero.org/users/1122386/items/C4TNNAZ6"],"uri":["http://zotero.org/users/1122386/items/C4TNNAZ6"]}]} </w:instrText>
       </w:r>
       <w:r>
         <w:rPr>
@@ -16938,7 +17001,7 @@
           <w:sz w:val="24"/>
           <w:lang w:val="en-US"/>
         </w:rPr>
-        <w:instrText xml:space="preserve"> ADDIN ZOTERO_ITEM CSL_CITATION {"citationID":"20i04nvm9m","properties":{"formattedCitation":"(ZHAO, 2010)","plainCitation":"(ZHAO, 2010)"},"citationItems":[{"id":163,"uris":["http://zotero.org/users/1122386/items/K688M6BU"],"uri":["http://zotero.org/users/1122386/items/K688M6BU"],"itemData":{"id":163,"type":"webpage","title":"Open Provenance Model Vocabulary Specification","URL":"http://open-biomed.sourceforge.net/opmv/ns.html","author":[{"family":"Zhao","given":"Jun"}],"issued":{"date-parts":[["2010"]]},"accessed":{"date-parts":[["2013",4,2]]}}}],"schema":"https://github.com/citation-style-language/schema/raw/master/csl-citation.json"} </w:instrText>
+        <w:instrText xml:space="preserve"> ADDIN ZOTERO_ITEM {"citationID":"20i04nvm9m","properties":{"formattedCitation":"(ZHAO, 2010)","plainCitation":"(ZHAO, 2010)"},"citationItems":[{"id":163,"uris":["http://zotero.org/users/1122386/items/K688M6BU"],"uri":["http://zotero.org/users/1122386/items/K688M6BU"]}]} </w:instrText>
       </w:r>
       <w:r>
         <w:rPr>
@@ -17025,7 +17088,7 @@
           <w:sz w:val="24"/>
           <w:lang w:val="en-US"/>
         </w:rPr>
-        <w:instrText xml:space="preserve"> ADDIN ZOTERO_ITEM CSL_CITATION {"citationID":"lmjuu0ovt","properties":{"formattedCitation":"{\\rtf (MOREAU; DING; \\i et al.\\i0{}, 2010)}","plainCitation":"(MOREAU; DING; et al., 2010)"},"citationItems":[{"id":169,"uris":["http://zotero.org/users/1122386/items/M7MRMHIF"],"uri":["http://zotero.org/users/1122386/items/M7MRMHIF"],"itemData":{"id":169,"type":"webpage","title":"Open Provenance Model (OPM) OWL Specification","URL":"http://openprovenance.org/model/opmo","author":[{"family":"Moreau","given":"Luc"},{"family":"Ding","given":"Li"},{"family":"Futrelle","given":"Joe"},{"family":"Garijo","given":"Daniel"},{"family":"Groth","given":"Paul"},{"family":"Jewell","given":"Mike"},{"family":"Miles","given":"Simon"},{"family":"Missier","given":"Paolo"},{"family":"Pan","given":"Jeff"},{"family":"Zhao","given":"Jun"}],"issued":{"date-parts":[["2010"]]},"accessed":{"date-parts":[["2013",4,2]]}}}],"schema":"https://github.com/citation-style-language/schema/raw/master/csl-citation.json"} </w:instrText>
+        <w:instrText xml:space="preserve"> ADDIN ZOTERO_ITEM {"citationID":"lmjuu0ovt","properties":{"formattedCitation":"{\\rtf (MOREAU; DING; \\i et al.\\i0{}, 2010)}","plainCitation":"(MOREAU; DING; et al., 2010)"},"citationItems":[{"id":169,"uris":["http://zotero.org/users/1122386/items/M7MRMHIF"],"uri":["http://zotero.org/users/1122386/items/M7MRMHIF"]}]} </w:instrText>
       </w:r>
       <w:r>
         <w:rPr>
@@ -17114,7 +17177,7 @@
           <w:sz w:val="24"/>
           <w:lang w:val="en-US"/>
         </w:rPr>
-        <w:instrText xml:space="preserve"> ADDIN ZOTERO_ITEM CSL_CITATION {"citationID":"15h34ncv5s","properties":{"formattedCitation":"(MOREAU, 2010b)","plainCitation":"(MOREAU, 2010b)"},"citationItems":[{"id":171,"uris":["http://zotero.org/users/1122386/items/CS3ZTRZJ"],"uri":["http://zotero.org/users/1122386/items/CS3ZTRZJ"],"itemData":{"id":171,"type":"webpage","title":"OPM4J: The Open Provenance Model Java Library","URL":"http://openprovenance.org/java/site/1_1_8/apidocs/org/openprovenance/model/package-summary.html","author":[{"family":"Moreau","given":"Luc"}],"issued":{"date-parts":[["2010"]]},"accessed":{"date-parts":[["2013",4,2]]}}}],"schema":"https://github.com/citation-style-language/schema/raw/master/csl-citation.json"} </w:instrText>
+        <w:instrText xml:space="preserve"> ADDIN ZOTERO_ITEM {"citationID":"15h34ncv5s","properties":{"formattedCitation":"(MOREAU, 2010b)","plainCitation":"(MOREAU, 2010b)"},"citationItems":[{"id":171,"uris":["http://zotero.org/users/1122386/items/CS3ZTRZJ"],"uri":["http://zotero.org/users/1122386/items/CS3ZTRZJ"]}]} </w:instrText>
       </w:r>
       <w:r>
         <w:rPr>
@@ -17194,7 +17257,7 @@
           <w:sz w:val="24"/>
           <w:lang w:val="en-US"/>
         </w:rPr>
-        <w:instrText xml:space="preserve"> ADDIN ZOTERO_ITEM CSL_CITATION {"citationID":"22sobnn2ao","properties":{"formattedCitation":"(MOREAU, 2010a)","plainCitation":"(MOREAU, 2010a)"},"citationItems":[{"id":173,"uris":["http://zotero.org/users/1122386/items/ATPSKK9T"],"uri":["http://zotero.org/users/1122386/items/ATPSKK9T"],"itemData":{"id":173,"type":"webpage","title":"OPM Toolbox","URL":"http://openprovenance.org/toolbox.html","author":[{"family":"Moreau","given":"Luc"}],"issued":{"date-parts":[["2010"]]},"accessed":{"date-parts":[["2013",4,2]]}}}],"schema":"https://github.com/citation-style-language/schema/raw/master/csl-citation.json"} </w:instrText>
+        <w:instrText xml:space="preserve"> ADDIN ZOTERO_ITEM {"citationID":"22sobnn2ao","properties":{"formattedCitation":"(MOREAU, 2010a)","plainCitation":"(MOREAU, 2010a)"},"citationItems":[{"id":173,"uris":["http://zotero.org/users/1122386/items/ATPSKK9T"],"uri":["http://zotero.org/users/1122386/items/ATPSKK9T"]}]} </w:instrText>
       </w:r>
       <w:r>
         <w:rPr>
@@ -17325,7 +17388,7 @@
         <w:rPr>
           <w:lang w:val="en-US"/>
         </w:rPr>
-        <w:instrText xml:space="preserve"> ADDIN ZOTERO_ITEM CSL_CITATION {"citationID":"157uk33r45","properties":{"formattedCitation":"{\\rtf (NIES \\i et al.\\i0{}, 2010)}","plainCitation":"(NIES et al., 2010)"},"citationItems":[{"id":126,"uris":["http://zotero.org/users/1122386/items/GN9AMRVX"],"uri":["http://zotero.org/users/1122386/items/GN9AMRVX"],"itemData":{"id":126,"type":"webpage","title":"Constraints of the PROV Data Model","abstract":"Provenance is information about entities, activities, and people involved in producing a piece of data or thing, which can be used to form assessments about its quality, reliability or trustworthiness. PROV-DM is the conceptual data model that forms a basis for the W3C provenance (PROV) family of specifications.\n\nThis document defines a subset of PROV instances called valid PROV instances, by analogy with notions of validity for other Web standards. The intent of validation is to ensure that a PROV instance represents a consistent history of objects and their interactions that is safe to use for the purpose of logical reasoning and other kinds of analysis. Valid PROV instances satisfy certain definitions, inferences, and constraints. These definitions, inferences, and constraints provide a measure of consistency checking for provenance and reasoning over provenance. They can also be used to normalize PROV instances to forms that can easily be compared in order to determine whether two PROV instances are equivalent. Validity and equivalence are also defined for PROV bundles (that is, named instances) and documents (that is, a toplevel instance together with zero or more bundles).\n\nThe PROV Document Overview describes the overall state of PROV, and should be read before other PROV documents.","URL":"http://www.w3.org/TR/prov-constraints/","author":[{"family":"Nies","given":"Tom De"},{"family":"Cheney","given":"James"},{"family":"Missier","given":"Paolo"},{"family":"Moreau","given":"Luc"}],"issued":{"date-parts":[["2010"]]},"accessed":{"date-parts":[["2013",3,21]]}}}],"schema":"https://github.com/citation-style-language/schema/raw/master/csl-citation.json"} </w:instrText>
+        <w:instrText xml:space="preserve"> ADDIN ZOTERO_ITEM {"citationID":"157uk33r45","properties":{"formattedCitation":"{\\rtf (NIES \\i et al.\\i0{}, 2010)}","plainCitation":"(NIES et al., 2010)"},"citationItems":[{"id":126,"uris":["http://zotero.org/users/1122386/items/GN9AMRVX"],"uri":["http://zotero.org/users/1122386/items/GN9AMRVX"]}]} </w:instrText>
       </w:r>
       <w:r>
         <w:rPr>
@@ -17381,7 +17444,7 @@
         <w:rPr>
           <w:lang w:val="en-US"/>
         </w:rPr>
-        <w:instrText xml:space="preserve"> ADDIN ZOTERO_ITEM CSL_CITATION {"citationID":"10fg19sg2j","properties":{"formattedCitation":"(GROTH; MOREAU, 2010)","plainCitation":"(GROTH; MOREAU, 2010)"},"citationItems":[{"id":143,"uris":["http://zotero.org/users/1122386/items/IX55WPSC"],"uri":["http://zotero.org/users/1122386/items/IX55WPSC"],"itemData":{"id":143,"type":"webpage","title":"PROV-Overview","URL":"http://www.w3.org/TR/prov-overview/","author":[{"family":"Groth","given":"Paul"},{"family":"Moreau","given":"Luc"}],"issued":{"date-parts":[["2010"]]},"accessed":{"date-parts":[["2013",3,26]]}}}],"schema":"https://github.com/citation-style-language/schema/raw/master/csl-citation.json"} </w:instrText>
+        <w:instrText xml:space="preserve"> ADDIN ZOTERO_ITEM {"citationID":"10fg19sg2j","properties":{"formattedCitation":"(GROTH; MOREAU, 2010)","plainCitation":"(GROTH; MOREAU, 2010)"},"citationItems":[{"id":143,"uris":["http://zotero.org/users/1122386/items/IX55WPSC"],"uri":["http://zotero.org/users/1122386/items/IX55WPSC"]}]} </w:instrText>
       </w:r>
       <w:r>
         <w:rPr>
@@ -17444,7 +17507,7 @@
         <w:rPr>
           <w:lang w:val="en-US"/>
         </w:rPr>
-        <w:instrText xml:space="preserve"> ADDIN ZOTERO_ITEM CSL_CITATION {"citationID":"mkoeis1cr","properties":{"formattedCitation":"{\\rtf (MILES \\i et al.\\i0{}, 2010)}","plainCitation":"(MILES et al., 2010)"},"citationItems":[{"id":137,"uris":["http://zotero.org/users/1122386/items/4R6U2JV6"],"uri":["http://zotero.org/users/1122386/items/4R6U2JV6"],"itemData":{"id":137,"type":"webpage","title":"Provenance Challenge WIKI","URL":"http://twiki.ipaw.info/bin/view/Challenge/","author":[{"family":"Miles","given":"Simon"},{"family":"Heasley","given":"Jim"},{"family":"Szalay","given":"Alex"},{"family":"Moreau","given":"Luc"},{"family":"Groth","given":"Paul"}],"issued":{"date-parts":[["2010"]]},"accessed":{"date-parts":[["2013",3,26]]}}}],"schema":"https://github.com/citation-style-language/schema/raw/master/csl-citation.json"} </w:instrText>
+        <w:instrText xml:space="preserve"> ADDIN ZOTERO_ITEM {"citationID":"mkoeis1cr","properties":{"formattedCitation":"{\\rtf (MILES \\i et al.\\i0{}, 2010)}","plainCitation":"(MILES et al., 2010)"},"citationItems":[{"id":137,"uris":["http://zotero.org/users/1122386/items/4R6U2JV6"],"uri":["http://zotero.org/users/1122386/items/4R6U2JV6"]}]} </w:instrText>
       </w:r>
       <w:r>
         <w:rPr>
@@ -17514,7 +17577,7 @@
           <w:i/>
           <w:lang w:val="en-US"/>
         </w:rPr>
-        <w:instrText xml:space="preserve"> ADDIN ZOTERO_ITEM CSL_CITATION {"citationID":"UUCDTTQy","properties":{"formattedCitation":"(GROTH; MOREAU, 2010)","plainCitation":"(GROTH; MOREAU, 2010)"},"citationItems":[{"id":143,"uris":["http://zotero.org/users/1122386/items/IX55WPSC"],"uri":["http://zotero.org/users/1122386/items/IX55WPSC"],"itemData":{"id":143,"type":"webpage","title":"PROV-Overview","URL":"http://www.w3.org/TR/prov-overview/","author":[{"family":"Groth","given":"Paul"},{"family":"Moreau","given":"Luc"}],"issued":{"date-parts":[["2010"]]},"accessed":{"date-parts":[["2013",3,26]]}}}],"schema":"https://github.com/citation-style-language/schema/raw/master/csl-citation.json"} </w:instrText>
+        <w:instrText xml:space="preserve"> ADDIN ZOTERO_ITEM {"citationID":"UUCDTTQy","properties":{"formattedCitation":"(GROTH; MOREAU, 2010)","plainCitation":"(GROTH; MOREAU, 2010)"},"citationItems":[{"id":143,"uris":["http://zotero.org/users/1122386/items/IX55WPSC"],"uri":["http://zotero.org/users/1122386/items/IX55WPSC"]}]} </w:instrText>
       </w:r>
       <w:r>
         <w:rPr>
@@ -17555,7 +17618,7 @@
         <w:rPr>
           <w:lang w:val="en-US"/>
         </w:rPr>
-        <w:instrText xml:space="preserve"> ADDIN ZOTERO_ITEM CSL_CITATION {"citationID":"3dudiWwf","properties":{"formattedCitation":"(GIL; MILES, 2010)","plainCitation":"(GIL; MILES, 2010)"},"citationItems":[{"id":124,"uris":["http://zotero.org/users/1122386/items/CAD8KI9G"],"uri":["http://zotero.org/users/1122386/items/CAD8KI9G"],"itemData":{"id":124,"type":"webpage","title":"PROV Model Primer","abstract":"This document provides an intuitive introduction and guide to the PROV specification for provenance on the Web. PROV is a core data model for provenance for building representations of the entities, people and processes involved in producing a piece of data or thing in the world. This primer explains the fundamental PROV concepts and provides examples of its use. The primer is intended as a starting point for those wishing to create or use PROV data.\n\nThe PROV Document Overview describes the overall state of PROV, and should be read before other PROV documents.","URL":"http://www.w3.org/TR/prov-primer/","author":[{"family":"Gil","given":"Yolanda"},{"family":"Miles","given":"Simon"}],"issued":{"date-parts":[["2010"]]},"accessed":{"date-parts":[["2013",3,21]]}}}],"schema":"https://github.com/citation-style-language/schema/raw/master/csl-citation.json"} </w:instrText>
+        <w:instrText xml:space="preserve"> ADDIN ZOTERO_ITEM {"citationID":"3dudiWwf","properties":{"formattedCitation":"(GIL; MILES, 2010)","plainCitation":"(GIL; MILES, 2010)"},"citationItems":[{"id":124,"uris":["http://zotero.org/users/1122386/items/CAD8KI9G"],"uri":["http://zotero.org/users/1122386/items/CAD8KI9G"]}]} </w:instrText>
       </w:r>
       <w:r>
         <w:fldChar w:fldCharType="separate"/>
@@ -17604,7 +17667,7 @@
         <w:rPr>
           <w:lang w:val="en-US"/>
         </w:rPr>
-        <w:instrText xml:space="preserve"> ADDIN ZOTERO_ITEM CSL_CITATION {"citationID":"vnSXoo3F","properties":{"formattedCitation":"(LEBO; SAHOO; MCGUINESS, 2010)","plainCitation":"(LEBO; SAHOO; MCGUINESS, 2010)"},"citationItems":[{"id":122,"uris":["http://zotero.org/users/1122386/items/QNUPGKQI"],"uri":["http://zotero.org/users/1122386/items/QNUPGKQI"],"itemData":{"id":122,"type":"webpage","title":"PROV-O: The PROV Ontology","abstract":"The PROV Ontology (PROV-O) expresses the PROV Data Model [PROV-DM] using the OWL2 Web Ontology Language (OWL2) [OWL2-OVERVIEW]. It provides a set of classes, properties, and restrictions that can be used to represent and interchange provenance information generated in different systems and under different contexts. It can also be specialized to create new classes and properties to model provenance information for different applications and domains. The PROV Document Overview describes the overall state of PROV, and should be read before other PROV documents.","URL":"http://www.w3.org/TR/prov-o/","author":[{"family":"Lebo","given":"Timothy"},{"family":"Sahoo","given":"Satya"},{"family":"McGuiness","given":"Deborah"}],"issued":{"date-parts":[["2010"]]},"accessed":{"date-parts":[["2013",3,21]]}}}],"schema":"https://github.com/citation-style-language/schema/raw/master/csl-citation.json"} </w:instrText>
+        <w:instrText xml:space="preserve"> ADDIN ZOTERO_ITEM {"citationID":"vnSXoo3F","properties":{"formattedCitation":"(LEBO; SAHOO; MCGUINESS, 2010)","plainCitation":"(LEBO; SAHOO; MCGUINESS, 2010)"},"citationItems":[{"id":122,"uris":["http://zotero.org/users/1122386/items/QNUPGKQI"],"uri":["http://zotero.org/users/1122386/items/QNUPGKQI"]}]} </w:instrText>
       </w:r>
       <w:r>
         <w:fldChar w:fldCharType="separate"/>
@@ -17639,7 +17702,7 @@
         <w:rPr>
           <w:lang w:val="en-US"/>
         </w:rPr>
-        <w:instrText xml:space="preserve"> ADDIN ZOTERO_ITEM CSL_CITATION {"citationID":"pcnw7E8A","properties":{"formattedCitation":"(MOREAU; MISSIER, 2010a)","plainCitation":"(MOREAU; MISSIER, 2010a)"},"citationItems":[{"id":76,"uris":["http://zotero.org/users/1122386/items/K8JAIXTU"],"uri":["http://zotero.org/users/1122386/items/K8JAIXTU"],"itemData":{"id":76,"type":"webpage","title":"PROV-DM: The PROV Data Model","URL":"http://www.w3.org/TR/prov-dm/","note":"Working Draft","shortTitle":"PROV-DM","language":"English","author":[{"family":"Moreau","given":"Luc"},{"family":"Missier","given":"Paolo"}],"issued":{"date-parts":[["2010"]]}}}],"schema":"https://github.com/citation-style-language/schema/raw/master/csl-citation.json"} </w:instrText>
+        <w:instrText xml:space="preserve"> ADDIN ZOTERO_ITEM {"citationID":"pcnw7E8A","properties":{"formattedCitation":"(MOREAU; MISSIER, 2010a)","plainCitation":"(MOREAU; MISSIER, 2010a)"},"citationItems":[{"id":76,"uris":["http://zotero.org/users/1122386/items/K8JAIXTU"],"uri":["http://zotero.org/users/1122386/items/K8JAIXTU"]}]} </w:instrText>
       </w:r>
       <w:r>
         <w:fldChar w:fldCharType="separate"/>
@@ -17674,7 +17737,7 @@
         <w:rPr>
           <w:lang w:val="en-US"/>
         </w:rPr>
-        <w:instrText xml:space="preserve"> ADDIN ZOTERO_ITEM CSL_CITATION {"citationID":"m3pESOiP","properties":{"formattedCitation":"{\\rtf (NIES \\i et al.\\i0{}, 2010)}","plainCitation":"(NIES et al., 2010)"},"citationItems":[{"id":126,"uris":["http://zotero.org/users/1122386/items/GN9AMRVX"],"uri":["http://zotero.org/users/1122386/items/GN9AMRVX"],"itemData":{"id":126,"type":"webpage","title":"Constraints of the PROV Data Model","abstract":"Provenance is information about entities, activities, and people involved in producing a piece of data or thing, which can be used to form assessments about its quality, reliability or trustworthiness. PROV-DM is the conceptual data model that forms a basis for the W3C provenance (PROV) family of specifications.\n\nThis document defines a subset of PROV instances called valid PROV instances, by analogy with notions of validity for other Web standards. The intent of validation is to ensure that a PROV instance represents a consistent history of objects and their interactions that is safe to use for the purpose of logical reasoning and other kinds of analysis. Valid PROV instances satisfy certain definitions, inferences, and constraints. These definitions, inferences, and constraints provide a measure of consistency checking for provenance and reasoning over provenance. They can also be used to normalize PROV instances to forms that can easily be compared in order to determine whether two PROV instances are equivalent. Validity and equivalence are also defined for PROV bundles (that is, named instances) and documents (that is, a toplevel instance together with zero or more bundles).\n\nThe PROV Document Overview describes the overall state of PROV, and should be read before other PROV documents.","URL":"http://www.w3.org/TR/prov-constraints/","author":[{"family":"Nies","given":"Tom De"},{"family":"Cheney","given":"James"},{"family":"Missier","given":"Paolo"},{"family":"Moreau","given":"Luc"}],"issued":{"date-parts":[["2010"]]},"accessed":{"date-parts":[["2013",3,21]]}}}],"schema":"https://github.com/citation-style-language/schema/raw/master/csl-citation.json"} </w:instrText>
+        <w:instrText xml:space="preserve"> ADDIN ZOTERO_ITEM {"citationID":"m3pESOiP","properties":{"formattedCitation":"{\\rtf (NIES \\i et al.\\i0{}, 2010)}","plainCitation":"(NIES et al., 2010)"},"citationItems":[{"id":126,"uris":["http://zotero.org/users/1122386/items/GN9AMRVX"],"uri":["http://zotero.org/users/1122386/items/GN9AMRVX"]}]} </w:instrText>
       </w:r>
       <w:r>
         <w:fldChar w:fldCharType="separate"/>
@@ -17728,7 +17791,7 @@
         <w:rPr>
           <w:lang w:val="en-US"/>
         </w:rPr>
-        <w:instrText xml:space="preserve"> ADDIN ZOTERO_ITEM CSL_CITATION {"citationID":"ndkSZT8F","properties":{"formattedCitation":"(MOREAU; MISSIER, 2010b)","plainCitation":"(MOREAU; MISSIER, 2010b)"},"citationItems":[{"id":118,"uris":["http://zotero.org/users/1122386/items/VSJXMF4F"],"uri":["http://zotero.org/users/1122386/items/VSJXMF4F"],"itemData":{"id":118,"type":"webpage","title":"PROV-N: The Provenance Notation","URL":"http://www.w3.org/TR/prov-n/","author":[{"family":"Moreau","given":"Luc"},{"family":"Missier","given":"Paolo"}],"issued":{"date-parts":[["2010"]]},"accessed":{"date-parts":[["2013",3,21]]}}}],"schema":"https://github.com/citation-style-language/schema/raw/master/csl-citation.json"} </w:instrText>
+        <w:instrText xml:space="preserve"> ADDIN ZOTERO_ITEM {"citationID":"ndkSZT8F","properties":{"formattedCitation":"(MOREAU; MISSIER, 2010b)","plainCitation":"(MOREAU; MISSIER, 2010b)"},"citationItems":[{"id":118,"uris":["http://zotero.org/users/1122386/items/VSJXMF4F"],"uri":["http://zotero.org/users/1122386/items/VSJXMF4F"]}]} </w:instrText>
       </w:r>
       <w:r>
         <w:fldChar w:fldCharType="separate"/>
@@ -17756,7 +17819,7 @@
         <w:rPr>
           <w:lang w:val="en-US"/>
         </w:rPr>
-        <w:instrText xml:space="preserve"> ADDIN ZOTERO_ITEM CSL_CITATION {"citationID":"B2ruce8b","properties":{"formattedCitation":"{\\rtf (HUA \\i et al.\\i0{}, 2010)}","plainCitation":"(HUA et al., 2010)"},"citationItems":[{"id":141,"uris":["http://zotero.org/users/1122386/items/ZJUGUHBU"],"uri":["http://zotero.org/users/1122386/items/ZJUGUHBU"],"itemData":{"id":141,"type":"webpage","title":"PROV-XML: The PROV XML Schema","URL":"http://www.w3.org/TR/prov-xml/","author":[{"family":"Hua","given":"Hook"},{"family":"Tilmes","given":"Curt"},{"family":"Zednik","given":"Stephan"},{"family":"Moreau","given":"Luc"}],"issued":{"date-parts":[["2010"]]},"accessed":{"date-parts":[["2013",3,26]]}}}],"schema":"https://github.com/citation-style-language/schema/raw/master/csl-citation.json"} </w:instrText>
+        <w:instrText xml:space="preserve"> ADDIN ZOTERO_ITEM {"citationID":"B2ruce8b","properties":{"formattedCitation":"{\\rtf (HUA \\i et al.\\i0{}, 2010)}","plainCitation":"(HUA et al., 2010)"},"citationItems":[{"id":141,"uris":["http://zotero.org/users/1122386/items/ZJUGUHBU"],"uri":["http://zotero.org/users/1122386/items/ZJUGUHBU"]}]} </w:instrText>
       </w:r>
       <w:r>
         <w:fldChar w:fldCharType="separate"/>
@@ -17814,7 +17877,7 @@
           <w:i/>
           <w:lang w:val="en-US"/>
         </w:rPr>
-        <w:instrText xml:space="preserve"> ADDIN ZOTERO_ITEM CSL_CITATION {"citationID":"5qR74Byu","properties":{"formattedCitation":"{\\rtf (GARIJO \\i et al.\\i0{}, 2010)}","plainCitation":"(GARIJO et al., 2010)"},"citationItems":[{"id":145,"uris":["http://zotero.org/users/1122386/items/WZS6RICF"],"uri":["http://zotero.org/users/1122386/items/WZS6RICF"],"itemData":{"id":145,"type":"webpage","title":"Dublin Core to PROV Mapping","URL":"http://www.w3.org/TR/2013/WD-prov-dc-20130312/","author":[{"family":"Garijo","given":"Daniel"},{"family":"Eckert","given":"Kai"},{"family":"Miles","given":"Simon"},{"family":"Trim","given":"Craig M."},{"family":"Panzer","given":"Michael"}],"issued":{"date-parts":[["2010"]]},"accessed":{"date-parts":[["2013",3,26]]}}}],"schema":"https://github.com/citation-style-language/schema/raw/master/csl-citation.json"} </w:instrText>
+        <w:instrText xml:space="preserve"> ADDIN ZOTERO_ITEM {"citationID":"5qR74Byu","properties":{"formattedCitation":"{\\rtf (GARIJO \\i et al.\\i0{}, 2010)}","plainCitation":"(GARIJO et al., 2010)"},"citationItems":[{"id":145,"uris":["http://zotero.org/users/1122386/items/WZS6RICF"],"uri":["http://zotero.org/users/1122386/items/WZS6RICF"]}]} </w:instrText>
       </w:r>
       <w:r>
         <w:rPr>
@@ -17878,7 +17941,7 @@
           <w:i/>
           <w:lang w:val="en-US"/>
         </w:rPr>
-        <w:instrText xml:space="preserve"> ADDIN ZOTERO_ITEM CSL_CITATION {"citationID":"0LmWlqvc","properties":{"formattedCitation":"(MOREAU; LEBO, 2010)","plainCitation":"(MOREAU; LEBO, 2010)"},"citationItems":[{"id":147,"uris":["http://zotero.org/users/1122386/items/TQF82DCZ"],"uri":["http://zotero.org/users/1122386/items/TQF82DCZ"],"itemData":{"id":147,"type":"webpage","title":"Linking Across Provenance Bundles","URL":"http://www.w3.org/TR/2013/WD-prov-links-20130312/","author":[{"family":"Moreau","given":"Luc"},{"family":"Lebo","given":"Timothy"}],"issued":{"date-parts":[["2010"]]},"accessed":{"date-parts":[["2013",3,26]]}}}],"schema":"https://github.com/citation-style-language/schema/raw/master/csl-citation.json"} </w:instrText>
+        <w:instrText xml:space="preserve"> ADDIN ZOTERO_ITEM {"citationID":"0LmWlqvc","properties":{"formattedCitation":"(MOREAU; LEBO, 2010)","plainCitation":"(MOREAU; LEBO, 2010)"},"citationItems":[{"id":147,"uris":["http://zotero.org/users/1122386/items/TQF82DCZ"],"uri":["http://zotero.org/users/1122386/items/TQF82DCZ"]}]} </w:instrText>
       </w:r>
       <w:r>
         <w:rPr>
@@ -17919,7 +17982,7 @@
         <w:rPr>
           <w:lang w:val="en-US"/>
         </w:rPr>
-        <w:instrText xml:space="preserve"> ADDIN ZOTERO_ITEM CSL_CITATION {"citationID":"w3A3qbIL","properties":{"formattedCitation":"{\\rtf (WEITZNER \\i et al.\\i0{}, 2008)}","plainCitation":"(WEITZNER et al., 2008)"},"citationItems":[{"id":23,"uris":["http://zotero.org/users/1122386/items/859XEV2D"],"uri":["http://zotero.org/users/1122386/items/859XEV2D"],"itemData":{"id":23,"type":"article-journal","title":"Information accountability","container-title":"Communications of the ACM","page":"82-87","volume":"51","issue":"6","source":"CrossRef","DOI":"10.1145/1349026.1349043","ISSN":"00010782","author":[{"family":"Weitzner","given":"Daniel J."},{"family":"Abelson","given":"Harold"},{"family":"Berners-Lee","given":"Tim"},{"family":"Feigenbaum","given":"Joan"},{"family":"Hendler","given":"James"},{"family":"Sussman","given":"Gerald Jay"}],"issued":{"date-parts":[["2008",6,1]]},"accessed":{"date-parts":[["2013",3,21]]}}}],"schema":"https://github.com/citation-style-language/schema/raw/master/csl-citation.json"} </w:instrText>
+        <w:instrText xml:space="preserve"> ADDIN ZOTERO_ITEM {"citationID":"w3A3qbIL","properties":{"formattedCitation":"{\\rtf (WEITZNER \\i et al.\\i0{}, 2008)}","plainCitation":"(WEITZNER et al., 2008)"},"citationItems":[{"id":23,"uris":["http://zotero.org/users/1122386/items/859XEV2D"],"uri":["http://zotero.org/users/1122386/items/859XEV2D"]}]} </w:instrText>
       </w:r>
       <w:r>
         <w:fldChar w:fldCharType="separate"/>
@@ -17977,7 +18040,7 @@
           <w:i/>
           <w:lang w:val="en-US"/>
         </w:rPr>
-        <w:instrText xml:space="preserve"> ADDIN ZOTERO_ITEM CSL_CITATION {"citationID":"58S8dcnd","properties":{"formattedCitation":"{\\rtf (MISSIER \\i et al.\\i0{}, 2010)}","plainCitation":"(MISSIER et al., 2010)"},"citationItems":[{"id":149,"uris":["http://zotero.org/users/1122386/items/N3SRV2BD"],"uri":["http://zotero.org/users/1122386/items/N3SRV2BD"],"itemData":{"id":149,"type":"webpage","title":"PROV Dictionary","URL":"http://www.w3.org/TR/2013/WD-prov-dictionary-20130312/","author":[{"family":"Missier","given":"Paolo"},{"family":"Moreau","given":"Luc"},{"family":"Cheney","given":"James"},{"family":"Lebo","given":"Timothy"},{"family":"Soiland-Reyes","given":"Stian"},{"family":"Nies","given":"Tom De"},{"family":"Coppens","given":"Sam"}],"issued":{"date-parts":[["2010"]]},"accessed":{"date-parts":[["2013",3,26]]}}}],"schema":"https://github.com/citation-style-language/schema/raw/master/csl-citation.json"} </w:instrText>
+        <w:instrText xml:space="preserve"> ADDIN ZOTERO_ITEM {"citationID":"58S8dcnd","properties":{"formattedCitation":"{\\rtf (MISSIER \\i et al.\\i0{}, 2010)}","plainCitation":"(MISSIER et al., 2010)"},"citationItems":[{"id":149,"uris":["http://zotero.org/users/1122386/items/N3SRV2BD"],"uri":["http://zotero.org/users/1122386/items/N3SRV2BD"]}]} </w:instrText>
       </w:r>
       <w:r>
         <w:rPr>
@@ -18041,7 +18104,7 @@
           <w:i/>
           <w:lang w:val="en-US"/>
         </w:rPr>
-        <w:instrText xml:space="preserve"> ADDIN ZOTERO_ITEM CSL_CITATION {"citationID":"N1AKeaRW","properties":{"formattedCitation":"(CHENEY, 2010)","plainCitation":"(CHENEY, 2010)"},"citationItems":[{"id":151,"uris":["http://zotero.org/users/1122386/items/FJERU6QC"],"uri":["http://zotero.org/users/1122386/items/FJERU6QC"],"itemData":{"id":151,"type":"webpage","title":"Semantics of the PROV Data Model","URL":"http://www.w3.org/TR/2013/WD-prov-sem-20130312/","author":[{"family":"Cheney","given":"James"}],"issued":{"date-parts":[["2010"]]},"accessed":{"date-parts":[["2013",3,26]]}}}],"schema":"https://github.com/citation-style-language/schema/raw/master/csl-citation.json"} </w:instrText>
+        <w:instrText xml:space="preserve"> ADDIN ZOTERO_ITEM {"citationID":"N1AKeaRW","properties":{"formattedCitation":"(CHENEY, 2010)","plainCitation":"(CHENEY, 2010)"},"citationItems":[{"id":151,"uris":["http://zotero.org/users/1122386/items/FJERU6QC"],"uri":["http://zotero.org/users/1122386/items/FJERU6QC"]}]} </w:instrText>
       </w:r>
       <w:r>
         <w:rPr>
@@ -18098,7 +18161,7 @@
           <w:i/>
           <w:lang w:val="en-US"/>
         </w:rPr>
-        <w:instrText xml:space="preserve"> ADDIN ZOTERO_ITEM CSL_CITATION {"citationID":"S4dCTGaN","properties":{"formattedCitation":"{\\rtf (GROTH \\i et al.\\i0{}, 2012)}","plainCitation":"(GROTH et al., 2012)"},"citationItems":[{"id":153,"uris":["http://zotero.org/users/1122386/items/UTTQIU2U"],"uri":["http://zotero.org/users/1122386/items/UTTQIU2U"],"itemData":{"id":153,"type":"webpage","title":"ProvImplementations","URL":"http://www.w3.org/2011/prov/wiki/ProvImplementations","author":[{"family":"Groth","given":"Paul"},{"family":"Lebo","given":"Timothy"},{"family":"Moreau","given":"Luc"},{"family":"Soiland-Reyes","given":"Stian"},{"family":"Missier","given":"Paolo"},{"family":"Sahoo","given":"Satya"}],"issued":{"date-parts":[["2012"]]},"accessed":{"date-parts":[["2013",3,26]]}}}],"schema":"https://github.com/citation-style-language/schema/raw/master/csl-citation.json"} </w:instrText>
+        <w:instrText xml:space="preserve"> ADDIN ZOTERO_ITEM {"citationID":"S4dCTGaN","properties":{"formattedCitation":"{\\rtf (GROTH \\i et al.\\i0{}, 2012)}","plainCitation":"(GROTH et al., 2012)"},"citationItems":[{"id":153,"uris":["http://zotero.org/users/1122386/items/UTTQIU2U"],"uri":["http://zotero.org/users/1122386/items/UTTQIU2U"]}]} </w:instrText>
       </w:r>
       <w:r>
         <w:rPr>
@@ -18332,7 +18395,7 @@
         <w:rPr>
           <w:lang w:val="en-US"/>
         </w:rPr>
-        <w:instrText xml:space="preserve"> ADDIN ZOTERO_ITEM CSL_CITATION {"citationID":"kAhSrv4F","properties":{"formattedCitation":"(2010)","plainCitation":"(2010)"},"citationItems":[{"id":143,"uris":["http://zotero.org/users/1122386/items/IX55WPSC"],"uri":["http://zotero.org/users/1122386/items/IX55WPSC"],"itemData":{"id":143,"type":"webpage","title":"PROV-Overview","URL":"http://www.w3.org/TR/prov-overview/","author":[{"family":"Groth","given":"Paul"},{"family":"Moreau","given":"Luc"}],"issued":{"date-parts":[["2010"]]},"accessed":{"date-parts":[["2013",3,26]]}},"suppress-author":true}],"schema":"https://github.com/citation-style-language/schema/raw/master/csl-citation.json"} </w:instrText>
+        <w:instrText xml:space="preserve"> ADDIN ZOTERO_ITEM {"citationID":"kAhSrv4F","properties":{"formattedCitation":"(2010)","plainCitation":"(2010)"},"citationItems":[{"id":143,"uris":["http://zotero.org/users/1122386/items/IX55WPSC"],"uri":["http://zotero.org/users/1122386/items/IX55WPSC"],"suppress-author":true}]} </w:instrText>
       </w:r>
       <w:r>
         <w:fldChar w:fldCharType="separate"/>
@@ -18371,7 +18434,7 @@
         <w:rPr>
           <w:lang w:val="en-US"/>
         </w:rPr>
-        <w:instrText xml:space="preserve"> ADDIN ZOTERO_ITEM CSL_CITATION {"citationID":"213kh67qsj","properties":{"formattedCitation":"(GIL; MILES, 2010)","plainCitation":"(GIL; MILES, 2010)"},"citationItems":[{"id":124,"uris":["http://zotero.org/users/1122386/items/CAD8KI9G"],"uri":["http://zotero.org/users/1122386/items/CAD8KI9G"],"itemData":{"id":124,"type":"webpage","title":"PROV Model Primer","abstract":"This document provides an intuitive introduction and guide to the PROV specification for provenance on the Web. PROV is a core data model for provenance for building representations of the entities, people and processes involved in producing a piece of data or thing in the world. This primer explains the fundamental PROV concepts and provides examples of its use. The primer is intended as a starting point for those wishing to create or use PROV data.\n\nThe PROV Document Overview describes the overall state of PROV, and should be read before other PROV documents.","URL":"http://www.w3.org/TR/prov-primer/","author":[{"family":"Gil","given":"Yolanda"},{"family":"Miles","given":"Simon"}],"issued":{"date-parts":[["2010"]]},"accessed":{"date-parts":[["2013",3,21]]}}}],"schema":"https://github.com/citation-style-language/schema/raw/master/csl-citation.json"} </w:instrText>
+        <w:instrText xml:space="preserve"> ADDIN ZOTERO_ITEM {"citationID":"213kh67qsj","properties":{"formattedCitation":"(GIL; MILES, 2010)","plainCitation":"(GIL; MILES, 2010)"},"citationItems":[{"id":124,"uris":["http://zotero.org/users/1122386/items/CAD8KI9G"],"uri":["http://zotero.org/users/1122386/items/CAD8KI9G"]}]} </w:instrText>
       </w:r>
       <w:r>
         <w:rPr>
@@ -18456,7 +18519,7 @@
         <w:rPr>
           <w:lang w:val="en-US"/>
         </w:rPr>
-        <w:instrText xml:space="preserve"> ADDIN ZOTERO_ITEM CSL_CITATION {"citationID":"2mnk95j0am","properties":{"formattedCitation":"(GIL; MILES, 2010)","plainCitation":"(GIL; MILES, 2010)"},"citationItems":[{"id":124,"uris":["http://zotero.org/users/1122386/items/CAD8KI9G"],"uri":["http://zotero.org/users/1122386/items/CAD8KI9G"],"itemData":{"id":124,"type":"webpage","title":"PROV Model Primer","abstract":"This document provides an intuitive introduction and guide to the PROV specification for provenance on the Web. PROV is a core data model for provenance for building representations of the entities, people and processes involved in producing a piece of data or thing in the world. This primer explains the fundamental PROV concepts and provides examples of its use. The primer is intended as a starting point for those wishing to create or use PROV data.\n\nThe PROV Document Overview describes the overall state of PROV, and should be read before other PROV documents.","URL":"http://www.w3.org/TR/prov-primer/","author":[{"family":"Gil","given":"Yolanda"},{"family":"Miles","given":"Simon"}],"issued":{"date-parts":[["2010"]]},"accessed":{"date-parts":[["2013",3,21]]}}}],"schema":"https://github.com/citation-style-language/schema/raw/master/csl-citation.json"} </w:instrText>
+        <w:instrText xml:space="preserve"> ADDIN ZOTERO_ITEM {"citationID":"2mnk95j0am","properties":{"formattedCitation":"(GIL; MILES, 2010)","plainCitation":"(GIL; MILES, 2010)"},"citationItems":[{"id":124,"uris":["http://zotero.org/users/1122386/items/CAD8KI9G"],"uri":["http://zotero.org/users/1122386/items/CAD8KI9G"]}]} </w:instrText>
       </w:r>
       <w:r>
         <w:rPr>
@@ -18807,7 +18870,7 @@
         <w:rPr>
           <w:lang w:val="en-US"/>
         </w:rPr>
-        <w:instrText xml:space="preserve"> ADDIN ZOTERO_ITEM CSL_CITATION {"citationID":"29bvgon5il","properties":{"formattedCitation":"(MOREAU; MISSIER, 2010a)","plainCitation":"(MOREAU; MISSIER, 2010a)"},"citationItems":[{"id":76,"uris":["http://zotero.org/users/1122386/items/K8JAIXTU"],"uri":["http://zotero.org/users/1122386/items/K8JAIXTU"],"itemData":{"id":76,"type":"webpage","title":"PROV-DM: The PROV Data Model","URL":"http://www.w3.org/TR/prov-dm/","note":"Working Draft","shortTitle":"PROV-DM","language":"English","author":[{"family":"Moreau","given":"Luc"},{"family":"Missier","given":"Paolo"}],"issued":{"date-parts":[["2010"]]}}}],"schema":"https://github.com/citation-style-language/schema/raw/master/csl-citation.json"} </w:instrText>
+        <w:instrText xml:space="preserve"> ADDIN ZOTERO_ITEM {"citationID":"29bvgon5il","properties":{"formattedCitation":"(MOREAU; MISSIER, 2010a)","plainCitation":"(MOREAU; MISSIER, 2010a)"},"citationItems":[{"id":76,"uris":["http://zotero.org/users/1122386/items/K8JAIXTU"],"uri":["http://zotero.org/users/1122386/items/K8JAIXTU"]}]} </w:instrText>
       </w:r>
       <w:r>
         <w:rPr>
@@ -18983,7 +19046,7 @@
         <w:rPr>
           <w:lang w:val="en-US"/>
         </w:rPr>
-        <w:instrText xml:space="preserve"> ADDIN ZOTERO_ITEM CSL_CITATION {"citationID":"oDp4fScW","properties":{"formattedCitation":"(2010)","plainCitation":"(2010)"},"citationItems":[{"id":124,"uris":["http://zotero.org/users/1122386/items/CAD8KI9G"],"uri":["http://zotero.org/users/1122386/items/CAD8KI9G"],"itemData":{"id":124,"type":"webpage","title":"PROV Model Primer","abstract":"This document provides an intuitive introduction and guide to the PROV specification for provenance on the Web. PROV is a core data model for provenance for building representations of the entities, people and processes involved in producing a piece of data or thing in the world. This primer explains the fundamental PROV concepts and provides examples of its use. The primer is intended as a starting point for those wishing to create or use PROV data.\n\nThe PROV Document Overview describes the overall state of PROV, and should be read before other PROV documents.","URL":"http://www.w3.org/TR/prov-primer/","author":[{"family":"Gil","given":"Yolanda"},{"family":"Miles","given":"Simon"}],"issued":{"date-parts":[["2010"]]},"accessed":{"date-parts":[["2013",3,21]]}},"suppress-author":true}],"schema":"https://github.com/citation-style-language/schema/raw/master/csl-citation.json"} </w:instrText>
+        <w:instrText xml:space="preserve"> ADDIN ZOTERO_ITEM {"citationID":"oDp4fScW","properties":{"formattedCitation":"(2010)","plainCitation":"(2010)"},"citationItems":[{"id":124,"uris":["http://zotero.org/users/1122386/items/CAD8KI9G"],"uri":["http://zotero.org/users/1122386/items/CAD8KI9G"],"suppress-author":true}]} </w:instrText>
       </w:r>
       <w:r>
         <w:rPr>
@@ -19878,7 +19941,7 @@
         <w:rPr>
           <w:lang w:val="en-US"/>
         </w:rPr>
-        <w:instrText xml:space="preserve"> ADDIN ZOTERO_ITEM CSL_CITATION {"citationID":"sbMa42Ue","properties":{"formattedCitation":"(2010a)","plainCitation":"(2010a)"},"citationItems":[{"id":76,"uris":["http://zotero.org/users/1122386/items/K8JAIXTU"],"uri":["http://zotero.org/users/1122386/items/K8JAIXTU"],"itemData":{"id":76,"type":"webpage","title":"PROV-DM: The PROV Data Model","URL":"http://www.w3.org/TR/prov-dm/","note":"Working Draft","shortTitle":"PROV-DM","language":"English","author":[{"family":"Moreau","given":"Luc"},{"family":"Missier","given":"Paolo"}],"issued":{"date-parts":[["2010"]]}},"suppress-author":true}],"schema":"https://github.com/citation-style-language/schema/raw/master/csl-citation.json"} </w:instrText>
+        <w:instrText xml:space="preserve"> ADDIN ZOTERO_ITEM {"citationID":"sbMa42Ue","properties":{"formattedCitation":"(2010a)","plainCitation":"(2010a)"},"citationItems":[{"id":76,"uris":["http://zotero.org/users/1122386/items/K8JAIXTU"],"uri":["http://zotero.org/users/1122386/items/K8JAIXTU"],"suppress-author":true}]} </w:instrText>
       </w:r>
       <w:r>
         <w:rPr>
@@ -20790,7 +20853,7 @@
           <w:noProof/>
           <w:lang w:val="en-US"/>
         </w:rPr>
-        <w:instrText xml:space="preserve"> ADDIN ZOTERO_ITEM CSL_CITATION {"citationID":"ZjRWPjFH","properties":{"formattedCitation":"(2010a)","plainCitation":"(2010a)"},"citationItems":[{"id":76,"uris":["http://zotero.org/users/1122386/items/K8JAIXTU"],"uri":["http://zotero.org/users/1122386/items/K8JAIXTU"],"itemData":{"id":76,"type":"webpage","title":"PROV-DM: The PROV Data Model","URL":"http://www.w3.org/TR/prov-dm/","note":"Working Draft","shortTitle":"PROV-DM","language":"English","author":[{"family":"Moreau","given":"Luc"},{"family":"Missier","given":"Paolo"}],"issued":{"date-parts":[["2010"]]}},"suppress-author":true}],"schema":"https://github.com/citation-style-language/schema/raw/master/csl-citation.json"} </w:instrText>
+        <w:instrText xml:space="preserve"> ADDIN ZOTERO_ITEM {"citationID":"ZjRWPjFH","properties":{"formattedCitation":"(2010a)","plainCitation":"(2010a)"},"citationItems":[{"id":76,"uris":["http://zotero.org/users/1122386/items/K8JAIXTU"],"uri":["http://zotero.org/users/1122386/items/K8JAIXTU"],"suppress-author":true}]} </w:instrText>
       </w:r>
       <w:r>
         <w:rPr>
@@ -22174,7 +22237,7 @@
         <w:rPr>
           <w:lang w:val="en-US"/>
         </w:rPr>
-        <w:instrText xml:space="preserve"> ADDIN ZOTERO_ITEM CSL_CITATION {"citationID":"NhJ8gCn6","properties":{"formattedCitation":"(2010)","plainCitation":"(2010)"},"citationItems":[{"id":126,"uris":["http://zotero.org/users/1122386/items/GN9AMRVX"],"uri":["http://zotero.org/users/1122386/items/GN9AMRVX"],"itemData":{"id":126,"type":"webpage","title":"Constraints of the PROV Data Model","abstract":"Provenance is information about entities, activities, and people involved in producing a piece of data or thing, which can be used to form assessments about its quality, reliability or trustworthiness. PROV-DM is the conceptual data model that forms a basis for the W3C provenance (PROV) family of specifications.\n\nThis document defines a subset of PROV instances called valid PROV instances, by analogy with notions of validity for other Web standards. The intent of validation is to ensure that a PROV instance represents a consistent history of objects and their interactions that is safe to use for the purpose of logical reasoning and other kinds of analysis. Valid PROV instances satisfy certain definitions, inferences, and constraints. These definitions, inferences, and constraints provide a measure of consistency checking for provenance and reasoning over provenance. They can also be used to normalize PROV instances to forms that can easily be compared in order to determine whether two PROV instances are equivalent. Validity and equivalence are also defined for PROV bundles (that is, named instances) and documents (that is, a toplevel instance together with zero or more bundles).\n\nThe PROV Document Overview describes the overall state of PROV, and should be read before other PROV documents.","URL":"http://www.w3.org/TR/prov-constraints/","author":[{"family":"Nies","given":"Tom De"},{"family":"Cheney","given":"James"},{"family":"Missier","given":"Paolo"},{"family":"Moreau","given":"Luc"}],"issued":{"date-parts":[["2010"]]},"accessed":{"date-parts":[["2013",3,21]]}},"suppress-author":true}],"schema":"https://github.com/citation-style-language/schema/raw/master/csl-citation.json"} </w:instrText>
+        <w:instrText xml:space="preserve"> ADDIN ZOTERO_ITEM {"citationID":"NhJ8gCn6","properties":{"formattedCitation":"(2010)","plainCitation":"(2010)"},"citationItems":[{"id":126,"uris":["http://zotero.org/users/1122386/items/GN9AMRVX"],"uri":["http://zotero.org/users/1122386/items/GN9AMRVX"],"suppress-author":true}]} </w:instrText>
       </w:r>
       <w:r>
         <w:rPr>
@@ -22211,7 +22274,7 @@
         <w:rPr>
           <w:lang w:val="en-US"/>
         </w:rPr>
-        <w:instrText xml:space="preserve"> ADDIN ZOTERO_ITEM CSL_CITATION {"citationID":"283gbshr5f","properties":{"formattedCitation":"{\\rtf (NIES \\i et al.\\i0{}, 2010)}","plainCitation":"(NIES et al., 2010)"},"citationItems":[{"id":126,"uris":["http://zotero.org/users/1122386/items/GN9AMRVX"],"uri":["http://zotero.org/users/1122386/items/GN9AMRVX"],"itemData":{"id":126,"type":"webpage","title":"Constraints of the PROV Data Model","abstract":"Provenance is information about entities, activities, and people involved in producing a piece of data or thing, which can be used to form assessments about its quality, reliability or trustworthiness. PROV-DM is the conceptual data model that forms a basis for the W3C provenance (PROV) family of specifications.\n\nThis document defines a subset of PROV instances called valid PROV instances, by analogy with notions of validity for other Web standards. The intent of validation is to ensure that a PROV instance represents a consistent history of objects and their interactions that is safe to use for the purpose of logical reasoning and other kinds of analysis. Valid PROV instances satisfy certain definitions, inferences, and constraints. These definitions, inferences, and constraints provide a measure of consistency checking for provenance and reasoning over provenance. They can also be used to normalize PROV instances to forms that can easily be compared in order to determine whether two PROV instances are equivalent. Validity and equivalence are also defined for PROV bundles (that is, named instances) and documents (that is, a toplevel instance together with zero or more bundles).\n\nThe PROV Document Overview describes the overall state of PROV, and should be read before other PROV documents.","URL":"http://www.w3.org/TR/prov-constraints/","author":[{"family":"Nies","given":"Tom De"},{"family":"Cheney","given":"James"},{"family":"Missier","given":"Paolo"},{"family":"Moreau","given":"Luc"}],"issued":{"date-parts":[["2010"]]},"accessed":{"date-parts":[["2013",3,21]]}}}],"schema":"https://github.com/citation-style-language/schema/raw/master/csl-citation.json"} </w:instrText>
+        <w:instrText xml:space="preserve"> ADDIN ZOTERO_ITEM {"citationID":"283gbshr5f","properties":{"formattedCitation":"{\\rtf (NIES \\i et al.\\i0{}, 2010)}","plainCitation":"(NIES et al., 2010)"},"citationItems":[{"id":126,"uris":["http://zotero.org/users/1122386/items/GN9AMRVX"],"uri":["http://zotero.org/users/1122386/items/GN9AMRVX"]}]} </w:instrText>
       </w:r>
       <w:r>
         <w:rPr>
@@ -22324,7 +22387,7 @@
         <w:rPr>
           <w:lang w:val="en-US"/>
         </w:rPr>
-        <w:instrText xml:space="preserve"> ADDIN ZOTERO_ITEM CSL_CITATION {"citationID":"Fv0Bozza","properties":{"formattedCitation":"{\\rtf (NIES \\i et al.\\i0{}, 2010)}","plainCitation":"(NIES et al., 2010)"},"citationItems":[{"id":126,"uris":["http://zotero.org/users/1122386/items/GN9AMRVX"],"uri":["http://zotero.org/users/1122386/items/GN9AMRVX"],"itemData":{"id":126,"type":"webpage","title":"Constraints of the PROV Data Model","abstract":"Provenance is information about entities, activities, and people involved in producing a piece of data or thing, which can be used to form assessments about its quality, reliability or trustworthiness. PROV-DM is the conceptual data model that forms a basis for the W3C provenance (PROV) family of specifications.\n\nThis document defines a subset of PROV instances called valid PROV instances, by analogy with notions of validity for other Web standards. The intent of validation is to ensure that a PROV instance represents a consistent history of objects and their interactions that is safe to use for the purpose of logical reasoning and other kinds of analysis. Valid PROV instances satisfy certain definitions, inferences, and constraints. These definitions, inferences, and constraints provide a measure of consistency checking for provenance and reasoning over provenance. They can also be used to normalize PROV instances to forms that can easily be compared in order to determine whether two PROV instances are equivalent. Validity and equivalence are also defined for PROV bundles (that is, named instances) and documents (that is, a toplevel instance together with zero or more bundles).\n\nThe PROV Document Overview describes the overall state of PROV, and should be read before other PROV documents.","URL":"http://www.w3.org/TR/prov-constraints/","author":[{"family":"Nies","given":"Tom De"},{"family":"Cheney","given":"James"},{"family":"Missier","given":"Paolo"},{"family":"Moreau","given":"Luc"}],"issued":{"date-parts":[["2010"]]},"accessed":{"date-parts":[["2013",3,21]]}}}],"schema":"https://github.com/citation-style-language/schema/raw/master/csl-citation.json"} </w:instrText>
+        <w:instrText xml:space="preserve"> ADDIN ZOTERO_ITEM {"citationID":"Fv0Bozza","properties":{"formattedCitation":"{\\rtf (NIES \\i et al.\\i0{}, 2010)}","plainCitation":"(NIES et al., 2010)"},"citationItems":[{"id":126,"uris":["http://zotero.org/users/1122386/items/GN9AMRVX"],"uri":["http://zotero.org/users/1122386/items/GN9AMRVX"]}]} </w:instrText>
       </w:r>
       <w:r>
         <w:rPr>
@@ -26295,7 +26358,7 @@
           <w:rFonts w:cs="Times New Roman"/>
           <w:lang w:val="en-US"/>
         </w:rPr>
-        <w:t xml:space="preserve">ABT, Clark C. </w:t>
+        <w:t xml:space="preserve">BOSE, Rajendra; FOSTER, Ian; MOREAU, Luc. Report on the International Provenance and Annotation Workshop: (IPAW’06) 3-5 May 2006, Chicago. </w:t>
       </w:r>
       <w:r>
         <w:rPr>
@@ -26304,14 +26367,14 @@
           <w:iCs/>
           <w:lang w:val="en-US"/>
         </w:rPr>
-        <w:t>Serious Games</w:t>
-      </w:r>
-      <w:r>
-        <w:rPr>
-          <w:rFonts w:cs="Times New Roman"/>
-          <w:lang w:val="en-US"/>
-        </w:rPr>
-        <w:t xml:space="preserve">. 1. ed. Abt Books: University Press of America, 1987. </w:t>
+        <w:t>SIGMOD Rec.</w:t>
+      </w:r>
+      <w:r>
+        <w:rPr>
+          <w:rFonts w:cs="Times New Roman"/>
+          <w:lang w:val="en-US"/>
+        </w:rPr>
+        <w:t>, v. 35, n. 3, p. 51–53, set. 2006. Acesso em: 2 abr. 2013.</w:t>
       </w:r>
     </w:p>
     <w:p>
@@ -26327,7 +26390,7 @@
           <w:rFonts w:cs="Times New Roman"/>
           <w:lang w:val="en-US"/>
         </w:rPr>
-        <w:t xml:space="preserve">BAKER, Alex; NAVARRO, Emily; VAN DER HOEK, André. Problems and Programmers: An Educational Software Engineering Card Game. </w:t>
+        <w:t xml:space="preserve">CHENEY, James. </w:t>
       </w:r>
       <w:r>
         <w:rPr>
@@ -26336,14 +26399,27 @@
           <w:iCs/>
           <w:lang w:val="en-US"/>
         </w:rPr>
-        <w:t>International Conference on Software Engineering(ICSE)</w:t>
-      </w:r>
-      <w:r>
-        <w:rPr>
-          <w:rFonts w:cs="Times New Roman"/>
-          <w:lang w:val="en-US"/>
-        </w:rPr>
-        <w:t>, p. 614–621, 2003.</w:t>
+        <w:t>Semantics of the PROV Data Model</w:t>
+      </w:r>
+      <w:r>
+        <w:rPr>
+          <w:rFonts w:cs="Times New Roman"/>
+          <w:lang w:val="en-US"/>
+        </w:rPr>
+        <w:t xml:space="preserve">. </w:t>
+      </w:r>
+      <w:r>
+        <w:rPr>
+          <w:rFonts w:cs="Times New Roman"/>
+        </w:rPr>
+        <w:t xml:space="preserve">Disponível em: &lt;http://www.w3.org/TR/2013/WD-prov-sem-20130312/&gt;. </w:t>
+      </w:r>
+      <w:r>
+        <w:rPr>
+          <w:rFonts w:cs="Times New Roman"/>
+          <w:lang w:val="en-US"/>
+        </w:rPr>
+        <w:t xml:space="preserve">Acesso em: 26 mar. 2013. </w:t>
       </w:r>
     </w:p>
     <w:p>
@@ -26351,15 +26427,14 @@
         <w:pStyle w:val="Bibliography"/>
         <w:rPr>
           <w:rFonts w:cs="Times New Roman"/>
-          <w:lang w:val="en-US"/>
-        </w:rPr>
-      </w:pPr>
-      <w:r>
-        <w:rPr>
-          <w:rFonts w:cs="Times New Roman"/>
-          <w:lang w:val="en-US"/>
-        </w:rPr>
-        <w:t xml:space="preserve">BOSE, Rajendra; FOSTER, Ian; MOREAU, Luc. Report on the International Provenance and Annotation Workshop: (IPAW’06) 3-5 May 2006, Chicago. </w:t>
+        </w:rPr>
+      </w:pPr>
+      <w:r>
+        <w:rPr>
+          <w:rFonts w:cs="Times New Roman"/>
+          <w:lang w:val="en-US"/>
+        </w:rPr>
+        <w:t xml:space="preserve">DAVIDSON, Susan B.; FREIRE, Juliana. Provenance and scientific workflows: challenges and opportunities. SIGMOD  ’08, 2008, New York, NY, USA. </w:t>
       </w:r>
       <w:r>
         <w:rPr>
@@ -26368,6 +26443,980 @@
           <w:iCs/>
           <w:lang w:val="en-US"/>
         </w:rPr>
+        <w:t>Anais</w:t>
+      </w:r>
+      <w:r>
+        <w:rPr>
+          <w:rFonts w:cs="Times New Roman"/>
+          <w:lang w:val="en-US"/>
+        </w:rPr>
+        <w:t xml:space="preserve">... New York, NY, USA: ACM, 2008. p. 1345–1350. </w:t>
+      </w:r>
+      <w:r>
+        <w:rPr>
+          <w:rFonts w:cs="Times New Roman"/>
+        </w:rPr>
+        <w:t xml:space="preserve">Disponível em: &lt;http://doi.acm.org/10.1145/1376616.1376772&gt;. Acesso em: 26 mar. 2013. </w:t>
+      </w:r>
+    </w:p>
+    <w:p>
+      <w:pPr>
+        <w:pStyle w:val="Bibliography"/>
+        <w:rPr>
+          <w:rFonts w:cs="Times New Roman"/>
+          <w:lang w:val="en-US"/>
+        </w:rPr>
+      </w:pPr>
+      <w:r>
+        <w:rPr>
+          <w:rFonts w:cs="Times New Roman"/>
+        </w:rPr>
+        <w:t xml:space="preserve">FREIRE, J. </w:t>
+      </w:r>
+      <w:r>
+        <w:rPr>
+          <w:rFonts w:cs="Times New Roman"/>
+          <w:i/>
+          <w:iCs/>
+        </w:rPr>
+        <w:t>et al.</w:t>
+      </w:r>
+      <w:r>
+        <w:rPr>
+          <w:rFonts w:cs="Times New Roman"/>
+        </w:rPr>
+        <w:t xml:space="preserve"> </w:t>
+      </w:r>
+      <w:r>
+        <w:rPr>
+          <w:rFonts w:cs="Times New Roman"/>
+          <w:lang w:val="en-US"/>
+        </w:rPr>
+        <w:t xml:space="preserve">Provenance for Computational Tasks: A Survey. </w:t>
+      </w:r>
+      <w:r>
+        <w:rPr>
+          <w:rFonts w:cs="Times New Roman"/>
+          <w:i/>
+          <w:iCs/>
+          <w:lang w:val="en-US"/>
+        </w:rPr>
+        <w:t>Computing in Science Engineering</w:t>
+      </w:r>
+      <w:r>
+        <w:rPr>
+          <w:rFonts w:cs="Times New Roman"/>
+          <w:lang w:val="en-US"/>
+        </w:rPr>
+        <w:t>, v. 10, n. 3, p. 11–21, 2008.</w:t>
+      </w:r>
+    </w:p>
+    <w:p>
+      <w:pPr>
+        <w:pStyle w:val="Bibliography"/>
+        <w:rPr>
+          <w:rFonts w:cs="Times New Roman"/>
+          <w:lang w:val="en-US"/>
+        </w:rPr>
+      </w:pPr>
+      <w:r>
+        <w:rPr>
+          <w:rFonts w:cs="Times New Roman"/>
+          <w:lang w:val="en-US"/>
+        </w:rPr>
+        <w:t xml:space="preserve">GARIJO, Daniel </w:t>
+      </w:r>
+      <w:r>
+        <w:rPr>
+          <w:rFonts w:cs="Times New Roman"/>
+          <w:i/>
+          <w:iCs/>
+          <w:lang w:val="en-US"/>
+        </w:rPr>
+        <w:t>et al.</w:t>
+      </w:r>
+      <w:r>
+        <w:rPr>
+          <w:rFonts w:cs="Times New Roman"/>
+          <w:lang w:val="en-US"/>
+        </w:rPr>
+        <w:t xml:space="preserve"> </w:t>
+      </w:r>
+      <w:r>
+        <w:rPr>
+          <w:rFonts w:cs="Times New Roman"/>
+          <w:i/>
+          <w:iCs/>
+          <w:lang w:val="en-US"/>
+        </w:rPr>
+        <w:t>Dublin Core to PROV Mapping</w:t>
+      </w:r>
+      <w:r>
+        <w:rPr>
+          <w:rFonts w:cs="Times New Roman"/>
+          <w:lang w:val="en-US"/>
+        </w:rPr>
+        <w:t xml:space="preserve">. </w:t>
+      </w:r>
+      <w:r>
+        <w:rPr>
+          <w:rFonts w:cs="Times New Roman"/>
+        </w:rPr>
+        <w:t xml:space="preserve">Disponível em: &lt;http://www.w3.org/TR/2013/WD-prov-dc-20130312/&gt;. </w:t>
+      </w:r>
+      <w:r>
+        <w:rPr>
+          <w:rFonts w:cs="Times New Roman"/>
+          <w:lang w:val="en-US"/>
+        </w:rPr>
+        <w:t xml:space="preserve">Acesso em: 26 mar. 2013. </w:t>
+      </w:r>
+    </w:p>
+    <w:p>
+      <w:pPr>
+        <w:pStyle w:val="Bibliography"/>
+        <w:rPr>
+          <w:rFonts w:cs="Times New Roman"/>
+        </w:rPr>
+      </w:pPr>
+      <w:r>
+        <w:rPr>
+          <w:rFonts w:cs="Times New Roman"/>
+          <w:lang w:val="en-US"/>
+        </w:rPr>
+        <w:t xml:space="preserve">GIL, Yolanda </w:t>
+      </w:r>
+      <w:r>
+        <w:rPr>
+          <w:rFonts w:cs="Times New Roman"/>
+          <w:i/>
+          <w:iCs/>
+          <w:lang w:val="en-US"/>
+        </w:rPr>
+        <w:t>et al.</w:t>
+      </w:r>
+      <w:r>
+        <w:rPr>
+          <w:rFonts w:cs="Times New Roman"/>
+          <w:lang w:val="en-US"/>
+        </w:rPr>
+        <w:t xml:space="preserve"> Examining the Challenges of Scientific Workflows. </w:t>
+      </w:r>
+      <w:r>
+        <w:rPr>
+          <w:rFonts w:cs="Times New Roman"/>
+          <w:i/>
+          <w:iCs/>
+        </w:rPr>
+        <w:t>Computer</w:t>
+      </w:r>
+      <w:r>
+        <w:rPr>
+          <w:rFonts w:cs="Times New Roman"/>
+        </w:rPr>
+        <w:t>, v. 40, n. 12, p. 24–32, dez. 2007. Acesso em: 2 abr. 2013.</w:t>
+      </w:r>
+    </w:p>
+    <w:p>
+      <w:pPr>
+        <w:pStyle w:val="Bibliography"/>
+        <w:rPr>
+          <w:rFonts w:cs="Times New Roman"/>
+        </w:rPr>
+      </w:pPr>
+      <w:r>
+        <w:rPr>
+          <w:rFonts w:cs="Times New Roman"/>
+        </w:rPr>
+        <w:t xml:space="preserve">GIL, Yolanda </w:t>
+      </w:r>
+      <w:r>
+        <w:rPr>
+          <w:rFonts w:cs="Times New Roman"/>
+          <w:i/>
+          <w:iCs/>
+        </w:rPr>
+        <w:t>et al.</w:t>
+      </w:r>
+      <w:r>
+        <w:rPr>
+          <w:rFonts w:cs="Times New Roman"/>
+        </w:rPr>
+        <w:t xml:space="preserve"> </w:t>
+      </w:r>
+      <w:r>
+        <w:rPr>
+          <w:rFonts w:cs="Times New Roman"/>
+          <w:i/>
+          <w:iCs/>
+        </w:rPr>
+        <w:t>W3C Provenance Incubator Group</w:t>
+      </w:r>
+      <w:r>
+        <w:rPr>
+          <w:rFonts w:cs="Times New Roman"/>
+        </w:rPr>
+        <w:t xml:space="preserve">. Disponível em: &lt;http://www.w3.org/2005/Incubator/prov/wiki/Main_Page&gt;. Acesso em: 22 mar. 2013. </w:t>
+      </w:r>
+    </w:p>
+    <w:p>
+      <w:pPr>
+        <w:pStyle w:val="Bibliography"/>
+        <w:rPr>
+          <w:rFonts w:cs="Times New Roman"/>
+        </w:rPr>
+      </w:pPr>
+      <w:r>
+        <w:rPr>
+          <w:rFonts w:cs="Times New Roman"/>
+        </w:rPr>
+        <w:t xml:space="preserve">GIL, Yolanda; MILES, Simon. </w:t>
+      </w:r>
+      <w:r>
+        <w:rPr>
+          <w:rFonts w:cs="Times New Roman"/>
+          <w:i/>
+          <w:iCs/>
+        </w:rPr>
+        <w:t>PROV Model Primer</w:t>
+      </w:r>
+      <w:r>
+        <w:rPr>
+          <w:rFonts w:cs="Times New Roman"/>
+        </w:rPr>
+        <w:t xml:space="preserve">. Disponível em: &lt;http://www.w3.org/TR/prov-primer/&gt;. Acesso em: 21 mar. 2013. </w:t>
+      </w:r>
+    </w:p>
+    <w:p>
+      <w:pPr>
+        <w:pStyle w:val="Bibliography"/>
+        <w:rPr>
+          <w:rFonts w:cs="Times New Roman"/>
+        </w:rPr>
+      </w:pPr>
+      <w:r>
+        <w:rPr>
+          <w:rFonts w:cs="Times New Roman"/>
+        </w:rPr>
+        <w:t xml:space="preserve">GROTH, Paul </w:t>
+      </w:r>
+      <w:r>
+        <w:rPr>
+          <w:rFonts w:cs="Times New Roman"/>
+          <w:i/>
+          <w:iCs/>
+        </w:rPr>
+        <w:t>et al.</w:t>
+      </w:r>
+      <w:r>
+        <w:rPr>
+          <w:rFonts w:cs="Times New Roman"/>
+        </w:rPr>
+        <w:t xml:space="preserve"> </w:t>
+      </w:r>
+      <w:r>
+        <w:rPr>
+          <w:rFonts w:cs="Times New Roman"/>
+          <w:i/>
+          <w:iCs/>
+        </w:rPr>
+        <w:t>ProvImplementations</w:t>
+      </w:r>
+      <w:r>
+        <w:rPr>
+          <w:rFonts w:cs="Times New Roman"/>
+        </w:rPr>
+        <w:t xml:space="preserve">. Disponível em: &lt;http://www.w3.org/2011/prov/wiki/ProvImplementations&gt;. Acesso em: 26 mar. 2013. </w:t>
+      </w:r>
+    </w:p>
+    <w:p>
+      <w:pPr>
+        <w:pStyle w:val="Bibliography"/>
+        <w:rPr>
+          <w:rFonts w:cs="Times New Roman"/>
+        </w:rPr>
+      </w:pPr>
+      <w:r>
+        <w:rPr>
+          <w:rFonts w:cs="Times New Roman"/>
+        </w:rPr>
+        <w:t xml:space="preserve">GROTH, Paul; MOREAU, Luc. </w:t>
+      </w:r>
+      <w:r>
+        <w:rPr>
+          <w:rFonts w:cs="Times New Roman"/>
+          <w:i/>
+          <w:iCs/>
+        </w:rPr>
+        <w:t>PROV-Overview</w:t>
+      </w:r>
+      <w:r>
+        <w:rPr>
+          <w:rFonts w:cs="Times New Roman"/>
+        </w:rPr>
+        <w:t xml:space="preserve">. Disponível em: &lt;http://www.w3.org/TR/prov-overview/&gt;. Acesso em: 26 mar. 2013. </w:t>
+      </w:r>
+    </w:p>
+    <w:p>
+      <w:pPr>
+        <w:pStyle w:val="Bibliography"/>
+        <w:rPr>
+          <w:rFonts w:cs="Times New Roman"/>
+        </w:rPr>
+      </w:pPr>
+      <w:r>
+        <w:rPr>
+          <w:rFonts w:cs="Times New Roman"/>
+        </w:rPr>
+        <w:t xml:space="preserve">HUA, Hook </w:t>
+      </w:r>
+      <w:r>
+        <w:rPr>
+          <w:rFonts w:cs="Times New Roman"/>
+          <w:i/>
+          <w:iCs/>
+        </w:rPr>
+        <w:t>et al.</w:t>
+      </w:r>
+      <w:r>
+        <w:rPr>
+          <w:rFonts w:cs="Times New Roman"/>
+        </w:rPr>
+        <w:t xml:space="preserve"> </w:t>
+      </w:r>
+      <w:r>
+        <w:rPr>
+          <w:rFonts w:cs="Times New Roman"/>
+          <w:i/>
+          <w:iCs/>
+        </w:rPr>
+        <w:t>PROV-XML: The PROV XML Schema</w:t>
+      </w:r>
+      <w:r>
+        <w:rPr>
+          <w:rFonts w:cs="Times New Roman"/>
+        </w:rPr>
+        <w:t xml:space="preserve">. Disponível em: &lt;http://www.w3.org/TR/prov-xml/&gt;. Acesso em: 26 mar. 2013. </w:t>
+      </w:r>
+    </w:p>
+    <w:p>
+      <w:pPr>
+        <w:pStyle w:val="Bibliography"/>
+        <w:rPr>
+          <w:rFonts w:cs="Times New Roman"/>
+        </w:rPr>
+      </w:pPr>
+      <w:r>
+        <w:rPr>
+          <w:rFonts w:cs="Times New Roman"/>
+        </w:rPr>
+        <w:t xml:space="preserve">LEBO, Timothy; SAHOO, Satya; MCGUINESS, Deborah. </w:t>
+      </w:r>
+      <w:r>
+        <w:rPr>
+          <w:rFonts w:cs="Times New Roman"/>
+          <w:i/>
+          <w:iCs/>
+        </w:rPr>
+        <w:t>PROV-O: The PROV Ontology</w:t>
+      </w:r>
+      <w:r>
+        <w:rPr>
+          <w:rFonts w:cs="Times New Roman"/>
+        </w:rPr>
+        <w:t xml:space="preserve">. Disponível em: &lt;http://www.w3.org/TR/prov-o/&gt;. Acesso em: 21 mar. 2013. </w:t>
+      </w:r>
+    </w:p>
+    <w:p>
+      <w:pPr>
+        <w:pStyle w:val="Bibliography"/>
+        <w:rPr>
+          <w:rFonts w:cs="Times New Roman"/>
+        </w:rPr>
+      </w:pPr>
+      <w:r>
+        <w:rPr>
+          <w:rFonts w:cs="Times New Roman"/>
+          <w:lang w:val="en-US"/>
+        </w:rPr>
+        <w:t xml:space="preserve">MILES, Simon </w:t>
+      </w:r>
+      <w:r>
+        <w:rPr>
+          <w:rFonts w:cs="Times New Roman"/>
+          <w:i/>
+          <w:iCs/>
+          <w:lang w:val="en-US"/>
+        </w:rPr>
+        <w:t>et al.</w:t>
+      </w:r>
+      <w:r>
+        <w:rPr>
+          <w:rFonts w:cs="Times New Roman"/>
+          <w:lang w:val="en-US"/>
+        </w:rPr>
+        <w:t xml:space="preserve"> </w:t>
+      </w:r>
+      <w:r>
+        <w:rPr>
+          <w:rFonts w:cs="Times New Roman"/>
+          <w:i/>
+          <w:iCs/>
+          <w:lang w:val="en-US"/>
+        </w:rPr>
+        <w:t>Provenance Challenge WIKI</w:t>
+      </w:r>
+      <w:r>
+        <w:rPr>
+          <w:rFonts w:cs="Times New Roman"/>
+          <w:lang w:val="en-US"/>
+        </w:rPr>
+        <w:t xml:space="preserve">. </w:t>
+      </w:r>
+      <w:r>
+        <w:rPr>
+          <w:rFonts w:cs="Times New Roman"/>
+        </w:rPr>
+        <w:t xml:space="preserve">Disponível em: &lt;http://twiki.ipaw.info/bin/view/Challenge/&gt;. Acesso em: 26 mar. 2013. </w:t>
+      </w:r>
+    </w:p>
+    <w:p>
+      <w:pPr>
+        <w:pStyle w:val="Bibliography"/>
+        <w:rPr>
+          <w:rFonts w:cs="Times New Roman"/>
+        </w:rPr>
+      </w:pPr>
+      <w:r>
+        <w:rPr>
+          <w:rFonts w:cs="Times New Roman"/>
+        </w:rPr>
+        <w:t xml:space="preserve">MISSIER, Paolo </w:t>
+      </w:r>
+      <w:r>
+        <w:rPr>
+          <w:rFonts w:cs="Times New Roman"/>
+          <w:i/>
+          <w:iCs/>
+        </w:rPr>
+        <w:t>et al.</w:t>
+      </w:r>
+      <w:r>
+        <w:rPr>
+          <w:rFonts w:cs="Times New Roman"/>
+        </w:rPr>
+        <w:t xml:space="preserve"> </w:t>
+      </w:r>
+      <w:r>
+        <w:rPr>
+          <w:rFonts w:cs="Times New Roman"/>
+          <w:i/>
+          <w:iCs/>
+        </w:rPr>
+        <w:t>PROV Dictionary</w:t>
+      </w:r>
+      <w:r>
+        <w:rPr>
+          <w:rFonts w:cs="Times New Roman"/>
+        </w:rPr>
+        <w:t xml:space="preserve">. Disponível em: &lt;http://www.w3.org/TR/2013/WD-prov-dictionary-20130312/&gt;. Acesso em: 26 mar. 2013. </w:t>
+      </w:r>
+    </w:p>
+    <w:p>
+      <w:pPr>
+        <w:pStyle w:val="Bibliography"/>
+        <w:rPr>
+          <w:rFonts w:cs="Times New Roman"/>
+          <w:lang w:val="en-US"/>
+        </w:rPr>
+      </w:pPr>
+      <w:r>
+        <w:rPr>
+          <w:rFonts w:cs="Times New Roman"/>
+        </w:rPr>
+        <w:t xml:space="preserve">MOREAU, Luc </w:t>
+      </w:r>
+      <w:r>
+        <w:rPr>
+          <w:rFonts w:cs="Times New Roman"/>
+          <w:i/>
+          <w:iCs/>
+        </w:rPr>
+        <w:t>et al.</w:t>
+      </w:r>
+      <w:r>
+        <w:rPr>
+          <w:rFonts w:cs="Times New Roman"/>
+        </w:rPr>
+        <w:t xml:space="preserve"> </w:t>
+      </w:r>
+      <w:r>
+        <w:rPr>
+          <w:rFonts w:cs="Times New Roman"/>
+          <w:i/>
+          <w:iCs/>
+        </w:rPr>
+        <w:t>IPAW</w:t>
+      </w:r>
+      <w:r>
+        <w:rPr>
+          <w:rFonts w:cs="Times New Roman"/>
+        </w:rPr>
+        <w:t xml:space="preserve">. Disponível em: &lt;http://www.ipaw.info/&gt;. </w:t>
+      </w:r>
+      <w:r>
+        <w:rPr>
+          <w:rFonts w:cs="Times New Roman"/>
+          <w:lang w:val="en-US"/>
+        </w:rPr>
+        <w:t xml:space="preserve">Acesso em: 2 abr. 2013. </w:t>
+      </w:r>
+    </w:p>
+    <w:p>
+      <w:pPr>
+        <w:pStyle w:val="Bibliography"/>
+        <w:rPr>
+          <w:rFonts w:cs="Times New Roman"/>
+        </w:rPr>
+      </w:pPr>
+      <w:r>
+        <w:rPr>
+          <w:rFonts w:cs="Times New Roman"/>
+          <w:lang w:val="en-US"/>
+        </w:rPr>
+        <w:lastRenderedPageBreak/>
+        <w:t xml:space="preserve">MOREAU, Luc; DING, Li; </w:t>
+      </w:r>
+      <w:r>
+        <w:rPr>
+          <w:rFonts w:cs="Times New Roman"/>
+          <w:i/>
+          <w:iCs/>
+          <w:lang w:val="en-US"/>
+        </w:rPr>
+        <w:t>et al.</w:t>
+      </w:r>
+      <w:r>
+        <w:rPr>
+          <w:rFonts w:cs="Times New Roman"/>
+          <w:lang w:val="en-US"/>
+        </w:rPr>
+        <w:t xml:space="preserve"> </w:t>
+      </w:r>
+      <w:r>
+        <w:rPr>
+          <w:rFonts w:cs="Times New Roman"/>
+          <w:i/>
+          <w:iCs/>
+          <w:lang w:val="en-US"/>
+        </w:rPr>
+        <w:t>Open Provenance Model (OPM) OWL Specification</w:t>
+      </w:r>
+      <w:r>
+        <w:rPr>
+          <w:rFonts w:cs="Times New Roman"/>
+          <w:lang w:val="en-US"/>
+        </w:rPr>
+        <w:t xml:space="preserve">. </w:t>
+      </w:r>
+      <w:r>
+        <w:rPr>
+          <w:rFonts w:cs="Times New Roman"/>
+        </w:rPr>
+        <w:t xml:space="preserve">Disponível em: &lt;http://openprovenance.org/model/opmo&gt;. Acesso em: 2 abr. 2013. </w:t>
+      </w:r>
+    </w:p>
+    <w:p>
+      <w:pPr>
+        <w:pStyle w:val="Bibliography"/>
+        <w:rPr>
+          <w:rFonts w:cs="Times New Roman"/>
+        </w:rPr>
+      </w:pPr>
+      <w:r>
+        <w:rPr>
+          <w:rFonts w:cs="Times New Roman"/>
+          <w:lang w:val="en-US"/>
+        </w:rPr>
+        <w:t xml:space="preserve">MOREAU, Luc; GROTH, Paul; </w:t>
+      </w:r>
+      <w:r>
+        <w:rPr>
+          <w:rFonts w:cs="Times New Roman"/>
+          <w:i/>
+          <w:iCs/>
+          <w:lang w:val="en-US"/>
+        </w:rPr>
+        <w:t>et al.</w:t>
+      </w:r>
+      <w:r>
+        <w:rPr>
+          <w:rFonts w:cs="Times New Roman"/>
+          <w:lang w:val="en-US"/>
+        </w:rPr>
+        <w:t xml:space="preserve"> </w:t>
+      </w:r>
+      <w:r>
+        <w:rPr>
+          <w:rFonts w:cs="Times New Roman"/>
+          <w:i/>
+          <w:iCs/>
+          <w:lang w:val="en-US"/>
+        </w:rPr>
+        <w:t>Open Provenance Model (OPM) XML Schema Specification</w:t>
+      </w:r>
+      <w:r>
+        <w:rPr>
+          <w:rFonts w:cs="Times New Roman"/>
+          <w:lang w:val="en-US"/>
+        </w:rPr>
+        <w:t xml:space="preserve">. </w:t>
+      </w:r>
+      <w:r>
+        <w:rPr>
+          <w:rFonts w:cs="Times New Roman"/>
+        </w:rPr>
+        <w:t xml:space="preserve">Disponível em: &lt;http://openprovenance.org/model/opmx&gt;. Acesso em: 2 abr. 2013. </w:t>
+      </w:r>
+    </w:p>
+    <w:p>
+      <w:pPr>
+        <w:pStyle w:val="Bibliography"/>
+        <w:rPr>
+          <w:rFonts w:cs="Times New Roman"/>
+        </w:rPr>
+      </w:pPr>
+      <w:r>
+        <w:rPr>
+          <w:rFonts w:cs="Times New Roman"/>
+        </w:rPr>
+        <w:t xml:space="preserve">MOREAU, Luc. </w:t>
+      </w:r>
+      <w:r>
+        <w:rPr>
+          <w:rFonts w:cs="Times New Roman"/>
+          <w:i/>
+          <w:iCs/>
+        </w:rPr>
+        <w:t>OPM Toolbox</w:t>
+      </w:r>
+      <w:r>
+        <w:rPr>
+          <w:rFonts w:cs="Times New Roman"/>
+        </w:rPr>
+        <w:t xml:space="preserve">. Disponível em: &lt;http://openprovenance.org/toolbox.html&gt;. Acesso em: 2 abr. 2013a. </w:t>
+      </w:r>
+    </w:p>
+    <w:p>
+      <w:pPr>
+        <w:pStyle w:val="Bibliography"/>
+        <w:rPr>
+          <w:rFonts w:cs="Times New Roman"/>
+          <w:lang w:val="en-US"/>
+        </w:rPr>
+      </w:pPr>
+      <w:r>
+        <w:rPr>
+          <w:rFonts w:cs="Times New Roman"/>
+        </w:rPr>
+        <w:t xml:space="preserve">MOREAU, Luc. </w:t>
+      </w:r>
+      <w:r>
+        <w:rPr>
+          <w:rFonts w:cs="Times New Roman"/>
+          <w:i/>
+          <w:iCs/>
+        </w:rPr>
+        <w:t>OPM4J: The Open Provenance Model Java Library</w:t>
+      </w:r>
+      <w:r>
+        <w:rPr>
+          <w:rFonts w:cs="Times New Roman"/>
+        </w:rPr>
+        <w:t xml:space="preserve">. Disponível em: &lt;http://openprovenance.org/java/site/1_1_8/apidocs/org/openprovenance/model/package-summary.html&gt;. </w:t>
+      </w:r>
+      <w:r>
+        <w:rPr>
+          <w:rFonts w:cs="Times New Roman"/>
+          <w:lang w:val="en-US"/>
+        </w:rPr>
+        <w:t xml:space="preserve">Acesso em: 2 abr. 2013b. </w:t>
+      </w:r>
+    </w:p>
+    <w:p>
+      <w:pPr>
+        <w:pStyle w:val="Bibliography"/>
+        <w:rPr>
+          <w:rFonts w:cs="Times New Roman"/>
+          <w:lang w:val="en-US"/>
+        </w:rPr>
+      </w:pPr>
+      <w:r>
+        <w:rPr>
+          <w:rFonts w:cs="Times New Roman"/>
+          <w:lang w:val="en-US"/>
+        </w:rPr>
+        <w:t xml:space="preserve">MOREAU, Luc </w:t>
+      </w:r>
+      <w:r>
+        <w:rPr>
+          <w:rFonts w:cs="Times New Roman"/>
+          <w:i/>
+          <w:iCs/>
+          <w:lang w:val="en-US"/>
+        </w:rPr>
+        <w:t>et al.</w:t>
+      </w:r>
+      <w:r>
+        <w:rPr>
+          <w:rFonts w:cs="Times New Roman"/>
+          <w:lang w:val="en-US"/>
+        </w:rPr>
+        <w:t xml:space="preserve"> The Open Provenance Model core specification (v1.1). </w:t>
+      </w:r>
+      <w:r>
+        <w:rPr>
+          <w:rFonts w:cs="Times New Roman"/>
+          <w:i/>
+          <w:iCs/>
+          <w:lang w:val="en-US"/>
+        </w:rPr>
+        <w:t>In: Future Generation Computer Systems</w:t>
+      </w:r>
+      <w:r>
+        <w:rPr>
+          <w:rFonts w:cs="Times New Roman"/>
+          <w:lang w:val="en-US"/>
+        </w:rPr>
+        <w:t>, v. 27, n. 6, p. 743–756, 2007. Acesso em: 10 jun. 2012.</w:t>
+      </w:r>
+    </w:p>
+    <w:p>
+      <w:pPr>
+        <w:pStyle w:val="Bibliography"/>
+        <w:rPr>
+          <w:rFonts w:cs="Times New Roman"/>
+        </w:rPr>
+      </w:pPr>
+      <w:r>
+        <w:rPr>
+          <w:rFonts w:cs="Times New Roman"/>
+          <w:lang w:val="en-US"/>
+        </w:rPr>
+        <w:t xml:space="preserve">MOREAU, Luc; LEBO, Timothy. </w:t>
+      </w:r>
+      <w:r>
+        <w:rPr>
+          <w:rFonts w:cs="Times New Roman"/>
+          <w:i/>
+          <w:iCs/>
+          <w:lang w:val="en-US"/>
+        </w:rPr>
+        <w:t>Linking Across Provenance Bundles</w:t>
+      </w:r>
+      <w:r>
+        <w:rPr>
+          <w:rFonts w:cs="Times New Roman"/>
+          <w:lang w:val="en-US"/>
+        </w:rPr>
+        <w:t xml:space="preserve">. </w:t>
+      </w:r>
+      <w:r>
+        <w:rPr>
+          <w:rFonts w:cs="Times New Roman"/>
+        </w:rPr>
+        <w:t xml:space="preserve">Disponível em: &lt;http://www.w3.org/TR/2013/WD-prov-links-20130312/&gt;. Acesso em: 26 mar. 2013. </w:t>
+      </w:r>
+    </w:p>
+    <w:p>
+      <w:pPr>
+        <w:pStyle w:val="Bibliography"/>
+        <w:rPr>
+          <w:rFonts w:cs="Times New Roman"/>
+        </w:rPr>
+      </w:pPr>
+      <w:r>
+        <w:rPr>
+          <w:rFonts w:cs="Times New Roman"/>
+        </w:rPr>
+        <w:t xml:space="preserve">MOREAU, Luc; MISSIER, Paolo. </w:t>
+      </w:r>
+      <w:r>
+        <w:rPr>
+          <w:rFonts w:cs="Times New Roman"/>
+          <w:i/>
+          <w:iCs/>
+        </w:rPr>
+        <w:t>PROV-DM: The PROV Data Model</w:t>
+      </w:r>
+      <w:r>
+        <w:rPr>
+          <w:rFonts w:cs="Times New Roman"/>
+        </w:rPr>
+        <w:t xml:space="preserve">. Disponível em: &lt;http://www.w3.org/TR/prov-dm/&gt;. </w:t>
+      </w:r>
+    </w:p>
+    <w:p>
+      <w:pPr>
+        <w:pStyle w:val="Bibliography"/>
+        <w:rPr>
+          <w:rFonts w:cs="Times New Roman"/>
+        </w:rPr>
+      </w:pPr>
+      <w:r>
+        <w:rPr>
+          <w:rFonts w:cs="Times New Roman"/>
+          <w:lang w:val="en-US"/>
+        </w:rPr>
+        <w:t xml:space="preserve">MOREAU, Luc; MISSIER, Paolo. </w:t>
+      </w:r>
+      <w:r>
+        <w:rPr>
+          <w:rFonts w:cs="Times New Roman"/>
+          <w:i/>
+          <w:iCs/>
+          <w:lang w:val="en-US"/>
+        </w:rPr>
+        <w:t>PROV-N: The Provenance Notation</w:t>
+      </w:r>
+      <w:r>
+        <w:rPr>
+          <w:rFonts w:cs="Times New Roman"/>
+          <w:lang w:val="en-US"/>
+        </w:rPr>
+        <w:t xml:space="preserve">. </w:t>
+      </w:r>
+      <w:r>
+        <w:rPr>
+          <w:rFonts w:cs="Times New Roman"/>
+        </w:rPr>
+        <w:t xml:space="preserve">Disponível em: &lt;http://www.w3.org/TR/prov-n/&gt;. Acesso em: 21 mar. 2013b. </w:t>
+      </w:r>
+    </w:p>
+    <w:p>
+      <w:pPr>
+        <w:pStyle w:val="Bibliography"/>
+        <w:rPr>
+          <w:rFonts w:cs="Times New Roman"/>
+          <w:lang w:val="en-US"/>
+        </w:rPr>
+      </w:pPr>
+      <w:r>
+        <w:rPr>
+          <w:rFonts w:cs="Times New Roman"/>
+        </w:rPr>
+        <w:t xml:space="preserve">NIES, Tom De </w:t>
+      </w:r>
+      <w:r>
+        <w:rPr>
+          <w:rFonts w:cs="Times New Roman"/>
+          <w:i/>
+          <w:iCs/>
+        </w:rPr>
+        <w:t>et al.</w:t>
+      </w:r>
+      <w:r>
+        <w:rPr>
+          <w:rFonts w:cs="Times New Roman"/>
+        </w:rPr>
+        <w:t xml:space="preserve"> </w:t>
+      </w:r>
+      <w:r>
+        <w:rPr>
+          <w:rFonts w:cs="Times New Roman"/>
+          <w:i/>
+          <w:iCs/>
+        </w:rPr>
+        <w:t>Constraints of the PROV Data Model</w:t>
+      </w:r>
+      <w:r>
+        <w:rPr>
+          <w:rFonts w:cs="Times New Roman"/>
+        </w:rPr>
+        <w:t xml:space="preserve">. Disponível em: &lt;http://www.w3.org/TR/prov-constraints/&gt;. </w:t>
+      </w:r>
+      <w:r>
+        <w:rPr>
+          <w:rFonts w:cs="Times New Roman"/>
+          <w:lang w:val="en-US"/>
+        </w:rPr>
+        <w:t xml:space="preserve">Acesso em: 21 mar. 2013. </w:t>
+      </w:r>
+    </w:p>
+    <w:p>
+      <w:pPr>
+        <w:pStyle w:val="Bibliography"/>
+        <w:rPr>
+          <w:rFonts w:cs="Times New Roman"/>
+        </w:rPr>
+      </w:pPr>
+      <w:r>
+        <w:rPr>
+          <w:rFonts w:cs="Times New Roman"/>
+          <w:lang w:val="en-US"/>
+        </w:rPr>
+        <w:t xml:space="preserve">PREMIS WORKING GROUP. </w:t>
+      </w:r>
+      <w:r>
+        <w:rPr>
+          <w:rFonts w:cs="Times New Roman"/>
+          <w:i/>
+          <w:iCs/>
+          <w:lang w:val="en-US"/>
+        </w:rPr>
+        <w:t>Data Dictionary for Preservation Metadata</w:t>
+      </w:r>
+      <w:r>
+        <w:rPr>
+          <w:rFonts w:cs="Times New Roman"/>
+          <w:lang w:val="en-US"/>
+        </w:rPr>
+        <w:t>. Technical, n</w:t>
+      </w:r>
+      <w:r>
+        <w:rPr>
+          <w:rFonts w:cs="Times New Roman"/>
+          <w:vertAlign w:val="superscript"/>
+          <w:lang w:val="en-US"/>
+        </w:rPr>
+        <w:t>o</w:t>
+      </w:r>
+      <w:r>
+        <w:rPr>
+          <w:rFonts w:cs="Times New Roman"/>
+          <w:lang w:val="en-US"/>
+        </w:rPr>
+        <w:t xml:space="preserve"> Final Report of the PREMIS Working Group. Preservation Metadata: Implementation Strategies (PREMIS), 2005. </w:t>
+      </w:r>
+      <w:r>
+        <w:rPr>
+          <w:rFonts w:cs="Times New Roman"/>
+        </w:rPr>
+        <w:t>Disponível em: &lt;http://www.oclc.org/research/projects/ pmwg/premis-final.pdf&gt;.</w:t>
+      </w:r>
+    </w:p>
+    <w:p>
+      <w:pPr>
+        <w:pStyle w:val="Bibliography"/>
+        <w:rPr>
+          <w:rFonts w:cs="Times New Roman"/>
+          <w:lang w:val="en-US"/>
+        </w:rPr>
+      </w:pPr>
+      <w:r>
+        <w:rPr>
+          <w:rFonts w:cs="Times New Roman"/>
+          <w:lang w:val="en-US"/>
+        </w:rPr>
+        <w:t xml:space="preserve">SIMMHAN, Yogesh L.; PLALE, Beth; GANNON, Dennis. A survey of data provenance in e-science. </w:t>
+      </w:r>
+      <w:r>
+        <w:rPr>
+          <w:rFonts w:cs="Times New Roman"/>
+          <w:i/>
+          <w:iCs/>
+          <w:lang w:val="en-US"/>
+        </w:rPr>
         <w:t>SIGMOD Rec.</w:t>
       </w:r>
       <w:r>
@@ -26375,7 +27424,7 @@
           <w:rFonts w:cs="Times New Roman"/>
           <w:lang w:val="en-US"/>
         </w:rPr>
-        <w:t>, v. 35, n. 3, p. 51–53, set. 2006. Accessed: 2 abr. 2013.</w:t>
+        <w:t>, v. 34, n. 3, p. 31–36, set. 2005. Acesso em: 2 abr. 2013.</w:t>
       </w:r>
     </w:p>
     <w:p>
@@ -26383,15 +27432,14 @@
         <w:pStyle w:val="Bibliography"/>
         <w:rPr>
           <w:rFonts w:cs="Times New Roman"/>
-          <w:lang w:val="en-US"/>
-        </w:rPr>
-      </w:pPr>
-      <w:r>
-        <w:rPr>
-          <w:rFonts w:cs="Times New Roman"/>
-          <w:lang w:val="en-US"/>
-        </w:rPr>
-        <w:t xml:space="preserve">BRISTOL, Edgar H. Pattern recognition: An alternative to parameter identification in adaptive control. </w:t>
+        </w:rPr>
+      </w:pPr>
+      <w:r>
+        <w:rPr>
+          <w:rFonts w:cs="Times New Roman"/>
+          <w:lang w:val="en-US"/>
+        </w:rPr>
+        <w:t xml:space="preserve">WEITZNER, Daniel J. </w:t>
       </w:r>
       <w:r>
         <w:rPr>
@@ -26400,14 +27448,36 @@
           <w:iCs/>
           <w:lang w:val="en-US"/>
         </w:rPr>
-        <w:t>Automatica</w:t>
-      </w:r>
-      <w:r>
-        <w:rPr>
-          <w:rFonts w:cs="Times New Roman"/>
-          <w:lang w:val="en-US"/>
-        </w:rPr>
-        <w:t>, v. 13, n. 2, p. 197–202, mar. 1977. Accessed: 25 nov. 2012.</w:t>
+        <w:t>et al.</w:t>
+      </w:r>
+      <w:r>
+        <w:rPr>
+          <w:rFonts w:cs="Times New Roman"/>
+          <w:lang w:val="en-US"/>
+        </w:rPr>
+        <w:t xml:space="preserve"> Information accountability. </w:t>
+      </w:r>
+      <w:r>
+        <w:rPr>
+          <w:rFonts w:cs="Times New Roman"/>
+          <w:i/>
+          <w:iCs/>
+          <w:lang w:val="en-US"/>
+        </w:rPr>
+        <w:t>Communications of the ACM</w:t>
+      </w:r>
+      <w:r>
+        <w:rPr>
+          <w:rFonts w:cs="Times New Roman"/>
+          <w:lang w:val="en-US"/>
+        </w:rPr>
+        <w:t xml:space="preserve">, v. 51, n. 6, p. 82–87, 1 jun. 2008. </w:t>
+      </w:r>
+      <w:r>
+        <w:rPr>
+          <w:rFonts w:cs="Times New Roman"/>
+        </w:rPr>
+        <w:t>Acesso em: 21 mar. 2013.</w:t>
       </w:r>
     </w:p>
     <w:p>
@@ -26415,1598 +27485,27 @@
         <w:pStyle w:val="Bibliography"/>
         <w:rPr>
           <w:rFonts w:cs="Times New Roman"/>
-          <w:lang w:val="en-US"/>
-        </w:rPr>
-      </w:pPr>
-      <w:r>
-        <w:rPr>
-          <w:rFonts w:cs="Times New Roman"/>
-          <w:lang w:val="en-US"/>
-        </w:rPr>
-        <w:t xml:space="preserve">CHENEY, James. </w:t>
+        </w:rPr>
+      </w:pPr>
+      <w:r>
+        <w:rPr>
+          <w:rFonts w:cs="Times New Roman"/>
+        </w:rPr>
+        <w:t xml:space="preserve">ZHAO, Jun. </w:t>
       </w:r>
       <w:r>
         <w:rPr>
           <w:rFonts w:cs="Times New Roman"/>
           <w:i/>
           <w:iCs/>
-          <w:lang w:val="en-US"/>
-        </w:rPr>
-        <w:t>Semantics of the PROV Data Model</w:t>
-      </w:r>
-      <w:r>
-        <w:rPr>
-          <w:rFonts w:cs="Times New Roman"/>
-          <w:lang w:val="en-US"/>
-        </w:rPr>
-        <w:t xml:space="preserve">. Available: &lt;http://www.w3.org/TR/2013/WD-prov-sem-20130312/&gt;. Accessed: 26 mar. 2013. </w:t>
-      </w:r>
-    </w:p>
-    <w:p>
-      <w:pPr>
-        <w:pStyle w:val="Bibliography"/>
-        <w:rPr>
-          <w:rFonts w:cs="Times New Roman"/>
-          <w:lang w:val="en-US"/>
-        </w:rPr>
-      </w:pPr>
-      <w:r>
-        <w:rPr>
-          <w:rFonts w:cs="Times New Roman"/>
-          <w:lang w:val="en-US"/>
-        </w:rPr>
-        <w:t xml:space="preserve">CHIALVO, D.R.; BAK, P. Learning from mistakes. </w:t>
-      </w:r>
-      <w:r>
-        <w:rPr>
-          <w:rFonts w:cs="Times New Roman"/>
-          <w:i/>
-          <w:iCs/>
-          <w:lang w:val="en-US"/>
-        </w:rPr>
-        <w:t>Neuroscience</w:t>
-      </w:r>
-      <w:r>
-        <w:rPr>
-          <w:rFonts w:cs="Times New Roman"/>
-          <w:lang w:val="en-US"/>
-        </w:rPr>
-        <w:t>, v. v. 90, n. 4, p. 1137–1148, jun. 1999. Accessed: 5 jul. 2012.</w:t>
-      </w:r>
-    </w:p>
-    <w:p>
-      <w:pPr>
-        <w:pStyle w:val="Bibliography"/>
-        <w:rPr>
-          <w:rFonts w:cs="Times New Roman"/>
-          <w:lang w:val="en-US"/>
-        </w:rPr>
-      </w:pPr>
-      <w:r>
-        <w:rPr>
-          <w:rFonts w:cs="Times New Roman"/>
-          <w:lang w:val="en-US"/>
-        </w:rPr>
-        <w:t xml:space="preserve">CIOS, Krzysztof; PEDRYCZ, Witold; SWINIARSKI, Roman W. </w:t>
-      </w:r>
-      <w:r>
-        <w:rPr>
-          <w:rFonts w:cs="Times New Roman"/>
-          <w:i/>
-          <w:iCs/>
-          <w:lang w:val="en-US"/>
-        </w:rPr>
-        <w:t>Data mining methods for knowledge discovery</w:t>
-      </w:r>
-      <w:r>
-        <w:rPr>
-          <w:rFonts w:cs="Times New Roman"/>
-          <w:lang w:val="en-US"/>
-        </w:rPr>
-        <w:t xml:space="preserve">. Norwell, MA, USA: Kluwer Academic Publishers, 1998. </w:t>
-      </w:r>
-    </w:p>
-    <w:p>
-      <w:pPr>
-        <w:pStyle w:val="Bibliography"/>
-        <w:rPr>
-          <w:rFonts w:cs="Times New Roman"/>
-          <w:lang w:val="en-US"/>
-        </w:rPr>
-      </w:pPr>
-      <w:r>
-        <w:rPr>
-          <w:rFonts w:cs="Times New Roman"/>
-          <w:lang w:val="en-US"/>
-        </w:rPr>
-        <w:t xml:space="preserve">CLARK, George. The organization of behavior: A neuropsychological theory. </w:t>
-      </w:r>
-      <w:r>
-        <w:rPr>
-          <w:rFonts w:cs="Times New Roman"/>
-          <w:i/>
-          <w:iCs/>
-          <w:lang w:val="en-US"/>
-        </w:rPr>
-        <w:t>The Journal of Comparative Neurology</w:t>
-      </w:r>
-      <w:r>
-        <w:rPr>
-          <w:rFonts w:cs="Times New Roman"/>
-          <w:lang w:val="en-US"/>
-        </w:rPr>
-        <w:t>, v. v. 93, n. 3, p. 459–460, 1950. Accessed: 5 jul. 2012.</w:t>
-      </w:r>
-    </w:p>
-    <w:p>
-      <w:pPr>
-        <w:pStyle w:val="Bibliography"/>
-        <w:rPr>
-          <w:rFonts w:cs="Times New Roman"/>
-          <w:lang w:val="en-US"/>
-        </w:rPr>
-      </w:pPr>
-      <w:r>
-        <w:rPr>
-          <w:rFonts w:cs="Times New Roman"/>
-          <w:lang w:val="en-US"/>
-        </w:rPr>
-        <w:t xml:space="preserve">DAVIDSON, Susan B.; FREIRE, Juliana. Provenance and scientific workflows: challenges and opportunities. SIGMOD  ’08, 2008, New York, NY, USA. </w:t>
-      </w:r>
-      <w:r>
-        <w:rPr>
-          <w:rFonts w:cs="Times New Roman"/>
-          <w:i/>
-          <w:iCs/>
-          <w:lang w:val="en-US"/>
-        </w:rPr>
-        <w:t>Anais</w:t>
-      </w:r>
-      <w:r>
-        <w:rPr>
-          <w:rFonts w:cs="Times New Roman"/>
-          <w:lang w:val="en-US"/>
-        </w:rPr>
-        <w:t xml:space="preserve">... New York, NY, USA: ACM, 2008. p. 1345–1350. Available: &lt;http://doi.acm.org/10.1145/1376616.1376772&gt;. Accessed: 26 mar. 2013. </w:t>
-      </w:r>
-    </w:p>
-    <w:p>
-      <w:pPr>
-        <w:pStyle w:val="Bibliography"/>
-        <w:rPr>
-          <w:rFonts w:cs="Times New Roman"/>
-          <w:lang w:val="en-US"/>
-        </w:rPr>
-      </w:pPr>
-      <w:r>
-        <w:rPr>
-          <w:rFonts w:cs="Times New Roman"/>
-          <w:lang w:val="en-US"/>
-        </w:rPr>
-        <w:t xml:space="preserve">DIEHL, Stephan. </w:t>
-      </w:r>
-      <w:r>
-        <w:rPr>
-          <w:rFonts w:cs="Times New Roman"/>
-          <w:i/>
-          <w:iCs/>
-          <w:lang w:val="en-US"/>
-        </w:rPr>
-        <w:t>Software Visualization: Visualizing the Structure, Behaviour, and Evolution of Software</w:t>
-      </w:r>
-      <w:r>
-        <w:rPr>
-          <w:rFonts w:cs="Times New Roman"/>
-          <w:lang w:val="en-US"/>
-        </w:rPr>
-        <w:t xml:space="preserve">. [S.l.]: Springer, 2007. </w:t>
-      </w:r>
-    </w:p>
-    <w:p>
-      <w:pPr>
-        <w:pStyle w:val="Bibliography"/>
-        <w:rPr>
-          <w:rFonts w:cs="Times New Roman"/>
-          <w:lang w:val="en-US"/>
-        </w:rPr>
-      </w:pPr>
-      <w:r>
-        <w:rPr>
-          <w:rFonts w:cs="Times New Roman"/>
-          <w:lang w:val="en-US"/>
-        </w:rPr>
-        <w:t xml:space="preserve">FAYYAD, Usama; PIATETSKY-SHAPIRO, Gregory; SMYTH, Padhraic. From Data Mining to Knowledge Discovery in Databases. </w:t>
-      </w:r>
-      <w:r>
-        <w:rPr>
-          <w:rFonts w:cs="Times New Roman"/>
-          <w:i/>
-          <w:iCs/>
-          <w:lang w:val="en-US"/>
-        </w:rPr>
-        <w:t>AI Magazine</w:t>
-      </w:r>
-      <w:r>
-        <w:rPr>
-          <w:rFonts w:cs="Times New Roman"/>
-          <w:lang w:val="en-US"/>
-        </w:rPr>
-        <w:t>, v. 17, n. 3, p. 37, 15 mar. 1996. Accessed: 25 nov. 2012.</w:t>
-      </w:r>
-    </w:p>
-    <w:p>
-      <w:pPr>
-        <w:pStyle w:val="Bibliography"/>
-        <w:rPr>
-          <w:rFonts w:cs="Times New Roman"/>
-          <w:lang w:val="en-US"/>
-        </w:rPr>
-      </w:pPr>
-      <w:r>
-        <w:rPr>
-          <w:rFonts w:cs="Times New Roman"/>
-          <w:lang w:val="en-US"/>
-        </w:rPr>
-        <w:t xml:space="preserve">FREIRE, J. </w:t>
-      </w:r>
-      <w:r>
-        <w:rPr>
-          <w:rFonts w:cs="Times New Roman"/>
-          <w:i/>
-          <w:iCs/>
-          <w:lang w:val="en-US"/>
-        </w:rPr>
-        <w:t>et al.</w:t>
-      </w:r>
-      <w:r>
-        <w:rPr>
-          <w:rFonts w:cs="Times New Roman"/>
-          <w:lang w:val="en-US"/>
-        </w:rPr>
-        <w:t xml:space="preserve"> Provenance for Computational Tasks: A Survey. </w:t>
-      </w:r>
-      <w:r>
-        <w:rPr>
-          <w:rFonts w:cs="Times New Roman"/>
-          <w:i/>
-          <w:iCs/>
-          <w:lang w:val="en-US"/>
-        </w:rPr>
-        <w:t>Computing in Science Engineering</w:t>
-      </w:r>
-      <w:r>
-        <w:rPr>
-          <w:rFonts w:cs="Times New Roman"/>
-          <w:lang w:val="en-US"/>
-        </w:rPr>
-        <w:t>, v. 10, n. 3, p. 11–21, 2008a.</w:t>
-      </w:r>
-    </w:p>
-    <w:p>
-      <w:pPr>
-        <w:pStyle w:val="Bibliography"/>
-        <w:rPr>
-          <w:rFonts w:cs="Times New Roman"/>
-          <w:lang w:val="en-US"/>
-        </w:rPr>
-      </w:pPr>
-      <w:r>
-        <w:rPr>
-          <w:rFonts w:cs="Times New Roman"/>
-          <w:lang w:val="en-US"/>
-        </w:rPr>
-        <w:t xml:space="preserve">FREIRE, J. </w:t>
-      </w:r>
-      <w:r>
-        <w:rPr>
-          <w:rFonts w:cs="Times New Roman"/>
-          <w:i/>
-          <w:iCs/>
-          <w:lang w:val="en-US"/>
-        </w:rPr>
-        <w:t>et al.</w:t>
-      </w:r>
-      <w:r>
-        <w:rPr>
-          <w:rFonts w:cs="Times New Roman"/>
-          <w:lang w:val="en-US"/>
-        </w:rPr>
-        <w:t xml:space="preserve"> Provenance for Computational Tasks: A Survey. </w:t>
-      </w:r>
-      <w:r>
-        <w:rPr>
-          <w:rFonts w:cs="Times New Roman"/>
-          <w:i/>
-          <w:iCs/>
-          <w:lang w:val="en-US"/>
-        </w:rPr>
-        <w:t>Computing in Science Engineering</w:t>
-      </w:r>
-      <w:r>
-        <w:rPr>
-          <w:rFonts w:cs="Times New Roman"/>
-          <w:lang w:val="en-US"/>
-        </w:rPr>
-        <w:t>, v. 10, n. 3, p. 11 –21, jun. 2008b.</w:t>
-      </w:r>
-    </w:p>
-    <w:p>
-      <w:pPr>
-        <w:pStyle w:val="Bibliography"/>
-        <w:rPr>
-          <w:rFonts w:cs="Times New Roman"/>
-          <w:lang w:val="en-US"/>
-        </w:rPr>
-      </w:pPr>
-      <w:r>
-        <w:rPr>
-          <w:rFonts w:cs="Times New Roman"/>
-          <w:lang w:val="en-US"/>
-        </w:rPr>
-        <w:t xml:space="preserve">GARIJO, Daniel </w:t>
-      </w:r>
-      <w:r>
-        <w:rPr>
-          <w:rFonts w:cs="Times New Roman"/>
-          <w:i/>
-          <w:iCs/>
-          <w:lang w:val="en-US"/>
-        </w:rPr>
-        <w:t>et al.</w:t>
-      </w:r>
-      <w:r>
-        <w:rPr>
-          <w:rFonts w:cs="Times New Roman"/>
-          <w:lang w:val="en-US"/>
-        </w:rPr>
-        <w:t xml:space="preserve"> </w:t>
-      </w:r>
-      <w:r>
-        <w:rPr>
-          <w:rFonts w:cs="Times New Roman"/>
-          <w:i/>
-          <w:iCs/>
-          <w:lang w:val="en-US"/>
-        </w:rPr>
-        <w:t>Dublin Core to PROV Mapping</w:t>
-      </w:r>
-      <w:r>
-        <w:rPr>
-          <w:rFonts w:cs="Times New Roman"/>
-          <w:lang w:val="en-US"/>
-        </w:rPr>
-        <w:t xml:space="preserve">. Available: &lt;http://www.w3.org/TR/2013/WD-prov-dc-20130312/&gt;. Accessed: 26 mar. 2013. </w:t>
-      </w:r>
-    </w:p>
-    <w:p>
-      <w:pPr>
-        <w:pStyle w:val="Bibliography"/>
-        <w:rPr>
-          <w:rFonts w:cs="Times New Roman"/>
-          <w:lang w:val="en-US"/>
-        </w:rPr>
-      </w:pPr>
-      <w:r>
-        <w:rPr>
-          <w:rFonts w:cs="Times New Roman"/>
-          <w:lang w:val="en-US"/>
-        </w:rPr>
-        <w:t xml:space="preserve">GIL, Yolanda </w:t>
-      </w:r>
-      <w:r>
-        <w:rPr>
-          <w:rFonts w:cs="Times New Roman"/>
-          <w:i/>
-          <w:iCs/>
-          <w:lang w:val="en-US"/>
-        </w:rPr>
-        <w:t>et al.</w:t>
-      </w:r>
-      <w:r>
-        <w:rPr>
-          <w:rFonts w:cs="Times New Roman"/>
-          <w:lang w:val="en-US"/>
-        </w:rPr>
-        <w:t xml:space="preserve"> Examining the Challenges of Scientific Workflows. </w:t>
-      </w:r>
-      <w:r>
-        <w:rPr>
-          <w:rFonts w:cs="Times New Roman"/>
-          <w:i/>
-          <w:iCs/>
-          <w:lang w:val="en-US"/>
-        </w:rPr>
-        <w:t>Computer</w:t>
-      </w:r>
-      <w:r>
-        <w:rPr>
-          <w:rFonts w:cs="Times New Roman"/>
-          <w:lang w:val="en-US"/>
-        </w:rPr>
-        <w:t>, v. 40, n. 12, p. 24–32, dez. 2007. Accessed: 2 abr. 2013.</w:t>
-      </w:r>
-    </w:p>
-    <w:p>
-      <w:pPr>
-        <w:pStyle w:val="Bibliography"/>
-        <w:rPr>
-          <w:rFonts w:cs="Times New Roman"/>
-          <w:lang w:val="en-US"/>
-        </w:rPr>
-      </w:pPr>
-      <w:r>
-        <w:rPr>
-          <w:rFonts w:cs="Times New Roman"/>
-          <w:lang w:val="en-US"/>
-        </w:rPr>
-        <w:lastRenderedPageBreak/>
-        <w:t xml:space="preserve">GIL, Yolanda </w:t>
-      </w:r>
-      <w:r>
-        <w:rPr>
-          <w:rFonts w:cs="Times New Roman"/>
-          <w:i/>
-          <w:iCs/>
-          <w:lang w:val="en-US"/>
-        </w:rPr>
-        <w:t>et al.</w:t>
-      </w:r>
-      <w:r>
-        <w:rPr>
-          <w:rFonts w:cs="Times New Roman"/>
-          <w:lang w:val="en-US"/>
-        </w:rPr>
-        <w:t xml:space="preserve"> </w:t>
-      </w:r>
-      <w:r>
-        <w:rPr>
-          <w:rFonts w:cs="Times New Roman"/>
-          <w:i/>
-          <w:iCs/>
-          <w:lang w:val="en-US"/>
-        </w:rPr>
-        <w:t>W3C Provenance Incubator Group</w:t>
-      </w:r>
-      <w:r>
-        <w:rPr>
-          <w:rFonts w:cs="Times New Roman"/>
-          <w:lang w:val="en-US"/>
-        </w:rPr>
-        <w:t xml:space="preserve">. Available: &lt;http://www.w3.org/2005/Incubator/prov/wiki/Main_Page&gt;. Accessed: 22 mar. 2013. </w:t>
-      </w:r>
-    </w:p>
-    <w:p>
-      <w:pPr>
-        <w:pStyle w:val="Bibliography"/>
-        <w:rPr>
-          <w:rFonts w:cs="Times New Roman"/>
-          <w:lang w:val="en-US"/>
-        </w:rPr>
-      </w:pPr>
-      <w:r>
-        <w:rPr>
-          <w:rFonts w:cs="Times New Roman"/>
-          <w:lang w:val="en-US"/>
-        </w:rPr>
-        <w:t xml:space="preserve">GIL, Yolanda; MILES, Simon. </w:t>
-      </w:r>
-      <w:r>
-        <w:rPr>
-          <w:rFonts w:cs="Times New Roman"/>
-          <w:i/>
-          <w:iCs/>
-          <w:lang w:val="en-US"/>
-        </w:rPr>
-        <w:t>PROV Model Primer</w:t>
-      </w:r>
-      <w:r>
-        <w:rPr>
-          <w:rFonts w:cs="Times New Roman"/>
-          <w:lang w:val="en-US"/>
-        </w:rPr>
-        <w:t xml:space="preserve">. Available: &lt;http://www.w3.org/TR/prov-primer/&gt;. Accessed: 21 mar. 2013. </w:t>
-      </w:r>
-    </w:p>
-    <w:p>
-      <w:pPr>
-        <w:pStyle w:val="Bibliography"/>
-        <w:rPr>
-          <w:rFonts w:cs="Times New Roman"/>
-          <w:lang w:val="en-US"/>
-        </w:rPr>
-      </w:pPr>
-      <w:r>
-        <w:rPr>
-          <w:rFonts w:cs="Times New Roman"/>
-          <w:lang w:val="en-US"/>
-        </w:rPr>
-        <w:t xml:space="preserve">GROTH, Paul </w:t>
-      </w:r>
-      <w:r>
-        <w:rPr>
-          <w:rFonts w:cs="Times New Roman"/>
-          <w:i/>
-          <w:iCs/>
-          <w:lang w:val="en-US"/>
-        </w:rPr>
-        <w:t>et al.</w:t>
-      </w:r>
-      <w:r>
-        <w:rPr>
-          <w:rFonts w:cs="Times New Roman"/>
-          <w:lang w:val="en-US"/>
-        </w:rPr>
-        <w:t xml:space="preserve"> </w:t>
-      </w:r>
-      <w:r>
-        <w:rPr>
-          <w:rFonts w:cs="Times New Roman"/>
-          <w:i/>
-          <w:iCs/>
-          <w:lang w:val="en-US"/>
-        </w:rPr>
-        <w:t>ProvImplementations</w:t>
-      </w:r>
-      <w:r>
-        <w:rPr>
-          <w:rFonts w:cs="Times New Roman"/>
-          <w:lang w:val="en-US"/>
-        </w:rPr>
-        <w:t xml:space="preserve">. Available: &lt;http://www.w3.org/2011/prov/wiki/ProvImplementations&gt;. Accessed: 26 mar. 2013. </w:t>
-      </w:r>
-    </w:p>
-    <w:p>
-      <w:pPr>
-        <w:pStyle w:val="Bibliography"/>
-        <w:rPr>
-          <w:rFonts w:cs="Times New Roman"/>
-          <w:lang w:val="en-US"/>
-        </w:rPr>
-      </w:pPr>
-      <w:r>
-        <w:rPr>
-          <w:rFonts w:cs="Times New Roman"/>
-          <w:lang w:val="en-US"/>
-        </w:rPr>
-        <w:t xml:space="preserve">GROTH, Paul; MOREAU, Luc. </w:t>
-      </w:r>
-      <w:r>
-        <w:rPr>
-          <w:rFonts w:cs="Times New Roman"/>
-          <w:i/>
-          <w:iCs/>
-          <w:lang w:val="en-US"/>
-        </w:rPr>
-        <w:t>PROV-Overview</w:t>
-      </w:r>
-      <w:r>
-        <w:rPr>
-          <w:rFonts w:cs="Times New Roman"/>
-          <w:lang w:val="en-US"/>
-        </w:rPr>
-        <w:t xml:space="preserve">. Available: &lt;http://www.w3.org/TR/prov-overview/&gt;. Accessed: 26 mar. 2013. </w:t>
-      </w:r>
-    </w:p>
-    <w:p>
-      <w:pPr>
-        <w:pStyle w:val="Bibliography"/>
-        <w:rPr>
-          <w:rFonts w:cs="Times New Roman"/>
-          <w:lang w:val="en-US"/>
-        </w:rPr>
-      </w:pPr>
-      <w:r>
-        <w:rPr>
-          <w:rFonts w:cs="Times New Roman"/>
-          <w:lang w:val="en-US"/>
-        </w:rPr>
-        <w:t xml:space="preserve">HAN, Jiawei; KAMBER, Micheline. </w:t>
-      </w:r>
-      <w:r>
-        <w:rPr>
-          <w:rFonts w:cs="Times New Roman"/>
-          <w:i/>
-          <w:iCs/>
-          <w:lang w:val="en-US"/>
-        </w:rPr>
-        <w:t>Data Mining: Concepts and Techniques</w:t>
-      </w:r>
-      <w:r>
-        <w:rPr>
-          <w:rFonts w:cs="Times New Roman"/>
-          <w:lang w:val="en-US"/>
-        </w:rPr>
-        <w:t xml:space="preserve">. [S.l.]: Morgan Kaufmann, 2006. </w:t>
-      </w:r>
-    </w:p>
-    <w:p>
-      <w:pPr>
-        <w:pStyle w:val="Bibliography"/>
-        <w:rPr>
-          <w:rFonts w:cs="Times New Roman"/>
-          <w:lang w:val="en-US"/>
-        </w:rPr>
-      </w:pPr>
-      <w:r>
-        <w:rPr>
-          <w:rFonts w:cs="Times New Roman"/>
-          <w:lang w:val="en-US"/>
-        </w:rPr>
-        <w:t xml:space="preserve">HUA, Hook </w:t>
-      </w:r>
-      <w:r>
-        <w:rPr>
-          <w:rFonts w:cs="Times New Roman"/>
-          <w:i/>
-          <w:iCs/>
-          <w:lang w:val="en-US"/>
-        </w:rPr>
-        <w:t>et al.</w:t>
-      </w:r>
-      <w:r>
-        <w:rPr>
-          <w:rFonts w:cs="Times New Roman"/>
-          <w:lang w:val="en-US"/>
-        </w:rPr>
-        <w:t xml:space="preserve"> </w:t>
-      </w:r>
-      <w:r>
-        <w:rPr>
-          <w:rFonts w:cs="Times New Roman"/>
-          <w:i/>
-          <w:iCs/>
-          <w:lang w:val="en-US"/>
-        </w:rPr>
-        <w:t>PROV-XML: The PROV XML Schema</w:t>
-      </w:r>
-      <w:r>
-        <w:rPr>
-          <w:rFonts w:cs="Times New Roman"/>
-          <w:lang w:val="en-US"/>
-        </w:rPr>
-        <w:t xml:space="preserve">. Available: &lt;http://www.w3.org/TR/prov-xml/&gt;. Accessed: 26 mar. 2013. </w:t>
-      </w:r>
-    </w:p>
-    <w:p>
-      <w:pPr>
-        <w:pStyle w:val="Bibliography"/>
-        <w:rPr>
-          <w:rFonts w:cs="Times New Roman"/>
-          <w:lang w:val="en-US"/>
-        </w:rPr>
-      </w:pPr>
-      <w:r>
-        <w:rPr>
-          <w:rFonts w:cs="Times New Roman"/>
-          <w:lang w:val="en-US"/>
-        </w:rPr>
-        <w:t xml:space="preserve">JOSHUA O’MADADHAIN; DANYEL FISHER; TOM NELSON. </w:t>
-      </w:r>
-      <w:r>
-        <w:rPr>
-          <w:rFonts w:cs="Times New Roman"/>
-          <w:i/>
-          <w:iCs/>
-          <w:lang w:val="en-US"/>
-        </w:rPr>
-        <w:t>JUNG: Java Universal Network/Graph Framework</w:t>
-      </w:r>
-      <w:r>
-        <w:rPr>
-          <w:rFonts w:cs="Times New Roman"/>
-          <w:lang w:val="en-US"/>
-        </w:rPr>
-        <w:t xml:space="preserve">. sourceforge: Open-source, 2010. Available: &lt;http://jung.sourceforge.net/&gt;. </w:t>
-      </w:r>
-    </w:p>
-    <w:p>
-      <w:pPr>
-        <w:pStyle w:val="Bibliography"/>
-        <w:rPr>
-          <w:rFonts w:cs="Times New Roman"/>
-        </w:rPr>
-      </w:pPr>
-      <w:r>
-        <w:rPr>
-          <w:rFonts w:cs="Times New Roman"/>
-          <w:lang w:val="en-US"/>
-        </w:rPr>
-        <w:t xml:space="preserve">KOHWALTER, Troy; CLUA, Esteban; MURTA, Leonardo. Provenance in Games. In: 2012 XI BRAZILIAN SYMPOSIUM ON GAMES AND DIGITAL ENTERTAINMENT (SBGAMES), nov. 2012, Brasilia. </w:t>
-      </w:r>
-      <w:r>
-        <w:rPr>
-          <w:rFonts w:cs="Times New Roman"/>
-          <w:i/>
-          <w:iCs/>
-        </w:rPr>
-        <w:t>Anais</w:t>
-      </w:r>
-      <w:r>
-        <w:rPr>
-          <w:rFonts w:cs="Times New Roman"/>
-        </w:rPr>
-        <w:t xml:space="preserve">... Brasilia: In: XI SBGames, nov. 2012. </w:t>
-      </w:r>
-    </w:p>
-    <w:p>
-      <w:pPr>
-        <w:pStyle w:val="Bibliography"/>
-        <w:rPr>
-          <w:rFonts w:cs="Times New Roman"/>
-          <w:lang w:val="en-US"/>
-        </w:rPr>
-      </w:pPr>
-      <w:r>
-        <w:rPr>
-          <w:rFonts w:cs="Times New Roman"/>
-        </w:rPr>
-        <w:t xml:space="preserve">KOHWALTER, Troy; CLUA, Esteban; MURTA, Leonardo. </w:t>
-      </w:r>
-      <w:r>
-        <w:rPr>
-          <w:rFonts w:cs="Times New Roman"/>
-          <w:lang w:val="en-US"/>
-        </w:rPr>
-        <w:t xml:space="preserve">SDM – An Educational Game for Software Engineering. In: 2011 X BRAZILIAN SYMPOSIUM ON GAMES AND DIGITAL ENTERTAINMENT (SBGAMES), nov. 2011, Salvador. </w:t>
-      </w:r>
-      <w:r>
-        <w:rPr>
-          <w:rFonts w:cs="Times New Roman"/>
-          <w:i/>
-          <w:iCs/>
-          <w:lang w:val="en-US"/>
-        </w:rPr>
-        <w:t>Anais</w:t>
-      </w:r>
-      <w:r>
-        <w:rPr>
-          <w:rFonts w:cs="Times New Roman"/>
-          <w:lang w:val="en-US"/>
-        </w:rPr>
-        <w:t xml:space="preserve">... Salvador: In: X SBGames, nov. 2011. </w:t>
-      </w:r>
-    </w:p>
-    <w:p>
-      <w:pPr>
-        <w:pStyle w:val="Bibliography"/>
-        <w:rPr>
-          <w:rFonts w:cs="Times New Roman"/>
-          <w:lang w:val="en-US"/>
-        </w:rPr>
-      </w:pPr>
-      <w:r>
-        <w:rPr>
-          <w:rFonts w:cs="Times New Roman"/>
-          <w:lang w:val="en-US"/>
-        </w:rPr>
-        <w:t xml:space="preserve">LEBO, Timothy; SAHOO, Satya; MCGUINESS, Deborah. </w:t>
-      </w:r>
-      <w:r>
-        <w:rPr>
-          <w:rFonts w:cs="Times New Roman"/>
-          <w:i/>
-          <w:iCs/>
-          <w:lang w:val="en-US"/>
-        </w:rPr>
-        <w:t>PROV-O: The PROV Ontology</w:t>
-      </w:r>
-      <w:r>
-        <w:rPr>
-          <w:rFonts w:cs="Times New Roman"/>
-          <w:lang w:val="en-US"/>
-        </w:rPr>
-        <w:t xml:space="preserve">. Available: &lt;http://www.w3.org/TR/prov-o/&gt;. Accessed: 21 mar. 2013. </w:t>
-      </w:r>
-    </w:p>
-    <w:p>
-      <w:pPr>
-        <w:pStyle w:val="Bibliography"/>
-        <w:rPr>
-          <w:rFonts w:cs="Times New Roman"/>
-          <w:lang w:val="en-US"/>
-        </w:rPr>
-      </w:pPr>
-      <w:r>
-        <w:rPr>
-          <w:rFonts w:cs="Times New Roman"/>
-          <w:lang w:val="en-US"/>
-        </w:rPr>
-        <w:t xml:space="preserve">LINDLEY, Craig A. Narrative, Game Play, and Alternative Time Structures for Virtual Environments. In: GÖBEL, STEFAN </w:t>
-      </w:r>
-      <w:r>
-        <w:rPr>
-          <w:rFonts w:cs="Times New Roman"/>
-          <w:i/>
-          <w:iCs/>
-          <w:lang w:val="en-US"/>
-        </w:rPr>
-        <w:t>et al.</w:t>
-      </w:r>
-      <w:r>
-        <w:rPr>
-          <w:rFonts w:cs="Times New Roman"/>
-          <w:lang w:val="en-US"/>
-        </w:rPr>
-        <w:t xml:space="preserve"> (Org.). </w:t>
-      </w:r>
-      <w:r>
-        <w:rPr>
-          <w:rFonts w:cs="Times New Roman"/>
-          <w:i/>
-          <w:iCs/>
-          <w:lang w:val="en-US"/>
-        </w:rPr>
-        <w:t>Technologies for Interactive Digital Storytelling and Entertainment</w:t>
-      </w:r>
-      <w:r>
-        <w:rPr>
-          <w:rFonts w:cs="Times New Roman"/>
-          <w:lang w:val="en-US"/>
-        </w:rPr>
-        <w:t xml:space="preserve">. Lecture Notes in Computer Science. [S.l.]: Springer Berlin Heidelberg, 2004. p. 183–194. Available: &lt;http://link.springer.com/chapter/10.1007/978-3-540-27797-2_25&gt;. Accessed: 9 abr. 2013. </w:t>
-      </w:r>
-    </w:p>
-    <w:p>
-      <w:pPr>
-        <w:pStyle w:val="Bibliography"/>
-        <w:rPr>
-          <w:rFonts w:cs="Times New Roman"/>
-          <w:lang w:val="en-US"/>
-        </w:rPr>
-      </w:pPr>
-      <w:r>
-        <w:rPr>
-          <w:rFonts w:cs="Times New Roman"/>
-          <w:lang w:val="en-US"/>
-        </w:rPr>
-        <w:t xml:space="preserve">MISSIER, Paolo </w:t>
-      </w:r>
-      <w:r>
-        <w:rPr>
-          <w:rFonts w:cs="Times New Roman"/>
-          <w:i/>
-          <w:iCs/>
-          <w:lang w:val="en-US"/>
-        </w:rPr>
-        <w:t>et al.</w:t>
-      </w:r>
-      <w:r>
-        <w:rPr>
-          <w:rFonts w:cs="Times New Roman"/>
-          <w:lang w:val="en-US"/>
-        </w:rPr>
-        <w:t xml:space="preserve"> </w:t>
-      </w:r>
-      <w:r>
-        <w:rPr>
-          <w:rFonts w:cs="Times New Roman"/>
-          <w:i/>
-          <w:iCs/>
-          <w:lang w:val="en-US"/>
-        </w:rPr>
-        <w:t>PROV Dictionary</w:t>
-      </w:r>
-      <w:r>
-        <w:rPr>
-          <w:rFonts w:cs="Times New Roman"/>
-          <w:lang w:val="en-US"/>
-        </w:rPr>
-        <w:t xml:space="preserve">. Available: &lt;http://www.w3.org/TR/2013/WD-prov-dictionary-20130312/&gt;. Accessed: 26 mar. 2013. </w:t>
-      </w:r>
-    </w:p>
-    <w:p>
-      <w:pPr>
-        <w:pStyle w:val="Bibliography"/>
-        <w:rPr>
-          <w:rFonts w:cs="Times New Roman"/>
-          <w:lang w:val="en-US"/>
-        </w:rPr>
-      </w:pPr>
-      <w:r>
-        <w:rPr>
-          <w:rFonts w:cs="Times New Roman"/>
-          <w:lang w:val="en-US"/>
-        </w:rPr>
-        <w:t xml:space="preserve">MOREAU, Luc </w:t>
-      </w:r>
-      <w:r>
-        <w:rPr>
-          <w:rFonts w:cs="Times New Roman"/>
-          <w:i/>
-          <w:iCs/>
-          <w:lang w:val="en-US"/>
-        </w:rPr>
-        <w:t>et al.</w:t>
-      </w:r>
-      <w:r>
-        <w:rPr>
-          <w:rFonts w:cs="Times New Roman"/>
-          <w:lang w:val="en-US"/>
-        </w:rPr>
-        <w:t xml:space="preserve"> </w:t>
-      </w:r>
-      <w:r>
-        <w:rPr>
-          <w:rFonts w:cs="Times New Roman"/>
-          <w:i/>
-          <w:iCs/>
-          <w:lang w:val="en-US"/>
-        </w:rPr>
-        <w:t>IPAW</w:t>
-      </w:r>
-      <w:r>
-        <w:rPr>
-          <w:rFonts w:cs="Times New Roman"/>
-          <w:lang w:val="en-US"/>
-        </w:rPr>
-        <w:t xml:space="preserve">. Available: &lt;http://www.ipaw.info/&gt;. Accessed: 2 abr. 2013. </w:t>
-      </w:r>
-    </w:p>
-    <w:p>
-      <w:pPr>
-        <w:pStyle w:val="Bibliography"/>
-        <w:rPr>
-          <w:rFonts w:cs="Times New Roman"/>
-          <w:lang w:val="en-US"/>
-        </w:rPr>
-      </w:pPr>
-      <w:r>
-        <w:rPr>
-          <w:rFonts w:cs="Times New Roman"/>
-          <w:lang w:val="en-US"/>
-        </w:rPr>
-        <w:t xml:space="preserve">MOREAU, Luc; DING, Li; </w:t>
-      </w:r>
-      <w:r>
-        <w:rPr>
-          <w:rFonts w:cs="Times New Roman"/>
-          <w:i/>
-          <w:iCs/>
-          <w:lang w:val="en-US"/>
-        </w:rPr>
-        <w:t>et al.</w:t>
-      </w:r>
-      <w:r>
-        <w:rPr>
-          <w:rFonts w:cs="Times New Roman"/>
-          <w:lang w:val="en-US"/>
-        </w:rPr>
-        <w:t xml:space="preserve"> </w:t>
-      </w:r>
-      <w:r>
-        <w:rPr>
-          <w:rFonts w:cs="Times New Roman"/>
-          <w:i/>
-          <w:iCs/>
-          <w:lang w:val="en-US"/>
-        </w:rPr>
-        <w:t>Open Provenance Model (OPM) OWL Specification</w:t>
-      </w:r>
-      <w:r>
-        <w:rPr>
-          <w:rFonts w:cs="Times New Roman"/>
-          <w:lang w:val="en-US"/>
-        </w:rPr>
-        <w:t xml:space="preserve">. Available: &lt;http://openprovenance.org/model/opmo&gt;. Accessed: 2 abr. 2013. </w:t>
-      </w:r>
-    </w:p>
-    <w:p>
-      <w:pPr>
-        <w:pStyle w:val="Bibliography"/>
-        <w:rPr>
-          <w:rFonts w:cs="Times New Roman"/>
-          <w:lang w:val="en-US"/>
-        </w:rPr>
-      </w:pPr>
-      <w:r>
-        <w:rPr>
-          <w:rFonts w:cs="Times New Roman"/>
-          <w:lang w:val="en-US"/>
-        </w:rPr>
-        <w:t xml:space="preserve">MOREAU, Luc; GROTH, Paul; </w:t>
-      </w:r>
-      <w:r>
-        <w:rPr>
-          <w:rFonts w:cs="Times New Roman"/>
-          <w:i/>
-          <w:iCs/>
-          <w:lang w:val="en-US"/>
-        </w:rPr>
-        <w:t>et al.</w:t>
-      </w:r>
-      <w:r>
-        <w:rPr>
-          <w:rFonts w:cs="Times New Roman"/>
-          <w:lang w:val="en-US"/>
-        </w:rPr>
-        <w:t xml:space="preserve"> </w:t>
-      </w:r>
-      <w:r>
-        <w:rPr>
-          <w:rFonts w:cs="Times New Roman"/>
-          <w:i/>
-          <w:iCs/>
-          <w:lang w:val="en-US"/>
-        </w:rPr>
-        <w:t>Open Provenance Model (OPM) XML Schema Specification</w:t>
-      </w:r>
-      <w:r>
-        <w:rPr>
-          <w:rFonts w:cs="Times New Roman"/>
-          <w:lang w:val="en-US"/>
-        </w:rPr>
-        <w:t xml:space="preserve">. Available: &lt;http://openprovenance.org/model/opmx&gt;. Accessed: 2 abr. 2013. </w:t>
-      </w:r>
-    </w:p>
-    <w:p>
-      <w:pPr>
-        <w:pStyle w:val="Bibliography"/>
-        <w:rPr>
-          <w:rFonts w:cs="Times New Roman"/>
-          <w:lang w:val="en-US"/>
-        </w:rPr>
-      </w:pPr>
-      <w:r>
-        <w:rPr>
-          <w:rFonts w:cs="Times New Roman"/>
-          <w:lang w:val="en-US"/>
-        </w:rPr>
-        <w:lastRenderedPageBreak/>
-        <w:t xml:space="preserve">MOREAU, Luc. </w:t>
-      </w:r>
-      <w:r>
-        <w:rPr>
-          <w:rFonts w:cs="Times New Roman"/>
-          <w:i/>
-          <w:iCs/>
-          <w:lang w:val="en-US"/>
-        </w:rPr>
-        <w:t>OPM Toolbox</w:t>
-      </w:r>
-      <w:r>
-        <w:rPr>
-          <w:rFonts w:cs="Times New Roman"/>
-          <w:lang w:val="en-US"/>
-        </w:rPr>
-        <w:t xml:space="preserve">. Available: &lt;http://openprovenance.org/toolbox.html&gt;. Accessed: 2 abr. 2013a. </w:t>
-      </w:r>
-    </w:p>
-    <w:p>
-      <w:pPr>
-        <w:pStyle w:val="Bibliography"/>
-        <w:rPr>
-          <w:rFonts w:cs="Times New Roman"/>
-          <w:lang w:val="en-US"/>
-        </w:rPr>
-      </w:pPr>
-      <w:r>
-        <w:rPr>
-          <w:rFonts w:cs="Times New Roman"/>
-          <w:lang w:val="en-US"/>
-        </w:rPr>
-        <w:t xml:space="preserve">MOREAU, Luc. </w:t>
-      </w:r>
-      <w:r>
-        <w:rPr>
-          <w:rFonts w:cs="Times New Roman"/>
-          <w:i/>
-          <w:iCs/>
-          <w:lang w:val="en-US"/>
-        </w:rPr>
-        <w:t>OPM4J: The Open Provenance Model Java Library</w:t>
-      </w:r>
-      <w:r>
-        <w:rPr>
-          <w:rFonts w:cs="Times New Roman"/>
-          <w:lang w:val="en-US"/>
-        </w:rPr>
-        <w:t xml:space="preserve">. Available: &lt;http://openprovenance.org/java/site/1_1_8/apidocs/org/openprovenance/model/package-summary.html&gt;. Accessed: 2 abr. 2013b. </w:t>
-      </w:r>
-    </w:p>
-    <w:p>
-      <w:pPr>
-        <w:pStyle w:val="Bibliography"/>
-        <w:rPr>
-          <w:rFonts w:cs="Times New Roman"/>
-          <w:lang w:val="en-US"/>
-        </w:rPr>
-      </w:pPr>
-      <w:r>
-        <w:rPr>
-          <w:rFonts w:cs="Times New Roman"/>
-          <w:lang w:val="en-US"/>
-        </w:rPr>
-        <w:t xml:space="preserve">MOREAU, Luc </w:t>
-      </w:r>
-      <w:r>
-        <w:rPr>
-          <w:rFonts w:cs="Times New Roman"/>
-          <w:i/>
-          <w:iCs/>
-          <w:lang w:val="en-US"/>
-        </w:rPr>
-        <w:t>et al.</w:t>
-      </w:r>
-      <w:r>
-        <w:rPr>
-          <w:rFonts w:cs="Times New Roman"/>
-          <w:lang w:val="en-US"/>
-        </w:rPr>
-        <w:t xml:space="preserve"> The Open Provenance Model core specification (v1.1). </w:t>
-      </w:r>
-      <w:r>
-        <w:rPr>
-          <w:rFonts w:cs="Times New Roman"/>
-          <w:i/>
-          <w:iCs/>
-          <w:lang w:val="en-US"/>
-        </w:rPr>
-        <w:t>In: Future Generation Computer Systems</w:t>
-      </w:r>
-      <w:r>
-        <w:rPr>
-          <w:rFonts w:cs="Times New Roman"/>
-          <w:lang w:val="en-US"/>
-        </w:rPr>
-        <w:t>, v. 27, n. 6, p. 743–756, 2007. Accessed: 10 jun. 2012.</w:t>
-      </w:r>
-    </w:p>
-    <w:p>
-      <w:pPr>
-        <w:pStyle w:val="Bibliography"/>
-        <w:rPr>
-          <w:rFonts w:cs="Times New Roman"/>
-          <w:lang w:val="en-US"/>
-        </w:rPr>
-      </w:pPr>
-      <w:r>
-        <w:rPr>
-          <w:rFonts w:cs="Times New Roman"/>
-          <w:lang w:val="en-US"/>
-        </w:rPr>
-        <w:t xml:space="preserve">MOREAU, Luc; LEBO, Timothy. </w:t>
-      </w:r>
-      <w:r>
-        <w:rPr>
-          <w:rFonts w:cs="Times New Roman"/>
-          <w:i/>
-          <w:iCs/>
-          <w:lang w:val="en-US"/>
-        </w:rPr>
-        <w:t>Linking Across Provenance Bundles</w:t>
-      </w:r>
-      <w:r>
-        <w:rPr>
-          <w:rFonts w:cs="Times New Roman"/>
-          <w:lang w:val="en-US"/>
-        </w:rPr>
-        <w:t xml:space="preserve">. Available: &lt;http://www.w3.org/TR/2013/WD-prov-links-20130312/&gt;. Accessed: 26 mar. 2013. </w:t>
-      </w:r>
-    </w:p>
-    <w:p>
-      <w:pPr>
-        <w:pStyle w:val="Bibliography"/>
-        <w:rPr>
-          <w:rFonts w:cs="Times New Roman"/>
-          <w:lang w:val="en-US"/>
-        </w:rPr>
-      </w:pPr>
-      <w:r>
-        <w:rPr>
-          <w:rFonts w:cs="Times New Roman"/>
-          <w:lang w:val="en-US"/>
-        </w:rPr>
-        <w:t xml:space="preserve">MOREAU, Luc; MISSIER, Paolo. </w:t>
-      </w:r>
-      <w:r>
-        <w:rPr>
-          <w:rFonts w:cs="Times New Roman"/>
-          <w:i/>
-          <w:iCs/>
-          <w:lang w:val="en-US"/>
-        </w:rPr>
-        <w:t>PROV-DM: The PROV Data Model</w:t>
-      </w:r>
-      <w:r>
-        <w:rPr>
-          <w:rFonts w:cs="Times New Roman"/>
-          <w:lang w:val="en-US"/>
-        </w:rPr>
-        <w:t xml:space="preserve">. Available: &lt;http://www.w3.org/TR/prov-dm/&gt;. </w:t>
-      </w:r>
-    </w:p>
-    <w:p>
-      <w:pPr>
-        <w:pStyle w:val="Bibliography"/>
-        <w:rPr>
-          <w:rFonts w:cs="Times New Roman"/>
-          <w:lang w:val="en-US"/>
-        </w:rPr>
-      </w:pPr>
-      <w:r>
-        <w:rPr>
-          <w:rFonts w:cs="Times New Roman"/>
-          <w:lang w:val="en-US"/>
-        </w:rPr>
-        <w:t xml:space="preserve">MOREAU, Luc; MISSIER, Paolo. </w:t>
-      </w:r>
-      <w:r>
-        <w:rPr>
-          <w:rFonts w:cs="Times New Roman"/>
-          <w:i/>
-          <w:iCs/>
-          <w:lang w:val="en-US"/>
-        </w:rPr>
-        <w:t>PROV-N: The Provenance Notation</w:t>
-      </w:r>
-      <w:r>
-        <w:rPr>
-          <w:rFonts w:cs="Times New Roman"/>
-          <w:lang w:val="en-US"/>
-        </w:rPr>
-        <w:t xml:space="preserve">. Available: &lt;http://www.w3.org/TR/prov-n/&gt;. Accessed: 21 mar. 2013b. </w:t>
-      </w:r>
-    </w:p>
-    <w:p>
-      <w:pPr>
-        <w:pStyle w:val="Bibliography"/>
-        <w:rPr>
-          <w:rFonts w:cs="Times New Roman"/>
-          <w:lang w:val="en-US"/>
-        </w:rPr>
-      </w:pPr>
-      <w:r>
-        <w:rPr>
-          <w:rFonts w:cs="Times New Roman"/>
-          <w:lang w:val="en-US"/>
-        </w:rPr>
-        <w:t xml:space="preserve">NAVARRO, Emily. </w:t>
-      </w:r>
-      <w:r>
-        <w:rPr>
-          <w:rFonts w:cs="Times New Roman"/>
-          <w:i/>
-          <w:iCs/>
-          <w:lang w:val="en-US"/>
-        </w:rPr>
-        <w:t>Simse: a software engineering simulation environment for software process education</w:t>
-      </w:r>
-      <w:r>
-        <w:rPr>
-          <w:rFonts w:cs="Times New Roman"/>
-          <w:lang w:val="en-US"/>
-        </w:rPr>
-        <w:t xml:space="preserve">. 2006. California State University at Long Beach, Long Beach, CA, USA, 2006. </w:t>
-      </w:r>
-    </w:p>
-    <w:p>
-      <w:pPr>
-        <w:pStyle w:val="Bibliography"/>
-        <w:rPr>
-          <w:rFonts w:cs="Times New Roman"/>
-          <w:lang w:val="en-US"/>
-        </w:rPr>
-      </w:pPr>
-      <w:r>
-        <w:rPr>
-          <w:rFonts w:cs="Times New Roman"/>
-        </w:rPr>
-        <w:t xml:space="preserve">NIES, Tom De </w:t>
-      </w:r>
-      <w:r>
-        <w:rPr>
-          <w:rFonts w:cs="Times New Roman"/>
-          <w:i/>
-          <w:iCs/>
-        </w:rPr>
-        <w:t>et al.</w:t>
-      </w:r>
-      <w:r>
-        <w:rPr>
-          <w:rFonts w:cs="Times New Roman"/>
-        </w:rPr>
-        <w:t xml:space="preserve"> </w:t>
-      </w:r>
-      <w:r>
-        <w:rPr>
-          <w:rFonts w:cs="Times New Roman"/>
-          <w:i/>
-          <w:iCs/>
-          <w:lang w:val="en-US"/>
-        </w:rPr>
-        <w:t>Constraints of the PROV Data Model</w:t>
-      </w:r>
-      <w:r>
-        <w:rPr>
-          <w:rFonts w:cs="Times New Roman"/>
-          <w:lang w:val="en-US"/>
-        </w:rPr>
-        <w:t xml:space="preserve">. Available: &lt;http://www.w3.org/TR/prov-constraints/&gt;. Accessed: 21 mar. 2013. </w:t>
-      </w:r>
-    </w:p>
-    <w:p>
-      <w:pPr>
-        <w:pStyle w:val="Bibliography"/>
-        <w:rPr>
-          <w:rFonts w:cs="Times New Roman"/>
-          <w:lang w:val="en-US"/>
-        </w:rPr>
-      </w:pPr>
-      <w:r>
-        <w:rPr>
-          <w:rFonts w:cs="Times New Roman"/>
-          <w:lang w:val="en-US"/>
-        </w:rPr>
-        <w:t xml:space="preserve">OXLAND, Kevin. </w:t>
-      </w:r>
-      <w:r>
-        <w:rPr>
-          <w:rFonts w:cs="Times New Roman"/>
-          <w:i/>
-          <w:iCs/>
-          <w:lang w:val="en-US"/>
-        </w:rPr>
-        <w:t>GAMEplay and Design</w:t>
-      </w:r>
-      <w:r>
-        <w:rPr>
-          <w:rFonts w:cs="Times New Roman"/>
-          <w:lang w:val="en-US"/>
-        </w:rPr>
-        <w:t xml:space="preserve">. [S.l.]: Addison-Wesley, 2004. </w:t>
-      </w:r>
-    </w:p>
-    <w:p>
-      <w:pPr>
-        <w:pStyle w:val="Bibliography"/>
-        <w:rPr>
-          <w:rFonts w:cs="Times New Roman"/>
-          <w:lang w:val="en-US"/>
-        </w:rPr>
-      </w:pPr>
-      <w:r>
-        <w:rPr>
-          <w:rFonts w:cs="Times New Roman"/>
-          <w:lang w:val="en-US"/>
-        </w:rPr>
-        <w:t xml:space="preserve">PREMIS WORKING GROUP. </w:t>
-      </w:r>
-      <w:r>
-        <w:rPr>
-          <w:rFonts w:cs="Times New Roman"/>
-          <w:i/>
-          <w:iCs/>
-          <w:lang w:val="en-US"/>
-        </w:rPr>
-        <w:t>Data Dictionary for Preservation Metadata</w:t>
-      </w:r>
-      <w:r>
-        <w:rPr>
-          <w:rFonts w:cs="Times New Roman"/>
-          <w:lang w:val="en-US"/>
-        </w:rPr>
-        <w:t>. Technical, n</w:t>
-      </w:r>
-      <w:r>
-        <w:rPr>
-          <w:rFonts w:cs="Times New Roman"/>
-          <w:vertAlign w:val="superscript"/>
-          <w:lang w:val="en-US"/>
-        </w:rPr>
-        <w:t>o</w:t>
-      </w:r>
-      <w:r>
-        <w:rPr>
-          <w:rFonts w:cs="Times New Roman"/>
-          <w:lang w:val="en-US"/>
-        </w:rPr>
-        <w:t xml:space="preserve"> Final Report of the PREMIS Working Group. Preservation Metadata: Implementation Strategies (PREMIS), 2005. Available: &lt;http://www.oclc.org/research/projects/ pmwg/premis-final.pdf&gt;.</w:t>
-      </w:r>
-    </w:p>
-    <w:p>
-      <w:pPr>
-        <w:pStyle w:val="Bibliography"/>
-        <w:rPr>
-          <w:rFonts w:cs="Times New Roman"/>
-          <w:lang w:val="en-US"/>
-        </w:rPr>
-      </w:pPr>
-      <w:r>
-        <w:rPr>
-          <w:rFonts w:cs="Times New Roman"/>
-          <w:lang w:val="en-US"/>
-        </w:rPr>
-        <w:t xml:space="preserve">PRENSKY, Marc. Fun, Play and Games: What Makes Games Engaging. </w:t>
-      </w:r>
-      <w:r>
-        <w:rPr>
-          <w:rFonts w:cs="Times New Roman"/>
-          <w:i/>
-          <w:iCs/>
-          <w:lang w:val="en-US"/>
-        </w:rPr>
-        <w:t>Digital Game-Based Learning</w:t>
-      </w:r>
-      <w:r>
-        <w:rPr>
-          <w:rFonts w:cs="Times New Roman"/>
-          <w:lang w:val="en-US"/>
-        </w:rPr>
-        <w:t>, p. 1–31, 2001.</w:t>
-      </w:r>
-    </w:p>
-    <w:p>
-      <w:pPr>
-        <w:pStyle w:val="Bibliography"/>
-        <w:rPr>
-          <w:rFonts w:cs="Times New Roman"/>
-          <w:lang w:val="en-US"/>
-        </w:rPr>
-      </w:pPr>
-      <w:r>
-        <w:rPr>
-          <w:rFonts w:cs="Times New Roman"/>
-          <w:i/>
-          <w:iCs/>
-          <w:lang w:val="en-US"/>
-        </w:rPr>
-        <w:t>Provenance Challenge WIKI</w:t>
-      </w:r>
-      <w:r>
-        <w:rPr>
-          <w:rFonts w:cs="Times New Roman"/>
-          <w:lang w:val="en-US"/>
-        </w:rPr>
-        <w:t xml:space="preserve">. Available: &lt;http://twiki.ipaw.info/bin/view/Challenge/&gt;. Accessed: 26 mar. 2013. </w:t>
-      </w:r>
-    </w:p>
-    <w:p>
-      <w:pPr>
-        <w:pStyle w:val="Bibliography"/>
-        <w:rPr>
-          <w:rFonts w:cs="Times New Roman"/>
-          <w:lang w:val="en-US"/>
-        </w:rPr>
-      </w:pPr>
-      <w:r>
-        <w:rPr>
-          <w:rFonts w:cs="Times New Roman"/>
-          <w:lang w:val="en-US"/>
-        </w:rPr>
-        <w:t xml:space="preserve">SIMMHAN, Yogesh L.; PLALE, Beth; GANNON, Dennis. A survey of data provenance in e-science. </w:t>
-      </w:r>
-      <w:r>
-        <w:rPr>
-          <w:rFonts w:cs="Times New Roman"/>
-          <w:i/>
-          <w:iCs/>
-          <w:lang w:val="en-US"/>
-        </w:rPr>
-        <w:t>SIGMOD Rec.</w:t>
-      </w:r>
-      <w:r>
-        <w:rPr>
-          <w:rFonts w:cs="Times New Roman"/>
-          <w:lang w:val="en-US"/>
-        </w:rPr>
-        <w:t>, v. 34, n. 3, p. 31–36, set. 2005. Accessed: 2 abr. 2013.</w:t>
-      </w:r>
-    </w:p>
-    <w:p>
-      <w:pPr>
-        <w:pStyle w:val="Bibliography"/>
-        <w:rPr>
-          <w:rFonts w:cs="Times New Roman"/>
-          <w:lang w:val="en-US"/>
-        </w:rPr>
-      </w:pPr>
-      <w:r>
-        <w:rPr>
-          <w:rFonts w:cs="Times New Roman"/>
-          <w:lang w:val="en-US"/>
-        </w:rPr>
-        <w:t xml:space="preserve">WEITZNER, Daniel J. </w:t>
-      </w:r>
-      <w:r>
-        <w:rPr>
-          <w:rFonts w:cs="Times New Roman"/>
-          <w:i/>
-          <w:iCs/>
-          <w:lang w:val="en-US"/>
-        </w:rPr>
-        <w:t>et al.</w:t>
-      </w:r>
-      <w:r>
-        <w:rPr>
-          <w:rFonts w:cs="Times New Roman"/>
-          <w:lang w:val="en-US"/>
-        </w:rPr>
-        <w:t xml:space="preserve"> Information accountability. </w:t>
-      </w:r>
-      <w:r>
-        <w:rPr>
-          <w:rFonts w:cs="Times New Roman"/>
-          <w:i/>
-          <w:iCs/>
-          <w:lang w:val="en-US"/>
-        </w:rPr>
-        <w:t>Communications of the ACM</w:t>
-      </w:r>
-      <w:r>
-        <w:rPr>
-          <w:rFonts w:cs="Times New Roman"/>
-          <w:lang w:val="en-US"/>
-        </w:rPr>
-        <w:t>, v. 51, n. 6, p. 82–87, 1 jun. 2008. Accessed: 21 mar. 2013.</w:t>
-      </w:r>
-    </w:p>
-    <w:p>
-      <w:pPr>
-        <w:pStyle w:val="Bibliography"/>
-        <w:rPr>
-          <w:rFonts w:cs="Times New Roman"/>
-          <w:lang w:val="en-US"/>
-        </w:rPr>
-      </w:pPr>
-      <w:r>
-        <w:rPr>
-          <w:rFonts w:cs="Times New Roman"/>
-          <w:lang w:val="en-US"/>
-        </w:rPr>
-        <w:t xml:space="preserve">WITTEN, Ian H.; FRANK, Eibe. </w:t>
-      </w:r>
-      <w:r>
-        <w:rPr>
-          <w:rFonts w:cs="Times New Roman"/>
-          <w:i/>
-          <w:iCs/>
-          <w:lang w:val="en-US"/>
-        </w:rPr>
-        <w:t>Data Mining: Practical Machine Learning Tools and Techniques, Second Edition</w:t>
-      </w:r>
-      <w:r>
-        <w:rPr>
-          <w:rFonts w:cs="Times New Roman"/>
-          <w:lang w:val="en-US"/>
-        </w:rPr>
-        <w:t xml:space="preserve">. [S.l.]: Morgan Kaufmann, 2005. </w:t>
-      </w:r>
-    </w:p>
-    <w:p>
-      <w:pPr>
-        <w:pStyle w:val="Bibliography"/>
-        <w:rPr>
-          <w:rFonts w:cs="Times New Roman"/>
-        </w:rPr>
-      </w:pPr>
-      <w:r>
-        <w:rPr>
-          <w:rFonts w:cs="Times New Roman"/>
-          <w:lang w:val="en-US"/>
-        </w:rPr>
-        <w:t xml:space="preserve">ZHAO, Jun. </w:t>
-      </w:r>
-      <w:r>
-        <w:rPr>
-          <w:rFonts w:cs="Times New Roman"/>
-          <w:i/>
-          <w:iCs/>
-          <w:lang w:val="en-US"/>
         </w:rPr>
         <w:t>Open Provenance Model Vocabulary Specification</w:t>
       </w:r>
       <w:r>
         <w:rPr>
           <w:rFonts w:cs="Times New Roman"/>
-          <w:lang w:val="en-US"/>
-        </w:rPr>
-        <w:t xml:space="preserve">. Available: &lt;http://open-biomed.sourceforge.net/opmv/ns.html&gt;. </w:t>
-      </w:r>
-      <w:r>
-        <w:rPr>
-          <w:rFonts w:cs="Times New Roman"/>
-        </w:rPr>
-        <w:t xml:space="preserve">Accessed: 2 abr. 2013. </w:t>
+        </w:rPr>
+        <w:t xml:space="preserve">. Disponível em: &lt;http://open-biomed.sourceforge.net/opmv/ns.html&gt;. Acesso em: 2 abr. 2013. </w:t>
       </w:r>
     </w:p>
     <w:p>
@@ -29152,7 +28651,7 @@
             <w:rPr>
               <w:noProof/>
             </w:rPr>
-            <w:t>47</w:t>
+            <w:t>46</w:t>
           </w:r>
         </w:fldSimple>
       </w:p>
@@ -33575,14 +33074,17 @@
     <w:rsid w:val="002F239B"/>
     <w:rsid w:val="00383275"/>
     <w:rsid w:val="00493A06"/>
+    <w:rsid w:val="004F4529"/>
     <w:rsid w:val="007C69DD"/>
     <w:rsid w:val="00931629"/>
     <w:rsid w:val="009360BE"/>
     <w:rsid w:val="00A9036A"/>
     <w:rsid w:val="00AE4C5B"/>
+    <w:rsid w:val="00B4371F"/>
     <w:rsid w:val="00C72F60"/>
     <w:rsid w:val="00D2292F"/>
     <w:rsid w:val="00E41B2A"/>
+    <w:rsid w:val="00E646CB"/>
     <w:rsid w:val="00EA750F"/>
     <w:rsid w:val="00F82650"/>
     <w:rsid w:val="00F854FC"/>
@@ -34202,7 +33704,7 @@
 </file>
 
 <file path=customXml/itemProps1.xml><?xml version="1.0" encoding="utf-8"?>
-<ds:datastoreItem xmlns:ds="http://schemas.openxmlformats.org/officeDocument/2006/customXml" ds:itemID="{F4357059-5D6B-4872-A0DE-3461B11691F3}">
+<ds:datastoreItem xmlns:ds="http://schemas.openxmlformats.org/officeDocument/2006/customXml" ds:itemID="{2933FD2C-E295-4EC2-A197-4CAE53F68D30}">
   <ds:schemaRefs>
     <ds:schemaRef ds:uri="http://schemas.openxmlformats.org/officeDocument/2006/bibliography"/>
   </ds:schemaRefs>

</xml_diff>